<commit_message>
TFS11577 - New data feed PBH
git-tfs-id: [https://tfs.omnicloud.local/tfs/cco%20program/]$/eCoaching_V2;C40574
</commit_message>
<xml_diff>
--- a/Unit Test/Web/CCO_eCoaching_Log_Review_UTC.docx
+++ b/Unit Test/Web/CCO_eCoaching_Log_Review_UTC.docx
@@ -648,23 +648,44 @@
               <w:pStyle w:val="hdr1"/>
               <w:ind w:left="0"/>
               <w:jc w:val="left"/>
-            </w:pPr>
-            <w:r>
+              <w:rPr>
+                <w:sz w:val="20"/>
+              </w:rPr>
+            </w:pPr>
+            <w:r>
+              <w:rPr>
+                <w:sz w:val="20"/>
+              </w:rPr>
               <w:t>5</w:t>
             </w:r>
             <w:r>
+              <w:rPr>
+                <w:sz w:val="20"/>
+              </w:rPr>
               <w:t>/</w:t>
             </w:r>
             <w:r>
+              <w:rPr>
+                <w:sz w:val="20"/>
+              </w:rPr>
               <w:t>2</w:t>
             </w:r>
             <w:r>
+              <w:rPr>
+                <w:sz w:val="20"/>
+              </w:rPr>
               <w:t>2</w:t>
             </w:r>
             <w:r>
+              <w:rPr>
+                <w:sz w:val="20"/>
+              </w:rPr>
               <w:t>/201</w:t>
             </w:r>
             <w:r>
+              <w:rPr>
+                <w:sz w:val="20"/>
+              </w:rPr>
               <w:t>8</w:t>
             </w:r>
           </w:p>
@@ -678,17 +699,32 @@
               <w:pStyle w:val="hdr1"/>
               <w:ind w:left="0"/>
               <w:jc w:val="left"/>
-            </w:pPr>
-            <w:r>
+              <w:rPr>
+                <w:sz w:val="20"/>
+              </w:rPr>
+            </w:pPr>
+            <w:r>
+              <w:rPr>
+                <w:sz w:val="20"/>
+              </w:rPr>
               <w:t xml:space="preserve">Initial </w:t>
             </w:r>
             <w:r>
+              <w:rPr>
+                <w:sz w:val="20"/>
+              </w:rPr>
               <w:t>Revision</w:t>
             </w:r>
             <w:r>
+              <w:rPr>
+                <w:sz w:val="20"/>
+              </w:rPr>
               <w:t xml:space="preserve"> – TFS </w:t>
             </w:r>
             <w:r>
+              <w:rPr>
+                <w:sz w:val="20"/>
+              </w:rPr>
               <w:t>11387</w:t>
             </w:r>
           </w:p>
@@ -702,8 +738,131 @@
               <w:pStyle w:val="hdr1"/>
               <w:ind w:left="0"/>
               <w:jc w:val="left"/>
-            </w:pPr>
-            <w:r>
+              <w:rPr>
+                <w:sz w:val="20"/>
+              </w:rPr>
+            </w:pPr>
+            <w:r>
+              <w:rPr>
+                <w:sz w:val="20"/>
+              </w:rPr>
+              <w:t>Lili Huang</w:t>
+            </w:r>
+          </w:p>
+        </w:tc>
+      </w:tr>
+      <w:tr>
+        <w:tc>
+          <w:tcPr>
+            <w:tcW w:w="1440" w:type="dxa"/>
+          </w:tcPr>
+          <w:p>
+            <w:pPr>
+              <w:pStyle w:val="hdr1"/>
+              <w:ind w:left="0"/>
+              <w:jc w:val="left"/>
+              <w:rPr>
+                <w:sz w:val="20"/>
+              </w:rPr>
+            </w:pPr>
+            <w:r>
+              <w:rPr>
+                <w:sz w:val="20"/>
+              </w:rPr>
+              <w:t>7/30/2018</w:t>
+            </w:r>
+          </w:p>
+        </w:tc>
+        <w:tc>
+          <w:tcPr>
+            <w:tcW w:w="7224" w:type="dxa"/>
+          </w:tcPr>
+          <w:p>
+            <w:pPr>
+              <w:pStyle w:val="hdr1"/>
+              <w:ind w:left="720" w:hanging="720"/>
+              <w:jc w:val="left"/>
+              <w:rPr>
+                <w:sz w:val="20"/>
+              </w:rPr>
+            </w:pPr>
+            <w:r>
+              <w:rPr>
+                <w:sz w:val="20"/>
+              </w:rPr>
+              <w:t xml:space="preserve">TFS 11576 – New feed file for CSRs who took inappropriate </w:t>
+            </w:r>
+            <w:r>
+              <w:rPr>
+                <w:sz w:val="20"/>
+              </w:rPr>
+              <w:t>ac</w:t>
+            </w:r>
+            <w:r>
+              <w:rPr>
+                <w:sz w:val="20"/>
+              </w:rPr>
+              <w:t>tion</w:t>
+            </w:r>
+            <w:r>
+              <w:rPr>
+                <w:sz w:val="20"/>
+              </w:rPr>
+              <w:t xml:space="preserve"> </w:t>
+            </w:r>
+            <w:r>
+              <w:rPr>
+                <w:sz w:val="20"/>
+              </w:rPr>
+              <w:t>(PBH)</w:t>
+            </w:r>
+            <w:r>
+              <w:rPr>
+                <w:sz w:val="20"/>
+              </w:rPr>
+              <w:t>;</w:t>
+            </w:r>
+          </w:p>
+          <w:p>
+            <w:pPr>
+              <w:pStyle w:val="hdr1"/>
+              <w:ind w:left="720" w:hanging="720"/>
+              <w:jc w:val="left"/>
+              <w:rPr>
+                <w:sz w:val="20"/>
+              </w:rPr>
+            </w:pPr>
+            <w:r>
+              <w:rPr>
+                <w:sz w:val="20"/>
+              </w:rPr>
+              <w:t>Added RV-33</w:t>
+            </w:r>
+            <w:r>
+              <w:rPr>
+                <w:sz w:val="20"/>
+              </w:rPr>
+              <w:t>.</w:t>
+            </w:r>
+          </w:p>
+        </w:tc>
+        <w:tc>
+          <w:tcPr>
+            <w:tcW w:w="2790" w:type="dxa"/>
+          </w:tcPr>
+          <w:p>
+            <w:pPr>
+              <w:pStyle w:val="hdr1"/>
+              <w:ind w:left="0"/>
+              <w:jc w:val="left"/>
+              <w:rPr>
+                <w:sz w:val="20"/>
+              </w:rPr>
+            </w:pPr>
+            <w:r>
+              <w:rPr>
+                <w:sz w:val="20"/>
+              </w:rPr>
               <w:t>Lili Huang</w:t>
             </w:r>
           </w:p>
@@ -7017,6 +7176,384 @@
         </w:tc>
       </w:tr>
       <w:tr>
+        <w:tc>
+          <w:tcPr>
+            <w:tcW w:w="1308" w:type="dxa"/>
+            <w:gridSpan w:val="2"/>
+          </w:tcPr>
+          <w:p>
+            <w:pPr>
+              <w:tabs>
+                <w:tab w:val="left" w:pos="360"/>
+              </w:tabs>
+              <w:jc w:val="center"/>
+              <w:rPr>
+                <w:sz w:val="20"/>
+              </w:rPr>
+            </w:pPr>
+            <w:r>
+              <w:rPr>
+                <w:sz w:val="20"/>
+              </w:rPr>
+              <w:t>RV-33</w:t>
+            </w:r>
+          </w:p>
+        </w:tc>
+        <w:tc>
+          <w:tcPr>
+            <w:tcW w:w="4200" w:type="dxa"/>
+          </w:tcPr>
+          <w:p>
+            <w:pPr>
+              <w:tabs>
+                <w:tab w:val="left" w:pos="360"/>
+              </w:tabs>
+              <w:jc w:val="center"/>
+              <w:rPr>
+                <w:sz w:val="20"/>
+              </w:rPr>
+            </w:pPr>
+            <w:r>
+              <w:rPr>
+                <w:sz w:val="20"/>
+              </w:rPr>
+              <w:t xml:space="preserve">User is configured with </w:t>
+            </w:r>
+            <w:r>
+              <w:rPr>
+                <w:b/>
+                <w:sz w:val="20"/>
+              </w:rPr>
+              <w:t>Supervisor</w:t>
+            </w:r>
+            <w:r>
+              <w:rPr>
+                <w:sz w:val="20"/>
+              </w:rPr>
+              <w:t xml:space="preserve"> role </w:t>
+            </w:r>
+            <w:r>
+              <w:rPr>
+                <w:sz w:val="20"/>
+              </w:rPr>
+              <w:t xml:space="preserve">having </w:t>
+            </w:r>
+            <w:r>
+              <w:rPr>
+                <w:b/>
+                <w:sz w:val="20"/>
+              </w:rPr>
+              <w:t>PBH</w:t>
+            </w:r>
+            <w:r>
+              <w:rPr>
+                <w:sz w:val="20"/>
+              </w:rPr>
+              <w:t xml:space="preserve"> log with </w:t>
+            </w:r>
+            <w:r>
+              <w:rPr>
+                <w:b/>
+                <w:sz w:val="20"/>
+              </w:rPr>
+              <w:t>Pending Supervisor Review</w:t>
+            </w:r>
+          </w:p>
+        </w:tc>
+        <w:tc>
+          <w:tcPr>
+            <w:tcW w:w="4275" w:type="dxa"/>
+            <w:gridSpan w:val="3"/>
+          </w:tcPr>
+          <w:p>
+            <w:pPr>
+              <w:tabs>
+                <w:tab w:val="left" w:pos="360"/>
+              </w:tabs>
+              <w:jc w:val="center"/>
+              <w:rPr>
+                <w:sz w:val="20"/>
+              </w:rPr>
+            </w:pPr>
+            <w:r>
+              <w:rPr>
+                <w:sz w:val="20"/>
+              </w:rPr>
+              <w:t xml:space="preserve">Click </w:t>
+            </w:r>
+            <w:r>
+              <w:rPr>
+                <w:b/>
+                <w:sz w:val="20"/>
+              </w:rPr>
+              <w:t>View</w:t>
+            </w:r>
+            <w:r>
+              <w:rPr>
+                <w:sz w:val="20"/>
+              </w:rPr>
+              <w:t xml:space="preserve"> for </w:t>
+            </w:r>
+            <w:r>
+              <w:rPr>
+                <w:b/>
+                <w:sz w:val="20"/>
+              </w:rPr>
+              <w:t>My Pending</w:t>
+            </w:r>
+            <w:r>
+              <w:rPr>
+                <w:sz w:val="20"/>
+              </w:rPr>
+              <w:t>;</w:t>
+            </w:r>
+          </w:p>
+          <w:p>
+            <w:pPr>
+              <w:tabs>
+                <w:tab w:val="left" w:pos="360"/>
+              </w:tabs>
+              <w:jc w:val="center"/>
+              <w:rPr>
+                <w:sz w:val="20"/>
+              </w:rPr>
+            </w:pPr>
+            <w:r>
+              <w:rPr>
+                <w:sz w:val="20"/>
+              </w:rPr>
+              <w:t>Click the PBH log;</w:t>
+            </w:r>
+          </w:p>
+        </w:tc>
+        <w:tc>
+          <w:tcPr>
+            <w:tcW w:w="3450" w:type="dxa"/>
+            <w:gridSpan w:val="2"/>
+          </w:tcPr>
+          <w:p>
+            <w:pPr>
+              <w:tabs>
+                <w:tab w:val="left" w:pos="360"/>
+              </w:tabs>
+              <w:jc w:val="center"/>
+              <w:rPr>
+                <w:b/>
+                <w:sz w:val="20"/>
+              </w:rPr>
+            </w:pPr>
+            <w:r>
+              <w:rPr>
+                <w:b/>
+                <w:sz w:val="20"/>
+              </w:rPr>
+              <w:t xml:space="preserve">Pending Review </w:t>
+            </w:r>
+            <w:r>
+              <w:rPr>
+                <w:sz w:val="20"/>
+              </w:rPr>
+              <w:t>modal</w:t>
+            </w:r>
+            <w:r>
+              <w:rPr>
+                <w:b/>
+                <w:sz w:val="20"/>
+              </w:rPr>
+              <w:t xml:space="preserve"> </w:t>
+            </w:r>
+            <w:r>
+              <w:rPr>
+                <w:sz w:val="20"/>
+              </w:rPr>
+              <w:t>dialog displays</w:t>
+            </w:r>
+            <w:r>
+              <w:rPr>
+                <w:sz w:val="20"/>
+              </w:rPr>
+              <w:t xml:space="preserve"> with correct fields*.</w:t>
+            </w:r>
+          </w:p>
+        </w:tc>
+        <w:tc>
+          <w:tcPr>
+            <w:tcW w:w="1275" w:type="dxa"/>
+          </w:tcPr>
+          <w:p>
+            <w:pPr>
+              <w:tabs>
+                <w:tab w:val="left" w:pos="360"/>
+              </w:tabs>
+              <w:jc w:val="center"/>
+              <w:rPr>
+                <w:sz w:val="20"/>
+              </w:rPr>
+            </w:pPr>
+            <w:r>
+              <w:rPr>
+                <w:sz w:val="20"/>
+              </w:rPr>
+              <w:t>P</w:t>
+            </w:r>
+          </w:p>
+        </w:tc>
+      </w:tr>
+      <w:tr>
+        <w:tc>
+          <w:tcPr>
+            <w:tcW w:w="1308" w:type="dxa"/>
+            <w:gridSpan w:val="2"/>
+          </w:tcPr>
+          <w:p>
+            <w:pPr>
+              <w:tabs>
+                <w:tab w:val="left" w:pos="360"/>
+              </w:tabs>
+              <w:jc w:val="center"/>
+              <w:rPr>
+                <w:sz w:val="20"/>
+              </w:rPr>
+            </w:pPr>
+            <w:r>
+              <w:rPr>
+                <w:sz w:val="20"/>
+              </w:rPr>
+              <w:t>RV-34</w:t>
+            </w:r>
+          </w:p>
+        </w:tc>
+        <w:tc>
+          <w:tcPr>
+            <w:tcW w:w="4200" w:type="dxa"/>
+          </w:tcPr>
+          <w:p>
+            <w:pPr>
+              <w:tabs>
+                <w:tab w:val="left" w:pos="360"/>
+              </w:tabs>
+              <w:jc w:val="center"/>
+              <w:rPr>
+                <w:sz w:val="20"/>
+              </w:rPr>
+            </w:pPr>
+            <w:r>
+              <w:rPr>
+                <w:sz w:val="20"/>
+              </w:rPr>
+              <w:t>Repeat RV-33</w:t>
+            </w:r>
+          </w:p>
+        </w:tc>
+        <w:tc>
+          <w:tcPr>
+            <w:tcW w:w="4275" w:type="dxa"/>
+            <w:gridSpan w:val="3"/>
+          </w:tcPr>
+          <w:p>
+            <w:pPr>
+              <w:tabs>
+                <w:tab w:val="left" w:pos="360"/>
+              </w:tabs>
+              <w:jc w:val="center"/>
+              <w:rPr>
+                <w:sz w:val="20"/>
+              </w:rPr>
+            </w:pPr>
+            <w:r>
+              <w:rPr>
+                <w:sz w:val="20"/>
+              </w:rPr>
+              <w:t>Repeat RV-33;</w:t>
+            </w:r>
+          </w:p>
+          <w:p>
+            <w:pPr>
+              <w:tabs>
+                <w:tab w:val="left" w:pos="360"/>
+              </w:tabs>
+              <w:jc w:val="center"/>
+              <w:rPr>
+                <w:sz w:val="20"/>
+              </w:rPr>
+            </w:pPr>
+            <w:r>
+              <w:rPr>
+                <w:sz w:val="20"/>
+              </w:rPr>
+              <w:t xml:space="preserve">Fill in required </w:t>
+            </w:r>
+            <w:bookmarkStart w:id="3" w:name="_GoBack"/>
+            <w:bookmarkEnd w:id="3"/>
+            <w:r>
+              <w:rPr>
+                <w:sz w:val="20"/>
+              </w:rPr>
+              <w:t>fields, click Submit</w:t>
+            </w:r>
+          </w:p>
+        </w:tc>
+        <w:tc>
+          <w:tcPr>
+            <w:tcW w:w="3450" w:type="dxa"/>
+            <w:gridSpan w:val="2"/>
+          </w:tcPr>
+          <w:p>
+            <w:pPr>
+              <w:tabs>
+                <w:tab w:val="left" w:pos="360"/>
+              </w:tabs>
+              <w:jc w:val="center"/>
+              <w:rPr>
+                <w:sz w:val="20"/>
+              </w:rPr>
+            </w:pPr>
+            <w:r>
+              <w:rPr>
+                <w:sz w:val="20"/>
+              </w:rPr>
+              <w:t xml:space="preserve">The PBH log is successfully updated in database with status changed to </w:t>
+            </w:r>
+            <w:r>
+              <w:rPr>
+                <w:b/>
+                <w:sz w:val="20"/>
+              </w:rPr>
+              <w:t xml:space="preserve">Pending Employee </w:t>
+            </w:r>
+            <w:r>
+              <w:rPr>
+                <w:b/>
+                <w:sz w:val="20"/>
+              </w:rPr>
+              <w:t>Review</w:t>
+            </w:r>
+          </w:p>
+        </w:tc>
+        <w:tc>
+          <w:tcPr>
+            <w:tcW w:w="1275" w:type="dxa"/>
+          </w:tcPr>
+          <w:p>
+            <w:pPr>
+              <w:tabs>
+                <w:tab w:val="left" w:pos="360"/>
+              </w:tabs>
+              <w:jc w:val="center"/>
+              <w:rPr>
+                <w:sz w:val="20"/>
+              </w:rPr>
+            </w:pPr>
+            <w:r>
+              <w:rPr>
+                <w:sz w:val="20"/>
+              </w:rPr>
+              <w:t>P</w:t>
+            </w:r>
+          </w:p>
+        </w:tc>
+      </w:tr>
+      <w:tr>
         <w:tblPrEx>
           <w:tblBorders>
             <w:top w:val="none" w:sz="0" w:space="0" w:color="auto"/>
@@ -7365,7 +7902,6 @@
           <w:szCs w:val="18"/>
         </w:rPr>
       </w:pPr>
-      <w:bookmarkStart w:id="3" w:name="_GoBack"/>
       <w:r>
         <w:rPr>
           <w:sz w:val="18"/>
@@ -7395,7 +7931,6 @@
         <w:t>.</w:t>
       </w:r>
     </w:p>
-    <w:bookmarkEnd w:id="3"/>
     <w:p>
       <w:pPr>
         <w:tabs>
@@ -7593,7 +8128,7 @@
         </mc:Choice>
         <mc:Fallback>
           <w:pict>
-            <v:line w14:anchorId="7780F7DF" id="Line 4" o:spid="_x0000_s1026" style="position:absolute;z-index:251658240;visibility:visible;mso-wrap-style:square;mso-width-percent:0;mso-height-percent:0;mso-wrap-distance-left:9pt;mso-wrap-distance-top:0;mso-wrap-distance-right:9pt;mso-wrap-distance-bottom:0;mso-position-horizontal:absolute;mso-position-horizontal-relative:text;mso-position-vertical:absolute;mso-position-vertical-relative:text;mso-width-percent:0;mso-height-percent:0;mso-width-relative:page;mso-height-relative:page" from="0,4.8pt" to="10in,4.8pt" o:gfxdata="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" o:allowincell="f"/>
+            <v:line w14:anchorId="269768BB" id="Line 4" o:spid="_x0000_s1026" style="position:absolute;z-index:251658240;visibility:visible;mso-wrap-style:square;mso-width-percent:0;mso-height-percent:0;mso-wrap-distance-left:9pt;mso-wrap-distance-top:0;mso-wrap-distance-right:9pt;mso-wrap-distance-bottom:0;mso-position-horizontal:absolute;mso-position-horizontal-relative:text;mso-position-vertical:absolute;mso-position-vertical-relative:text;mso-width-percent:0;mso-height-percent:0;mso-width-relative:page;mso-height-relative:page" from="0,4.8pt" to="10in,4.8pt" o:gfxdata="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" o:allowincell="f"/>
           </w:pict>
         </mc:Fallback>
       </mc:AlternateContent>
@@ -7834,7 +8369,7 @@
         </mc:Choice>
         <mc:Fallback>
           <w:pict>
-            <v:line w14:anchorId="12105C8D" id="Line 1" o:spid="_x0000_s1026" style="position:absolute;z-index:251647488;visibility:visible;mso-wrap-style:square;mso-width-percent:0;mso-height-percent:0;mso-wrap-distance-left:9pt;mso-wrap-distance-top:0;mso-wrap-distance-right:9pt;mso-wrap-distance-bottom:0;mso-position-horizontal:absolute;mso-position-horizontal-relative:text;mso-position-vertical:absolute;mso-position-vertical-relative:text;mso-width-percent:0;mso-height-percent:0;mso-width-relative:page;mso-height-relative:page" from="0,14.4pt" to="10in,14.4pt" o:gfxdata="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" o:allowincell="f"/>
+            <v:line w14:anchorId="2ACFF7AA" id="Line 1" o:spid="_x0000_s1026" style="position:absolute;z-index:251647488;visibility:visible;mso-wrap-style:square;mso-width-percent:0;mso-height-percent:0;mso-wrap-distance-left:9pt;mso-wrap-distance-top:0;mso-wrap-distance-right:9pt;mso-wrap-distance-bottom:0;mso-position-horizontal:absolute;mso-position-horizontal-relative:text;mso-position-vertical:absolute;mso-position-vertical-relative:text;mso-width-percent:0;mso-height-percent:0;mso-width-relative:page;mso-height-relative:page" from="0,14.4pt" to="10in,14.4pt" o:gfxdata="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" o:allowincell="f"/>
           </w:pict>
         </mc:Fallback>
       </mc:AlternateContent>
@@ -13357,7 +13892,7 @@
 </file>
 
 <file path=customXml/itemProps1.xml><?xml version="1.0" encoding="utf-8"?>
-<ds:datastoreItem xmlns:ds="http://schemas.openxmlformats.org/officeDocument/2006/customXml" ds:itemID="{6BADC1CA-B9AB-496C-A5EF-0C0747ED835B}">
+<ds:datastoreItem xmlns:ds="http://schemas.openxmlformats.org/officeDocument/2006/customXml" ds:itemID="{E6BB795C-3E9C-4BBB-B9A1-9E46E89ACB0E}">
   <ds:schemaRefs>
     <ds:schemaRef ds:uri="http://schemas.openxmlformats.org/officeDocument/2006/bibliography"/>
   </ds:schemaRefs>

</xml_diff>

<commit_message>
TFS 12965 - Review Page: "Failed to updated the log [xxxxxx]." displays incorrectly; Added RV37, 38, and 39.
git-tfs-id: [https://tfs.omnicloud.local/tfs/cco%20program/]$/eCoaching_V2;C41410
</commit_message>
<xml_diff>
--- a/Unit Test/Web/CCO_eCoaching_Log_Review_UTC.docx
+++ b/Unit Test/Web/CCO_eCoaching_Log_Review_UTC.docx
@@ -946,20 +946,101 @@
               </w:rPr>
               <w:t xml:space="preserve"> and</w:t>
             </w:r>
+            <w:r>
+              <w:rPr>
+                <w:sz w:val="20"/>
+              </w:rPr>
+              <w:t xml:space="preserve"> 36</w:t>
+            </w:r>
+            <w:r>
+              <w:rPr>
+                <w:sz w:val="20"/>
+              </w:rPr>
+              <w:t>.</w:t>
+            </w:r>
+          </w:p>
+        </w:tc>
+        <w:tc>
+          <w:tcPr>
+            <w:tcW w:w="2790" w:type="dxa"/>
+          </w:tcPr>
+          <w:p>
+            <w:pPr>
+              <w:pStyle w:val="hdr1"/>
+              <w:ind w:left="0"/>
+              <w:jc w:val="left"/>
+              <w:rPr>
+                <w:sz w:val="20"/>
+              </w:rPr>
+            </w:pPr>
+            <w:r>
+              <w:rPr>
+                <w:sz w:val="20"/>
+              </w:rPr>
+              <w:t>Lili Huang</w:t>
+            </w:r>
+          </w:p>
+        </w:tc>
+      </w:tr>
+      <w:tr>
+        <w:tc>
+          <w:tcPr>
+            <w:tcW w:w="1440" w:type="dxa"/>
+          </w:tcPr>
+          <w:p>
+            <w:pPr>
+              <w:pStyle w:val="hdr1"/>
+              <w:ind w:left="0"/>
+              <w:jc w:val="left"/>
+              <w:rPr>
+                <w:sz w:val="20"/>
+              </w:rPr>
+            </w:pPr>
+            <w:r>
+              <w:rPr>
+                <w:sz w:val="20"/>
+              </w:rPr>
+              <w:t>12/17/2018</w:t>
+            </w:r>
+          </w:p>
+        </w:tc>
+        <w:tc>
+          <w:tcPr>
+            <w:tcW w:w="7224" w:type="dxa"/>
+          </w:tcPr>
+          <w:p>
+            <w:pPr>
+              <w:pStyle w:val="hdr1"/>
+              <w:ind w:left="720" w:hanging="720"/>
+              <w:jc w:val="left"/>
+              <w:rPr>
+                <w:sz w:val="20"/>
+              </w:rPr>
+            </w:pPr>
+            <w:r>
+              <w:rPr>
+                <w:sz w:val="20"/>
+              </w:rPr>
+              <w:t>TFS 12965 – Review Page: “Failed to update the log [xxxxx].” Displays incorrectly;</w:t>
+            </w:r>
+          </w:p>
+          <w:p>
+            <w:pPr>
+              <w:pStyle w:val="hdr1"/>
+              <w:ind w:left="720" w:hanging="720"/>
+              <w:jc w:val="left"/>
+              <w:rPr>
+                <w:sz w:val="20"/>
+              </w:rPr>
+            </w:pPr>
+            <w:r>
+              <w:rPr>
+                <w:sz w:val="20"/>
+              </w:rPr>
+              <w:t>Added RV-37, 38, and 39.</w:t>
+            </w:r>
             <w:bookmarkStart w:id="2" w:name="_GoBack"/>
             <w:bookmarkEnd w:id="2"/>
-            <w:r>
-              <w:rPr>
-                <w:sz w:val="20"/>
-              </w:rPr>
-              <w:t xml:space="preserve"> 36</w:t>
-            </w:r>
-            <w:r>
-              <w:rPr>
-                <w:sz w:val="20"/>
-              </w:rPr>
-              <w:t>.</w:t>
-            </w:r>
           </w:p>
         </w:tc>
         <w:tc>
@@ -7951,19 +8032,7 @@
               <w:rPr>
                 <w:sz w:val="20"/>
               </w:rPr>
-              <w:t>Repeat RV-3</w:t>
-            </w:r>
-            <w:r>
-              <w:rPr>
-                <w:sz w:val="20"/>
-              </w:rPr>
-              <w:t>5</w:t>
-            </w:r>
-            <w:r>
-              <w:rPr>
-                <w:sz w:val="20"/>
-              </w:rPr>
-              <w:t>;</w:t>
+              <w:t>Repeat RV-35;</w:t>
             </w:r>
           </w:p>
           <w:p>
@@ -8045,6 +8114,548 @@
               <w:rPr>
                 <w:sz w:val="20"/>
               </w:rPr>
+              <w:t>P</w:t>
+            </w:r>
+          </w:p>
+        </w:tc>
+      </w:tr>
+      <w:tr>
+        <w:tc>
+          <w:tcPr>
+            <w:tcW w:w="1308" w:type="dxa"/>
+            <w:gridSpan w:val="2"/>
+          </w:tcPr>
+          <w:p>
+            <w:pPr>
+              <w:tabs>
+                <w:tab w:val="left" w:pos="360"/>
+              </w:tabs>
+              <w:jc w:val="center"/>
+              <w:rPr>
+                <w:sz w:val="20"/>
+              </w:rPr>
+            </w:pPr>
+            <w:r>
+              <w:rPr>
+                <w:sz w:val="20"/>
+              </w:rPr>
+              <w:t>RV-37</w:t>
+            </w:r>
+          </w:p>
+        </w:tc>
+        <w:tc>
+          <w:tcPr>
+            <w:tcW w:w="4200" w:type="dxa"/>
+          </w:tcPr>
+          <w:p>
+            <w:pPr>
+              <w:tabs>
+                <w:tab w:val="left" w:pos="360"/>
+              </w:tabs>
+              <w:jc w:val="center"/>
+              <w:rPr>
+                <w:sz w:val="20"/>
+              </w:rPr>
+            </w:pPr>
+            <w:r>
+              <w:rPr>
+                <w:sz w:val="20"/>
+              </w:rPr>
+              <w:t>User is configured with CSR role having a Pending Acknowledge met goal log which has been acknowledged by the user’s supervisor</w:t>
+            </w:r>
+            <w:r>
+              <w:rPr>
+                <w:sz w:val="20"/>
+              </w:rPr>
+              <w:t>;</w:t>
+            </w:r>
+          </w:p>
+          <w:p>
+            <w:pPr>
+              <w:tabs>
+                <w:tab w:val="left" w:pos="360"/>
+              </w:tabs>
+              <w:jc w:val="center"/>
+              <w:rPr>
+                <w:sz w:val="20"/>
+              </w:rPr>
+            </w:pPr>
+            <w:r>
+              <w:rPr>
+                <w:sz w:val="20"/>
+              </w:rPr>
+              <w:t>Set the user’s supervisor email to be null;</w:t>
+            </w:r>
+          </w:p>
+        </w:tc>
+        <w:tc>
+          <w:tcPr>
+            <w:tcW w:w="4275" w:type="dxa"/>
+            <w:gridSpan w:val="3"/>
+          </w:tcPr>
+          <w:p>
+            <w:pPr>
+              <w:tabs>
+                <w:tab w:val="left" w:pos="360"/>
+              </w:tabs>
+              <w:jc w:val="center"/>
+              <w:rPr>
+                <w:sz w:val="20"/>
+              </w:rPr>
+            </w:pPr>
+            <w:r>
+              <w:rPr>
+                <w:sz w:val="20"/>
+              </w:rPr>
+              <w:t>Launch eCoaching web application</w:t>
+            </w:r>
+            <w:r>
+              <w:rPr>
+                <w:sz w:val="20"/>
+              </w:rPr>
+              <w:t>;</w:t>
+            </w:r>
+          </w:p>
+          <w:p>
+            <w:pPr>
+              <w:tabs>
+                <w:tab w:val="left" w:pos="360"/>
+              </w:tabs>
+              <w:jc w:val="center"/>
+              <w:rPr>
+                <w:sz w:val="20"/>
+              </w:rPr>
+            </w:pPr>
+          </w:p>
+        </w:tc>
+        <w:tc>
+          <w:tcPr>
+            <w:tcW w:w="3450" w:type="dxa"/>
+            <w:gridSpan w:val="2"/>
+          </w:tcPr>
+          <w:p>
+            <w:pPr>
+              <w:tabs>
+                <w:tab w:val="left" w:pos="360"/>
+              </w:tabs>
+              <w:jc w:val="center"/>
+              <w:rPr>
+                <w:sz w:val="20"/>
+              </w:rPr>
+            </w:pPr>
+            <w:r>
+              <w:rPr>
+                <w:sz w:val="20"/>
+              </w:rPr>
+              <w:t>My Dashboard page displays.</w:t>
+            </w:r>
+          </w:p>
+        </w:tc>
+        <w:tc>
+          <w:tcPr>
+            <w:tcW w:w="1275" w:type="dxa"/>
+          </w:tcPr>
+          <w:p>
+            <w:pPr>
+              <w:tabs>
+                <w:tab w:val="left" w:pos="360"/>
+              </w:tabs>
+              <w:jc w:val="center"/>
+              <w:rPr>
+                <w:sz w:val="20"/>
+              </w:rPr>
+            </w:pPr>
+            <w:r>
+              <w:rPr>
+                <w:sz w:val="20"/>
+              </w:rPr>
+              <w:t>P</w:t>
+            </w:r>
+          </w:p>
+        </w:tc>
+      </w:tr>
+      <w:tr>
+        <w:tc>
+          <w:tcPr>
+            <w:tcW w:w="1308" w:type="dxa"/>
+            <w:gridSpan w:val="2"/>
+          </w:tcPr>
+          <w:p>
+            <w:pPr>
+              <w:tabs>
+                <w:tab w:val="left" w:pos="360"/>
+              </w:tabs>
+              <w:jc w:val="center"/>
+              <w:rPr>
+                <w:sz w:val="20"/>
+              </w:rPr>
+            </w:pPr>
+            <w:r>
+              <w:rPr>
+                <w:sz w:val="20"/>
+              </w:rPr>
+              <w:t>RV-38</w:t>
+            </w:r>
+          </w:p>
+        </w:tc>
+        <w:tc>
+          <w:tcPr>
+            <w:tcW w:w="4200" w:type="dxa"/>
+          </w:tcPr>
+          <w:p>
+            <w:pPr>
+              <w:tabs>
+                <w:tab w:val="left" w:pos="360"/>
+              </w:tabs>
+              <w:jc w:val="center"/>
+              <w:rPr>
+                <w:sz w:val="20"/>
+              </w:rPr>
+            </w:pPr>
+            <w:r>
+              <w:rPr>
+                <w:sz w:val="20"/>
+              </w:rPr>
+              <w:t>Same as RV-37</w:t>
+            </w:r>
+          </w:p>
+        </w:tc>
+        <w:tc>
+          <w:tcPr>
+            <w:tcW w:w="4275" w:type="dxa"/>
+            <w:gridSpan w:val="3"/>
+          </w:tcPr>
+          <w:p>
+            <w:pPr>
+              <w:tabs>
+                <w:tab w:val="left" w:pos="360"/>
+              </w:tabs>
+              <w:jc w:val="center"/>
+              <w:rPr>
+                <w:sz w:val="20"/>
+              </w:rPr>
+            </w:pPr>
+            <w:r>
+              <w:rPr>
+                <w:sz w:val="20"/>
+              </w:rPr>
+              <w:t>Click “View” for “My Pending”</w:t>
+            </w:r>
+          </w:p>
+        </w:tc>
+        <w:tc>
+          <w:tcPr>
+            <w:tcW w:w="3450" w:type="dxa"/>
+            <w:gridSpan w:val="2"/>
+          </w:tcPr>
+          <w:p>
+            <w:pPr>
+              <w:tabs>
+                <w:tab w:val="left" w:pos="360"/>
+              </w:tabs>
+              <w:jc w:val="center"/>
+              <w:rPr>
+                <w:sz w:val="20"/>
+              </w:rPr>
+            </w:pPr>
+            <w:r>
+              <w:rPr>
+                <w:sz w:val="20"/>
+              </w:rPr>
+              <w:t>Pending logs display.</w:t>
+            </w:r>
+          </w:p>
+        </w:tc>
+        <w:tc>
+          <w:tcPr>
+            <w:tcW w:w="1275" w:type="dxa"/>
+          </w:tcPr>
+          <w:p>
+            <w:pPr>
+              <w:tabs>
+                <w:tab w:val="left" w:pos="360"/>
+              </w:tabs>
+              <w:jc w:val="center"/>
+              <w:rPr>
+                <w:sz w:val="20"/>
+              </w:rPr>
+            </w:pPr>
+            <w:r>
+              <w:rPr>
+                <w:sz w:val="20"/>
+              </w:rPr>
+              <w:t>P</w:t>
+            </w:r>
+          </w:p>
+        </w:tc>
+      </w:tr>
+      <w:tr>
+        <w:tc>
+          <w:tcPr>
+            <w:tcW w:w="1308" w:type="dxa"/>
+            <w:gridSpan w:val="2"/>
+          </w:tcPr>
+          <w:p>
+            <w:pPr>
+              <w:tabs>
+                <w:tab w:val="left" w:pos="360"/>
+              </w:tabs>
+              <w:jc w:val="center"/>
+              <w:rPr>
+                <w:sz w:val="20"/>
+              </w:rPr>
+            </w:pPr>
+            <w:r>
+              <w:rPr>
+                <w:sz w:val="20"/>
+              </w:rPr>
+              <w:t>RV-39</w:t>
+            </w:r>
+          </w:p>
+        </w:tc>
+        <w:tc>
+          <w:tcPr>
+            <w:tcW w:w="4200" w:type="dxa"/>
+          </w:tcPr>
+          <w:p>
+            <w:pPr>
+              <w:tabs>
+                <w:tab w:val="left" w:pos="360"/>
+              </w:tabs>
+              <w:jc w:val="center"/>
+              <w:rPr>
+                <w:sz w:val="20"/>
+              </w:rPr>
+            </w:pPr>
+            <w:r>
+              <w:rPr>
+                <w:sz w:val="20"/>
+              </w:rPr>
+              <w:t>Same as RV-37</w:t>
+            </w:r>
+          </w:p>
+        </w:tc>
+        <w:tc>
+          <w:tcPr>
+            <w:tcW w:w="4275" w:type="dxa"/>
+            <w:gridSpan w:val="3"/>
+          </w:tcPr>
+          <w:p>
+            <w:pPr>
+              <w:tabs>
+                <w:tab w:val="left" w:pos="360"/>
+              </w:tabs>
+              <w:jc w:val="center"/>
+              <w:rPr>
+                <w:sz w:val="20"/>
+              </w:rPr>
+            </w:pPr>
+            <w:r>
+              <w:rPr>
+                <w:sz w:val="20"/>
+              </w:rPr>
+              <w:t xml:space="preserve">Click </w:t>
+            </w:r>
+            <w:r>
+              <w:rPr>
+                <w:sz w:val="20"/>
+              </w:rPr>
+              <w:t>the log set up in RV-37.</w:t>
+            </w:r>
+          </w:p>
+        </w:tc>
+        <w:tc>
+          <w:tcPr>
+            <w:tcW w:w="3450" w:type="dxa"/>
+            <w:gridSpan w:val="2"/>
+          </w:tcPr>
+          <w:p>
+            <w:pPr>
+              <w:tabs>
+                <w:tab w:val="left" w:pos="360"/>
+              </w:tabs>
+              <w:jc w:val="center"/>
+              <w:rPr>
+                <w:sz w:val="20"/>
+              </w:rPr>
+            </w:pPr>
+            <w:r>
+              <w:rPr>
+                <w:sz w:val="20"/>
+              </w:rPr>
+              <w:t>Review page displays.</w:t>
+            </w:r>
+          </w:p>
+        </w:tc>
+        <w:tc>
+          <w:tcPr>
+            <w:tcW w:w="1275" w:type="dxa"/>
+          </w:tcPr>
+          <w:p>
+            <w:pPr>
+              <w:tabs>
+                <w:tab w:val="left" w:pos="360"/>
+              </w:tabs>
+              <w:jc w:val="center"/>
+              <w:rPr>
+                <w:sz w:val="20"/>
+              </w:rPr>
+            </w:pPr>
+            <w:r>
+              <w:rPr>
+                <w:sz w:val="20"/>
+              </w:rPr>
+              <w:t>p</w:t>
+            </w:r>
+          </w:p>
+        </w:tc>
+      </w:tr>
+      <w:tr>
+        <w:tc>
+          <w:tcPr>
+            <w:tcW w:w="1308" w:type="dxa"/>
+            <w:gridSpan w:val="2"/>
+          </w:tcPr>
+          <w:p>
+            <w:pPr>
+              <w:tabs>
+                <w:tab w:val="left" w:pos="360"/>
+              </w:tabs>
+              <w:jc w:val="center"/>
+              <w:rPr>
+                <w:sz w:val="20"/>
+              </w:rPr>
+            </w:pPr>
+          </w:p>
+        </w:tc>
+        <w:tc>
+          <w:tcPr>
+            <w:tcW w:w="4200" w:type="dxa"/>
+          </w:tcPr>
+          <w:p>
+            <w:pPr>
+              <w:tabs>
+                <w:tab w:val="left" w:pos="360"/>
+              </w:tabs>
+              <w:jc w:val="center"/>
+              <w:rPr>
+                <w:sz w:val="20"/>
+              </w:rPr>
+            </w:pPr>
+            <w:r>
+              <w:rPr>
+                <w:sz w:val="20"/>
+              </w:rPr>
+              <w:t>Same as RV-37</w:t>
+            </w:r>
+          </w:p>
+        </w:tc>
+        <w:tc>
+          <w:tcPr>
+            <w:tcW w:w="4275" w:type="dxa"/>
+            <w:gridSpan w:val="3"/>
+          </w:tcPr>
+          <w:p>
+            <w:pPr>
+              <w:tabs>
+                <w:tab w:val="left" w:pos="360"/>
+              </w:tabs>
+              <w:jc w:val="center"/>
+              <w:rPr>
+                <w:sz w:val="20"/>
+              </w:rPr>
+            </w:pPr>
+            <w:r>
+              <w:rPr>
+                <w:sz w:val="20"/>
+              </w:rPr>
+              <w:t>Fill in required fields, click Submit</w:t>
+            </w:r>
+          </w:p>
+        </w:tc>
+        <w:tc>
+          <w:tcPr>
+            <w:tcW w:w="3450" w:type="dxa"/>
+            <w:gridSpan w:val="2"/>
+          </w:tcPr>
+          <w:p>
+            <w:pPr>
+              <w:tabs>
+                <w:tab w:val="left" w:pos="360"/>
+              </w:tabs>
+              <w:jc w:val="center"/>
+              <w:rPr>
+                <w:sz w:val="20"/>
+              </w:rPr>
+            </w:pPr>
+            <w:r>
+              <w:rPr>
+                <w:sz w:val="20"/>
+              </w:rPr>
+              <w:t>Review page closes;</w:t>
+            </w:r>
+          </w:p>
+          <w:p>
+            <w:pPr>
+              <w:tabs>
+                <w:tab w:val="left" w:pos="360"/>
+              </w:tabs>
+              <w:jc w:val="center"/>
+              <w:rPr>
+                <w:sz w:val="20"/>
+              </w:rPr>
+            </w:pPr>
+            <w:r>
+              <w:rPr>
+                <w:sz w:val="20"/>
+              </w:rPr>
+              <w:t>The log is successfully completed (status set to 1 in database);</w:t>
+            </w:r>
+          </w:p>
+          <w:p>
+            <w:pPr>
+              <w:tabs>
+                <w:tab w:val="left" w:pos="360"/>
+              </w:tabs>
+              <w:jc w:val="center"/>
+              <w:rPr>
+                <w:sz w:val="20"/>
+              </w:rPr>
+            </w:pPr>
+            <w:r>
+              <w:rPr>
+                <w:sz w:val="20"/>
+              </w:rPr>
+              <w:t xml:space="preserve">Successful update message displays on My Dashboard page – “The log </w:t>
+            </w:r>
+            <w:r>
+              <w:rPr>
+                <w:sz w:val="20"/>
+              </w:rPr>
+              <w:lastRenderedPageBreak/>
+              <w:t>[xxxxxxx] has been successfully updated.”</w:t>
+            </w:r>
+          </w:p>
+        </w:tc>
+        <w:tc>
+          <w:tcPr>
+            <w:tcW w:w="1275" w:type="dxa"/>
+          </w:tcPr>
+          <w:p>
+            <w:pPr>
+              <w:tabs>
+                <w:tab w:val="left" w:pos="360"/>
+              </w:tabs>
+              <w:jc w:val="center"/>
+              <w:rPr>
+                <w:sz w:val="20"/>
+              </w:rPr>
+            </w:pPr>
+            <w:r>
+              <w:rPr>
+                <w:sz w:val="20"/>
+              </w:rPr>
+              <w:lastRenderedPageBreak/>
               <w:t>P</w:t>
             </w:r>
           </w:p>
@@ -8238,7 +8849,7 @@
               <w:rPr>
                 <w:sz w:val="20"/>
               </w:rPr>
-              <w:t>03</w:t>
+              <w:t>17</w:t>
             </w:r>
             <w:r>
               <w:rPr>
@@ -8625,7 +9236,7 @@
         </mc:Choice>
         <mc:Fallback>
           <w:pict>
-            <v:line w14:anchorId="7825DE3E" id="Line 4" o:spid="_x0000_s1026" style="position:absolute;z-index:251658240;visibility:visible;mso-wrap-style:square;mso-width-percent:0;mso-height-percent:0;mso-wrap-distance-left:9pt;mso-wrap-distance-top:0;mso-wrap-distance-right:9pt;mso-wrap-distance-bottom:0;mso-position-horizontal:absolute;mso-position-horizontal-relative:text;mso-position-vertical:absolute;mso-position-vertical-relative:text;mso-width-percent:0;mso-height-percent:0;mso-width-relative:page;mso-height-relative:page" from="0,4.8pt" to="10in,4.8pt" o:gfxdata="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" o:allowincell="f"/>
+            <v:line w14:anchorId="4B3E0676" id="Line 4" o:spid="_x0000_s1026" style="position:absolute;z-index:251658240;visibility:visible;mso-wrap-style:square;mso-width-percent:0;mso-height-percent:0;mso-wrap-distance-left:9pt;mso-wrap-distance-top:0;mso-wrap-distance-right:9pt;mso-wrap-distance-bottom:0;mso-position-horizontal:absolute;mso-position-horizontal-relative:text;mso-position-vertical:absolute;mso-position-vertical-relative:text;mso-width-percent:0;mso-height-percent:0;mso-width-relative:page;mso-height-relative:page" from="0,4.8pt" to="10in,4.8pt" o:gfxdata="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" o:allowincell="f"/>
           </w:pict>
         </mc:Fallback>
       </mc:AlternateContent>
@@ -8864,7 +9475,7 @@
         </mc:Choice>
         <mc:Fallback>
           <w:pict>
-            <v:line w14:anchorId="438CA869" id="Line 1" o:spid="_x0000_s1026" style="position:absolute;z-index:251647488;visibility:visible;mso-wrap-style:square;mso-width-percent:0;mso-height-percent:0;mso-wrap-distance-left:9pt;mso-wrap-distance-top:0;mso-wrap-distance-right:9pt;mso-wrap-distance-bottom:0;mso-position-horizontal:absolute;mso-position-horizontal-relative:text;mso-position-vertical:absolute;mso-position-vertical-relative:text;mso-width-percent:0;mso-height-percent:0;mso-width-relative:page;mso-height-relative:page" from="0,14.4pt" to="10in,14.4pt" o:gfxdata="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" o:allowincell="f"/>
+            <v:line w14:anchorId="5D7D647F" id="Line 1" o:spid="_x0000_s1026" style="position:absolute;z-index:251647488;visibility:visible;mso-wrap-style:square;mso-width-percent:0;mso-height-percent:0;mso-wrap-distance-left:9pt;mso-wrap-distance-top:0;mso-wrap-distance-right:9pt;mso-wrap-distance-bottom:0;mso-position-horizontal:absolute;mso-position-horizontal-relative:text;mso-position-vertical:absolute;mso-position-vertical-relative:text;mso-width-percent:0;mso-height-percent:0;mso-width-relative:page;mso-height-relative:page" from="0,14.4pt" to="10in,14.4pt" o:gfxdata="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" o:allowincell="f"/>
           </w:pict>
         </mc:Fallback>
       </mc:AlternateContent>
@@ -14387,7 +14998,7 @@
 </file>
 
 <file path=customXml/itemProps1.xml><?xml version="1.0" encoding="utf-8"?>
-<ds:datastoreItem xmlns:ds="http://schemas.openxmlformats.org/officeDocument/2006/customXml" ds:itemID="{A4B435EE-A01D-46F6-845F-FA75EAFD287D}">
+<ds:datastoreItem xmlns:ds="http://schemas.openxmlformats.org/officeDocument/2006/customXml" ds:itemID="{8BA715DC-B306-445F-BC6B-FEC6F5A2030A}">
   <ds:schemaRefs>
     <ds:schemaRef ds:uri="http://schemas.openxmlformats.org/officeDocument/2006/bibliography"/>
   </ds:schemaRefs>

</xml_diff>

<commit_message>
TFS 13662 - Changes for the Quality Now initiatives;
git-tfs-id: [https://tfs.omnicloud.local/tfs/cco%20program/]$/eCoaching_V2;C41931
</commit_message>
<xml_diff>
--- a/Unit Test/Web/CCO_eCoaching_Log_Review_UTC.docx
+++ b/Unit Test/Web/CCO_eCoaching_Log_Review_UTC.docx
@@ -1064,9 +1064,6 @@
         </w:tc>
       </w:tr>
       <w:tr>
-        <w:trPr>
-          <w:ins w:id="2" w:author="Huang, Lili" w:date="2019-02-12T08:52:00Z"/>
-        </w:trPr>
         <w:tc>
           <w:tcPr>
             <w:tcW w:w="1440" w:type="dxa"/>
@@ -1077,16 +1074,124 @@
               <w:ind w:left="0"/>
               <w:jc w:val="left"/>
               <w:rPr>
-                <w:ins w:id="3" w:author="Huang, Lili" w:date="2019-02-12T08:52:00Z"/>
-                <w:sz w:val="20"/>
-              </w:rPr>
-            </w:pPr>
-            <w:ins w:id="4" w:author="Huang, Lili" w:date="2019-02-12T08:52:00Z">
+                <w:sz w:val="20"/>
+              </w:rPr>
+            </w:pPr>
+            <w:r>
+              <w:rPr>
+                <w:sz w:val="20"/>
+              </w:rPr>
+              <w:t>02/12/2019</w:t>
+            </w:r>
+          </w:p>
+        </w:tc>
+        <w:tc>
+          <w:tcPr>
+            <w:tcW w:w="7224" w:type="dxa"/>
+          </w:tcPr>
+          <w:p>
+            <w:pPr>
+              <w:pStyle w:val="hdr1"/>
+              <w:ind w:left="720" w:hanging="720"/>
+              <w:jc w:val="left"/>
+              <w:rPr>
+                <w:sz w:val="20"/>
+              </w:rPr>
+            </w:pPr>
+            <w:r>
+              <w:rPr>
+                <w:sz w:val="20"/>
+              </w:rPr>
+              <w:t>TFS 13512 - C</w:t>
+            </w:r>
+            <w:r>
+              <w:rPr>
+                <w:sz w:val="20"/>
+              </w:rPr>
+              <w:t>oaching entry field appear for sup</w:t>
+            </w:r>
+            <w:r>
+              <w:rPr>
+                <w:sz w:val="20"/>
+              </w:rPr>
+              <w:t xml:space="preserve">ervisor when in pending manager </w:t>
+            </w:r>
+            <w:r>
+              <w:rPr>
+                <w:sz w:val="20"/>
+              </w:rPr>
+              <w:t>review status</w:t>
+            </w:r>
+            <w:r>
+              <w:rPr>
+                <w:sz w:val="20"/>
+              </w:rPr>
+              <w:t>;</w:t>
+            </w:r>
+          </w:p>
+          <w:p>
+            <w:pPr>
+              <w:pStyle w:val="hdr1"/>
+              <w:ind w:left="720" w:hanging="720"/>
+              <w:jc w:val="left"/>
+              <w:rPr>
+                <w:sz w:val="20"/>
+              </w:rPr>
+            </w:pPr>
+            <w:r>
+              <w:rPr>
+                <w:sz w:val="20"/>
+              </w:rPr>
+              <w:t>Added RV-40, 41, and 42</w:t>
+            </w:r>
+          </w:p>
+        </w:tc>
+        <w:tc>
+          <w:tcPr>
+            <w:tcW w:w="2790" w:type="dxa"/>
+          </w:tcPr>
+          <w:p>
+            <w:pPr>
+              <w:pStyle w:val="hdr1"/>
+              <w:ind w:left="0"/>
+              <w:jc w:val="left"/>
+              <w:rPr>
+                <w:sz w:val="20"/>
+              </w:rPr>
+            </w:pPr>
+            <w:r>
+              <w:rPr>
+                <w:sz w:val="20"/>
+              </w:rPr>
+              <w:t>Lili Huang</w:t>
+            </w:r>
+          </w:p>
+        </w:tc>
+      </w:tr>
+      <w:tr>
+        <w:trPr>
+          <w:ins w:id="2" w:author="Huang, Lili" w:date="2019-03-20T10:54:00Z"/>
+        </w:trPr>
+        <w:tc>
+          <w:tcPr>
+            <w:tcW w:w="1440" w:type="dxa"/>
+          </w:tcPr>
+          <w:p>
+            <w:pPr>
+              <w:pStyle w:val="hdr1"/>
+              <w:ind w:left="0"/>
+              <w:jc w:val="left"/>
+              <w:rPr>
+                <w:ins w:id="3" w:author="Huang, Lili" w:date="2019-03-20T10:54:00Z"/>
+                <w:sz w:val="20"/>
+              </w:rPr>
+            </w:pPr>
+            <w:ins w:id="4" w:author="Huang, Lili" w:date="2019-03-20T10:54:00Z">
               <w:r>
                 <w:rPr>
                   <w:sz w:val="20"/>
                 </w:rPr>
-                <w:t>02/12/2019</w:t>
+                <w:t>03/20/2019</w:t>
               </w:r>
             </w:ins>
           </w:p>
@@ -1101,79 +1206,47 @@
               <w:ind w:left="720" w:hanging="720"/>
               <w:jc w:val="left"/>
               <w:rPr>
-                <w:ins w:id="5" w:author="Huang, Lili" w:date="2019-02-12T09:11:00Z"/>
-                <w:sz w:val="20"/>
-              </w:rPr>
-              <w:pPrChange w:id="6" w:author="Huang, Lili" w:date="2019-02-12T08:53:00Z">
-                <w:pPr>
-                  <w:pStyle w:val="hdr1"/>
-                  <w:ind w:left="720" w:hanging="720"/>
-                  <w:jc w:val="left"/>
-                </w:pPr>
-              </w:pPrChange>
-            </w:pPr>
-            <w:ins w:id="7" w:author="Huang, Lili" w:date="2019-02-12T08:52:00Z">
+                <w:ins w:id="5" w:author="Huang, Lili" w:date="2019-03-20T11:20:00Z"/>
+                <w:sz w:val="20"/>
+              </w:rPr>
+            </w:pPr>
+            <w:ins w:id="6" w:author="Huang, Lili" w:date="2019-03-20T10:54:00Z">
               <w:r>
                 <w:rPr>
                   <w:sz w:val="20"/>
                 </w:rPr>
-                <w:t>TFS 13512 - C</w:t>
+                <w:t>TFS</w:t>
               </w:r>
+            </w:ins>
+            <w:ins w:id="7" w:author="Huang, Lili" w:date="2019-03-20T10:55:00Z">
               <w:r>
                 <w:rPr>
                   <w:sz w:val="20"/>
                 </w:rPr>
-                <w:t>oaching entry field appear for sup</w:t>
+                <w:t xml:space="preserve"> 13662 – Changes for the Quality Now initiative</w:t>
               </w:r>
+            </w:ins>
+          </w:p>
+          <w:p>
+            <w:pPr>
+              <w:pStyle w:val="hdr1"/>
+              <w:ind w:left="720" w:hanging="720"/>
+              <w:jc w:val="left"/>
+              <w:rPr>
+                <w:ins w:id="8" w:author="Huang, Lili" w:date="2019-03-20T10:54:00Z"/>
+                <w:sz w:val="20"/>
+              </w:rPr>
+            </w:pPr>
+            <w:ins w:id="9" w:author="Huang, Lili" w:date="2019-03-20T11:20:00Z">
               <w:r>
                 <w:rPr>
                   <w:sz w:val="20"/>
                 </w:rPr>
-                <w:t xml:space="preserve">ervisor when in pending manager </w:t>
-              </w:r>
-              <w:r>
-                <w:rPr>
-                  <w:sz w:val="20"/>
-                </w:rPr>
-                <w:t>review status</w:t>
+                <w:t>Added RV-43 ~ RV-49</w:t>
               </w:r>
             </w:ins>
-            <w:ins w:id="8" w:author="Huang, Lili" w:date="2019-02-12T08:53:00Z">
-              <w:r>
-                <w:rPr>
-                  <w:sz w:val="20"/>
-                </w:rPr>
-                <w:t>;</w:t>
-              </w:r>
-            </w:ins>
-          </w:p>
-          <w:p>
-            <w:pPr>
-              <w:pStyle w:val="hdr1"/>
-              <w:ind w:left="720" w:hanging="720"/>
-              <w:jc w:val="left"/>
-              <w:rPr>
-                <w:ins w:id="9" w:author="Huang, Lili" w:date="2019-02-12T08:52:00Z"/>
-                <w:sz w:val="20"/>
-              </w:rPr>
-              <w:pPrChange w:id="10" w:author="Huang, Lili" w:date="2019-02-12T08:53:00Z">
-                <w:pPr>
-                  <w:pStyle w:val="hdr1"/>
-                  <w:ind w:left="720" w:hanging="720"/>
-                  <w:jc w:val="left"/>
-                </w:pPr>
-              </w:pPrChange>
-            </w:pPr>
-            <w:ins w:id="11" w:author="Huang, Lili" w:date="2019-02-12T09:11:00Z">
-              <w:r>
-                <w:rPr>
-                  <w:sz w:val="20"/>
-                </w:rPr>
-                <w:t>Added RV-40, 41, and 42</w:t>
-              </w:r>
-            </w:ins>
-            <w:bookmarkStart w:id="12" w:name="_GoBack"/>
-            <w:bookmarkEnd w:id="12"/>
+            <w:bookmarkStart w:id="10" w:name="_GoBack"/>
+            <w:bookmarkEnd w:id="10"/>
           </w:p>
         </w:tc>
         <w:tc>
@@ -1186,11 +1259,11 @@
               <w:ind w:left="0"/>
               <w:jc w:val="left"/>
               <w:rPr>
-                <w:ins w:id="13" w:author="Huang, Lili" w:date="2019-02-12T08:52:00Z"/>
-                <w:sz w:val="20"/>
-              </w:rPr>
-            </w:pPr>
-            <w:ins w:id="14" w:author="Huang, Lili" w:date="2019-02-12T08:53:00Z">
+                <w:ins w:id="11" w:author="Huang, Lili" w:date="2019-03-20T10:54:00Z"/>
+                <w:sz w:val="20"/>
+              </w:rPr>
+            </w:pPr>
+            <w:ins w:id="12" w:author="Huang, Lili" w:date="2019-03-20T10:55:00Z">
               <w:r>
                 <w:rPr>
                   <w:sz w:val="20"/>
@@ -1223,7 +1296,7 @@
           <w:rFonts w:ascii="Arial" w:hAnsi="Arial"/>
         </w:rPr>
       </w:pPr>
-      <w:bookmarkStart w:id="15" w:name="_Toc492474653"/>
+      <w:bookmarkStart w:id="13" w:name="_Toc492474653"/>
     </w:p>
     <w:tbl>
       <w:tblPr>
@@ -1246,7 +1319,7 @@
               <w:right w:val="nil"/>
             </w:tcBorders>
           </w:tcPr>
-          <w:bookmarkEnd w:id="15"/>
+          <w:bookmarkEnd w:id="13"/>
           <w:p>
             <w:pPr>
               <w:tabs>
@@ -8792,9 +8865,6 @@
         </w:tc>
       </w:tr>
       <w:tr>
-        <w:trPr>
-          <w:ins w:id="16" w:author="Huang, Lili" w:date="2019-02-12T08:55:00Z"/>
-        </w:trPr>
         <w:tc>
           <w:tcPr>
             <w:tcW w:w="1308" w:type="dxa"/>
@@ -8807,16 +8877,410 @@
               </w:tabs>
               <w:jc w:val="center"/>
               <w:rPr>
-                <w:ins w:id="17" w:author="Huang, Lili" w:date="2019-02-12T08:55:00Z"/>
-                <w:sz w:val="20"/>
-              </w:rPr>
-            </w:pPr>
-            <w:ins w:id="18" w:author="Huang, Lili" w:date="2019-02-12T08:55:00Z">
+                <w:sz w:val="20"/>
+              </w:rPr>
+            </w:pPr>
+            <w:r>
+              <w:rPr>
+                <w:sz w:val="20"/>
+              </w:rPr>
+              <w:t>RV-40</w:t>
+            </w:r>
+          </w:p>
+        </w:tc>
+        <w:tc>
+          <w:tcPr>
+            <w:tcW w:w="4200" w:type="dxa"/>
+          </w:tcPr>
+          <w:p>
+            <w:pPr>
+              <w:tabs>
+                <w:tab w:val="left" w:pos="360"/>
+              </w:tabs>
+              <w:jc w:val="center"/>
+              <w:rPr>
+                <w:sz w:val="20"/>
+              </w:rPr>
+            </w:pPr>
+            <w:r>
+              <w:rPr>
+                <w:sz w:val="20"/>
+              </w:rPr>
+              <w:t>User is configured with “</w:t>
+            </w:r>
+            <w:r>
+              <w:rPr>
+                <w:b/>
+                <w:sz w:val="20"/>
+              </w:rPr>
+              <w:t>Supervisor</w:t>
+            </w:r>
+            <w:r>
+              <w:rPr>
+                <w:sz w:val="20"/>
+              </w:rPr>
+              <w:t>” role having the following logs:</w:t>
+            </w:r>
+          </w:p>
+          <w:p>
+            <w:pPr>
+              <w:tabs>
+                <w:tab w:val="left" w:pos="360"/>
+              </w:tabs>
+              <w:rPr>
+                <w:sz w:val="20"/>
+              </w:rPr>
+            </w:pPr>
+          </w:p>
+          <w:p>
+            <w:pPr>
+              <w:tabs>
+                <w:tab w:val="left" w:pos="360"/>
+              </w:tabs>
+              <w:jc w:val="center"/>
+              <w:rPr>
+                <w:sz w:val="20"/>
+              </w:rPr>
+            </w:pPr>
+            <w:r>
+              <w:rPr>
+                <w:sz w:val="20"/>
+              </w:rPr>
+              <w:t>My Team Pending</w:t>
+            </w:r>
+            <w:r>
+              <w:rPr>
+                <w:sz w:val="20"/>
+              </w:rPr>
+              <w:t>;</w:t>
+            </w:r>
+          </w:p>
+        </w:tc>
+        <w:tc>
+          <w:tcPr>
+            <w:tcW w:w="4275" w:type="dxa"/>
+            <w:gridSpan w:val="3"/>
+          </w:tcPr>
+          <w:p>
+            <w:pPr>
+              <w:tabs>
+                <w:tab w:val="left" w:pos="360"/>
+              </w:tabs>
+              <w:jc w:val="center"/>
+              <w:rPr>
+                <w:sz w:val="20"/>
+              </w:rPr>
+            </w:pPr>
+            <w:r>
+              <w:rPr>
+                <w:sz w:val="20"/>
+              </w:rPr>
+              <w:t>Same as RV-1</w:t>
+            </w:r>
+          </w:p>
+        </w:tc>
+        <w:tc>
+          <w:tcPr>
+            <w:tcW w:w="3450" w:type="dxa"/>
+            <w:gridSpan w:val="2"/>
+          </w:tcPr>
+          <w:p>
+            <w:pPr>
+              <w:tabs>
+                <w:tab w:val="left" w:pos="360"/>
+              </w:tabs>
+              <w:jc w:val="center"/>
+              <w:rPr>
+                <w:sz w:val="20"/>
+              </w:rPr>
+            </w:pPr>
+            <w:r>
+              <w:rPr>
+                <w:sz w:val="20"/>
+              </w:rPr>
+              <w:t>Same as RV-1</w:t>
+            </w:r>
+          </w:p>
+        </w:tc>
+        <w:tc>
+          <w:tcPr>
+            <w:tcW w:w="1275" w:type="dxa"/>
+          </w:tcPr>
+          <w:p>
+            <w:pPr>
+              <w:tabs>
+                <w:tab w:val="left" w:pos="360"/>
+              </w:tabs>
+              <w:jc w:val="center"/>
+              <w:rPr>
+                <w:sz w:val="20"/>
+              </w:rPr>
+            </w:pPr>
+            <w:r>
+              <w:rPr>
+                <w:sz w:val="20"/>
+              </w:rPr>
+              <w:t>P</w:t>
+            </w:r>
+          </w:p>
+        </w:tc>
+      </w:tr>
+      <w:tr>
+        <w:tc>
+          <w:tcPr>
+            <w:tcW w:w="1308" w:type="dxa"/>
+            <w:gridSpan w:val="2"/>
+          </w:tcPr>
+          <w:p>
+            <w:pPr>
+              <w:tabs>
+                <w:tab w:val="left" w:pos="360"/>
+              </w:tabs>
+              <w:jc w:val="center"/>
+              <w:rPr>
+                <w:sz w:val="20"/>
+              </w:rPr>
+            </w:pPr>
+            <w:r>
+              <w:rPr>
+                <w:sz w:val="20"/>
+              </w:rPr>
+              <w:t>RV-41</w:t>
+            </w:r>
+          </w:p>
+        </w:tc>
+        <w:tc>
+          <w:tcPr>
+            <w:tcW w:w="4200" w:type="dxa"/>
+          </w:tcPr>
+          <w:p>
+            <w:pPr>
+              <w:tabs>
+                <w:tab w:val="left" w:pos="360"/>
+              </w:tabs>
+              <w:jc w:val="center"/>
+              <w:rPr>
+                <w:sz w:val="20"/>
+              </w:rPr>
+            </w:pPr>
+            <w:r>
+              <w:rPr>
+                <w:sz w:val="20"/>
+              </w:rPr>
+              <w:t>Continue with RV-40, locate a log with Pending Manager Review status</w:t>
+            </w:r>
+          </w:p>
+        </w:tc>
+        <w:tc>
+          <w:tcPr>
+            <w:tcW w:w="4275" w:type="dxa"/>
+            <w:gridSpan w:val="3"/>
+          </w:tcPr>
+          <w:p>
+            <w:pPr>
+              <w:tabs>
+                <w:tab w:val="left" w:pos="360"/>
+              </w:tabs>
+              <w:jc w:val="center"/>
+              <w:rPr>
+                <w:sz w:val="20"/>
+              </w:rPr>
+            </w:pPr>
+            <w:r>
+              <w:rPr>
+                <w:sz w:val="20"/>
+              </w:rPr>
+              <w:t>Click the log</w:t>
+            </w:r>
+          </w:p>
+        </w:tc>
+        <w:tc>
+          <w:tcPr>
+            <w:tcW w:w="3450" w:type="dxa"/>
+            <w:gridSpan w:val="2"/>
+          </w:tcPr>
+          <w:p>
+            <w:pPr>
+              <w:tabs>
+                <w:tab w:val="left" w:pos="360"/>
+              </w:tabs>
+              <w:jc w:val="center"/>
+              <w:rPr>
+                <w:sz w:val="20"/>
+              </w:rPr>
+            </w:pPr>
+            <w:r>
+              <w:rPr>
+                <w:sz w:val="20"/>
+              </w:rPr>
+              <w:t>Log displays as Read ONLY</w:t>
+            </w:r>
+          </w:p>
+        </w:tc>
+        <w:tc>
+          <w:tcPr>
+            <w:tcW w:w="1275" w:type="dxa"/>
+          </w:tcPr>
+          <w:p>
+            <w:pPr>
+              <w:tabs>
+                <w:tab w:val="left" w:pos="360"/>
+              </w:tabs>
+              <w:jc w:val="center"/>
+              <w:rPr>
+                <w:sz w:val="20"/>
+              </w:rPr>
+            </w:pPr>
+            <w:r>
+              <w:rPr>
+                <w:sz w:val="20"/>
+              </w:rPr>
+              <w:t>P</w:t>
+            </w:r>
+          </w:p>
+        </w:tc>
+      </w:tr>
+      <w:tr>
+        <w:tc>
+          <w:tcPr>
+            <w:tcW w:w="1308" w:type="dxa"/>
+            <w:gridSpan w:val="2"/>
+          </w:tcPr>
+          <w:p>
+            <w:pPr>
+              <w:tabs>
+                <w:tab w:val="left" w:pos="360"/>
+              </w:tabs>
+              <w:jc w:val="center"/>
+              <w:rPr>
+                <w:sz w:val="20"/>
+              </w:rPr>
+            </w:pPr>
+            <w:r>
+              <w:rPr>
+                <w:sz w:val="20"/>
+              </w:rPr>
+              <w:t>RV-42</w:t>
+            </w:r>
+          </w:p>
+        </w:tc>
+        <w:tc>
+          <w:tcPr>
+            <w:tcW w:w="4200" w:type="dxa"/>
+          </w:tcPr>
+          <w:p>
+            <w:pPr>
+              <w:tabs>
+                <w:tab w:val="left" w:pos="360"/>
+              </w:tabs>
+              <w:jc w:val="center"/>
+              <w:rPr>
+                <w:sz w:val="20"/>
+              </w:rPr>
+            </w:pPr>
+            <w:r>
+              <w:rPr>
+                <w:sz w:val="20"/>
+              </w:rPr>
+              <w:t xml:space="preserve">Continue with RV-40, locate a log with Pending Employee Review status </w:t>
+            </w:r>
+          </w:p>
+        </w:tc>
+        <w:tc>
+          <w:tcPr>
+            <w:tcW w:w="4275" w:type="dxa"/>
+            <w:gridSpan w:val="3"/>
+          </w:tcPr>
+          <w:p>
+            <w:pPr>
+              <w:tabs>
+                <w:tab w:val="left" w:pos="360"/>
+              </w:tabs>
+              <w:jc w:val="center"/>
+              <w:rPr>
+                <w:sz w:val="20"/>
+              </w:rPr>
+            </w:pPr>
+            <w:r>
+              <w:rPr>
+                <w:sz w:val="20"/>
+              </w:rPr>
+              <w:t>Click the log</w:t>
+            </w:r>
+          </w:p>
+        </w:tc>
+        <w:tc>
+          <w:tcPr>
+            <w:tcW w:w="3450" w:type="dxa"/>
+            <w:gridSpan w:val="2"/>
+          </w:tcPr>
+          <w:p>
+            <w:pPr>
+              <w:tabs>
+                <w:tab w:val="left" w:pos="360"/>
+              </w:tabs>
+              <w:jc w:val="center"/>
+              <w:rPr>
+                <w:sz w:val="20"/>
+              </w:rPr>
+            </w:pPr>
+            <w:r>
+              <w:rPr>
+                <w:sz w:val="20"/>
+              </w:rPr>
+              <w:t>Log displays as Read ONLY</w:t>
+            </w:r>
+          </w:p>
+        </w:tc>
+        <w:tc>
+          <w:tcPr>
+            <w:tcW w:w="1275" w:type="dxa"/>
+          </w:tcPr>
+          <w:p>
+            <w:pPr>
+              <w:tabs>
+                <w:tab w:val="left" w:pos="360"/>
+              </w:tabs>
+              <w:jc w:val="center"/>
+              <w:rPr>
+                <w:sz w:val="20"/>
+              </w:rPr>
+            </w:pPr>
+            <w:r>
+              <w:rPr>
+                <w:sz w:val="20"/>
+              </w:rPr>
+              <w:t>P</w:t>
+            </w:r>
+          </w:p>
+        </w:tc>
+      </w:tr>
+      <w:tr>
+        <w:trPr>
+          <w:ins w:id="14" w:author="Huang, Lili" w:date="2019-03-20T10:56:00Z"/>
+        </w:trPr>
+        <w:tc>
+          <w:tcPr>
+            <w:tcW w:w="1308" w:type="dxa"/>
+            <w:gridSpan w:val="2"/>
+          </w:tcPr>
+          <w:p>
+            <w:pPr>
+              <w:tabs>
+                <w:tab w:val="left" w:pos="360"/>
+              </w:tabs>
+              <w:jc w:val="center"/>
+              <w:rPr>
+                <w:ins w:id="15" w:author="Huang, Lili" w:date="2019-03-20T10:56:00Z"/>
+                <w:sz w:val="20"/>
+              </w:rPr>
+            </w:pPr>
+            <w:ins w:id="16" w:author="Huang, Lili" w:date="2019-03-20T10:56:00Z">
               <w:r>
                 <w:rPr>
                   <w:sz w:val="20"/>
                 </w:rPr>
-                <w:t>RV-40</w:t>
+                <w:t>RV-43</w:t>
               </w:r>
             </w:ins>
           </w:p>
@@ -8832,11 +9296,11 @@
               </w:tabs>
               <w:jc w:val="center"/>
               <w:rPr>
-                <w:ins w:id="19" w:author="Huang, Lili" w:date="2019-02-12T08:55:00Z"/>
-                <w:sz w:val="20"/>
-              </w:rPr>
-            </w:pPr>
-            <w:ins w:id="20" w:author="Huang, Lili" w:date="2019-02-12T08:55:00Z">
+                <w:ins w:id="17" w:author="Huang, Lili" w:date="2019-03-20T10:56:00Z"/>
+                <w:sz w:val="20"/>
+              </w:rPr>
+            </w:pPr>
+            <w:ins w:id="18" w:author="Huang, Lili" w:date="2019-03-20T10:56:00Z">
               <w:r>
                 <w:rPr>
                   <w:sz w:val="20"/>
@@ -8854,57 +9318,20 @@
                 <w:rPr>
                   <w:sz w:val="20"/>
                 </w:rPr>
-                <w:t>” role having the following logs:</w:t>
+                <w:t xml:space="preserve">” </w:t>
               </w:r>
-            </w:ins>
-          </w:p>
-          <w:p>
-            <w:pPr>
-              <w:tabs>
-                <w:tab w:val="left" w:pos="360"/>
-              </w:tabs>
-              <w:rPr>
-                <w:ins w:id="21" w:author="Huang, Lili" w:date="2019-02-12T08:55:00Z"/>
-                <w:sz w:val="20"/>
-              </w:rPr>
-              <w:pPrChange w:id="22" w:author="Huang, Lili" w:date="2019-02-12T09:07:00Z">
-                <w:pPr>
-                  <w:tabs>
-                    <w:tab w:val="left" w:pos="360"/>
-                  </w:tabs>
-                  <w:jc w:val="center"/>
-                </w:pPr>
-              </w:pPrChange>
-            </w:pPr>
-          </w:p>
-          <w:p>
-            <w:pPr>
-              <w:tabs>
-                <w:tab w:val="left" w:pos="360"/>
-              </w:tabs>
-              <w:jc w:val="center"/>
-              <w:rPr>
-                <w:ins w:id="23" w:author="Huang, Lili" w:date="2019-02-12T08:55:00Z"/>
-                <w:sz w:val="20"/>
-              </w:rPr>
-              <w:pPrChange w:id="24" w:author="Huang, Lili" w:date="2019-02-12T09:07:00Z">
-                <w:pPr>
-                  <w:tabs>
-                    <w:tab w:val="left" w:pos="360"/>
-                  </w:tabs>
-                  <w:jc w:val="center"/>
-                </w:pPr>
-              </w:pPrChange>
-            </w:pPr>
-            <w:ins w:id="25" w:author="Huang, Lili" w:date="2019-02-12T08:55:00Z">
               <w:r>
                 <w:rPr>
                   <w:sz w:val="20"/>
                 </w:rPr>
-                <w:t>My Team Pending</w:t>
+                <w:t xml:space="preserve">(CSR) </w:t>
               </w:r>
-            </w:ins>
-            <w:ins w:id="26" w:author="Huang, Lili" w:date="2019-02-12T09:09:00Z">
+              <w:r>
+                <w:rPr>
+                  <w:sz w:val="20"/>
+                </w:rPr>
+                <w:t>role</w:t>
+              </w:r>
               <w:r>
                 <w:rPr>
                   <w:sz w:val="20"/>
@@ -8913,57 +9340,169 @@
               </w:r>
             </w:ins>
           </w:p>
-        </w:tc>
-        <w:tc>
-          <w:tcPr>
-            <w:tcW w:w="4275" w:type="dxa"/>
-            <w:gridSpan w:val="3"/>
-          </w:tcPr>
-          <w:p>
-            <w:pPr>
-              <w:tabs>
-                <w:tab w:val="left" w:pos="360"/>
-              </w:tabs>
-              <w:jc w:val="center"/>
-              <w:rPr>
-                <w:ins w:id="27" w:author="Huang, Lili" w:date="2019-02-12T08:55:00Z"/>
-                <w:sz w:val="20"/>
-              </w:rPr>
-            </w:pPr>
-            <w:ins w:id="28" w:author="Huang, Lili" w:date="2019-02-12T08:55:00Z">
+          <w:p>
+            <w:pPr>
+              <w:tabs>
+                <w:tab w:val="left" w:pos="360"/>
+              </w:tabs>
+              <w:jc w:val="center"/>
+              <w:rPr>
+                <w:ins w:id="19" w:author="Huang, Lili" w:date="2019-03-20T10:56:00Z"/>
+                <w:sz w:val="20"/>
+              </w:rPr>
+            </w:pPr>
+            <w:ins w:id="20" w:author="Huang, Lili" w:date="2019-03-20T10:57:00Z">
               <w:r>
                 <w:rPr>
                   <w:sz w:val="20"/>
                 </w:rPr>
-                <w:t>Same as RV-1</w:t>
+                <w:t>Locate a Quality Now log with Pending Supervisor Review in ec.Coaching_Log table</w:t>
               </w:r>
             </w:ins>
-          </w:p>
-        </w:tc>
-        <w:tc>
-          <w:tcPr>
-            <w:tcW w:w="3450" w:type="dxa"/>
-            <w:gridSpan w:val="2"/>
-          </w:tcPr>
-          <w:p>
-            <w:pPr>
-              <w:tabs>
-                <w:tab w:val="left" w:pos="360"/>
-              </w:tabs>
-              <w:jc w:val="center"/>
-              <w:rPr>
-                <w:ins w:id="29" w:author="Huang, Lili" w:date="2019-02-12T08:55:00Z"/>
-                <w:sz w:val="20"/>
-              </w:rPr>
-            </w:pPr>
-            <w:ins w:id="30" w:author="Huang, Lili" w:date="2019-02-12T08:55:00Z">
+            <w:ins w:id="21" w:author="Huang, Lili" w:date="2019-03-20T10:58:00Z">
               <w:r>
                 <w:rPr>
                   <w:sz w:val="20"/>
                 </w:rPr>
-                <w:t>Same as RV-1</w:t>
+                <w:t xml:space="preserve"> for the </w:t>
               </w:r>
             </w:ins>
+            <w:ins w:id="22" w:author="Huang, Lili" w:date="2019-03-20T10:59:00Z">
+              <w:r>
+                <w:rPr>
+                  <w:sz w:val="20"/>
+                </w:rPr>
+                <w:t xml:space="preserve">above </w:t>
+              </w:r>
+            </w:ins>
+            <w:ins w:id="23" w:author="Huang, Lili" w:date="2019-03-20T10:58:00Z">
+              <w:r>
+                <w:rPr>
+                  <w:sz w:val="20"/>
+                </w:rPr>
+                <w:t>configured user</w:t>
+              </w:r>
+            </w:ins>
+            <w:ins w:id="24" w:author="Huang, Lili" w:date="2019-03-20T10:57:00Z">
+              <w:r>
+                <w:rPr>
+                  <w:sz w:val="20"/>
+                </w:rPr>
+                <w:t>;</w:t>
+              </w:r>
+            </w:ins>
+          </w:p>
+        </w:tc>
+        <w:tc>
+          <w:tcPr>
+            <w:tcW w:w="4275" w:type="dxa"/>
+            <w:gridSpan w:val="3"/>
+          </w:tcPr>
+          <w:p>
+            <w:pPr>
+              <w:tabs>
+                <w:tab w:val="left" w:pos="360"/>
+              </w:tabs>
+              <w:jc w:val="center"/>
+              <w:rPr>
+                <w:ins w:id="25" w:author="Huang, Lili" w:date="2019-03-20T10:59:00Z"/>
+                <w:sz w:val="20"/>
+              </w:rPr>
+            </w:pPr>
+            <w:ins w:id="26" w:author="Huang, Lili" w:date="2019-03-20T10:59:00Z">
+              <w:r>
+                <w:rPr>
+                  <w:sz w:val="20"/>
+                </w:rPr>
+                <w:t>Launch eCoaching Log web application;</w:t>
+              </w:r>
+            </w:ins>
+          </w:p>
+          <w:p>
+            <w:pPr>
+              <w:tabs>
+                <w:tab w:val="left" w:pos="360"/>
+              </w:tabs>
+              <w:jc w:val="center"/>
+              <w:rPr>
+                <w:ins w:id="27" w:author="Huang, Lili" w:date="2019-03-20T11:00:00Z"/>
+                <w:sz w:val="20"/>
+              </w:rPr>
+            </w:pPr>
+            <w:ins w:id="28" w:author="Huang, Lili" w:date="2019-03-20T10:59:00Z">
+              <w:r>
+                <w:rPr>
+                  <w:sz w:val="20"/>
+                </w:rPr>
+                <w:t>Click My Dashboard;</w:t>
+              </w:r>
+            </w:ins>
+          </w:p>
+          <w:p>
+            <w:pPr>
+              <w:tabs>
+                <w:tab w:val="left" w:pos="360"/>
+              </w:tabs>
+              <w:jc w:val="center"/>
+              <w:rPr>
+                <w:ins w:id="29" w:author="Huang, Lili" w:date="2019-03-20T10:56:00Z"/>
+                <w:sz w:val="20"/>
+              </w:rPr>
+            </w:pPr>
+            <w:ins w:id="30" w:author="Huang, Lili" w:date="2019-03-20T11:00:00Z">
+              <w:r>
+                <w:rPr>
+                  <w:sz w:val="20"/>
+                </w:rPr>
+                <w:t>Click My Pending;</w:t>
+              </w:r>
+            </w:ins>
+          </w:p>
+        </w:tc>
+        <w:tc>
+          <w:tcPr>
+            <w:tcW w:w="3450" w:type="dxa"/>
+            <w:gridSpan w:val="2"/>
+          </w:tcPr>
+          <w:p>
+            <w:pPr>
+              <w:tabs>
+                <w:tab w:val="left" w:pos="360"/>
+              </w:tabs>
+              <w:jc w:val="center"/>
+              <w:rPr>
+                <w:ins w:id="31" w:author="Huang, Lili" w:date="2019-03-20T11:00:00Z"/>
+                <w:sz w:val="20"/>
+              </w:rPr>
+            </w:pPr>
+            <w:ins w:id="32" w:author="Huang, Lili" w:date="2019-03-20T11:00:00Z">
+              <w:r>
+                <w:rPr>
+                  <w:sz w:val="20"/>
+                </w:rPr>
+                <w:t>My Dashboard displays;</w:t>
+              </w:r>
+            </w:ins>
+          </w:p>
+          <w:p>
+            <w:pPr>
+              <w:tabs>
+                <w:tab w:val="left" w:pos="360"/>
+              </w:tabs>
+              <w:jc w:val="center"/>
+              <w:rPr>
+                <w:ins w:id="33" w:author="Huang, Lili" w:date="2019-03-20T10:56:00Z"/>
+                <w:sz w:val="20"/>
+              </w:rPr>
+            </w:pPr>
+            <w:ins w:id="34" w:author="Huang, Lili" w:date="2019-03-20T11:00:00Z">
+              <w:r>
+                <w:rPr>
+                  <w:sz w:val="20"/>
+                </w:rPr>
+                <w:t>The Quality Now log displays</w:t>
+              </w:r>
+            </w:ins>
           </w:p>
         </w:tc>
         <w:tc>
@@ -8977,11 +9516,11 @@
               </w:tabs>
               <w:jc w:val="center"/>
               <w:rPr>
-                <w:ins w:id="31" w:author="Huang, Lili" w:date="2019-02-12T08:55:00Z"/>
-                <w:sz w:val="20"/>
-              </w:rPr>
-            </w:pPr>
-            <w:ins w:id="32" w:author="Huang, Lili" w:date="2019-02-12T08:55:00Z">
+                <w:ins w:id="35" w:author="Huang, Lili" w:date="2019-03-20T10:56:00Z"/>
+                <w:sz w:val="20"/>
+              </w:rPr>
+            </w:pPr>
+            <w:ins w:id="36" w:author="Huang, Lili" w:date="2019-03-20T11:01:00Z">
               <w:r>
                 <w:rPr>
                   <w:sz w:val="20"/>
@@ -8994,7 +9533,7 @@
       </w:tr>
       <w:tr>
         <w:trPr>
-          <w:ins w:id="33" w:author="Huang, Lili" w:date="2019-02-12T08:54:00Z"/>
+          <w:ins w:id="37" w:author="Huang, Lili" w:date="2019-03-20T11:01:00Z"/>
         </w:trPr>
         <w:tc>
           <w:tcPr>
@@ -9008,16 +9547,16 @@
               </w:tabs>
               <w:jc w:val="center"/>
               <w:rPr>
-                <w:ins w:id="34" w:author="Huang, Lili" w:date="2019-02-12T08:54:00Z"/>
-                <w:sz w:val="20"/>
-              </w:rPr>
-            </w:pPr>
-            <w:ins w:id="35" w:author="Huang, Lili" w:date="2019-02-12T09:09:00Z">
+                <w:ins w:id="38" w:author="Huang, Lili" w:date="2019-03-20T11:01:00Z"/>
+                <w:sz w:val="20"/>
+              </w:rPr>
+            </w:pPr>
+            <w:ins w:id="39" w:author="Huang, Lili" w:date="2019-03-20T11:01:00Z">
               <w:r>
                 <w:rPr>
                   <w:sz w:val="20"/>
                 </w:rPr>
-                <w:t>RV-41</w:t>
+                <w:t>RV-44</w:t>
               </w:r>
             </w:ins>
           </w:p>
@@ -9033,16 +9572,16 @@
               </w:tabs>
               <w:jc w:val="center"/>
               <w:rPr>
-                <w:ins w:id="36" w:author="Huang, Lili" w:date="2019-02-12T08:54:00Z"/>
-                <w:sz w:val="20"/>
-              </w:rPr>
-            </w:pPr>
-            <w:ins w:id="37" w:author="Huang, Lili" w:date="2019-02-12T09:09:00Z">
+                <w:ins w:id="40" w:author="Huang, Lili" w:date="2019-03-20T11:01:00Z"/>
+                <w:sz w:val="20"/>
+              </w:rPr>
+            </w:pPr>
+            <w:ins w:id="41" w:author="Huang, Lili" w:date="2019-03-20T11:01:00Z">
               <w:r>
                 <w:rPr>
                   <w:sz w:val="20"/>
                 </w:rPr>
-                <w:t>Continue with RV-40, locate a log with Pending Manager Review status</w:t>
+                <w:t>Continue with RV-43</w:t>
               </w:r>
             </w:ins>
           </w:p>
@@ -9059,16 +9598,16 @@
               </w:tabs>
               <w:jc w:val="center"/>
               <w:rPr>
-                <w:ins w:id="38" w:author="Huang, Lili" w:date="2019-02-12T08:54:00Z"/>
-                <w:sz w:val="20"/>
-              </w:rPr>
-            </w:pPr>
-            <w:ins w:id="39" w:author="Huang, Lili" w:date="2019-02-12T09:09:00Z">
+                <w:ins w:id="42" w:author="Huang, Lili" w:date="2019-03-20T11:01:00Z"/>
+                <w:sz w:val="20"/>
+              </w:rPr>
+            </w:pPr>
+            <w:ins w:id="43" w:author="Huang, Lili" w:date="2019-03-20T11:01:00Z">
               <w:r>
                 <w:rPr>
                   <w:sz w:val="20"/>
                 </w:rPr>
-                <w:t>Click the log</w:t>
+                <w:t>Click the Quality Now log;</w:t>
               </w:r>
             </w:ins>
           </w:p>
@@ -9085,18 +9624,32 @@
               </w:tabs>
               <w:jc w:val="center"/>
               <w:rPr>
-                <w:ins w:id="40" w:author="Huang, Lili" w:date="2019-02-12T08:54:00Z"/>
-                <w:sz w:val="20"/>
-              </w:rPr>
-            </w:pPr>
-            <w:ins w:id="41" w:author="Huang, Lili" w:date="2019-02-12T09:10:00Z">
+                <w:ins w:id="44" w:author="Huang, Lili" w:date="2019-03-20T11:01:00Z"/>
+                <w:sz w:val="20"/>
+              </w:rPr>
+            </w:pPr>
+            <w:ins w:id="45" w:author="Huang, Lili" w:date="2019-03-20T11:01:00Z">
               <w:r>
                 <w:rPr>
                   <w:sz w:val="20"/>
                 </w:rPr>
-                <w:t>Log displays as Read ONLY</w:t>
+                <w:t xml:space="preserve">Review page displays with correct information (Reference </w:t>
               </w:r>
             </w:ins>
+            <w:ins w:id="46" w:author="Huang, Lili" w:date="2019-03-20T11:02:00Z">
+              <w:r>
+                <w:rPr>
+                  <w:sz w:val="20"/>
+                </w:rPr>
+                <w:t>CCO_eCoaching_Log_Review_DD</w:t>
+              </w:r>
+              <w:r>
+                <w:rPr>
+                  <w:sz w:val="20"/>
+                </w:rPr>
+                <w:t>.docx for what should be displayed)</w:t>
+              </w:r>
+            </w:ins>
           </w:p>
         </w:tc>
         <w:tc>
@@ -9110,11 +9663,11 @@
               </w:tabs>
               <w:jc w:val="center"/>
               <w:rPr>
-                <w:ins w:id="42" w:author="Huang, Lili" w:date="2019-02-12T08:54:00Z"/>
-                <w:sz w:val="20"/>
-              </w:rPr>
-            </w:pPr>
-            <w:ins w:id="43" w:author="Huang, Lili" w:date="2019-02-12T09:10:00Z">
+                <w:ins w:id="47" w:author="Huang, Lili" w:date="2019-03-20T11:01:00Z"/>
+                <w:sz w:val="20"/>
+              </w:rPr>
+            </w:pPr>
+            <w:ins w:id="48" w:author="Huang, Lili" w:date="2019-03-20T11:03:00Z">
               <w:r>
                 <w:rPr>
                   <w:sz w:val="20"/>
@@ -9127,7 +9680,7 @@
       </w:tr>
       <w:tr>
         <w:trPr>
-          <w:ins w:id="44" w:author="Huang, Lili" w:date="2019-02-12T08:54:00Z"/>
+          <w:ins w:id="49" w:author="Huang, Lili" w:date="2019-03-20T11:14:00Z"/>
         </w:trPr>
         <w:tc>
           <w:tcPr>
@@ -9141,16 +9694,16 @@
               </w:tabs>
               <w:jc w:val="center"/>
               <w:rPr>
-                <w:ins w:id="45" w:author="Huang, Lili" w:date="2019-02-12T08:54:00Z"/>
-                <w:sz w:val="20"/>
-              </w:rPr>
-            </w:pPr>
-            <w:ins w:id="46" w:author="Huang, Lili" w:date="2019-02-12T09:10:00Z">
+                <w:ins w:id="50" w:author="Huang, Lili" w:date="2019-03-20T11:14:00Z"/>
+                <w:sz w:val="20"/>
+              </w:rPr>
+            </w:pPr>
+            <w:ins w:id="51" w:author="Huang, Lili" w:date="2019-03-20T11:14:00Z">
               <w:r>
                 <w:rPr>
                   <w:sz w:val="20"/>
                 </w:rPr>
-                <w:t>RV-42</w:t>
+                <w:t>RV-45</w:t>
               </w:r>
             </w:ins>
           </w:p>
@@ -9166,82 +9719,106 @@
               </w:tabs>
               <w:jc w:val="center"/>
               <w:rPr>
-                <w:ins w:id="47" w:author="Huang, Lili" w:date="2019-02-12T08:54:00Z"/>
-                <w:sz w:val="20"/>
-              </w:rPr>
-            </w:pPr>
-            <w:ins w:id="48" w:author="Huang, Lili" w:date="2019-02-12T09:10:00Z">
+                <w:ins w:id="52" w:author="Huang, Lili" w:date="2019-03-20T11:14:00Z"/>
+                <w:sz w:val="20"/>
+              </w:rPr>
+            </w:pPr>
+            <w:ins w:id="53" w:author="Huang, Lili" w:date="2019-03-20T11:14:00Z">
               <w:r>
                 <w:rPr>
                   <w:sz w:val="20"/>
                 </w:rPr>
-                <w:t xml:space="preserve">Continue with RV-40, locate a log with </w:t>
+                <w:t>Continue with RV-44</w:t>
               </w:r>
             </w:ins>
-            <w:ins w:id="49" w:author="Huang, Lili" w:date="2019-02-12T09:11:00Z">
+          </w:p>
+        </w:tc>
+        <w:tc>
+          <w:tcPr>
+            <w:tcW w:w="4275" w:type="dxa"/>
+            <w:gridSpan w:val="3"/>
+          </w:tcPr>
+          <w:p>
+            <w:pPr>
+              <w:tabs>
+                <w:tab w:val="left" w:pos="360"/>
+              </w:tabs>
+              <w:jc w:val="center"/>
+              <w:rPr>
+                <w:ins w:id="54" w:author="Huang, Lili" w:date="2019-03-20T11:14:00Z"/>
+                <w:sz w:val="20"/>
+              </w:rPr>
+            </w:pPr>
+            <w:ins w:id="55" w:author="Huang, Lili" w:date="2019-03-20T11:14:00Z">
               <w:r>
                 <w:rPr>
                   <w:sz w:val="20"/>
                 </w:rPr>
-                <w:t xml:space="preserve">Pending Employee Review status </w:t>
+                <w:t xml:space="preserve">Fill in </w:t>
               </w:r>
             </w:ins>
-          </w:p>
-        </w:tc>
-        <w:tc>
-          <w:tcPr>
-            <w:tcW w:w="4275" w:type="dxa"/>
-            <w:gridSpan w:val="3"/>
-          </w:tcPr>
-          <w:p>
-            <w:pPr>
-              <w:tabs>
-                <w:tab w:val="left" w:pos="360"/>
-              </w:tabs>
-              <w:jc w:val="center"/>
-              <w:rPr>
-                <w:ins w:id="50" w:author="Huang, Lili" w:date="2019-02-12T08:54:00Z"/>
-                <w:sz w:val="20"/>
-              </w:rPr>
-            </w:pPr>
-            <w:ins w:id="51" w:author="Huang, Lili" w:date="2019-02-12T09:11:00Z">
+            <w:ins w:id="56" w:author="Huang, Lili" w:date="2019-03-20T11:16:00Z">
               <w:r>
                 <w:rPr>
                   <w:sz w:val="20"/>
                 </w:rPr>
-                <w:t>Click the log</w:t>
+                <w:t xml:space="preserve">all the </w:t>
               </w:r>
             </w:ins>
-          </w:p>
-        </w:tc>
-        <w:tc>
-          <w:tcPr>
-            <w:tcW w:w="3450" w:type="dxa"/>
-            <w:gridSpan w:val="2"/>
-          </w:tcPr>
-          <w:p>
-            <w:pPr>
-              <w:tabs>
-                <w:tab w:val="left" w:pos="360"/>
-              </w:tabs>
-              <w:jc w:val="center"/>
-              <w:rPr>
-                <w:ins w:id="52" w:author="Huang, Lili" w:date="2019-02-12T08:54:00Z"/>
-                <w:sz w:val="20"/>
-              </w:rPr>
-            </w:pPr>
-            <w:ins w:id="53" w:author="Huang, Lili" w:date="2019-02-12T09:11:00Z">
+            <w:ins w:id="57" w:author="Huang, Lili" w:date="2019-03-20T11:14:00Z">
               <w:r>
                 <w:rPr>
                   <w:sz w:val="20"/>
                 </w:rPr>
-                <w:t>Log displays as Read ONLY</w:t>
+                <w:t>required fields, click Submit</w:t>
               </w:r>
             </w:ins>
           </w:p>
         </w:tc>
         <w:tc>
           <w:tcPr>
+            <w:tcW w:w="3450" w:type="dxa"/>
+            <w:gridSpan w:val="2"/>
+          </w:tcPr>
+          <w:p>
+            <w:pPr>
+              <w:tabs>
+                <w:tab w:val="left" w:pos="360"/>
+              </w:tabs>
+              <w:jc w:val="center"/>
+              <w:rPr>
+                <w:ins w:id="58" w:author="Huang, Lili" w:date="2019-03-20T11:14:00Z"/>
+                <w:sz w:val="20"/>
+              </w:rPr>
+            </w:pPr>
+            <w:ins w:id="59" w:author="Huang, Lili" w:date="2019-03-20T11:15:00Z">
+              <w:r>
+                <w:rPr>
+                  <w:sz w:val="20"/>
+                </w:rPr>
+                <w:t xml:space="preserve">The log is successfully </w:t>
+              </w:r>
+            </w:ins>
+            <w:ins w:id="60" w:author="Huang, Lili" w:date="2019-03-20T11:16:00Z">
+              <w:r>
+                <w:rPr>
+                  <w:sz w:val="20"/>
+                </w:rPr>
+                <w:t>updated</w:t>
+              </w:r>
+            </w:ins>
+            <w:ins w:id="61" w:author="Huang, Lili" w:date="2019-03-20T11:15:00Z">
+              <w:r>
+                <w:rPr>
+                  <w:sz w:val="20"/>
+                </w:rPr>
+                <w:t xml:space="preserve"> and moved to Pending Employee Review</w:t>
+              </w:r>
+            </w:ins>
+          </w:p>
+        </w:tc>
+        <w:tc>
+          <w:tcPr>
             <w:tcW w:w="1275" w:type="dxa"/>
           </w:tcPr>
           <w:p>
@@ -9251,11 +9828,11 @@
               </w:tabs>
               <w:jc w:val="center"/>
               <w:rPr>
-                <w:ins w:id="54" w:author="Huang, Lili" w:date="2019-02-12T08:54:00Z"/>
-                <w:sz w:val="20"/>
-              </w:rPr>
-            </w:pPr>
-            <w:ins w:id="55" w:author="Huang, Lili" w:date="2019-02-12T09:11:00Z">
+                <w:ins w:id="62" w:author="Huang, Lili" w:date="2019-03-20T11:14:00Z"/>
+                <w:sz w:val="20"/>
+              </w:rPr>
+            </w:pPr>
+            <w:ins w:id="63" w:author="Huang, Lili" w:date="2019-03-20T11:15:00Z">
               <w:r>
                 <w:rPr>
                   <w:sz w:val="20"/>
@@ -9263,6 +9840,1344 @@
                 <w:t>P</w:t>
               </w:r>
             </w:ins>
+          </w:p>
+        </w:tc>
+      </w:tr>
+      <w:tr>
+        <w:trPr>
+          <w:ins w:id="64" w:author="Huang, Lili" w:date="2019-03-20T11:11:00Z"/>
+        </w:trPr>
+        <w:tc>
+          <w:tcPr>
+            <w:tcW w:w="1308" w:type="dxa"/>
+            <w:gridSpan w:val="2"/>
+          </w:tcPr>
+          <w:p>
+            <w:pPr>
+              <w:tabs>
+                <w:tab w:val="left" w:pos="360"/>
+              </w:tabs>
+              <w:jc w:val="center"/>
+              <w:rPr>
+                <w:ins w:id="65" w:author="Huang, Lili" w:date="2019-03-20T11:11:00Z"/>
+                <w:sz w:val="20"/>
+              </w:rPr>
+            </w:pPr>
+            <w:ins w:id="66" w:author="Huang, Lili" w:date="2019-03-20T11:12:00Z">
+              <w:r>
+                <w:rPr>
+                  <w:sz w:val="20"/>
+                </w:rPr>
+                <w:t>RV-4</w:t>
+              </w:r>
+              <w:r>
+                <w:rPr>
+                  <w:sz w:val="20"/>
+                </w:rPr>
+                <w:t>6</w:t>
+              </w:r>
+            </w:ins>
+          </w:p>
+        </w:tc>
+        <w:tc>
+          <w:tcPr>
+            <w:tcW w:w="4200" w:type="dxa"/>
+          </w:tcPr>
+          <w:p>
+            <w:pPr>
+              <w:tabs>
+                <w:tab w:val="left" w:pos="360"/>
+              </w:tabs>
+              <w:jc w:val="center"/>
+              <w:rPr>
+                <w:ins w:id="67" w:author="Huang, Lili" w:date="2019-03-20T11:12:00Z"/>
+                <w:sz w:val="20"/>
+              </w:rPr>
+            </w:pPr>
+            <w:ins w:id="68" w:author="Huang, Lili" w:date="2019-03-20T11:12:00Z">
+              <w:r>
+                <w:rPr>
+                  <w:sz w:val="20"/>
+                </w:rPr>
+                <w:t>User is configured with “</w:t>
+              </w:r>
+              <w:r>
+                <w:rPr>
+                  <w:b/>
+                  <w:sz w:val="20"/>
+                </w:rPr>
+                <w:t>CSR</w:t>
+              </w:r>
+              <w:r>
+                <w:rPr>
+                  <w:sz w:val="20"/>
+                </w:rPr>
+                <w:t>” role;</w:t>
+              </w:r>
+            </w:ins>
+          </w:p>
+          <w:p>
+            <w:pPr>
+              <w:tabs>
+                <w:tab w:val="left" w:pos="360"/>
+              </w:tabs>
+              <w:jc w:val="center"/>
+              <w:rPr>
+                <w:ins w:id="69" w:author="Huang, Lili" w:date="2019-03-20T11:11:00Z"/>
+                <w:sz w:val="20"/>
+              </w:rPr>
+            </w:pPr>
+            <w:ins w:id="70" w:author="Huang, Lili" w:date="2019-03-20T11:12:00Z">
+              <w:r>
+                <w:rPr>
+                  <w:sz w:val="20"/>
+                </w:rPr>
+                <w:t xml:space="preserve">Locate a Quality Now log with Pending </w:t>
+              </w:r>
+              <w:r>
+                <w:rPr>
+                  <w:sz w:val="20"/>
+                </w:rPr>
+                <w:t xml:space="preserve">Employee </w:t>
+              </w:r>
+              <w:r>
+                <w:rPr>
+                  <w:sz w:val="20"/>
+                </w:rPr>
+                <w:t>Review in ec.Coaching_Log table for the above configured user;</w:t>
+              </w:r>
+            </w:ins>
+          </w:p>
+        </w:tc>
+        <w:tc>
+          <w:tcPr>
+            <w:tcW w:w="4275" w:type="dxa"/>
+            <w:gridSpan w:val="3"/>
+          </w:tcPr>
+          <w:p>
+            <w:pPr>
+              <w:tabs>
+                <w:tab w:val="left" w:pos="360"/>
+              </w:tabs>
+              <w:jc w:val="center"/>
+              <w:rPr>
+                <w:ins w:id="71" w:author="Huang, Lili" w:date="2019-03-20T11:12:00Z"/>
+                <w:sz w:val="20"/>
+              </w:rPr>
+            </w:pPr>
+            <w:ins w:id="72" w:author="Huang, Lili" w:date="2019-03-20T11:12:00Z">
+              <w:r>
+                <w:rPr>
+                  <w:sz w:val="20"/>
+                </w:rPr>
+                <w:t>Launch eCoaching Log web application;</w:t>
+              </w:r>
+            </w:ins>
+          </w:p>
+          <w:p>
+            <w:pPr>
+              <w:tabs>
+                <w:tab w:val="left" w:pos="360"/>
+              </w:tabs>
+              <w:jc w:val="center"/>
+              <w:rPr>
+                <w:ins w:id="73" w:author="Huang, Lili" w:date="2019-03-20T11:12:00Z"/>
+                <w:sz w:val="20"/>
+              </w:rPr>
+            </w:pPr>
+            <w:ins w:id="74" w:author="Huang, Lili" w:date="2019-03-20T11:12:00Z">
+              <w:r>
+                <w:rPr>
+                  <w:sz w:val="20"/>
+                </w:rPr>
+                <w:t>Click My Dashboard;</w:t>
+              </w:r>
+            </w:ins>
+          </w:p>
+          <w:p>
+            <w:pPr>
+              <w:tabs>
+                <w:tab w:val="left" w:pos="360"/>
+              </w:tabs>
+              <w:jc w:val="center"/>
+              <w:rPr>
+                <w:ins w:id="75" w:author="Huang, Lili" w:date="2019-03-20T11:11:00Z"/>
+                <w:sz w:val="20"/>
+              </w:rPr>
+            </w:pPr>
+            <w:ins w:id="76" w:author="Huang, Lili" w:date="2019-03-20T11:12:00Z">
+              <w:r>
+                <w:rPr>
+                  <w:sz w:val="20"/>
+                </w:rPr>
+                <w:t>Click My Pending;</w:t>
+              </w:r>
+            </w:ins>
+          </w:p>
+        </w:tc>
+        <w:tc>
+          <w:tcPr>
+            <w:tcW w:w="3450" w:type="dxa"/>
+            <w:gridSpan w:val="2"/>
+          </w:tcPr>
+          <w:p>
+            <w:pPr>
+              <w:tabs>
+                <w:tab w:val="left" w:pos="360"/>
+              </w:tabs>
+              <w:jc w:val="center"/>
+              <w:rPr>
+                <w:ins w:id="77" w:author="Huang, Lili" w:date="2019-03-20T11:12:00Z"/>
+                <w:sz w:val="20"/>
+              </w:rPr>
+            </w:pPr>
+            <w:ins w:id="78" w:author="Huang, Lili" w:date="2019-03-20T11:12:00Z">
+              <w:r>
+                <w:rPr>
+                  <w:sz w:val="20"/>
+                </w:rPr>
+                <w:t>My Dashboard displays;</w:t>
+              </w:r>
+            </w:ins>
+          </w:p>
+          <w:p>
+            <w:pPr>
+              <w:tabs>
+                <w:tab w:val="left" w:pos="360"/>
+              </w:tabs>
+              <w:jc w:val="center"/>
+              <w:rPr>
+                <w:ins w:id="79" w:author="Huang, Lili" w:date="2019-03-20T11:11:00Z"/>
+                <w:sz w:val="20"/>
+              </w:rPr>
+            </w:pPr>
+            <w:ins w:id="80" w:author="Huang, Lili" w:date="2019-03-20T11:12:00Z">
+              <w:r>
+                <w:rPr>
+                  <w:sz w:val="20"/>
+                </w:rPr>
+                <w:t>The Quality Now log displays</w:t>
+              </w:r>
+            </w:ins>
+          </w:p>
+        </w:tc>
+        <w:tc>
+          <w:tcPr>
+            <w:tcW w:w="1275" w:type="dxa"/>
+          </w:tcPr>
+          <w:p>
+            <w:pPr>
+              <w:tabs>
+                <w:tab w:val="left" w:pos="360"/>
+              </w:tabs>
+              <w:jc w:val="center"/>
+              <w:rPr>
+                <w:ins w:id="81" w:author="Huang, Lili" w:date="2019-03-20T11:11:00Z"/>
+                <w:sz w:val="20"/>
+              </w:rPr>
+            </w:pPr>
+            <w:ins w:id="82" w:author="Huang, Lili" w:date="2019-03-20T11:12:00Z">
+              <w:r>
+                <w:rPr>
+                  <w:sz w:val="20"/>
+                </w:rPr>
+                <w:t>P</w:t>
+              </w:r>
+            </w:ins>
+          </w:p>
+        </w:tc>
+      </w:tr>
+      <w:tr>
+        <w:trPr>
+          <w:ins w:id="83" w:author="Huang, Lili" w:date="2019-03-20T11:12:00Z"/>
+        </w:trPr>
+        <w:tc>
+          <w:tcPr>
+            <w:tcW w:w="1308" w:type="dxa"/>
+            <w:gridSpan w:val="2"/>
+          </w:tcPr>
+          <w:p>
+            <w:pPr>
+              <w:tabs>
+                <w:tab w:val="left" w:pos="360"/>
+              </w:tabs>
+              <w:jc w:val="center"/>
+              <w:rPr>
+                <w:ins w:id="84" w:author="Huang, Lili" w:date="2019-03-20T11:12:00Z"/>
+                <w:sz w:val="20"/>
+              </w:rPr>
+            </w:pPr>
+            <w:ins w:id="85" w:author="Huang, Lili" w:date="2019-03-20T11:12:00Z">
+              <w:r>
+                <w:rPr>
+                  <w:sz w:val="20"/>
+                </w:rPr>
+                <w:t>RV-4</w:t>
+              </w:r>
+              <w:r>
+                <w:rPr>
+                  <w:sz w:val="20"/>
+                </w:rPr>
+                <w:t>7</w:t>
+              </w:r>
+            </w:ins>
+          </w:p>
+        </w:tc>
+        <w:tc>
+          <w:tcPr>
+            <w:tcW w:w="4200" w:type="dxa"/>
+          </w:tcPr>
+          <w:p>
+            <w:pPr>
+              <w:tabs>
+                <w:tab w:val="left" w:pos="360"/>
+              </w:tabs>
+              <w:jc w:val="center"/>
+              <w:rPr>
+                <w:ins w:id="86" w:author="Huang, Lili" w:date="2019-03-20T11:12:00Z"/>
+                <w:sz w:val="20"/>
+              </w:rPr>
+            </w:pPr>
+            <w:ins w:id="87" w:author="Huang, Lili" w:date="2019-03-20T11:13:00Z">
+              <w:r>
+                <w:rPr>
+                  <w:sz w:val="20"/>
+                </w:rPr>
+                <w:t>Continue with RV-4</w:t>
+              </w:r>
+              <w:r>
+                <w:rPr>
+                  <w:sz w:val="20"/>
+                </w:rPr>
+                <w:t>6</w:t>
+              </w:r>
+            </w:ins>
+          </w:p>
+        </w:tc>
+        <w:tc>
+          <w:tcPr>
+            <w:tcW w:w="4275" w:type="dxa"/>
+            <w:gridSpan w:val="3"/>
+          </w:tcPr>
+          <w:p>
+            <w:pPr>
+              <w:tabs>
+                <w:tab w:val="left" w:pos="360"/>
+              </w:tabs>
+              <w:jc w:val="center"/>
+              <w:rPr>
+                <w:ins w:id="88" w:author="Huang, Lili" w:date="2019-03-20T11:12:00Z"/>
+                <w:sz w:val="20"/>
+              </w:rPr>
+            </w:pPr>
+            <w:ins w:id="89" w:author="Huang, Lili" w:date="2019-03-20T11:13:00Z">
+              <w:r>
+                <w:rPr>
+                  <w:sz w:val="20"/>
+                </w:rPr>
+                <w:t>Click the Quality Now log;</w:t>
+              </w:r>
+            </w:ins>
+          </w:p>
+        </w:tc>
+        <w:tc>
+          <w:tcPr>
+            <w:tcW w:w="3450" w:type="dxa"/>
+            <w:gridSpan w:val="2"/>
+          </w:tcPr>
+          <w:p>
+            <w:pPr>
+              <w:tabs>
+                <w:tab w:val="left" w:pos="360"/>
+              </w:tabs>
+              <w:jc w:val="center"/>
+              <w:rPr>
+                <w:ins w:id="90" w:author="Huang, Lili" w:date="2019-03-20T11:12:00Z"/>
+                <w:sz w:val="20"/>
+              </w:rPr>
+            </w:pPr>
+            <w:ins w:id="91" w:author="Huang, Lili" w:date="2019-03-20T11:14:00Z">
+              <w:r>
+                <w:rPr>
+                  <w:sz w:val="20"/>
+                </w:rPr>
+                <w:t xml:space="preserve">Review page displays with correct information (Reference </w:t>
+              </w:r>
+              <w:r>
+                <w:rPr>
+                  <w:sz w:val="20"/>
+                </w:rPr>
+                <w:t>CCO_eCoaching_Log_Review_DD</w:t>
+              </w:r>
+              <w:r>
+                <w:rPr>
+                  <w:sz w:val="20"/>
+                </w:rPr>
+                <w:t>.docx for what should be displayed)</w:t>
+              </w:r>
+            </w:ins>
+          </w:p>
+        </w:tc>
+        <w:tc>
+          <w:tcPr>
+            <w:tcW w:w="1275" w:type="dxa"/>
+          </w:tcPr>
+          <w:p>
+            <w:pPr>
+              <w:tabs>
+                <w:tab w:val="left" w:pos="360"/>
+              </w:tabs>
+              <w:jc w:val="center"/>
+              <w:rPr>
+                <w:ins w:id="92" w:author="Huang, Lili" w:date="2019-03-20T11:12:00Z"/>
+                <w:sz w:val="20"/>
+              </w:rPr>
+            </w:pPr>
+            <w:ins w:id="93" w:author="Huang, Lili" w:date="2019-03-20T11:14:00Z">
+              <w:r>
+                <w:rPr>
+                  <w:sz w:val="20"/>
+                </w:rPr>
+                <w:t>P</w:t>
+              </w:r>
+            </w:ins>
+          </w:p>
+        </w:tc>
+      </w:tr>
+      <w:tr>
+        <w:trPr>
+          <w:ins w:id="94" w:author="Huang, Lili" w:date="2019-03-20T11:14:00Z"/>
+        </w:trPr>
+        <w:tc>
+          <w:tcPr>
+            <w:tcW w:w="1308" w:type="dxa"/>
+            <w:gridSpan w:val="2"/>
+          </w:tcPr>
+          <w:p>
+            <w:pPr>
+              <w:tabs>
+                <w:tab w:val="left" w:pos="360"/>
+              </w:tabs>
+              <w:jc w:val="center"/>
+              <w:rPr>
+                <w:ins w:id="95" w:author="Huang, Lili" w:date="2019-03-20T11:14:00Z"/>
+                <w:sz w:val="20"/>
+              </w:rPr>
+            </w:pPr>
+            <w:ins w:id="96" w:author="Huang, Lili" w:date="2019-03-20T11:14:00Z">
+              <w:r>
+                <w:rPr>
+                  <w:sz w:val="20"/>
+                </w:rPr>
+                <w:t>RV-4</w:t>
+              </w:r>
+              <w:r>
+                <w:rPr>
+                  <w:sz w:val="20"/>
+                </w:rPr>
+                <w:t>8</w:t>
+              </w:r>
+            </w:ins>
+          </w:p>
+        </w:tc>
+        <w:tc>
+          <w:tcPr>
+            <w:tcW w:w="4200" w:type="dxa"/>
+          </w:tcPr>
+          <w:p>
+            <w:pPr>
+              <w:tabs>
+                <w:tab w:val="left" w:pos="360"/>
+              </w:tabs>
+              <w:jc w:val="center"/>
+              <w:rPr>
+                <w:ins w:id="97" w:author="Huang, Lili" w:date="2019-03-20T11:14:00Z"/>
+                <w:sz w:val="20"/>
+              </w:rPr>
+            </w:pPr>
+            <w:ins w:id="98" w:author="Huang, Lili" w:date="2019-03-20T11:15:00Z">
+              <w:r>
+                <w:rPr>
+                  <w:sz w:val="20"/>
+                </w:rPr>
+                <w:t>Continue with RV-4</w:t>
+              </w:r>
+              <w:r>
+                <w:rPr>
+                  <w:sz w:val="20"/>
+                </w:rPr>
+                <w:t>7</w:t>
+              </w:r>
+            </w:ins>
+          </w:p>
+        </w:tc>
+        <w:tc>
+          <w:tcPr>
+            <w:tcW w:w="4275" w:type="dxa"/>
+            <w:gridSpan w:val="3"/>
+          </w:tcPr>
+          <w:p>
+            <w:pPr>
+              <w:tabs>
+                <w:tab w:val="left" w:pos="360"/>
+              </w:tabs>
+              <w:jc w:val="center"/>
+              <w:rPr>
+                <w:ins w:id="99" w:author="Huang, Lili" w:date="2019-03-20T11:14:00Z"/>
+                <w:sz w:val="20"/>
+              </w:rPr>
+            </w:pPr>
+            <w:ins w:id="100" w:author="Huang, Lili" w:date="2019-03-20T11:16:00Z">
+              <w:r>
+                <w:rPr>
+                  <w:sz w:val="20"/>
+                </w:rPr>
+                <w:t>Fill in all the required fields, click Submit</w:t>
+              </w:r>
+            </w:ins>
+          </w:p>
+        </w:tc>
+        <w:tc>
+          <w:tcPr>
+            <w:tcW w:w="3450" w:type="dxa"/>
+            <w:gridSpan w:val="2"/>
+          </w:tcPr>
+          <w:p>
+            <w:pPr>
+              <w:tabs>
+                <w:tab w:val="left" w:pos="360"/>
+              </w:tabs>
+              <w:jc w:val="center"/>
+              <w:rPr>
+                <w:ins w:id="101" w:author="Huang, Lili" w:date="2019-03-20T11:14:00Z"/>
+                <w:sz w:val="20"/>
+              </w:rPr>
+            </w:pPr>
+            <w:ins w:id="102" w:author="Huang, Lili" w:date="2019-03-20T11:16:00Z">
+              <w:r>
+                <w:rPr>
+                  <w:sz w:val="20"/>
+                </w:rPr>
+                <w:t>The log is successfully Completed.</w:t>
+              </w:r>
+            </w:ins>
+          </w:p>
+        </w:tc>
+        <w:tc>
+          <w:tcPr>
+            <w:tcW w:w="1275" w:type="dxa"/>
+          </w:tcPr>
+          <w:p>
+            <w:pPr>
+              <w:tabs>
+                <w:tab w:val="left" w:pos="360"/>
+              </w:tabs>
+              <w:jc w:val="center"/>
+              <w:rPr>
+                <w:ins w:id="103" w:author="Huang, Lili" w:date="2019-03-20T11:14:00Z"/>
+                <w:sz w:val="20"/>
+              </w:rPr>
+            </w:pPr>
+            <w:ins w:id="104" w:author="Huang, Lili" w:date="2019-03-20T11:17:00Z">
+              <w:r>
+                <w:rPr>
+                  <w:sz w:val="20"/>
+                </w:rPr>
+                <w:t>P</w:t>
+              </w:r>
+            </w:ins>
+          </w:p>
+        </w:tc>
+      </w:tr>
+      <w:tr>
+        <w:trPr>
+          <w:ins w:id="105" w:author="Huang, Lili" w:date="2019-03-20T11:17:00Z"/>
+        </w:trPr>
+        <w:tc>
+          <w:tcPr>
+            <w:tcW w:w="1308" w:type="dxa"/>
+            <w:gridSpan w:val="2"/>
+          </w:tcPr>
+          <w:p>
+            <w:pPr>
+              <w:tabs>
+                <w:tab w:val="left" w:pos="360"/>
+              </w:tabs>
+              <w:jc w:val="center"/>
+              <w:rPr>
+                <w:ins w:id="106" w:author="Huang, Lili" w:date="2019-03-20T11:17:00Z"/>
+                <w:sz w:val="20"/>
+              </w:rPr>
+            </w:pPr>
+            <w:ins w:id="107" w:author="Huang, Lili" w:date="2019-03-20T11:17:00Z">
+              <w:r>
+                <w:rPr>
+                  <w:sz w:val="20"/>
+                </w:rPr>
+                <w:t>RV-49</w:t>
+              </w:r>
+            </w:ins>
+          </w:p>
+        </w:tc>
+        <w:tc>
+          <w:tcPr>
+            <w:tcW w:w="4200" w:type="dxa"/>
+          </w:tcPr>
+          <w:p>
+            <w:pPr>
+              <w:tabs>
+                <w:tab w:val="left" w:pos="360"/>
+              </w:tabs>
+              <w:jc w:val="center"/>
+              <w:rPr>
+                <w:ins w:id="108" w:author="Huang, Lili" w:date="2019-03-20T11:18:00Z"/>
+                <w:sz w:val="20"/>
+              </w:rPr>
+            </w:pPr>
+            <w:ins w:id="109" w:author="Huang, Lili" w:date="2019-03-20T11:18:00Z">
+              <w:r>
+                <w:rPr>
+                  <w:sz w:val="20"/>
+                </w:rPr>
+                <w:t>User is configured with “</w:t>
+              </w:r>
+              <w:r>
+                <w:rPr>
+                  <w:b/>
+                  <w:sz w:val="20"/>
+                </w:rPr>
+                <w:t>Manager</w:t>
+              </w:r>
+              <w:r>
+                <w:rPr>
+                  <w:sz w:val="20"/>
+                </w:rPr>
+                <w:t>” role;</w:t>
+              </w:r>
+            </w:ins>
+          </w:p>
+          <w:p>
+            <w:pPr>
+              <w:tabs>
+                <w:tab w:val="left" w:pos="360"/>
+              </w:tabs>
+              <w:jc w:val="center"/>
+              <w:rPr>
+                <w:ins w:id="110" w:author="Huang, Lili" w:date="2019-03-20T11:17:00Z"/>
+                <w:sz w:val="20"/>
+              </w:rPr>
+            </w:pPr>
+            <w:ins w:id="111" w:author="Huang, Lili" w:date="2019-03-20T11:18:00Z">
+              <w:r>
+                <w:rPr>
+                  <w:sz w:val="20"/>
+                </w:rPr>
+                <w:t xml:space="preserve">Locate a </w:t>
+              </w:r>
+              <w:r>
+                <w:rPr>
+                  <w:sz w:val="20"/>
+                </w:rPr>
+                <w:t xml:space="preserve">Pending </w:t>
+              </w:r>
+              <w:r>
+                <w:rPr>
+                  <w:sz w:val="20"/>
+                </w:rPr>
+                <w:t xml:space="preserve">Quality Now </w:t>
+              </w:r>
+              <w:r>
+                <w:rPr>
+                  <w:sz w:val="20"/>
+                </w:rPr>
+                <w:t xml:space="preserve">log </w:t>
+              </w:r>
+              <w:r>
+                <w:rPr>
+                  <w:sz w:val="20"/>
+                </w:rPr>
+                <w:t>in ec.Coaching_Log table for the above configured user;</w:t>
+              </w:r>
+            </w:ins>
+          </w:p>
+        </w:tc>
+        <w:tc>
+          <w:tcPr>
+            <w:tcW w:w="4275" w:type="dxa"/>
+            <w:gridSpan w:val="3"/>
+          </w:tcPr>
+          <w:p>
+            <w:pPr>
+              <w:tabs>
+                <w:tab w:val="left" w:pos="360"/>
+              </w:tabs>
+              <w:jc w:val="center"/>
+              <w:rPr>
+                <w:ins w:id="112" w:author="Huang, Lili" w:date="2019-03-20T11:18:00Z"/>
+                <w:sz w:val="20"/>
+              </w:rPr>
+            </w:pPr>
+            <w:ins w:id="113" w:author="Huang, Lili" w:date="2019-03-20T11:18:00Z">
+              <w:r>
+                <w:rPr>
+                  <w:sz w:val="20"/>
+                </w:rPr>
+                <w:t>Click My Dashboard;</w:t>
+              </w:r>
+            </w:ins>
+          </w:p>
+          <w:p>
+            <w:pPr>
+              <w:tabs>
+                <w:tab w:val="left" w:pos="360"/>
+              </w:tabs>
+              <w:jc w:val="center"/>
+              <w:rPr>
+                <w:ins w:id="114" w:author="Huang, Lili" w:date="2019-03-20T11:17:00Z"/>
+                <w:sz w:val="20"/>
+              </w:rPr>
+            </w:pPr>
+            <w:ins w:id="115" w:author="Huang, Lili" w:date="2019-03-20T11:18:00Z">
+              <w:r>
+                <w:rPr>
+                  <w:sz w:val="20"/>
+                </w:rPr>
+                <w:t>Click My</w:t>
+              </w:r>
+              <w:r>
+                <w:rPr>
+                  <w:sz w:val="20"/>
+                </w:rPr>
+                <w:t xml:space="preserve"> Team’s</w:t>
+              </w:r>
+              <w:r>
+                <w:rPr>
+                  <w:sz w:val="20"/>
+                </w:rPr>
+                <w:t xml:space="preserve"> Pending;</w:t>
+              </w:r>
+            </w:ins>
+          </w:p>
+        </w:tc>
+        <w:tc>
+          <w:tcPr>
+            <w:tcW w:w="3450" w:type="dxa"/>
+            <w:gridSpan w:val="2"/>
+          </w:tcPr>
+          <w:p>
+            <w:pPr>
+              <w:tabs>
+                <w:tab w:val="left" w:pos="360"/>
+              </w:tabs>
+              <w:jc w:val="center"/>
+              <w:rPr>
+                <w:ins w:id="116" w:author="Huang, Lili" w:date="2019-03-20T11:17:00Z"/>
+                <w:sz w:val="20"/>
+              </w:rPr>
+            </w:pPr>
+            <w:ins w:id="117" w:author="Huang, Lili" w:date="2019-03-20T11:19:00Z">
+              <w:r>
+                <w:rPr>
+                  <w:sz w:val="20"/>
+                </w:rPr>
+                <w:t xml:space="preserve">Review page displays with correct information (Reference </w:t>
+              </w:r>
+              <w:r>
+                <w:rPr>
+                  <w:sz w:val="20"/>
+                </w:rPr>
+                <w:t>CCO_eCoaching_Log_Review_DD</w:t>
+              </w:r>
+              <w:r>
+                <w:rPr>
+                  <w:sz w:val="20"/>
+                </w:rPr>
+                <w:t>.docx for what should be displayed)</w:t>
+              </w:r>
+            </w:ins>
+          </w:p>
+        </w:tc>
+        <w:tc>
+          <w:tcPr>
+            <w:tcW w:w="1275" w:type="dxa"/>
+          </w:tcPr>
+          <w:p>
+            <w:pPr>
+              <w:tabs>
+                <w:tab w:val="left" w:pos="360"/>
+              </w:tabs>
+              <w:jc w:val="center"/>
+              <w:rPr>
+                <w:ins w:id="118" w:author="Huang, Lili" w:date="2019-03-20T11:17:00Z"/>
+                <w:sz w:val="20"/>
+              </w:rPr>
+            </w:pPr>
+            <w:ins w:id="119" w:author="Huang, Lili" w:date="2019-03-20T11:19:00Z">
+              <w:r>
+                <w:rPr>
+                  <w:sz w:val="20"/>
+                </w:rPr>
+                <w:t>P</w:t>
+              </w:r>
+            </w:ins>
+          </w:p>
+        </w:tc>
+      </w:tr>
+      <w:tr>
+        <w:trPr>
+          <w:ins w:id="120" w:author="Huang, Lili" w:date="2019-03-20T11:19:00Z"/>
+        </w:trPr>
+        <w:tc>
+          <w:tcPr>
+            <w:tcW w:w="1308" w:type="dxa"/>
+            <w:gridSpan w:val="2"/>
+          </w:tcPr>
+          <w:p>
+            <w:pPr>
+              <w:tabs>
+                <w:tab w:val="left" w:pos="360"/>
+              </w:tabs>
+              <w:jc w:val="center"/>
+              <w:rPr>
+                <w:ins w:id="121" w:author="Huang, Lili" w:date="2019-03-20T11:19:00Z"/>
+                <w:sz w:val="20"/>
+              </w:rPr>
+            </w:pPr>
+          </w:p>
+        </w:tc>
+        <w:tc>
+          <w:tcPr>
+            <w:tcW w:w="4200" w:type="dxa"/>
+          </w:tcPr>
+          <w:p>
+            <w:pPr>
+              <w:tabs>
+                <w:tab w:val="left" w:pos="360"/>
+              </w:tabs>
+              <w:jc w:val="center"/>
+              <w:rPr>
+                <w:ins w:id="122" w:author="Huang, Lili" w:date="2019-03-20T11:19:00Z"/>
+                <w:sz w:val="20"/>
+              </w:rPr>
+            </w:pPr>
+          </w:p>
+        </w:tc>
+        <w:tc>
+          <w:tcPr>
+            <w:tcW w:w="4275" w:type="dxa"/>
+            <w:gridSpan w:val="3"/>
+          </w:tcPr>
+          <w:p>
+            <w:pPr>
+              <w:tabs>
+                <w:tab w:val="left" w:pos="360"/>
+              </w:tabs>
+              <w:jc w:val="center"/>
+              <w:rPr>
+                <w:ins w:id="123" w:author="Huang, Lili" w:date="2019-03-20T11:19:00Z"/>
+                <w:sz w:val="20"/>
+              </w:rPr>
+            </w:pPr>
+          </w:p>
+        </w:tc>
+        <w:tc>
+          <w:tcPr>
+            <w:tcW w:w="3450" w:type="dxa"/>
+            <w:gridSpan w:val="2"/>
+          </w:tcPr>
+          <w:p>
+            <w:pPr>
+              <w:tabs>
+                <w:tab w:val="left" w:pos="360"/>
+              </w:tabs>
+              <w:jc w:val="center"/>
+              <w:rPr>
+                <w:ins w:id="124" w:author="Huang, Lili" w:date="2019-03-20T11:19:00Z"/>
+                <w:sz w:val="20"/>
+              </w:rPr>
+            </w:pPr>
+          </w:p>
+        </w:tc>
+        <w:tc>
+          <w:tcPr>
+            <w:tcW w:w="1275" w:type="dxa"/>
+          </w:tcPr>
+          <w:p>
+            <w:pPr>
+              <w:tabs>
+                <w:tab w:val="left" w:pos="360"/>
+              </w:tabs>
+              <w:jc w:val="center"/>
+              <w:rPr>
+                <w:ins w:id="125" w:author="Huang, Lili" w:date="2019-03-20T11:19:00Z"/>
+                <w:sz w:val="20"/>
+              </w:rPr>
+            </w:pPr>
+          </w:p>
+        </w:tc>
+      </w:tr>
+      <w:tr>
+        <w:trPr>
+          <w:ins w:id="126" w:author="Huang, Lili" w:date="2019-03-20T11:19:00Z"/>
+        </w:trPr>
+        <w:tc>
+          <w:tcPr>
+            <w:tcW w:w="1308" w:type="dxa"/>
+            <w:gridSpan w:val="2"/>
+          </w:tcPr>
+          <w:p>
+            <w:pPr>
+              <w:tabs>
+                <w:tab w:val="left" w:pos="360"/>
+              </w:tabs>
+              <w:jc w:val="center"/>
+              <w:rPr>
+                <w:ins w:id="127" w:author="Huang, Lili" w:date="2019-03-20T11:19:00Z"/>
+                <w:sz w:val="20"/>
+              </w:rPr>
+            </w:pPr>
+          </w:p>
+        </w:tc>
+        <w:tc>
+          <w:tcPr>
+            <w:tcW w:w="4200" w:type="dxa"/>
+          </w:tcPr>
+          <w:p>
+            <w:pPr>
+              <w:tabs>
+                <w:tab w:val="left" w:pos="360"/>
+              </w:tabs>
+              <w:jc w:val="center"/>
+              <w:rPr>
+                <w:ins w:id="128" w:author="Huang, Lili" w:date="2019-03-20T11:19:00Z"/>
+                <w:sz w:val="20"/>
+              </w:rPr>
+            </w:pPr>
+          </w:p>
+        </w:tc>
+        <w:tc>
+          <w:tcPr>
+            <w:tcW w:w="4275" w:type="dxa"/>
+            <w:gridSpan w:val="3"/>
+          </w:tcPr>
+          <w:p>
+            <w:pPr>
+              <w:tabs>
+                <w:tab w:val="left" w:pos="360"/>
+              </w:tabs>
+              <w:jc w:val="center"/>
+              <w:rPr>
+                <w:ins w:id="129" w:author="Huang, Lili" w:date="2019-03-20T11:19:00Z"/>
+                <w:sz w:val="20"/>
+              </w:rPr>
+            </w:pPr>
+          </w:p>
+        </w:tc>
+        <w:tc>
+          <w:tcPr>
+            <w:tcW w:w="3450" w:type="dxa"/>
+            <w:gridSpan w:val="2"/>
+          </w:tcPr>
+          <w:p>
+            <w:pPr>
+              <w:tabs>
+                <w:tab w:val="left" w:pos="360"/>
+              </w:tabs>
+              <w:jc w:val="center"/>
+              <w:rPr>
+                <w:ins w:id="130" w:author="Huang, Lili" w:date="2019-03-20T11:19:00Z"/>
+                <w:sz w:val="20"/>
+              </w:rPr>
+            </w:pPr>
+          </w:p>
+        </w:tc>
+        <w:tc>
+          <w:tcPr>
+            <w:tcW w:w="1275" w:type="dxa"/>
+          </w:tcPr>
+          <w:p>
+            <w:pPr>
+              <w:tabs>
+                <w:tab w:val="left" w:pos="360"/>
+              </w:tabs>
+              <w:jc w:val="center"/>
+              <w:rPr>
+                <w:ins w:id="131" w:author="Huang, Lili" w:date="2019-03-20T11:19:00Z"/>
+                <w:sz w:val="20"/>
+              </w:rPr>
+            </w:pPr>
+          </w:p>
+        </w:tc>
+      </w:tr>
+      <w:tr>
+        <w:trPr>
+          <w:ins w:id="132" w:author="Huang, Lili" w:date="2019-03-20T11:19:00Z"/>
+        </w:trPr>
+        <w:tc>
+          <w:tcPr>
+            <w:tcW w:w="1308" w:type="dxa"/>
+            <w:gridSpan w:val="2"/>
+          </w:tcPr>
+          <w:p>
+            <w:pPr>
+              <w:tabs>
+                <w:tab w:val="left" w:pos="360"/>
+              </w:tabs>
+              <w:jc w:val="center"/>
+              <w:rPr>
+                <w:ins w:id="133" w:author="Huang, Lili" w:date="2019-03-20T11:19:00Z"/>
+                <w:sz w:val="20"/>
+              </w:rPr>
+            </w:pPr>
+          </w:p>
+        </w:tc>
+        <w:tc>
+          <w:tcPr>
+            <w:tcW w:w="4200" w:type="dxa"/>
+          </w:tcPr>
+          <w:p>
+            <w:pPr>
+              <w:tabs>
+                <w:tab w:val="left" w:pos="360"/>
+              </w:tabs>
+              <w:jc w:val="center"/>
+              <w:rPr>
+                <w:ins w:id="134" w:author="Huang, Lili" w:date="2019-03-20T11:19:00Z"/>
+                <w:sz w:val="20"/>
+              </w:rPr>
+            </w:pPr>
+          </w:p>
+        </w:tc>
+        <w:tc>
+          <w:tcPr>
+            <w:tcW w:w="4275" w:type="dxa"/>
+            <w:gridSpan w:val="3"/>
+          </w:tcPr>
+          <w:p>
+            <w:pPr>
+              <w:tabs>
+                <w:tab w:val="left" w:pos="360"/>
+              </w:tabs>
+              <w:jc w:val="center"/>
+              <w:rPr>
+                <w:ins w:id="135" w:author="Huang, Lili" w:date="2019-03-20T11:19:00Z"/>
+                <w:sz w:val="20"/>
+              </w:rPr>
+            </w:pPr>
+          </w:p>
+        </w:tc>
+        <w:tc>
+          <w:tcPr>
+            <w:tcW w:w="3450" w:type="dxa"/>
+            <w:gridSpan w:val="2"/>
+          </w:tcPr>
+          <w:p>
+            <w:pPr>
+              <w:tabs>
+                <w:tab w:val="left" w:pos="360"/>
+              </w:tabs>
+              <w:jc w:val="center"/>
+              <w:rPr>
+                <w:ins w:id="136" w:author="Huang, Lili" w:date="2019-03-20T11:19:00Z"/>
+                <w:sz w:val="20"/>
+              </w:rPr>
+            </w:pPr>
+          </w:p>
+        </w:tc>
+        <w:tc>
+          <w:tcPr>
+            <w:tcW w:w="1275" w:type="dxa"/>
+          </w:tcPr>
+          <w:p>
+            <w:pPr>
+              <w:tabs>
+                <w:tab w:val="left" w:pos="360"/>
+              </w:tabs>
+              <w:jc w:val="center"/>
+              <w:rPr>
+                <w:ins w:id="137" w:author="Huang, Lili" w:date="2019-03-20T11:19:00Z"/>
+                <w:sz w:val="20"/>
+              </w:rPr>
+            </w:pPr>
+          </w:p>
+        </w:tc>
+      </w:tr>
+      <w:tr>
+        <w:trPr>
+          <w:ins w:id="138" w:author="Huang, Lili" w:date="2019-03-20T11:19:00Z"/>
+        </w:trPr>
+        <w:tc>
+          <w:tcPr>
+            <w:tcW w:w="1308" w:type="dxa"/>
+            <w:gridSpan w:val="2"/>
+          </w:tcPr>
+          <w:p>
+            <w:pPr>
+              <w:tabs>
+                <w:tab w:val="left" w:pos="360"/>
+              </w:tabs>
+              <w:jc w:val="center"/>
+              <w:rPr>
+                <w:ins w:id="139" w:author="Huang, Lili" w:date="2019-03-20T11:19:00Z"/>
+                <w:sz w:val="20"/>
+              </w:rPr>
+            </w:pPr>
+          </w:p>
+        </w:tc>
+        <w:tc>
+          <w:tcPr>
+            <w:tcW w:w="4200" w:type="dxa"/>
+          </w:tcPr>
+          <w:p>
+            <w:pPr>
+              <w:tabs>
+                <w:tab w:val="left" w:pos="360"/>
+              </w:tabs>
+              <w:jc w:val="center"/>
+              <w:rPr>
+                <w:ins w:id="140" w:author="Huang, Lili" w:date="2019-03-20T11:19:00Z"/>
+                <w:sz w:val="20"/>
+              </w:rPr>
+            </w:pPr>
+          </w:p>
+        </w:tc>
+        <w:tc>
+          <w:tcPr>
+            <w:tcW w:w="4275" w:type="dxa"/>
+            <w:gridSpan w:val="3"/>
+          </w:tcPr>
+          <w:p>
+            <w:pPr>
+              <w:tabs>
+                <w:tab w:val="left" w:pos="360"/>
+              </w:tabs>
+              <w:jc w:val="center"/>
+              <w:rPr>
+                <w:ins w:id="141" w:author="Huang, Lili" w:date="2019-03-20T11:19:00Z"/>
+                <w:sz w:val="20"/>
+              </w:rPr>
+            </w:pPr>
+          </w:p>
+        </w:tc>
+        <w:tc>
+          <w:tcPr>
+            <w:tcW w:w="3450" w:type="dxa"/>
+            <w:gridSpan w:val="2"/>
+          </w:tcPr>
+          <w:p>
+            <w:pPr>
+              <w:tabs>
+                <w:tab w:val="left" w:pos="360"/>
+              </w:tabs>
+              <w:jc w:val="center"/>
+              <w:rPr>
+                <w:ins w:id="142" w:author="Huang, Lili" w:date="2019-03-20T11:19:00Z"/>
+                <w:sz w:val="20"/>
+              </w:rPr>
+            </w:pPr>
+          </w:p>
+        </w:tc>
+        <w:tc>
+          <w:tcPr>
+            <w:tcW w:w="1275" w:type="dxa"/>
+          </w:tcPr>
+          <w:p>
+            <w:pPr>
+              <w:tabs>
+                <w:tab w:val="left" w:pos="360"/>
+              </w:tabs>
+              <w:jc w:val="center"/>
+              <w:rPr>
+                <w:ins w:id="143" w:author="Huang, Lili" w:date="2019-03-20T11:19:00Z"/>
+                <w:sz w:val="20"/>
+              </w:rPr>
+            </w:pPr>
+          </w:p>
+        </w:tc>
+      </w:tr>
+      <w:tr>
+        <w:trPr>
+          <w:ins w:id="144" w:author="Huang, Lili" w:date="2019-03-20T11:19:00Z"/>
+        </w:trPr>
+        <w:tc>
+          <w:tcPr>
+            <w:tcW w:w="1308" w:type="dxa"/>
+            <w:gridSpan w:val="2"/>
+          </w:tcPr>
+          <w:p>
+            <w:pPr>
+              <w:tabs>
+                <w:tab w:val="left" w:pos="360"/>
+              </w:tabs>
+              <w:jc w:val="center"/>
+              <w:rPr>
+                <w:ins w:id="145" w:author="Huang, Lili" w:date="2019-03-20T11:19:00Z"/>
+                <w:sz w:val="20"/>
+              </w:rPr>
+            </w:pPr>
+          </w:p>
+        </w:tc>
+        <w:tc>
+          <w:tcPr>
+            <w:tcW w:w="4200" w:type="dxa"/>
+          </w:tcPr>
+          <w:p>
+            <w:pPr>
+              <w:tabs>
+                <w:tab w:val="left" w:pos="360"/>
+              </w:tabs>
+              <w:jc w:val="center"/>
+              <w:rPr>
+                <w:ins w:id="146" w:author="Huang, Lili" w:date="2019-03-20T11:19:00Z"/>
+                <w:sz w:val="20"/>
+              </w:rPr>
+            </w:pPr>
+          </w:p>
+        </w:tc>
+        <w:tc>
+          <w:tcPr>
+            <w:tcW w:w="4275" w:type="dxa"/>
+            <w:gridSpan w:val="3"/>
+          </w:tcPr>
+          <w:p>
+            <w:pPr>
+              <w:tabs>
+                <w:tab w:val="left" w:pos="360"/>
+              </w:tabs>
+              <w:jc w:val="center"/>
+              <w:rPr>
+                <w:ins w:id="147" w:author="Huang, Lili" w:date="2019-03-20T11:19:00Z"/>
+                <w:sz w:val="20"/>
+              </w:rPr>
+            </w:pPr>
+          </w:p>
+        </w:tc>
+        <w:tc>
+          <w:tcPr>
+            <w:tcW w:w="3450" w:type="dxa"/>
+            <w:gridSpan w:val="2"/>
+          </w:tcPr>
+          <w:p>
+            <w:pPr>
+              <w:tabs>
+                <w:tab w:val="left" w:pos="360"/>
+              </w:tabs>
+              <w:jc w:val="center"/>
+              <w:rPr>
+                <w:ins w:id="148" w:author="Huang, Lili" w:date="2019-03-20T11:19:00Z"/>
+                <w:sz w:val="20"/>
+              </w:rPr>
+            </w:pPr>
+          </w:p>
+        </w:tc>
+        <w:tc>
+          <w:tcPr>
+            <w:tcW w:w="1275" w:type="dxa"/>
+          </w:tcPr>
+          <w:p>
+            <w:pPr>
+              <w:tabs>
+                <w:tab w:val="left" w:pos="360"/>
+              </w:tabs>
+              <w:jc w:val="center"/>
+              <w:rPr>
+                <w:ins w:id="149" w:author="Huang, Lili" w:date="2019-03-20T11:19:00Z"/>
+                <w:sz w:val="20"/>
+              </w:rPr>
+            </w:pPr>
+          </w:p>
+        </w:tc>
+      </w:tr>
+      <w:tr>
+        <w:trPr>
+          <w:ins w:id="150" w:author="Huang, Lili" w:date="2019-03-20T11:19:00Z"/>
+        </w:trPr>
+        <w:tc>
+          <w:tcPr>
+            <w:tcW w:w="1308" w:type="dxa"/>
+            <w:gridSpan w:val="2"/>
+          </w:tcPr>
+          <w:p>
+            <w:pPr>
+              <w:tabs>
+                <w:tab w:val="left" w:pos="360"/>
+              </w:tabs>
+              <w:jc w:val="center"/>
+              <w:rPr>
+                <w:ins w:id="151" w:author="Huang, Lili" w:date="2019-03-20T11:19:00Z"/>
+                <w:sz w:val="20"/>
+              </w:rPr>
+            </w:pPr>
+          </w:p>
+        </w:tc>
+        <w:tc>
+          <w:tcPr>
+            <w:tcW w:w="4200" w:type="dxa"/>
+          </w:tcPr>
+          <w:p>
+            <w:pPr>
+              <w:tabs>
+                <w:tab w:val="left" w:pos="360"/>
+              </w:tabs>
+              <w:jc w:val="center"/>
+              <w:rPr>
+                <w:ins w:id="152" w:author="Huang, Lili" w:date="2019-03-20T11:19:00Z"/>
+                <w:sz w:val="20"/>
+              </w:rPr>
+            </w:pPr>
+          </w:p>
+        </w:tc>
+        <w:tc>
+          <w:tcPr>
+            <w:tcW w:w="4275" w:type="dxa"/>
+            <w:gridSpan w:val="3"/>
+          </w:tcPr>
+          <w:p>
+            <w:pPr>
+              <w:tabs>
+                <w:tab w:val="left" w:pos="360"/>
+              </w:tabs>
+              <w:jc w:val="center"/>
+              <w:rPr>
+                <w:ins w:id="153" w:author="Huang, Lili" w:date="2019-03-20T11:19:00Z"/>
+                <w:sz w:val="20"/>
+              </w:rPr>
+            </w:pPr>
+          </w:p>
+        </w:tc>
+        <w:tc>
+          <w:tcPr>
+            <w:tcW w:w="3450" w:type="dxa"/>
+            <w:gridSpan w:val="2"/>
+          </w:tcPr>
+          <w:p>
+            <w:pPr>
+              <w:tabs>
+                <w:tab w:val="left" w:pos="360"/>
+              </w:tabs>
+              <w:jc w:val="center"/>
+              <w:rPr>
+                <w:ins w:id="154" w:author="Huang, Lili" w:date="2019-03-20T11:19:00Z"/>
+                <w:sz w:val="20"/>
+              </w:rPr>
+            </w:pPr>
+          </w:p>
+        </w:tc>
+        <w:tc>
+          <w:tcPr>
+            <w:tcW w:w="1275" w:type="dxa"/>
+          </w:tcPr>
+          <w:p>
+            <w:pPr>
+              <w:tabs>
+                <w:tab w:val="left" w:pos="360"/>
+              </w:tabs>
+              <w:jc w:val="center"/>
+              <w:rPr>
+                <w:ins w:id="155" w:author="Huang, Lili" w:date="2019-03-20T11:19:00Z"/>
+                <w:sz w:val="20"/>
+              </w:rPr>
+            </w:pPr>
           </w:p>
         </w:tc>
       </w:tr>
@@ -9437,90 +11352,21 @@
               <w:rPr>
                 <w:sz w:val="20"/>
               </w:rPr>
-              <w:pPrChange w:id="56" w:author="Huang, Lili" w:date="2019-02-12T08:54:00Z">
-                <w:pPr>
-                  <w:tabs>
-                    <w:tab w:val="left" w:pos="360"/>
-                    <w:tab w:val="left" w:leader="underscore" w:pos="4590"/>
-                    <w:tab w:val="left" w:pos="5760"/>
-                    <w:tab w:val="left" w:leader="underscore" w:pos="6840"/>
-                  </w:tabs>
-                  <w:jc w:val="center"/>
-                </w:pPr>
-              </w:pPrChange>
-            </w:pPr>
-            <w:del w:id="57" w:author="Huang, Lili" w:date="2019-02-12T08:54:00Z">
+            </w:pPr>
+            <w:ins w:id="156" w:author="Huang, Lili" w:date="2019-03-20T11:19:00Z">
               <w:r>
                 <w:rPr>
                   <w:sz w:val="20"/>
                 </w:rPr>
-                <w:delText>1</w:delText>
-              </w:r>
-            </w:del>
-            <w:ins w:id="58" w:author="Huang, Lili" w:date="2019-02-12T08:54:00Z">
-              <w:r>
-                <w:rPr>
-                  <w:sz w:val="20"/>
-                </w:rPr>
-                <w:t>0</w:t>
+                <w:t xml:space="preserve">03/20/2019, </w:t>
               </w:r>
             </w:ins>
             <w:r>
               <w:rPr>
                 <w:sz w:val="20"/>
               </w:rPr>
-              <w:t>2</w:t>
-            </w:r>
-            <w:r>
-              <w:rPr>
-                <w:sz w:val="20"/>
-              </w:rPr>
-              <w:t>/</w:t>
-            </w:r>
-            <w:r>
-              <w:rPr>
-                <w:sz w:val="20"/>
-              </w:rPr>
-              <w:t>1</w:t>
-            </w:r>
-            <w:del w:id="59" w:author="Huang, Lili" w:date="2019-02-12T08:54:00Z">
-              <w:r>
-                <w:rPr>
-                  <w:sz w:val="20"/>
-                </w:rPr>
-                <w:delText>7</w:delText>
-              </w:r>
-            </w:del>
-            <w:ins w:id="60" w:author="Huang, Lili" w:date="2019-02-12T08:54:00Z">
-              <w:r>
-                <w:rPr>
-                  <w:sz w:val="20"/>
-                </w:rPr>
-                <w:t>2</w:t>
-              </w:r>
-            </w:ins>
-            <w:r>
-              <w:rPr>
-                <w:sz w:val="20"/>
-              </w:rPr>
-              <w:t>/201</w:t>
-            </w:r>
-            <w:del w:id="61" w:author="Huang, Lili" w:date="2019-02-12T08:54:00Z">
-              <w:r>
-                <w:rPr>
-                  <w:sz w:val="20"/>
-                </w:rPr>
-                <w:delText>8</w:delText>
-              </w:r>
-            </w:del>
-            <w:ins w:id="62" w:author="Huang, Lili" w:date="2019-02-12T08:54:00Z">
-              <w:r>
-                <w:rPr>
-                  <w:sz w:val="20"/>
-                </w:rPr>
-                <w:t>9</w:t>
-              </w:r>
-            </w:ins>
+              <w:t>02/12/2019</w:t>
+            </w:r>
           </w:p>
         </w:tc>
       </w:tr>
@@ -9900,7 +11746,7 @@
         </mc:Choice>
         <mc:Fallback>
           <w:pict>
-            <v:line w14:anchorId="481668F4" id="Line 4" o:spid="_x0000_s1026" style="position:absolute;z-index:251658240;visibility:visible;mso-wrap-style:square;mso-width-percent:0;mso-height-percent:0;mso-wrap-distance-left:9pt;mso-wrap-distance-top:0;mso-wrap-distance-right:9pt;mso-wrap-distance-bottom:0;mso-position-horizontal:absolute;mso-position-horizontal-relative:text;mso-position-vertical:absolute;mso-position-vertical-relative:text;mso-width-percent:0;mso-height-percent:0;mso-width-relative:page;mso-height-relative:page" from="0,4.8pt" to="10in,4.8pt" o:gfxdata="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" o:allowincell="f"/>
+            <v:line w14:anchorId="6CD819D1" id="Line 4" o:spid="_x0000_s1026" style="position:absolute;z-index:251658240;visibility:visible;mso-wrap-style:square;mso-width-percent:0;mso-height-percent:0;mso-wrap-distance-left:9pt;mso-wrap-distance-top:0;mso-wrap-distance-right:9pt;mso-wrap-distance-bottom:0;mso-position-horizontal:absolute;mso-position-horizontal-relative:text;mso-position-vertical:absolute;mso-position-vertical-relative:text;mso-width-percent:0;mso-height-percent:0;mso-width-relative:page;mso-height-relative:page" from="0,4.8pt" to="10in,4.8pt" o:gfxdata="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" o:allowincell="f"/>
           </w:pict>
         </mc:Fallback>
       </mc:AlternateContent>
@@ -10020,7 +11866,7 @@
         <w:noProof/>
         <w:sz w:val="18"/>
       </w:rPr>
-      <w:t>7</w:t>
+      <w:t>2</w:t>
     </w:r>
     <w:r>
       <w:rPr>
@@ -10139,7 +11985,7 @@
         </mc:Choice>
         <mc:Fallback>
           <w:pict>
-            <v:line w14:anchorId="02E8975E" id="Line 1" o:spid="_x0000_s1026" style="position:absolute;z-index:251647488;visibility:visible;mso-wrap-style:square;mso-width-percent:0;mso-height-percent:0;mso-wrap-distance-left:9pt;mso-wrap-distance-top:0;mso-wrap-distance-right:9pt;mso-wrap-distance-bottom:0;mso-position-horizontal:absolute;mso-position-horizontal-relative:text;mso-position-vertical:absolute;mso-position-vertical-relative:text;mso-width-percent:0;mso-height-percent:0;mso-width-relative:page;mso-height-relative:page" from="0,14.4pt" to="10in,14.4pt" o:gfxdata="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" o:allowincell="f"/>
+            <v:line w14:anchorId="2E034285" id="Line 1" o:spid="_x0000_s1026" style="position:absolute;z-index:251647488;visibility:visible;mso-wrap-style:square;mso-width-percent:0;mso-height-percent:0;mso-wrap-distance-left:9pt;mso-wrap-distance-top:0;mso-wrap-distance-right:9pt;mso-wrap-distance-bottom:0;mso-position-horizontal:absolute;mso-position-horizontal-relative:text;mso-position-vertical:absolute;mso-position-vertical-relative:text;mso-width-percent:0;mso-height-percent:0;mso-width-relative:page;mso-height-relative:page" from="0,14.4pt" to="10in,14.4pt" o:gfxdata="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" o:allowincell="f"/>
           </w:pict>
         </mc:Fallback>
       </mc:AlternateContent>
@@ -15670,7 +17516,7 @@
 </file>
 
 <file path=customXml/itemProps1.xml><?xml version="1.0" encoding="utf-8"?>
-<ds:datastoreItem xmlns:ds="http://schemas.openxmlformats.org/officeDocument/2006/customXml" ds:itemID="{41CFE014-5D0E-4ED0-B72B-5038A3519ED9}">
+<ds:datastoreItem xmlns:ds="http://schemas.openxmlformats.org/officeDocument/2006/customXml" ds:itemID="{6C6A89D8-AE1B-4811-BBEC-8E0026E93F02}">
   <ds:schemaRefs>
     <ds:schemaRef ds:uri="http://schemas.openxmlformats.org/officeDocument/2006/bibliography"/>
   </ds:schemaRefs>

</xml_diff>

<commit_message>
TFS 14442 - Display MSR log static text based on Source on Review Page;
git-tfs-id: [https://tfs.omnicloud.local/tfs/cco%20program/]$/eCoaching_V2;C42346
</commit_message>
<xml_diff>
--- a/Unit Test/Web/CCO_eCoaching_Log_Review_UTC.docx
+++ b/Unit Test/Web/CCO_eCoaching_Log_Review_UTC.docx
@@ -1169,9 +1169,6 @@
         </w:tc>
       </w:tr>
       <w:tr>
-        <w:trPr>
-          <w:ins w:id="2" w:author="Huang, Lili" w:date="2019-03-20T10:54:00Z"/>
-        </w:trPr>
         <w:tc>
           <w:tcPr>
             <w:tcW w:w="1440" w:type="dxa"/>
@@ -1182,16 +1179,100 @@
               <w:ind w:left="0"/>
               <w:jc w:val="left"/>
               <w:rPr>
-                <w:ins w:id="3" w:author="Huang, Lili" w:date="2019-03-20T10:54:00Z"/>
-                <w:sz w:val="20"/>
-              </w:rPr>
-            </w:pPr>
-            <w:ins w:id="4" w:author="Huang, Lili" w:date="2019-03-20T10:54:00Z">
+                <w:sz w:val="20"/>
+              </w:rPr>
+            </w:pPr>
+            <w:r>
+              <w:rPr>
+                <w:sz w:val="20"/>
+              </w:rPr>
+              <w:t>03/20/2019</w:t>
+            </w:r>
+          </w:p>
+        </w:tc>
+        <w:tc>
+          <w:tcPr>
+            <w:tcW w:w="7224" w:type="dxa"/>
+          </w:tcPr>
+          <w:p>
+            <w:pPr>
+              <w:pStyle w:val="hdr1"/>
+              <w:ind w:left="720" w:hanging="720"/>
+              <w:jc w:val="left"/>
+              <w:rPr>
+                <w:sz w:val="20"/>
+              </w:rPr>
+            </w:pPr>
+            <w:r>
+              <w:rPr>
+                <w:sz w:val="20"/>
+              </w:rPr>
+              <w:t>TFS 13662 – Changes for the Quality Now initiative</w:t>
+            </w:r>
+          </w:p>
+          <w:p>
+            <w:pPr>
+              <w:pStyle w:val="hdr1"/>
+              <w:ind w:left="720" w:hanging="720"/>
+              <w:jc w:val="left"/>
+              <w:rPr>
+                <w:sz w:val="20"/>
+              </w:rPr>
+            </w:pPr>
+            <w:r>
+              <w:rPr>
+                <w:sz w:val="20"/>
+              </w:rPr>
+              <w:t>Added RV-43 ~ RV-49</w:t>
+            </w:r>
+          </w:p>
+        </w:tc>
+        <w:tc>
+          <w:tcPr>
+            <w:tcW w:w="2790" w:type="dxa"/>
+          </w:tcPr>
+          <w:p>
+            <w:pPr>
+              <w:pStyle w:val="hdr1"/>
+              <w:ind w:left="0"/>
+              <w:jc w:val="left"/>
+              <w:rPr>
+                <w:sz w:val="20"/>
+              </w:rPr>
+            </w:pPr>
+            <w:r>
+              <w:rPr>
+                <w:sz w:val="20"/>
+              </w:rPr>
+              <w:t>Lili Huang</w:t>
+            </w:r>
+          </w:p>
+        </w:tc>
+      </w:tr>
+      <w:tr>
+        <w:trPr>
+          <w:ins w:id="2" w:author="Huang, Lili" w:date="2019-05-14T08:45:00Z"/>
+        </w:trPr>
+        <w:tc>
+          <w:tcPr>
+            <w:tcW w:w="1440" w:type="dxa"/>
+          </w:tcPr>
+          <w:p>
+            <w:pPr>
+              <w:pStyle w:val="hdr1"/>
+              <w:ind w:left="0"/>
+              <w:jc w:val="left"/>
+              <w:rPr>
+                <w:ins w:id="3" w:author="Huang, Lili" w:date="2019-05-14T08:45:00Z"/>
+                <w:sz w:val="20"/>
+              </w:rPr>
+            </w:pPr>
+            <w:ins w:id="4" w:author="Huang, Lili" w:date="2019-05-14T08:45:00Z">
               <w:r>
                 <w:rPr>
                   <w:sz w:val="20"/>
                 </w:rPr>
-                <w:t>03/20/2019</w:t>
+                <w:t>05/15/2019</w:t>
               </w:r>
             </w:ins>
           </w:p>
@@ -1206,24 +1287,24 @@
               <w:ind w:left="720" w:hanging="720"/>
               <w:jc w:val="left"/>
               <w:rPr>
-                <w:ins w:id="5" w:author="Huang, Lili" w:date="2019-03-20T11:20:00Z"/>
-                <w:sz w:val="20"/>
-              </w:rPr>
-            </w:pPr>
-            <w:ins w:id="6" w:author="Huang, Lili" w:date="2019-03-20T10:54:00Z">
+                <w:ins w:id="5" w:author="Huang, Lili" w:date="2019-05-14T09:03:00Z"/>
+                <w:sz w:val="20"/>
+              </w:rPr>
+            </w:pPr>
+            <w:ins w:id="6" w:author="Huang, Lili" w:date="2019-05-14T08:45:00Z">
               <w:r>
                 <w:rPr>
                   <w:sz w:val="20"/>
                 </w:rPr>
-                <w:t>TFS</w:t>
+                <w:t>TFS 14442 – Display MSR static text based on source</w:t>
               </w:r>
             </w:ins>
-            <w:ins w:id="7" w:author="Huang, Lili" w:date="2019-03-20T10:55:00Z">
+            <w:ins w:id="7" w:author="Huang, Lili" w:date="2019-05-14T09:03:00Z">
               <w:r>
                 <w:rPr>
                   <w:sz w:val="20"/>
                 </w:rPr>
-                <w:t xml:space="preserve"> 13662 – Changes for the Quality Now initiative</w:t>
+                <w:t>;</w:t>
               </w:r>
             </w:ins>
           </w:p>
@@ -1233,16 +1314,16 @@
               <w:ind w:left="720" w:hanging="720"/>
               <w:jc w:val="left"/>
               <w:rPr>
-                <w:ins w:id="8" w:author="Huang, Lili" w:date="2019-03-20T10:54:00Z"/>
-                <w:sz w:val="20"/>
-              </w:rPr>
-            </w:pPr>
-            <w:ins w:id="9" w:author="Huang, Lili" w:date="2019-03-20T11:20:00Z">
+                <w:ins w:id="8" w:author="Huang, Lili" w:date="2019-05-14T08:45:00Z"/>
+                <w:sz w:val="20"/>
+              </w:rPr>
+            </w:pPr>
+            <w:ins w:id="9" w:author="Huang, Lili" w:date="2019-05-14T09:03:00Z">
               <w:r>
                 <w:rPr>
                   <w:sz w:val="20"/>
                 </w:rPr>
-                <w:t>Added RV-43 ~ RV-49</w:t>
+                <w:t>Added RV-50</w:t>
               </w:r>
             </w:ins>
             <w:bookmarkStart w:id="10" w:name="_GoBack"/>
@@ -1259,11 +1340,11 @@
               <w:ind w:left="0"/>
               <w:jc w:val="left"/>
               <w:rPr>
-                <w:ins w:id="11" w:author="Huang, Lili" w:date="2019-03-20T10:54:00Z"/>
-                <w:sz w:val="20"/>
-              </w:rPr>
-            </w:pPr>
-            <w:ins w:id="12" w:author="Huang, Lili" w:date="2019-03-20T10:55:00Z">
+                <w:ins w:id="11" w:author="Huang, Lili" w:date="2019-05-14T08:45:00Z"/>
+                <w:sz w:val="20"/>
+              </w:rPr>
+            </w:pPr>
+            <w:ins w:id="12" w:author="Huang, Lili" w:date="2019-05-14T08:46:00Z">
               <w:r>
                 <w:rPr>
                   <w:sz w:val="20"/>
@@ -9256,9 +9337,6 @@
         </w:tc>
       </w:tr>
       <w:tr>
-        <w:trPr>
-          <w:ins w:id="14" w:author="Huang, Lili" w:date="2019-03-20T10:56:00Z"/>
-        </w:trPr>
         <w:tc>
           <w:tcPr>
             <w:tcW w:w="1308" w:type="dxa"/>
@@ -9271,16 +9349,1149 @@
               </w:tabs>
               <w:jc w:val="center"/>
               <w:rPr>
-                <w:ins w:id="15" w:author="Huang, Lili" w:date="2019-03-20T10:56:00Z"/>
-                <w:sz w:val="20"/>
-              </w:rPr>
-            </w:pPr>
-            <w:ins w:id="16" w:author="Huang, Lili" w:date="2019-03-20T10:56:00Z">
+                <w:sz w:val="20"/>
+              </w:rPr>
+            </w:pPr>
+            <w:r>
+              <w:rPr>
+                <w:sz w:val="20"/>
+              </w:rPr>
+              <w:t>RV-43</w:t>
+            </w:r>
+          </w:p>
+        </w:tc>
+        <w:tc>
+          <w:tcPr>
+            <w:tcW w:w="4200" w:type="dxa"/>
+          </w:tcPr>
+          <w:p>
+            <w:pPr>
+              <w:tabs>
+                <w:tab w:val="left" w:pos="360"/>
+              </w:tabs>
+              <w:jc w:val="center"/>
+              <w:rPr>
+                <w:sz w:val="20"/>
+              </w:rPr>
+            </w:pPr>
+            <w:r>
+              <w:rPr>
+                <w:sz w:val="20"/>
+              </w:rPr>
+              <w:t>User is configured with “</w:t>
+            </w:r>
+            <w:r>
+              <w:rPr>
+                <w:b/>
+                <w:sz w:val="20"/>
+              </w:rPr>
+              <w:t>Supervisor</w:t>
+            </w:r>
+            <w:r>
+              <w:rPr>
+                <w:sz w:val="20"/>
+              </w:rPr>
+              <w:t>” (CSR) role</w:t>
+            </w:r>
+            <w:r>
+              <w:rPr>
+                <w:sz w:val="20"/>
+              </w:rPr>
+              <w:t>;</w:t>
+            </w:r>
+          </w:p>
+          <w:p>
+            <w:pPr>
+              <w:tabs>
+                <w:tab w:val="left" w:pos="360"/>
+              </w:tabs>
+              <w:jc w:val="center"/>
+              <w:rPr>
+                <w:sz w:val="20"/>
+              </w:rPr>
+            </w:pPr>
+            <w:r>
+              <w:rPr>
+                <w:sz w:val="20"/>
+              </w:rPr>
+              <w:t>Locate a Quality Now log with Pending Supervisor Review in ec.Coaching_Log table for the above configured user;</w:t>
+            </w:r>
+          </w:p>
+        </w:tc>
+        <w:tc>
+          <w:tcPr>
+            <w:tcW w:w="4275" w:type="dxa"/>
+            <w:gridSpan w:val="3"/>
+          </w:tcPr>
+          <w:p>
+            <w:pPr>
+              <w:tabs>
+                <w:tab w:val="left" w:pos="360"/>
+              </w:tabs>
+              <w:jc w:val="center"/>
+              <w:rPr>
+                <w:sz w:val="20"/>
+              </w:rPr>
+            </w:pPr>
+            <w:r>
+              <w:rPr>
+                <w:sz w:val="20"/>
+              </w:rPr>
+              <w:t>Launch eCoaching Log web application;</w:t>
+            </w:r>
+          </w:p>
+          <w:p>
+            <w:pPr>
+              <w:tabs>
+                <w:tab w:val="left" w:pos="360"/>
+              </w:tabs>
+              <w:jc w:val="center"/>
+              <w:rPr>
+                <w:sz w:val="20"/>
+              </w:rPr>
+            </w:pPr>
+            <w:r>
+              <w:rPr>
+                <w:sz w:val="20"/>
+              </w:rPr>
+              <w:t>Click My Dashboard;</w:t>
+            </w:r>
+          </w:p>
+          <w:p>
+            <w:pPr>
+              <w:tabs>
+                <w:tab w:val="left" w:pos="360"/>
+              </w:tabs>
+              <w:jc w:val="center"/>
+              <w:rPr>
+                <w:sz w:val="20"/>
+              </w:rPr>
+            </w:pPr>
+            <w:r>
+              <w:rPr>
+                <w:sz w:val="20"/>
+              </w:rPr>
+              <w:t>Click My Pending;</w:t>
+            </w:r>
+          </w:p>
+        </w:tc>
+        <w:tc>
+          <w:tcPr>
+            <w:tcW w:w="3450" w:type="dxa"/>
+            <w:gridSpan w:val="2"/>
+          </w:tcPr>
+          <w:p>
+            <w:pPr>
+              <w:tabs>
+                <w:tab w:val="left" w:pos="360"/>
+              </w:tabs>
+              <w:jc w:val="center"/>
+              <w:rPr>
+                <w:sz w:val="20"/>
+              </w:rPr>
+            </w:pPr>
+            <w:r>
+              <w:rPr>
+                <w:sz w:val="20"/>
+              </w:rPr>
+              <w:t>My Dashboard displays;</w:t>
+            </w:r>
+          </w:p>
+          <w:p>
+            <w:pPr>
+              <w:tabs>
+                <w:tab w:val="left" w:pos="360"/>
+              </w:tabs>
+              <w:jc w:val="center"/>
+              <w:rPr>
+                <w:sz w:val="20"/>
+              </w:rPr>
+            </w:pPr>
+            <w:r>
+              <w:rPr>
+                <w:sz w:val="20"/>
+              </w:rPr>
+              <w:t>The Quality Now log displays</w:t>
+            </w:r>
+          </w:p>
+        </w:tc>
+        <w:tc>
+          <w:tcPr>
+            <w:tcW w:w="1275" w:type="dxa"/>
+          </w:tcPr>
+          <w:p>
+            <w:pPr>
+              <w:tabs>
+                <w:tab w:val="left" w:pos="360"/>
+              </w:tabs>
+              <w:jc w:val="center"/>
+              <w:rPr>
+                <w:sz w:val="20"/>
+              </w:rPr>
+            </w:pPr>
+            <w:r>
+              <w:rPr>
+                <w:sz w:val="20"/>
+              </w:rPr>
+              <w:t>P</w:t>
+            </w:r>
+          </w:p>
+        </w:tc>
+      </w:tr>
+      <w:tr>
+        <w:tc>
+          <w:tcPr>
+            <w:tcW w:w="1308" w:type="dxa"/>
+            <w:gridSpan w:val="2"/>
+          </w:tcPr>
+          <w:p>
+            <w:pPr>
+              <w:tabs>
+                <w:tab w:val="left" w:pos="360"/>
+              </w:tabs>
+              <w:jc w:val="center"/>
+              <w:rPr>
+                <w:sz w:val="20"/>
+              </w:rPr>
+            </w:pPr>
+            <w:r>
+              <w:rPr>
+                <w:sz w:val="20"/>
+              </w:rPr>
+              <w:t>RV-44</w:t>
+            </w:r>
+          </w:p>
+        </w:tc>
+        <w:tc>
+          <w:tcPr>
+            <w:tcW w:w="4200" w:type="dxa"/>
+          </w:tcPr>
+          <w:p>
+            <w:pPr>
+              <w:tabs>
+                <w:tab w:val="left" w:pos="360"/>
+              </w:tabs>
+              <w:jc w:val="center"/>
+              <w:rPr>
+                <w:sz w:val="20"/>
+              </w:rPr>
+            </w:pPr>
+            <w:r>
+              <w:rPr>
+                <w:sz w:val="20"/>
+              </w:rPr>
+              <w:t>Continue with RV-43</w:t>
+            </w:r>
+          </w:p>
+        </w:tc>
+        <w:tc>
+          <w:tcPr>
+            <w:tcW w:w="4275" w:type="dxa"/>
+            <w:gridSpan w:val="3"/>
+          </w:tcPr>
+          <w:p>
+            <w:pPr>
+              <w:tabs>
+                <w:tab w:val="left" w:pos="360"/>
+              </w:tabs>
+              <w:jc w:val="center"/>
+              <w:rPr>
+                <w:sz w:val="20"/>
+              </w:rPr>
+            </w:pPr>
+            <w:r>
+              <w:rPr>
+                <w:sz w:val="20"/>
+              </w:rPr>
+              <w:t>Click the Quality Now log;</w:t>
+            </w:r>
+          </w:p>
+        </w:tc>
+        <w:tc>
+          <w:tcPr>
+            <w:tcW w:w="3450" w:type="dxa"/>
+            <w:gridSpan w:val="2"/>
+          </w:tcPr>
+          <w:p>
+            <w:pPr>
+              <w:tabs>
+                <w:tab w:val="left" w:pos="360"/>
+              </w:tabs>
+              <w:jc w:val="center"/>
+              <w:rPr>
+                <w:sz w:val="20"/>
+              </w:rPr>
+            </w:pPr>
+            <w:r>
+              <w:rPr>
+                <w:sz w:val="20"/>
+              </w:rPr>
+              <w:t xml:space="preserve">Review page displays with correct information (Reference </w:t>
+            </w:r>
+            <w:r>
+              <w:rPr>
+                <w:sz w:val="20"/>
+              </w:rPr>
+              <w:t>CCO_eCoaching_Log_Review_DD</w:t>
+            </w:r>
+            <w:r>
+              <w:rPr>
+                <w:sz w:val="20"/>
+              </w:rPr>
+              <w:t>.docx for what should be displayed)</w:t>
+            </w:r>
+          </w:p>
+        </w:tc>
+        <w:tc>
+          <w:tcPr>
+            <w:tcW w:w="1275" w:type="dxa"/>
+          </w:tcPr>
+          <w:p>
+            <w:pPr>
+              <w:tabs>
+                <w:tab w:val="left" w:pos="360"/>
+              </w:tabs>
+              <w:jc w:val="center"/>
+              <w:rPr>
+                <w:sz w:val="20"/>
+              </w:rPr>
+            </w:pPr>
+            <w:r>
+              <w:rPr>
+                <w:sz w:val="20"/>
+              </w:rPr>
+              <w:t>P</w:t>
+            </w:r>
+          </w:p>
+        </w:tc>
+      </w:tr>
+      <w:tr>
+        <w:tc>
+          <w:tcPr>
+            <w:tcW w:w="1308" w:type="dxa"/>
+            <w:gridSpan w:val="2"/>
+          </w:tcPr>
+          <w:p>
+            <w:pPr>
+              <w:tabs>
+                <w:tab w:val="left" w:pos="360"/>
+              </w:tabs>
+              <w:jc w:val="center"/>
+              <w:rPr>
+                <w:sz w:val="20"/>
+              </w:rPr>
+            </w:pPr>
+            <w:r>
+              <w:rPr>
+                <w:sz w:val="20"/>
+              </w:rPr>
+              <w:t>RV-45</w:t>
+            </w:r>
+          </w:p>
+        </w:tc>
+        <w:tc>
+          <w:tcPr>
+            <w:tcW w:w="4200" w:type="dxa"/>
+          </w:tcPr>
+          <w:p>
+            <w:pPr>
+              <w:tabs>
+                <w:tab w:val="left" w:pos="360"/>
+              </w:tabs>
+              <w:jc w:val="center"/>
+              <w:rPr>
+                <w:sz w:val="20"/>
+              </w:rPr>
+            </w:pPr>
+            <w:r>
+              <w:rPr>
+                <w:sz w:val="20"/>
+              </w:rPr>
+              <w:t>Continue with RV-44</w:t>
+            </w:r>
+          </w:p>
+        </w:tc>
+        <w:tc>
+          <w:tcPr>
+            <w:tcW w:w="4275" w:type="dxa"/>
+            <w:gridSpan w:val="3"/>
+          </w:tcPr>
+          <w:p>
+            <w:pPr>
+              <w:tabs>
+                <w:tab w:val="left" w:pos="360"/>
+              </w:tabs>
+              <w:jc w:val="center"/>
+              <w:rPr>
+                <w:sz w:val="20"/>
+              </w:rPr>
+            </w:pPr>
+            <w:r>
+              <w:rPr>
+                <w:sz w:val="20"/>
+              </w:rPr>
+              <w:t xml:space="preserve">Fill in </w:t>
+            </w:r>
+            <w:r>
+              <w:rPr>
+                <w:sz w:val="20"/>
+              </w:rPr>
+              <w:t xml:space="preserve">all the </w:t>
+            </w:r>
+            <w:r>
+              <w:rPr>
+                <w:sz w:val="20"/>
+              </w:rPr>
+              <w:t>required fields, click Submit</w:t>
+            </w:r>
+          </w:p>
+        </w:tc>
+        <w:tc>
+          <w:tcPr>
+            <w:tcW w:w="3450" w:type="dxa"/>
+            <w:gridSpan w:val="2"/>
+          </w:tcPr>
+          <w:p>
+            <w:pPr>
+              <w:tabs>
+                <w:tab w:val="left" w:pos="360"/>
+              </w:tabs>
+              <w:jc w:val="center"/>
+              <w:rPr>
+                <w:sz w:val="20"/>
+              </w:rPr>
+            </w:pPr>
+            <w:r>
+              <w:rPr>
+                <w:sz w:val="20"/>
+              </w:rPr>
+              <w:t xml:space="preserve">The log is successfully </w:t>
+            </w:r>
+            <w:r>
+              <w:rPr>
+                <w:sz w:val="20"/>
+              </w:rPr>
+              <w:t>updated</w:t>
+            </w:r>
+            <w:r>
+              <w:rPr>
+                <w:sz w:val="20"/>
+              </w:rPr>
+              <w:t xml:space="preserve"> and moved to Pending Employee Review</w:t>
+            </w:r>
+          </w:p>
+        </w:tc>
+        <w:tc>
+          <w:tcPr>
+            <w:tcW w:w="1275" w:type="dxa"/>
+          </w:tcPr>
+          <w:p>
+            <w:pPr>
+              <w:tabs>
+                <w:tab w:val="left" w:pos="360"/>
+              </w:tabs>
+              <w:jc w:val="center"/>
+              <w:rPr>
+                <w:sz w:val="20"/>
+              </w:rPr>
+            </w:pPr>
+            <w:r>
+              <w:rPr>
+                <w:sz w:val="20"/>
+              </w:rPr>
+              <w:t>P</w:t>
+            </w:r>
+          </w:p>
+        </w:tc>
+      </w:tr>
+      <w:tr>
+        <w:tc>
+          <w:tcPr>
+            <w:tcW w:w="1308" w:type="dxa"/>
+            <w:gridSpan w:val="2"/>
+          </w:tcPr>
+          <w:p>
+            <w:pPr>
+              <w:tabs>
+                <w:tab w:val="left" w:pos="360"/>
+              </w:tabs>
+              <w:jc w:val="center"/>
+              <w:rPr>
+                <w:sz w:val="20"/>
+              </w:rPr>
+            </w:pPr>
+            <w:r>
+              <w:rPr>
+                <w:sz w:val="20"/>
+              </w:rPr>
+              <w:t>RV-4</w:t>
+            </w:r>
+            <w:r>
+              <w:rPr>
+                <w:sz w:val="20"/>
+              </w:rPr>
+              <w:t>6</w:t>
+            </w:r>
+          </w:p>
+        </w:tc>
+        <w:tc>
+          <w:tcPr>
+            <w:tcW w:w="4200" w:type="dxa"/>
+          </w:tcPr>
+          <w:p>
+            <w:pPr>
+              <w:tabs>
+                <w:tab w:val="left" w:pos="360"/>
+              </w:tabs>
+              <w:jc w:val="center"/>
+              <w:rPr>
+                <w:sz w:val="20"/>
+              </w:rPr>
+            </w:pPr>
+            <w:r>
+              <w:rPr>
+                <w:sz w:val="20"/>
+              </w:rPr>
+              <w:t>User is configured with “</w:t>
+            </w:r>
+            <w:r>
+              <w:rPr>
+                <w:b/>
+                <w:sz w:val="20"/>
+              </w:rPr>
+              <w:t>CSR</w:t>
+            </w:r>
+            <w:r>
+              <w:rPr>
+                <w:sz w:val="20"/>
+              </w:rPr>
+              <w:t>” role;</w:t>
+            </w:r>
+          </w:p>
+          <w:p>
+            <w:pPr>
+              <w:tabs>
+                <w:tab w:val="left" w:pos="360"/>
+              </w:tabs>
+              <w:jc w:val="center"/>
+              <w:rPr>
+                <w:sz w:val="20"/>
+              </w:rPr>
+            </w:pPr>
+            <w:r>
+              <w:rPr>
+                <w:sz w:val="20"/>
+              </w:rPr>
+              <w:t>Locate a Quality Now log with Pending Employee Review in ec.Coaching_Log table for the above configured user;</w:t>
+            </w:r>
+          </w:p>
+        </w:tc>
+        <w:tc>
+          <w:tcPr>
+            <w:tcW w:w="4275" w:type="dxa"/>
+            <w:gridSpan w:val="3"/>
+          </w:tcPr>
+          <w:p>
+            <w:pPr>
+              <w:tabs>
+                <w:tab w:val="left" w:pos="360"/>
+              </w:tabs>
+              <w:jc w:val="center"/>
+              <w:rPr>
+                <w:sz w:val="20"/>
+              </w:rPr>
+            </w:pPr>
+            <w:r>
+              <w:rPr>
+                <w:sz w:val="20"/>
+              </w:rPr>
+              <w:t>Launch eCoaching Log web application;</w:t>
+            </w:r>
+          </w:p>
+          <w:p>
+            <w:pPr>
+              <w:tabs>
+                <w:tab w:val="left" w:pos="360"/>
+              </w:tabs>
+              <w:jc w:val="center"/>
+              <w:rPr>
+                <w:sz w:val="20"/>
+              </w:rPr>
+            </w:pPr>
+            <w:r>
+              <w:rPr>
+                <w:sz w:val="20"/>
+              </w:rPr>
+              <w:t>Click My Dashboard;</w:t>
+            </w:r>
+          </w:p>
+          <w:p>
+            <w:pPr>
+              <w:tabs>
+                <w:tab w:val="left" w:pos="360"/>
+              </w:tabs>
+              <w:jc w:val="center"/>
+              <w:rPr>
+                <w:sz w:val="20"/>
+              </w:rPr>
+            </w:pPr>
+            <w:r>
+              <w:rPr>
+                <w:sz w:val="20"/>
+              </w:rPr>
+              <w:t>Click My Pending;</w:t>
+            </w:r>
+          </w:p>
+        </w:tc>
+        <w:tc>
+          <w:tcPr>
+            <w:tcW w:w="3450" w:type="dxa"/>
+            <w:gridSpan w:val="2"/>
+          </w:tcPr>
+          <w:p>
+            <w:pPr>
+              <w:tabs>
+                <w:tab w:val="left" w:pos="360"/>
+              </w:tabs>
+              <w:jc w:val="center"/>
+              <w:rPr>
+                <w:sz w:val="20"/>
+              </w:rPr>
+            </w:pPr>
+            <w:r>
+              <w:rPr>
+                <w:sz w:val="20"/>
+              </w:rPr>
+              <w:t>My Dashboard displays;</w:t>
+            </w:r>
+          </w:p>
+          <w:p>
+            <w:pPr>
+              <w:tabs>
+                <w:tab w:val="left" w:pos="360"/>
+              </w:tabs>
+              <w:jc w:val="center"/>
+              <w:rPr>
+                <w:sz w:val="20"/>
+              </w:rPr>
+            </w:pPr>
+            <w:r>
+              <w:rPr>
+                <w:sz w:val="20"/>
+              </w:rPr>
+              <w:t>The Quality Now log displays</w:t>
+            </w:r>
+          </w:p>
+        </w:tc>
+        <w:tc>
+          <w:tcPr>
+            <w:tcW w:w="1275" w:type="dxa"/>
+          </w:tcPr>
+          <w:p>
+            <w:pPr>
+              <w:tabs>
+                <w:tab w:val="left" w:pos="360"/>
+              </w:tabs>
+              <w:jc w:val="center"/>
+              <w:rPr>
+                <w:sz w:val="20"/>
+              </w:rPr>
+            </w:pPr>
+            <w:r>
+              <w:rPr>
+                <w:sz w:val="20"/>
+              </w:rPr>
+              <w:t>P</w:t>
+            </w:r>
+          </w:p>
+        </w:tc>
+      </w:tr>
+      <w:tr>
+        <w:tc>
+          <w:tcPr>
+            <w:tcW w:w="1308" w:type="dxa"/>
+            <w:gridSpan w:val="2"/>
+          </w:tcPr>
+          <w:p>
+            <w:pPr>
+              <w:tabs>
+                <w:tab w:val="left" w:pos="360"/>
+              </w:tabs>
+              <w:jc w:val="center"/>
+              <w:rPr>
+                <w:sz w:val="20"/>
+              </w:rPr>
+            </w:pPr>
+            <w:r>
+              <w:rPr>
+                <w:sz w:val="20"/>
+              </w:rPr>
+              <w:t>RV-4</w:t>
+            </w:r>
+            <w:r>
+              <w:rPr>
+                <w:sz w:val="20"/>
+              </w:rPr>
+              <w:t>7</w:t>
+            </w:r>
+          </w:p>
+        </w:tc>
+        <w:tc>
+          <w:tcPr>
+            <w:tcW w:w="4200" w:type="dxa"/>
+          </w:tcPr>
+          <w:p>
+            <w:pPr>
+              <w:tabs>
+                <w:tab w:val="left" w:pos="360"/>
+              </w:tabs>
+              <w:jc w:val="center"/>
+              <w:rPr>
+                <w:sz w:val="20"/>
+              </w:rPr>
+            </w:pPr>
+            <w:r>
+              <w:rPr>
+                <w:sz w:val="20"/>
+              </w:rPr>
+              <w:t>Continue with RV-4</w:t>
+            </w:r>
+            <w:r>
+              <w:rPr>
+                <w:sz w:val="20"/>
+              </w:rPr>
+              <w:t>6</w:t>
+            </w:r>
+          </w:p>
+        </w:tc>
+        <w:tc>
+          <w:tcPr>
+            <w:tcW w:w="4275" w:type="dxa"/>
+            <w:gridSpan w:val="3"/>
+          </w:tcPr>
+          <w:p>
+            <w:pPr>
+              <w:tabs>
+                <w:tab w:val="left" w:pos="360"/>
+              </w:tabs>
+              <w:jc w:val="center"/>
+              <w:rPr>
+                <w:sz w:val="20"/>
+              </w:rPr>
+            </w:pPr>
+            <w:r>
+              <w:rPr>
+                <w:sz w:val="20"/>
+              </w:rPr>
+              <w:t>Click the Quality Now log;</w:t>
+            </w:r>
+          </w:p>
+        </w:tc>
+        <w:tc>
+          <w:tcPr>
+            <w:tcW w:w="3450" w:type="dxa"/>
+            <w:gridSpan w:val="2"/>
+          </w:tcPr>
+          <w:p>
+            <w:pPr>
+              <w:tabs>
+                <w:tab w:val="left" w:pos="360"/>
+              </w:tabs>
+              <w:jc w:val="center"/>
+              <w:rPr>
+                <w:sz w:val="20"/>
+              </w:rPr>
+            </w:pPr>
+            <w:r>
+              <w:rPr>
+                <w:sz w:val="20"/>
+              </w:rPr>
+              <w:t xml:space="preserve">Review page displays with correct information (Reference </w:t>
+            </w:r>
+            <w:r>
+              <w:rPr>
+                <w:sz w:val="20"/>
+              </w:rPr>
+              <w:t>CCO_eCoaching_Log_Review_DD</w:t>
+            </w:r>
+            <w:r>
+              <w:rPr>
+                <w:sz w:val="20"/>
+              </w:rPr>
+              <w:t>.docx for what should be displayed)</w:t>
+            </w:r>
+          </w:p>
+        </w:tc>
+        <w:tc>
+          <w:tcPr>
+            <w:tcW w:w="1275" w:type="dxa"/>
+          </w:tcPr>
+          <w:p>
+            <w:pPr>
+              <w:tabs>
+                <w:tab w:val="left" w:pos="360"/>
+              </w:tabs>
+              <w:jc w:val="center"/>
+              <w:rPr>
+                <w:sz w:val="20"/>
+              </w:rPr>
+            </w:pPr>
+            <w:r>
+              <w:rPr>
+                <w:sz w:val="20"/>
+              </w:rPr>
+              <w:t>P</w:t>
+            </w:r>
+          </w:p>
+        </w:tc>
+      </w:tr>
+      <w:tr>
+        <w:tc>
+          <w:tcPr>
+            <w:tcW w:w="1308" w:type="dxa"/>
+            <w:gridSpan w:val="2"/>
+          </w:tcPr>
+          <w:p>
+            <w:pPr>
+              <w:tabs>
+                <w:tab w:val="left" w:pos="360"/>
+              </w:tabs>
+              <w:jc w:val="center"/>
+              <w:rPr>
+                <w:sz w:val="20"/>
+              </w:rPr>
+            </w:pPr>
+            <w:r>
+              <w:rPr>
+                <w:sz w:val="20"/>
+              </w:rPr>
+              <w:t>RV-4</w:t>
+            </w:r>
+            <w:r>
+              <w:rPr>
+                <w:sz w:val="20"/>
+              </w:rPr>
+              <w:t>8</w:t>
+            </w:r>
+          </w:p>
+        </w:tc>
+        <w:tc>
+          <w:tcPr>
+            <w:tcW w:w="4200" w:type="dxa"/>
+          </w:tcPr>
+          <w:p>
+            <w:pPr>
+              <w:tabs>
+                <w:tab w:val="left" w:pos="360"/>
+              </w:tabs>
+              <w:jc w:val="center"/>
+              <w:rPr>
+                <w:sz w:val="20"/>
+              </w:rPr>
+            </w:pPr>
+            <w:r>
+              <w:rPr>
+                <w:sz w:val="20"/>
+              </w:rPr>
+              <w:t>Continue with RV-4</w:t>
+            </w:r>
+            <w:r>
+              <w:rPr>
+                <w:sz w:val="20"/>
+              </w:rPr>
+              <w:t>7</w:t>
+            </w:r>
+          </w:p>
+        </w:tc>
+        <w:tc>
+          <w:tcPr>
+            <w:tcW w:w="4275" w:type="dxa"/>
+            <w:gridSpan w:val="3"/>
+          </w:tcPr>
+          <w:p>
+            <w:pPr>
+              <w:tabs>
+                <w:tab w:val="left" w:pos="360"/>
+              </w:tabs>
+              <w:jc w:val="center"/>
+              <w:rPr>
+                <w:sz w:val="20"/>
+              </w:rPr>
+            </w:pPr>
+            <w:r>
+              <w:rPr>
+                <w:sz w:val="20"/>
+              </w:rPr>
+              <w:t>Fill in all the required fields, click Submit</w:t>
+            </w:r>
+          </w:p>
+        </w:tc>
+        <w:tc>
+          <w:tcPr>
+            <w:tcW w:w="3450" w:type="dxa"/>
+            <w:gridSpan w:val="2"/>
+          </w:tcPr>
+          <w:p>
+            <w:pPr>
+              <w:tabs>
+                <w:tab w:val="left" w:pos="360"/>
+              </w:tabs>
+              <w:jc w:val="center"/>
+              <w:rPr>
+                <w:sz w:val="20"/>
+              </w:rPr>
+            </w:pPr>
+            <w:r>
+              <w:rPr>
+                <w:sz w:val="20"/>
+              </w:rPr>
+              <w:t>The log is successfully Completed.</w:t>
+            </w:r>
+          </w:p>
+        </w:tc>
+        <w:tc>
+          <w:tcPr>
+            <w:tcW w:w="1275" w:type="dxa"/>
+          </w:tcPr>
+          <w:p>
+            <w:pPr>
+              <w:tabs>
+                <w:tab w:val="left" w:pos="360"/>
+              </w:tabs>
+              <w:jc w:val="center"/>
+              <w:rPr>
+                <w:sz w:val="20"/>
+              </w:rPr>
+            </w:pPr>
+            <w:r>
+              <w:rPr>
+                <w:sz w:val="20"/>
+              </w:rPr>
+              <w:t>P</w:t>
+            </w:r>
+          </w:p>
+        </w:tc>
+      </w:tr>
+      <w:tr>
+        <w:tc>
+          <w:tcPr>
+            <w:tcW w:w="1308" w:type="dxa"/>
+            <w:gridSpan w:val="2"/>
+          </w:tcPr>
+          <w:p>
+            <w:pPr>
+              <w:tabs>
+                <w:tab w:val="left" w:pos="360"/>
+              </w:tabs>
+              <w:jc w:val="center"/>
+              <w:rPr>
+                <w:sz w:val="20"/>
+              </w:rPr>
+            </w:pPr>
+            <w:r>
+              <w:rPr>
+                <w:sz w:val="20"/>
+              </w:rPr>
+              <w:t>RV-49</w:t>
+            </w:r>
+          </w:p>
+        </w:tc>
+        <w:tc>
+          <w:tcPr>
+            <w:tcW w:w="4200" w:type="dxa"/>
+          </w:tcPr>
+          <w:p>
+            <w:pPr>
+              <w:tabs>
+                <w:tab w:val="left" w:pos="360"/>
+              </w:tabs>
+              <w:jc w:val="center"/>
+              <w:rPr>
+                <w:sz w:val="20"/>
+              </w:rPr>
+            </w:pPr>
+            <w:r>
+              <w:rPr>
+                <w:sz w:val="20"/>
+              </w:rPr>
+              <w:t>User is configured with “</w:t>
+            </w:r>
+            <w:r>
+              <w:rPr>
+                <w:b/>
+                <w:sz w:val="20"/>
+              </w:rPr>
+              <w:t>Manager</w:t>
+            </w:r>
+            <w:r>
+              <w:rPr>
+                <w:sz w:val="20"/>
+              </w:rPr>
+              <w:t>” role;</w:t>
+            </w:r>
+          </w:p>
+          <w:p>
+            <w:pPr>
+              <w:tabs>
+                <w:tab w:val="left" w:pos="360"/>
+              </w:tabs>
+              <w:jc w:val="center"/>
+              <w:rPr>
+                <w:sz w:val="20"/>
+              </w:rPr>
+            </w:pPr>
+            <w:r>
+              <w:rPr>
+                <w:sz w:val="20"/>
+              </w:rPr>
+              <w:t xml:space="preserve">Locate a </w:t>
+            </w:r>
+            <w:r>
+              <w:rPr>
+                <w:sz w:val="20"/>
+              </w:rPr>
+              <w:t xml:space="preserve">Pending </w:t>
+            </w:r>
+            <w:r>
+              <w:rPr>
+                <w:sz w:val="20"/>
+              </w:rPr>
+              <w:t xml:space="preserve">Quality Now </w:t>
+            </w:r>
+            <w:r>
+              <w:rPr>
+                <w:sz w:val="20"/>
+              </w:rPr>
+              <w:t xml:space="preserve">log </w:t>
+            </w:r>
+            <w:r>
+              <w:rPr>
+                <w:sz w:val="20"/>
+              </w:rPr>
+              <w:t>in ec.Coaching_Log table for the above configured user;</w:t>
+            </w:r>
+          </w:p>
+        </w:tc>
+        <w:tc>
+          <w:tcPr>
+            <w:tcW w:w="4275" w:type="dxa"/>
+            <w:gridSpan w:val="3"/>
+          </w:tcPr>
+          <w:p>
+            <w:pPr>
+              <w:tabs>
+                <w:tab w:val="left" w:pos="360"/>
+              </w:tabs>
+              <w:jc w:val="center"/>
+              <w:rPr>
+                <w:sz w:val="20"/>
+              </w:rPr>
+            </w:pPr>
+            <w:r>
+              <w:rPr>
+                <w:sz w:val="20"/>
+              </w:rPr>
+              <w:t>Click My Dashboard;</w:t>
+            </w:r>
+          </w:p>
+          <w:p>
+            <w:pPr>
+              <w:tabs>
+                <w:tab w:val="left" w:pos="360"/>
+              </w:tabs>
+              <w:jc w:val="center"/>
+              <w:rPr>
+                <w:sz w:val="20"/>
+              </w:rPr>
+            </w:pPr>
+            <w:r>
+              <w:rPr>
+                <w:sz w:val="20"/>
+              </w:rPr>
+              <w:t>Click My Team’s Pending;</w:t>
+            </w:r>
+          </w:p>
+        </w:tc>
+        <w:tc>
+          <w:tcPr>
+            <w:tcW w:w="3450" w:type="dxa"/>
+            <w:gridSpan w:val="2"/>
+          </w:tcPr>
+          <w:p>
+            <w:pPr>
+              <w:tabs>
+                <w:tab w:val="left" w:pos="360"/>
+              </w:tabs>
+              <w:jc w:val="center"/>
+              <w:rPr>
+                <w:sz w:val="20"/>
+              </w:rPr>
+            </w:pPr>
+            <w:r>
+              <w:rPr>
+                <w:sz w:val="20"/>
+              </w:rPr>
+              <w:t xml:space="preserve">Review page displays with correct information (Reference </w:t>
+            </w:r>
+            <w:r>
+              <w:rPr>
+                <w:sz w:val="20"/>
+              </w:rPr>
+              <w:t>CCO_eCoaching_Log_Review_DD</w:t>
+            </w:r>
+            <w:r>
+              <w:rPr>
+                <w:sz w:val="20"/>
+              </w:rPr>
+              <w:t>.docx for what should be displayed)</w:t>
+            </w:r>
+          </w:p>
+        </w:tc>
+        <w:tc>
+          <w:tcPr>
+            <w:tcW w:w="1275" w:type="dxa"/>
+          </w:tcPr>
+          <w:p>
+            <w:pPr>
+              <w:tabs>
+                <w:tab w:val="left" w:pos="360"/>
+              </w:tabs>
+              <w:jc w:val="center"/>
+              <w:rPr>
+                <w:sz w:val="20"/>
+              </w:rPr>
+            </w:pPr>
+            <w:r>
+              <w:rPr>
+                <w:sz w:val="20"/>
+              </w:rPr>
+              <w:t>P</w:t>
+            </w:r>
+          </w:p>
+        </w:tc>
+      </w:tr>
+      <w:tr>
+        <w:tc>
+          <w:tcPr>
+            <w:tcW w:w="1308" w:type="dxa"/>
+            <w:gridSpan w:val="2"/>
+          </w:tcPr>
+          <w:p>
+            <w:pPr>
+              <w:tabs>
+                <w:tab w:val="left" w:pos="360"/>
+              </w:tabs>
+              <w:jc w:val="center"/>
+              <w:rPr>
+                <w:sz w:val="20"/>
+              </w:rPr>
+            </w:pPr>
+            <w:ins w:id="14" w:author="Huang, Lili" w:date="2019-05-14T08:46:00Z">
               <w:r>
                 <w:rPr>
                   <w:sz w:val="20"/>
                 </w:rPr>
-                <w:t>RV-43</w:t>
+                <w:t>RV-50</w:t>
               </w:r>
             </w:ins>
           </w:p>
@@ -9296,42 +10507,59 @@
               </w:tabs>
               <w:jc w:val="center"/>
               <w:rPr>
-                <w:ins w:id="17" w:author="Huang, Lili" w:date="2019-03-20T10:56:00Z"/>
-                <w:sz w:val="20"/>
-              </w:rPr>
-            </w:pPr>
-            <w:ins w:id="18" w:author="Huang, Lili" w:date="2019-03-20T10:56:00Z">
+                <w:ins w:id="15" w:author="Huang, Lili" w:date="2019-05-14T09:01:00Z"/>
+                <w:sz w:val="20"/>
+              </w:rPr>
+            </w:pPr>
+            <w:ins w:id="16" w:author="Huang, Lili" w:date="2019-05-14T08:46:00Z">
               <w:r>
                 <w:rPr>
                   <w:sz w:val="20"/>
                 </w:rPr>
-                <w:t>User is configured with “</w:t>
+                <w:t>Locate</w:t>
               </w:r>
-              <w:r>
-                <w:rPr>
-                  <w:b/>
-                  <w:sz w:val="20"/>
-                </w:rPr>
-                <w:t>Supervisor</w:t>
-              </w:r>
+            </w:ins>
+            <w:ins w:id="17" w:author="Huang, Lili" w:date="2019-05-14T08:47:00Z">
               <w:r>
                 <w:rPr>
                   <w:sz w:val="20"/>
                 </w:rPr>
-                <w:t xml:space="preserve">” </w:t>
+                <w:t xml:space="preserve"> a </w:t>
               </w:r>
+            </w:ins>
+            <w:ins w:id="18" w:author="Huang, Lili" w:date="2019-05-14T09:01:00Z">
               <w:r>
                 <w:rPr>
                   <w:sz w:val="20"/>
                 </w:rPr>
-                <w:t xml:space="preserve">(CSR) </w:t>
+                <w:t xml:space="preserve">in progress </w:t>
               </w:r>
+            </w:ins>
+            <w:ins w:id="19" w:author="Huang, Lili" w:date="2019-05-14T08:47:00Z">
               <w:r>
                 <w:rPr>
                   <w:sz w:val="20"/>
                 </w:rPr>
-                <w:t>role</w:t>
+                <w:t>MSR log</w:t>
               </w:r>
+            </w:ins>
+            <w:ins w:id="20" w:author="Huang, Lili" w:date="2019-05-14T08:53:00Z">
+              <w:r>
+                <w:rPr>
+                  <w:sz w:val="20"/>
+                </w:rPr>
+                <w:t xml:space="preserve"> </w:t>
+              </w:r>
+            </w:ins>
+            <w:ins w:id="21" w:author="Huang, Lili" w:date="2019-05-14T08:47:00Z">
+              <w:r>
+                <w:rPr>
+                  <w:sz w:val="20"/>
+                </w:rPr>
+                <w:t>in ec.Coaching_Log table with Source “Internal CCO Reporting”</w:t>
+              </w:r>
+            </w:ins>
+            <w:ins w:id="22" w:author="Huang, Lili" w:date="2019-05-14T09:01:00Z">
               <w:r>
                 <w:rPr>
                   <w:sz w:val="20"/>
@@ -9347,166 +10575,99 @@
               </w:tabs>
               <w:jc w:val="center"/>
               <w:rPr>
-                <w:ins w:id="19" w:author="Huang, Lili" w:date="2019-03-20T10:56:00Z"/>
-                <w:sz w:val="20"/>
-              </w:rPr>
-            </w:pPr>
-            <w:ins w:id="20" w:author="Huang, Lili" w:date="2019-03-20T10:57:00Z">
+                <w:sz w:val="20"/>
+              </w:rPr>
+            </w:pPr>
+            <w:ins w:id="23" w:author="Huang, Lili" w:date="2019-05-14T09:01:00Z">
               <w:r>
                 <w:rPr>
                   <w:sz w:val="20"/>
                 </w:rPr>
-                <w:t>Locate a Quality Now log with Pending Supervisor Review in ec.Coaching_Log table</w:t>
+                <w:t>User is configures either as the log employee or the log employee</w:t>
               </w:r>
             </w:ins>
-            <w:ins w:id="21" w:author="Huang, Lili" w:date="2019-03-20T10:58:00Z">
+            <w:ins w:id="24" w:author="Huang, Lili" w:date="2019-05-14T09:02:00Z">
               <w:r>
                 <w:rPr>
                   <w:sz w:val="20"/>
                 </w:rPr>
-                <w:t xml:space="preserve"> for the </w:t>
+                <w:t>’s supervisor;</w:t>
               </w:r>
             </w:ins>
-            <w:ins w:id="22" w:author="Huang, Lili" w:date="2019-03-20T10:59:00Z">
+          </w:p>
+        </w:tc>
+        <w:tc>
+          <w:tcPr>
+            <w:tcW w:w="4275" w:type="dxa"/>
+            <w:gridSpan w:val="3"/>
+          </w:tcPr>
+          <w:p>
+            <w:pPr>
+              <w:tabs>
+                <w:tab w:val="left" w:pos="360"/>
+              </w:tabs>
+              <w:jc w:val="center"/>
+              <w:rPr>
+                <w:ins w:id="25" w:author="Huang, Lili" w:date="2019-05-14T09:03:00Z"/>
+                <w:sz w:val="20"/>
+              </w:rPr>
+            </w:pPr>
+            <w:ins w:id="26" w:author="Huang, Lili" w:date="2019-05-14T09:03:00Z">
               <w:r>
                 <w:rPr>
                   <w:sz w:val="20"/>
                 </w:rPr>
-                <w:t xml:space="preserve">above </w:t>
+                <w:t>Go to My Dashboard;</w:t>
               </w:r>
             </w:ins>
-            <w:ins w:id="23" w:author="Huang, Lili" w:date="2019-03-20T10:58:00Z">
+          </w:p>
+          <w:p>
+            <w:pPr>
+              <w:tabs>
+                <w:tab w:val="left" w:pos="360"/>
+              </w:tabs>
+              <w:jc w:val="center"/>
+              <w:rPr>
+                <w:sz w:val="20"/>
+              </w:rPr>
+            </w:pPr>
+            <w:ins w:id="27" w:author="Huang, Lili" w:date="2019-05-14T09:03:00Z">
               <w:r>
                 <w:rPr>
                   <w:sz w:val="20"/>
                 </w:rPr>
-                <w:t>configured user</w:t>
+                <w:t>Click “My Pending”</w:t>
               </w:r>
             </w:ins>
-            <w:ins w:id="24" w:author="Huang, Lili" w:date="2019-03-20T10:57:00Z">
+          </w:p>
+        </w:tc>
+        <w:tc>
+          <w:tcPr>
+            <w:tcW w:w="3450" w:type="dxa"/>
+            <w:gridSpan w:val="2"/>
+          </w:tcPr>
+          <w:p>
+            <w:pPr>
+              <w:tabs>
+                <w:tab w:val="left" w:pos="360"/>
+              </w:tabs>
+              <w:jc w:val="center"/>
+              <w:rPr>
+                <w:sz w:val="20"/>
+              </w:rPr>
+            </w:pPr>
+            <w:ins w:id="28" w:author="Huang, Lili" w:date="2019-05-14T09:03:00Z">
               <w:r>
                 <w:rPr>
                   <w:sz w:val="20"/>
                 </w:rPr>
-                <w:t>;</w:t>
+                <w:t>Review page display with the correct instruction text.</w:t>
               </w:r>
             </w:ins>
           </w:p>
         </w:tc>
         <w:tc>
           <w:tcPr>
-            <w:tcW w:w="4275" w:type="dxa"/>
-            <w:gridSpan w:val="3"/>
-          </w:tcPr>
-          <w:p>
-            <w:pPr>
-              <w:tabs>
-                <w:tab w:val="left" w:pos="360"/>
-              </w:tabs>
-              <w:jc w:val="center"/>
-              <w:rPr>
-                <w:ins w:id="25" w:author="Huang, Lili" w:date="2019-03-20T10:59:00Z"/>
-                <w:sz w:val="20"/>
-              </w:rPr>
-            </w:pPr>
-            <w:ins w:id="26" w:author="Huang, Lili" w:date="2019-03-20T10:59:00Z">
-              <w:r>
-                <w:rPr>
-                  <w:sz w:val="20"/>
-                </w:rPr>
-                <w:t>Launch eCoaching Log web application;</w:t>
-              </w:r>
-            </w:ins>
-          </w:p>
-          <w:p>
-            <w:pPr>
-              <w:tabs>
-                <w:tab w:val="left" w:pos="360"/>
-              </w:tabs>
-              <w:jc w:val="center"/>
-              <w:rPr>
-                <w:ins w:id="27" w:author="Huang, Lili" w:date="2019-03-20T11:00:00Z"/>
-                <w:sz w:val="20"/>
-              </w:rPr>
-            </w:pPr>
-            <w:ins w:id="28" w:author="Huang, Lili" w:date="2019-03-20T10:59:00Z">
-              <w:r>
-                <w:rPr>
-                  <w:sz w:val="20"/>
-                </w:rPr>
-                <w:t>Click My Dashboard;</w:t>
-              </w:r>
-            </w:ins>
-          </w:p>
-          <w:p>
-            <w:pPr>
-              <w:tabs>
-                <w:tab w:val="left" w:pos="360"/>
-              </w:tabs>
-              <w:jc w:val="center"/>
-              <w:rPr>
-                <w:ins w:id="29" w:author="Huang, Lili" w:date="2019-03-20T10:56:00Z"/>
-                <w:sz w:val="20"/>
-              </w:rPr>
-            </w:pPr>
-            <w:ins w:id="30" w:author="Huang, Lili" w:date="2019-03-20T11:00:00Z">
-              <w:r>
-                <w:rPr>
-                  <w:sz w:val="20"/>
-                </w:rPr>
-                <w:t>Click My Pending;</w:t>
-              </w:r>
-            </w:ins>
-          </w:p>
-        </w:tc>
-        <w:tc>
-          <w:tcPr>
-            <w:tcW w:w="3450" w:type="dxa"/>
-            <w:gridSpan w:val="2"/>
-          </w:tcPr>
-          <w:p>
-            <w:pPr>
-              <w:tabs>
-                <w:tab w:val="left" w:pos="360"/>
-              </w:tabs>
-              <w:jc w:val="center"/>
-              <w:rPr>
-                <w:ins w:id="31" w:author="Huang, Lili" w:date="2019-03-20T11:00:00Z"/>
-                <w:sz w:val="20"/>
-              </w:rPr>
-            </w:pPr>
-            <w:ins w:id="32" w:author="Huang, Lili" w:date="2019-03-20T11:00:00Z">
-              <w:r>
-                <w:rPr>
-                  <w:sz w:val="20"/>
-                </w:rPr>
-                <w:t>My Dashboard displays;</w:t>
-              </w:r>
-            </w:ins>
-          </w:p>
-          <w:p>
-            <w:pPr>
-              <w:tabs>
-                <w:tab w:val="left" w:pos="360"/>
-              </w:tabs>
-              <w:jc w:val="center"/>
-              <w:rPr>
-                <w:ins w:id="33" w:author="Huang, Lili" w:date="2019-03-20T10:56:00Z"/>
-                <w:sz w:val="20"/>
-              </w:rPr>
-            </w:pPr>
-            <w:ins w:id="34" w:author="Huang, Lili" w:date="2019-03-20T11:00:00Z">
-              <w:r>
-                <w:rPr>
-                  <w:sz w:val="20"/>
-                </w:rPr>
-                <w:t>The Quality Now log displays</w:t>
-              </w:r>
-            </w:ins>
-          </w:p>
-        </w:tc>
-        <w:tc>
-          <w:tcPr>
             <w:tcW w:w="1275" w:type="dxa"/>
           </w:tcPr>
           <w:p>
@@ -9516,11 +10677,10 @@
               </w:tabs>
               <w:jc w:val="center"/>
               <w:rPr>
-                <w:ins w:id="35" w:author="Huang, Lili" w:date="2019-03-20T10:56:00Z"/>
-                <w:sz w:val="20"/>
-              </w:rPr>
-            </w:pPr>
-            <w:ins w:id="36" w:author="Huang, Lili" w:date="2019-03-20T11:01:00Z">
+                <w:sz w:val="20"/>
+              </w:rPr>
+            </w:pPr>
+            <w:ins w:id="29" w:author="Huang, Lili" w:date="2019-05-14T09:03:00Z">
               <w:r>
                 <w:rPr>
                   <w:sz w:val="20"/>
@@ -9532,9 +10692,6 @@
         </w:tc>
       </w:tr>
       <w:tr>
-        <w:trPr>
-          <w:ins w:id="37" w:author="Huang, Lili" w:date="2019-03-20T11:01:00Z"/>
-        </w:trPr>
         <w:tc>
           <w:tcPr>
             <w:tcW w:w="1308" w:type="dxa"/>
@@ -9547,18 +10704,9 @@
               </w:tabs>
               <w:jc w:val="center"/>
               <w:rPr>
-                <w:ins w:id="38" w:author="Huang, Lili" w:date="2019-03-20T11:01:00Z"/>
-                <w:sz w:val="20"/>
-              </w:rPr>
-            </w:pPr>
-            <w:ins w:id="39" w:author="Huang, Lili" w:date="2019-03-20T11:01:00Z">
-              <w:r>
-                <w:rPr>
-                  <w:sz w:val="20"/>
-                </w:rPr>
-                <w:t>RV-44</w:t>
-              </w:r>
-            </w:ins>
+                <w:sz w:val="20"/>
+              </w:rPr>
+            </w:pPr>
           </w:p>
         </w:tc>
         <w:tc>
@@ -9572,18 +10720,9 @@
               </w:tabs>
               <w:jc w:val="center"/>
               <w:rPr>
-                <w:ins w:id="40" w:author="Huang, Lili" w:date="2019-03-20T11:01:00Z"/>
-                <w:sz w:val="20"/>
-              </w:rPr>
-            </w:pPr>
-            <w:ins w:id="41" w:author="Huang, Lili" w:date="2019-03-20T11:01:00Z">
-              <w:r>
-                <w:rPr>
-                  <w:sz w:val="20"/>
-                </w:rPr>
-                <w:t>Continue with RV-43</w:t>
-              </w:r>
-            </w:ins>
+                <w:sz w:val="20"/>
+              </w:rPr>
+            </w:pPr>
           </w:p>
         </w:tc>
         <w:tc>
@@ -9598,18 +10737,9 @@
               </w:tabs>
               <w:jc w:val="center"/>
               <w:rPr>
-                <w:ins w:id="42" w:author="Huang, Lili" w:date="2019-03-20T11:01:00Z"/>
-                <w:sz w:val="20"/>
-              </w:rPr>
-            </w:pPr>
-            <w:ins w:id="43" w:author="Huang, Lili" w:date="2019-03-20T11:01:00Z">
-              <w:r>
-                <w:rPr>
-                  <w:sz w:val="20"/>
-                </w:rPr>
-                <w:t>Click the Quality Now log;</w:t>
-              </w:r>
-            </w:ins>
+                <w:sz w:val="20"/>
+              </w:rPr>
+            </w:pPr>
           </w:p>
         </w:tc>
         <w:tc>
@@ -9624,32 +10754,9 @@
               </w:tabs>
               <w:jc w:val="center"/>
               <w:rPr>
-                <w:ins w:id="44" w:author="Huang, Lili" w:date="2019-03-20T11:01:00Z"/>
-                <w:sz w:val="20"/>
-              </w:rPr>
-            </w:pPr>
-            <w:ins w:id="45" w:author="Huang, Lili" w:date="2019-03-20T11:01:00Z">
-              <w:r>
-                <w:rPr>
-                  <w:sz w:val="20"/>
-                </w:rPr>
-                <w:t xml:space="preserve">Review page displays with correct information (Reference </w:t>
-              </w:r>
-            </w:ins>
-            <w:ins w:id="46" w:author="Huang, Lili" w:date="2019-03-20T11:02:00Z">
-              <w:r>
-                <w:rPr>
-                  <w:sz w:val="20"/>
-                </w:rPr>
-                <w:t>CCO_eCoaching_Log_Review_DD</w:t>
-              </w:r>
-              <w:r>
-                <w:rPr>
-                  <w:sz w:val="20"/>
-                </w:rPr>
-                <w:t>.docx for what should be displayed)</w:t>
-              </w:r>
-            </w:ins>
+                <w:sz w:val="20"/>
+              </w:rPr>
+            </w:pPr>
           </w:p>
         </w:tc>
         <w:tc>
@@ -9663,25 +10770,13 @@
               </w:tabs>
               <w:jc w:val="center"/>
               <w:rPr>
-                <w:ins w:id="47" w:author="Huang, Lili" w:date="2019-03-20T11:01:00Z"/>
-                <w:sz w:val="20"/>
-              </w:rPr>
-            </w:pPr>
-            <w:ins w:id="48" w:author="Huang, Lili" w:date="2019-03-20T11:03:00Z">
-              <w:r>
-                <w:rPr>
-                  <w:sz w:val="20"/>
-                </w:rPr>
-                <w:t>P</w:t>
-              </w:r>
-            </w:ins>
+                <w:sz w:val="20"/>
+              </w:rPr>
+            </w:pPr>
           </w:p>
         </w:tc>
       </w:tr>
       <w:tr>
-        <w:trPr>
-          <w:ins w:id="49" w:author="Huang, Lili" w:date="2019-03-20T11:14:00Z"/>
-        </w:trPr>
         <w:tc>
           <w:tcPr>
             <w:tcW w:w="1308" w:type="dxa"/>
@@ -9694,18 +10789,9 @@
               </w:tabs>
               <w:jc w:val="center"/>
               <w:rPr>
-                <w:ins w:id="50" w:author="Huang, Lili" w:date="2019-03-20T11:14:00Z"/>
-                <w:sz w:val="20"/>
-              </w:rPr>
-            </w:pPr>
-            <w:ins w:id="51" w:author="Huang, Lili" w:date="2019-03-20T11:14:00Z">
-              <w:r>
-                <w:rPr>
-                  <w:sz w:val="20"/>
-                </w:rPr>
-                <w:t>RV-45</w:t>
-              </w:r>
-            </w:ins>
+                <w:sz w:val="20"/>
+              </w:rPr>
+            </w:pPr>
           </w:p>
         </w:tc>
         <w:tc>
@@ -9719,18 +10805,9 @@
               </w:tabs>
               <w:jc w:val="center"/>
               <w:rPr>
-                <w:ins w:id="52" w:author="Huang, Lili" w:date="2019-03-20T11:14:00Z"/>
-                <w:sz w:val="20"/>
-              </w:rPr>
-            </w:pPr>
-            <w:ins w:id="53" w:author="Huang, Lili" w:date="2019-03-20T11:14:00Z">
-              <w:r>
-                <w:rPr>
-                  <w:sz w:val="20"/>
-                </w:rPr>
-                <w:t>Continue with RV-44</w:t>
-              </w:r>
-            </w:ins>
+                <w:sz w:val="20"/>
+              </w:rPr>
+            </w:pPr>
           </w:p>
         </w:tc>
         <w:tc>
@@ -9745,34 +10822,9 @@
               </w:tabs>
               <w:jc w:val="center"/>
               <w:rPr>
-                <w:ins w:id="54" w:author="Huang, Lili" w:date="2019-03-20T11:14:00Z"/>
-                <w:sz w:val="20"/>
-              </w:rPr>
-            </w:pPr>
-            <w:ins w:id="55" w:author="Huang, Lili" w:date="2019-03-20T11:14:00Z">
-              <w:r>
-                <w:rPr>
-                  <w:sz w:val="20"/>
-                </w:rPr>
-                <w:t xml:space="preserve">Fill in </w:t>
-              </w:r>
-            </w:ins>
-            <w:ins w:id="56" w:author="Huang, Lili" w:date="2019-03-20T11:16:00Z">
-              <w:r>
-                <w:rPr>
-                  <w:sz w:val="20"/>
-                </w:rPr>
-                <w:t xml:space="preserve">all the </w:t>
-              </w:r>
-            </w:ins>
-            <w:ins w:id="57" w:author="Huang, Lili" w:date="2019-03-20T11:14:00Z">
-              <w:r>
-                <w:rPr>
-                  <w:sz w:val="20"/>
-                </w:rPr>
-                <w:t>required fields, click Submit</w:t>
-              </w:r>
-            </w:ins>
+                <w:sz w:val="20"/>
+              </w:rPr>
+            </w:pPr>
           </w:p>
         </w:tc>
         <w:tc>
@@ -9787,34 +10839,9 @@
               </w:tabs>
               <w:jc w:val="center"/>
               <w:rPr>
-                <w:ins w:id="58" w:author="Huang, Lili" w:date="2019-03-20T11:14:00Z"/>
-                <w:sz w:val="20"/>
-              </w:rPr>
-            </w:pPr>
-            <w:ins w:id="59" w:author="Huang, Lili" w:date="2019-03-20T11:15:00Z">
-              <w:r>
-                <w:rPr>
-                  <w:sz w:val="20"/>
-                </w:rPr>
-                <w:t xml:space="preserve">The log is successfully </w:t>
-              </w:r>
-            </w:ins>
-            <w:ins w:id="60" w:author="Huang, Lili" w:date="2019-03-20T11:16:00Z">
-              <w:r>
-                <w:rPr>
-                  <w:sz w:val="20"/>
-                </w:rPr>
-                <w:t>updated</w:t>
-              </w:r>
-            </w:ins>
-            <w:ins w:id="61" w:author="Huang, Lili" w:date="2019-03-20T11:15:00Z">
-              <w:r>
-                <w:rPr>
-                  <w:sz w:val="20"/>
-                </w:rPr>
-                <w:t xml:space="preserve"> and moved to Pending Employee Review</w:t>
-              </w:r>
-            </w:ins>
+                <w:sz w:val="20"/>
+              </w:rPr>
+            </w:pPr>
           </w:p>
         </w:tc>
         <w:tc>
@@ -9828,25 +10855,13 @@
               </w:tabs>
               <w:jc w:val="center"/>
               <w:rPr>
-                <w:ins w:id="62" w:author="Huang, Lili" w:date="2019-03-20T11:14:00Z"/>
-                <w:sz w:val="20"/>
-              </w:rPr>
-            </w:pPr>
-            <w:ins w:id="63" w:author="Huang, Lili" w:date="2019-03-20T11:15:00Z">
-              <w:r>
-                <w:rPr>
-                  <w:sz w:val="20"/>
-                </w:rPr>
-                <w:t>P</w:t>
-              </w:r>
-            </w:ins>
+                <w:sz w:val="20"/>
+              </w:rPr>
+            </w:pPr>
           </w:p>
         </w:tc>
       </w:tr>
       <w:tr>
-        <w:trPr>
-          <w:ins w:id="64" w:author="Huang, Lili" w:date="2019-03-20T11:11:00Z"/>
-        </w:trPr>
         <w:tc>
           <w:tcPr>
             <w:tcW w:w="1308" w:type="dxa"/>
@@ -9859,24 +10874,9 @@
               </w:tabs>
               <w:jc w:val="center"/>
               <w:rPr>
-                <w:ins w:id="65" w:author="Huang, Lili" w:date="2019-03-20T11:11:00Z"/>
-                <w:sz w:val="20"/>
-              </w:rPr>
-            </w:pPr>
-            <w:ins w:id="66" w:author="Huang, Lili" w:date="2019-03-20T11:12:00Z">
-              <w:r>
-                <w:rPr>
-                  <w:sz w:val="20"/>
-                </w:rPr>
-                <w:t>RV-4</w:t>
-              </w:r>
-              <w:r>
-                <w:rPr>
-                  <w:sz w:val="20"/>
-                </w:rPr>
-                <w:t>6</w:t>
-              </w:r>
-            </w:ins>
+                <w:sz w:val="20"/>
+              </w:rPr>
+            </w:pPr>
           </w:p>
         </w:tc>
         <w:tc>
@@ -9890,63 +10890,9 @@
               </w:tabs>
               <w:jc w:val="center"/>
               <w:rPr>
-                <w:ins w:id="67" w:author="Huang, Lili" w:date="2019-03-20T11:12:00Z"/>
-                <w:sz w:val="20"/>
-              </w:rPr>
-            </w:pPr>
-            <w:ins w:id="68" w:author="Huang, Lili" w:date="2019-03-20T11:12:00Z">
-              <w:r>
-                <w:rPr>
-                  <w:sz w:val="20"/>
-                </w:rPr>
-                <w:t>User is configured with “</w:t>
-              </w:r>
-              <w:r>
-                <w:rPr>
-                  <w:b/>
-                  <w:sz w:val="20"/>
-                </w:rPr>
-                <w:t>CSR</w:t>
-              </w:r>
-              <w:r>
-                <w:rPr>
-                  <w:sz w:val="20"/>
-                </w:rPr>
-                <w:t>” role;</w:t>
-              </w:r>
-            </w:ins>
-          </w:p>
-          <w:p>
-            <w:pPr>
-              <w:tabs>
-                <w:tab w:val="left" w:pos="360"/>
-              </w:tabs>
-              <w:jc w:val="center"/>
-              <w:rPr>
-                <w:ins w:id="69" w:author="Huang, Lili" w:date="2019-03-20T11:11:00Z"/>
-                <w:sz w:val="20"/>
-              </w:rPr>
-            </w:pPr>
-            <w:ins w:id="70" w:author="Huang, Lili" w:date="2019-03-20T11:12:00Z">
-              <w:r>
-                <w:rPr>
-                  <w:sz w:val="20"/>
-                </w:rPr>
-                <w:t xml:space="preserve">Locate a Quality Now log with Pending </w:t>
-              </w:r>
-              <w:r>
-                <w:rPr>
-                  <w:sz w:val="20"/>
-                </w:rPr>
-                <w:t xml:space="preserve">Employee </w:t>
-              </w:r>
-              <w:r>
-                <w:rPr>
-                  <w:sz w:val="20"/>
-                </w:rPr>
-                <w:t>Review in ec.Coaching_Log table for the above configured user;</w:t>
-              </w:r>
-            </w:ins>
+                <w:sz w:val="20"/>
+              </w:rPr>
+            </w:pPr>
           </w:p>
         </w:tc>
         <w:tc>
@@ -9961,58 +10907,9 @@
               </w:tabs>
               <w:jc w:val="center"/>
               <w:rPr>
-                <w:ins w:id="71" w:author="Huang, Lili" w:date="2019-03-20T11:12:00Z"/>
-                <w:sz w:val="20"/>
-              </w:rPr>
-            </w:pPr>
-            <w:ins w:id="72" w:author="Huang, Lili" w:date="2019-03-20T11:12:00Z">
-              <w:r>
-                <w:rPr>
-                  <w:sz w:val="20"/>
-                </w:rPr>
-                <w:t>Launch eCoaching Log web application;</w:t>
-              </w:r>
-            </w:ins>
-          </w:p>
-          <w:p>
-            <w:pPr>
-              <w:tabs>
-                <w:tab w:val="left" w:pos="360"/>
-              </w:tabs>
-              <w:jc w:val="center"/>
-              <w:rPr>
-                <w:ins w:id="73" w:author="Huang, Lili" w:date="2019-03-20T11:12:00Z"/>
-                <w:sz w:val="20"/>
-              </w:rPr>
-            </w:pPr>
-            <w:ins w:id="74" w:author="Huang, Lili" w:date="2019-03-20T11:12:00Z">
-              <w:r>
-                <w:rPr>
-                  <w:sz w:val="20"/>
-                </w:rPr>
-                <w:t>Click My Dashboard;</w:t>
-              </w:r>
-            </w:ins>
-          </w:p>
-          <w:p>
-            <w:pPr>
-              <w:tabs>
-                <w:tab w:val="left" w:pos="360"/>
-              </w:tabs>
-              <w:jc w:val="center"/>
-              <w:rPr>
-                <w:ins w:id="75" w:author="Huang, Lili" w:date="2019-03-20T11:11:00Z"/>
-                <w:sz w:val="20"/>
-              </w:rPr>
-            </w:pPr>
-            <w:ins w:id="76" w:author="Huang, Lili" w:date="2019-03-20T11:12:00Z">
-              <w:r>
-                <w:rPr>
-                  <w:sz w:val="20"/>
-                </w:rPr>
-                <w:t>Click My Pending;</w:t>
-              </w:r>
-            </w:ins>
+                <w:sz w:val="20"/>
+              </w:rPr>
+            </w:pPr>
           </w:p>
         </w:tc>
         <w:tc>
@@ -10027,38 +10924,9 @@
               </w:tabs>
               <w:jc w:val="center"/>
               <w:rPr>
-                <w:ins w:id="77" w:author="Huang, Lili" w:date="2019-03-20T11:12:00Z"/>
-                <w:sz w:val="20"/>
-              </w:rPr>
-            </w:pPr>
-            <w:ins w:id="78" w:author="Huang, Lili" w:date="2019-03-20T11:12:00Z">
-              <w:r>
-                <w:rPr>
-                  <w:sz w:val="20"/>
-                </w:rPr>
-                <w:t>My Dashboard displays;</w:t>
-              </w:r>
-            </w:ins>
-          </w:p>
-          <w:p>
-            <w:pPr>
-              <w:tabs>
-                <w:tab w:val="left" w:pos="360"/>
-              </w:tabs>
-              <w:jc w:val="center"/>
-              <w:rPr>
-                <w:ins w:id="79" w:author="Huang, Lili" w:date="2019-03-20T11:11:00Z"/>
-                <w:sz w:val="20"/>
-              </w:rPr>
-            </w:pPr>
-            <w:ins w:id="80" w:author="Huang, Lili" w:date="2019-03-20T11:12:00Z">
-              <w:r>
-                <w:rPr>
-                  <w:sz w:val="20"/>
-                </w:rPr>
-                <w:t>The Quality Now log displays</w:t>
-              </w:r>
-            </w:ins>
+                <w:sz w:val="20"/>
+              </w:rPr>
+            </w:pPr>
           </w:p>
         </w:tc>
         <w:tc>
@@ -10072,25 +10940,13 @@
               </w:tabs>
               <w:jc w:val="center"/>
               <w:rPr>
-                <w:ins w:id="81" w:author="Huang, Lili" w:date="2019-03-20T11:11:00Z"/>
-                <w:sz w:val="20"/>
-              </w:rPr>
-            </w:pPr>
-            <w:ins w:id="82" w:author="Huang, Lili" w:date="2019-03-20T11:12:00Z">
-              <w:r>
-                <w:rPr>
-                  <w:sz w:val="20"/>
-                </w:rPr>
-                <w:t>P</w:t>
-              </w:r>
-            </w:ins>
+                <w:sz w:val="20"/>
+              </w:rPr>
+            </w:pPr>
           </w:p>
         </w:tc>
       </w:tr>
       <w:tr>
-        <w:trPr>
-          <w:ins w:id="83" w:author="Huang, Lili" w:date="2019-03-20T11:12:00Z"/>
-        </w:trPr>
         <w:tc>
           <w:tcPr>
             <w:tcW w:w="1308" w:type="dxa"/>
@@ -10103,24 +10959,9 @@
               </w:tabs>
               <w:jc w:val="center"/>
               <w:rPr>
-                <w:ins w:id="84" w:author="Huang, Lili" w:date="2019-03-20T11:12:00Z"/>
-                <w:sz w:val="20"/>
-              </w:rPr>
-            </w:pPr>
-            <w:ins w:id="85" w:author="Huang, Lili" w:date="2019-03-20T11:12:00Z">
-              <w:r>
-                <w:rPr>
-                  <w:sz w:val="20"/>
-                </w:rPr>
-                <w:t>RV-4</w:t>
-              </w:r>
-              <w:r>
-                <w:rPr>
-                  <w:sz w:val="20"/>
-                </w:rPr>
-                <w:t>7</w:t>
-              </w:r>
-            </w:ins>
+                <w:sz w:val="20"/>
+              </w:rPr>
+            </w:pPr>
           </w:p>
         </w:tc>
         <w:tc>
@@ -10134,24 +10975,9 @@
               </w:tabs>
               <w:jc w:val="center"/>
               <w:rPr>
-                <w:ins w:id="86" w:author="Huang, Lili" w:date="2019-03-20T11:12:00Z"/>
-                <w:sz w:val="20"/>
-              </w:rPr>
-            </w:pPr>
-            <w:ins w:id="87" w:author="Huang, Lili" w:date="2019-03-20T11:13:00Z">
-              <w:r>
-                <w:rPr>
-                  <w:sz w:val="20"/>
-                </w:rPr>
-                <w:t>Continue with RV-4</w:t>
-              </w:r>
-              <w:r>
-                <w:rPr>
-                  <w:sz w:val="20"/>
-                </w:rPr>
-                <w:t>6</w:t>
-              </w:r>
-            </w:ins>
+                <w:sz w:val="20"/>
+              </w:rPr>
+            </w:pPr>
           </w:p>
         </w:tc>
         <w:tc>
@@ -10166,18 +10992,9 @@
               </w:tabs>
               <w:jc w:val="center"/>
               <w:rPr>
-                <w:ins w:id="88" w:author="Huang, Lili" w:date="2019-03-20T11:12:00Z"/>
-                <w:sz w:val="20"/>
-              </w:rPr>
-            </w:pPr>
-            <w:ins w:id="89" w:author="Huang, Lili" w:date="2019-03-20T11:13:00Z">
-              <w:r>
-                <w:rPr>
-                  <w:sz w:val="20"/>
-                </w:rPr>
-                <w:t>Click the Quality Now log;</w:t>
-              </w:r>
-            </w:ins>
+                <w:sz w:val="20"/>
+              </w:rPr>
+            </w:pPr>
           </w:p>
         </w:tc>
         <w:tc>
@@ -10192,30 +11009,9 @@
               </w:tabs>
               <w:jc w:val="center"/>
               <w:rPr>
-                <w:ins w:id="90" w:author="Huang, Lili" w:date="2019-03-20T11:12:00Z"/>
-                <w:sz w:val="20"/>
-              </w:rPr>
-            </w:pPr>
-            <w:ins w:id="91" w:author="Huang, Lili" w:date="2019-03-20T11:14:00Z">
-              <w:r>
-                <w:rPr>
-                  <w:sz w:val="20"/>
-                </w:rPr>
-                <w:t xml:space="preserve">Review page displays with correct information (Reference </w:t>
-              </w:r>
-              <w:r>
-                <w:rPr>
-                  <w:sz w:val="20"/>
-                </w:rPr>
-                <w:t>CCO_eCoaching_Log_Review_DD</w:t>
-              </w:r>
-              <w:r>
-                <w:rPr>
-                  <w:sz w:val="20"/>
-                </w:rPr>
-                <w:t>.docx for what should be displayed)</w:t>
-              </w:r>
-            </w:ins>
+                <w:sz w:val="20"/>
+              </w:rPr>
+            </w:pPr>
           </w:p>
         </w:tc>
         <w:tc>
@@ -10229,25 +11025,13 @@
               </w:tabs>
               <w:jc w:val="center"/>
               <w:rPr>
-                <w:ins w:id="92" w:author="Huang, Lili" w:date="2019-03-20T11:12:00Z"/>
-                <w:sz w:val="20"/>
-              </w:rPr>
-            </w:pPr>
-            <w:ins w:id="93" w:author="Huang, Lili" w:date="2019-03-20T11:14:00Z">
-              <w:r>
-                <w:rPr>
-                  <w:sz w:val="20"/>
-                </w:rPr>
-                <w:t>P</w:t>
-              </w:r>
-            </w:ins>
+                <w:sz w:val="20"/>
+              </w:rPr>
+            </w:pPr>
           </w:p>
         </w:tc>
       </w:tr>
       <w:tr>
-        <w:trPr>
-          <w:ins w:id="94" w:author="Huang, Lili" w:date="2019-03-20T11:14:00Z"/>
-        </w:trPr>
         <w:tc>
           <w:tcPr>
             <w:tcW w:w="1308" w:type="dxa"/>
@@ -10260,24 +11044,9 @@
               </w:tabs>
               <w:jc w:val="center"/>
               <w:rPr>
-                <w:ins w:id="95" w:author="Huang, Lili" w:date="2019-03-20T11:14:00Z"/>
-                <w:sz w:val="20"/>
-              </w:rPr>
-            </w:pPr>
-            <w:ins w:id="96" w:author="Huang, Lili" w:date="2019-03-20T11:14:00Z">
-              <w:r>
-                <w:rPr>
-                  <w:sz w:val="20"/>
-                </w:rPr>
-                <w:t>RV-4</w:t>
-              </w:r>
-              <w:r>
-                <w:rPr>
-                  <w:sz w:val="20"/>
-                </w:rPr>
-                <w:t>8</w:t>
-              </w:r>
-            </w:ins>
+                <w:sz w:val="20"/>
+              </w:rPr>
+            </w:pPr>
           </w:p>
         </w:tc>
         <w:tc>
@@ -10291,24 +11060,9 @@
               </w:tabs>
               <w:jc w:val="center"/>
               <w:rPr>
-                <w:ins w:id="97" w:author="Huang, Lili" w:date="2019-03-20T11:14:00Z"/>
-                <w:sz w:val="20"/>
-              </w:rPr>
-            </w:pPr>
-            <w:ins w:id="98" w:author="Huang, Lili" w:date="2019-03-20T11:15:00Z">
-              <w:r>
-                <w:rPr>
-                  <w:sz w:val="20"/>
-                </w:rPr>
-                <w:t>Continue with RV-4</w:t>
-              </w:r>
-              <w:r>
-                <w:rPr>
-                  <w:sz w:val="20"/>
-                </w:rPr>
-                <w:t>7</w:t>
-              </w:r>
-            </w:ins>
+                <w:sz w:val="20"/>
+              </w:rPr>
+            </w:pPr>
           </w:p>
         </w:tc>
         <w:tc>
@@ -10323,18 +11077,9 @@
               </w:tabs>
               <w:jc w:val="center"/>
               <w:rPr>
-                <w:ins w:id="99" w:author="Huang, Lili" w:date="2019-03-20T11:14:00Z"/>
-                <w:sz w:val="20"/>
-              </w:rPr>
-            </w:pPr>
-            <w:ins w:id="100" w:author="Huang, Lili" w:date="2019-03-20T11:16:00Z">
-              <w:r>
-                <w:rPr>
-                  <w:sz w:val="20"/>
-                </w:rPr>
-                <w:t>Fill in all the required fields, click Submit</w:t>
-              </w:r>
-            </w:ins>
+                <w:sz w:val="20"/>
+              </w:rPr>
+            </w:pPr>
           </w:p>
         </w:tc>
         <w:tc>
@@ -10349,18 +11094,9 @@
               </w:tabs>
               <w:jc w:val="center"/>
               <w:rPr>
-                <w:ins w:id="101" w:author="Huang, Lili" w:date="2019-03-20T11:14:00Z"/>
-                <w:sz w:val="20"/>
-              </w:rPr>
-            </w:pPr>
-            <w:ins w:id="102" w:author="Huang, Lili" w:date="2019-03-20T11:16:00Z">
-              <w:r>
-                <w:rPr>
-                  <w:sz w:val="20"/>
-                </w:rPr>
-                <w:t>The log is successfully Completed.</w:t>
-              </w:r>
-            </w:ins>
+                <w:sz w:val="20"/>
+              </w:rPr>
+            </w:pPr>
           </w:p>
         </w:tc>
         <w:tc>
@@ -10374,807 +11110,6 @@
               </w:tabs>
               <w:jc w:val="center"/>
               <w:rPr>
-                <w:ins w:id="103" w:author="Huang, Lili" w:date="2019-03-20T11:14:00Z"/>
-                <w:sz w:val="20"/>
-              </w:rPr>
-            </w:pPr>
-            <w:ins w:id="104" w:author="Huang, Lili" w:date="2019-03-20T11:17:00Z">
-              <w:r>
-                <w:rPr>
-                  <w:sz w:val="20"/>
-                </w:rPr>
-                <w:t>P</w:t>
-              </w:r>
-            </w:ins>
-          </w:p>
-        </w:tc>
-      </w:tr>
-      <w:tr>
-        <w:trPr>
-          <w:ins w:id="105" w:author="Huang, Lili" w:date="2019-03-20T11:17:00Z"/>
-        </w:trPr>
-        <w:tc>
-          <w:tcPr>
-            <w:tcW w:w="1308" w:type="dxa"/>
-            <w:gridSpan w:val="2"/>
-          </w:tcPr>
-          <w:p>
-            <w:pPr>
-              <w:tabs>
-                <w:tab w:val="left" w:pos="360"/>
-              </w:tabs>
-              <w:jc w:val="center"/>
-              <w:rPr>
-                <w:ins w:id="106" w:author="Huang, Lili" w:date="2019-03-20T11:17:00Z"/>
-                <w:sz w:val="20"/>
-              </w:rPr>
-            </w:pPr>
-            <w:ins w:id="107" w:author="Huang, Lili" w:date="2019-03-20T11:17:00Z">
-              <w:r>
-                <w:rPr>
-                  <w:sz w:val="20"/>
-                </w:rPr>
-                <w:t>RV-49</w:t>
-              </w:r>
-            </w:ins>
-          </w:p>
-        </w:tc>
-        <w:tc>
-          <w:tcPr>
-            <w:tcW w:w="4200" w:type="dxa"/>
-          </w:tcPr>
-          <w:p>
-            <w:pPr>
-              <w:tabs>
-                <w:tab w:val="left" w:pos="360"/>
-              </w:tabs>
-              <w:jc w:val="center"/>
-              <w:rPr>
-                <w:ins w:id="108" w:author="Huang, Lili" w:date="2019-03-20T11:18:00Z"/>
-                <w:sz w:val="20"/>
-              </w:rPr>
-            </w:pPr>
-            <w:ins w:id="109" w:author="Huang, Lili" w:date="2019-03-20T11:18:00Z">
-              <w:r>
-                <w:rPr>
-                  <w:sz w:val="20"/>
-                </w:rPr>
-                <w:t>User is configured with “</w:t>
-              </w:r>
-              <w:r>
-                <w:rPr>
-                  <w:b/>
-                  <w:sz w:val="20"/>
-                </w:rPr>
-                <w:t>Manager</w:t>
-              </w:r>
-              <w:r>
-                <w:rPr>
-                  <w:sz w:val="20"/>
-                </w:rPr>
-                <w:t>” role;</w:t>
-              </w:r>
-            </w:ins>
-          </w:p>
-          <w:p>
-            <w:pPr>
-              <w:tabs>
-                <w:tab w:val="left" w:pos="360"/>
-              </w:tabs>
-              <w:jc w:val="center"/>
-              <w:rPr>
-                <w:ins w:id="110" w:author="Huang, Lili" w:date="2019-03-20T11:17:00Z"/>
-                <w:sz w:val="20"/>
-              </w:rPr>
-            </w:pPr>
-            <w:ins w:id="111" w:author="Huang, Lili" w:date="2019-03-20T11:18:00Z">
-              <w:r>
-                <w:rPr>
-                  <w:sz w:val="20"/>
-                </w:rPr>
-                <w:t xml:space="preserve">Locate a </w:t>
-              </w:r>
-              <w:r>
-                <w:rPr>
-                  <w:sz w:val="20"/>
-                </w:rPr>
-                <w:t xml:space="preserve">Pending </w:t>
-              </w:r>
-              <w:r>
-                <w:rPr>
-                  <w:sz w:val="20"/>
-                </w:rPr>
-                <w:t xml:space="preserve">Quality Now </w:t>
-              </w:r>
-              <w:r>
-                <w:rPr>
-                  <w:sz w:val="20"/>
-                </w:rPr>
-                <w:t xml:space="preserve">log </w:t>
-              </w:r>
-              <w:r>
-                <w:rPr>
-                  <w:sz w:val="20"/>
-                </w:rPr>
-                <w:t>in ec.Coaching_Log table for the above configured user;</w:t>
-              </w:r>
-            </w:ins>
-          </w:p>
-        </w:tc>
-        <w:tc>
-          <w:tcPr>
-            <w:tcW w:w="4275" w:type="dxa"/>
-            <w:gridSpan w:val="3"/>
-          </w:tcPr>
-          <w:p>
-            <w:pPr>
-              <w:tabs>
-                <w:tab w:val="left" w:pos="360"/>
-              </w:tabs>
-              <w:jc w:val="center"/>
-              <w:rPr>
-                <w:ins w:id="112" w:author="Huang, Lili" w:date="2019-03-20T11:18:00Z"/>
-                <w:sz w:val="20"/>
-              </w:rPr>
-            </w:pPr>
-            <w:ins w:id="113" w:author="Huang, Lili" w:date="2019-03-20T11:18:00Z">
-              <w:r>
-                <w:rPr>
-                  <w:sz w:val="20"/>
-                </w:rPr>
-                <w:t>Click My Dashboard;</w:t>
-              </w:r>
-            </w:ins>
-          </w:p>
-          <w:p>
-            <w:pPr>
-              <w:tabs>
-                <w:tab w:val="left" w:pos="360"/>
-              </w:tabs>
-              <w:jc w:val="center"/>
-              <w:rPr>
-                <w:ins w:id="114" w:author="Huang, Lili" w:date="2019-03-20T11:17:00Z"/>
-                <w:sz w:val="20"/>
-              </w:rPr>
-            </w:pPr>
-            <w:ins w:id="115" w:author="Huang, Lili" w:date="2019-03-20T11:18:00Z">
-              <w:r>
-                <w:rPr>
-                  <w:sz w:val="20"/>
-                </w:rPr>
-                <w:t>Click My</w:t>
-              </w:r>
-              <w:r>
-                <w:rPr>
-                  <w:sz w:val="20"/>
-                </w:rPr>
-                <w:t xml:space="preserve"> Team’s</w:t>
-              </w:r>
-              <w:r>
-                <w:rPr>
-                  <w:sz w:val="20"/>
-                </w:rPr>
-                <w:t xml:space="preserve"> Pending;</w:t>
-              </w:r>
-            </w:ins>
-          </w:p>
-        </w:tc>
-        <w:tc>
-          <w:tcPr>
-            <w:tcW w:w="3450" w:type="dxa"/>
-            <w:gridSpan w:val="2"/>
-          </w:tcPr>
-          <w:p>
-            <w:pPr>
-              <w:tabs>
-                <w:tab w:val="left" w:pos="360"/>
-              </w:tabs>
-              <w:jc w:val="center"/>
-              <w:rPr>
-                <w:ins w:id="116" w:author="Huang, Lili" w:date="2019-03-20T11:17:00Z"/>
-                <w:sz w:val="20"/>
-              </w:rPr>
-            </w:pPr>
-            <w:ins w:id="117" w:author="Huang, Lili" w:date="2019-03-20T11:19:00Z">
-              <w:r>
-                <w:rPr>
-                  <w:sz w:val="20"/>
-                </w:rPr>
-                <w:t xml:space="preserve">Review page displays with correct information (Reference </w:t>
-              </w:r>
-              <w:r>
-                <w:rPr>
-                  <w:sz w:val="20"/>
-                </w:rPr>
-                <w:t>CCO_eCoaching_Log_Review_DD</w:t>
-              </w:r>
-              <w:r>
-                <w:rPr>
-                  <w:sz w:val="20"/>
-                </w:rPr>
-                <w:t>.docx for what should be displayed)</w:t>
-              </w:r>
-            </w:ins>
-          </w:p>
-        </w:tc>
-        <w:tc>
-          <w:tcPr>
-            <w:tcW w:w="1275" w:type="dxa"/>
-          </w:tcPr>
-          <w:p>
-            <w:pPr>
-              <w:tabs>
-                <w:tab w:val="left" w:pos="360"/>
-              </w:tabs>
-              <w:jc w:val="center"/>
-              <w:rPr>
-                <w:ins w:id="118" w:author="Huang, Lili" w:date="2019-03-20T11:17:00Z"/>
-                <w:sz w:val="20"/>
-              </w:rPr>
-            </w:pPr>
-            <w:ins w:id="119" w:author="Huang, Lili" w:date="2019-03-20T11:19:00Z">
-              <w:r>
-                <w:rPr>
-                  <w:sz w:val="20"/>
-                </w:rPr>
-                <w:t>P</w:t>
-              </w:r>
-            </w:ins>
-          </w:p>
-        </w:tc>
-      </w:tr>
-      <w:tr>
-        <w:trPr>
-          <w:ins w:id="120" w:author="Huang, Lili" w:date="2019-03-20T11:19:00Z"/>
-        </w:trPr>
-        <w:tc>
-          <w:tcPr>
-            <w:tcW w:w="1308" w:type="dxa"/>
-            <w:gridSpan w:val="2"/>
-          </w:tcPr>
-          <w:p>
-            <w:pPr>
-              <w:tabs>
-                <w:tab w:val="left" w:pos="360"/>
-              </w:tabs>
-              <w:jc w:val="center"/>
-              <w:rPr>
-                <w:ins w:id="121" w:author="Huang, Lili" w:date="2019-03-20T11:19:00Z"/>
-                <w:sz w:val="20"/>
-              </w:rPr>
-            </w:pPr>
-          </w:p>
-        </w:tc>
-        <w:tc>
-          <w:tcPr>
-            <w:tcW w:w="4200" w:type="dxa"/>
-          </w:tcPr>
-          <w:p>
-            <w:pPr>
-              <w:tabs>
-                <w:tab w:val="left" w:pos="360"/>
-              </w:tabs>
-              <w:jc w:val="center"/>
-              <w:rPr>
-                <w:ins w:id="122" w:author="Huang, Lili" w:date="2019-03-20T11:19:00Z"/>
-                <w:sz w:val="20"/>
-              </w:rPr>
-            </w:pPr>
-          </w:p>
-        </w:tc>
-        <w:tc>
-          <w:tcPr>
-            <w:tcW w:w="4275" w:type="dxa"/>
-            <w:gridSpan w:val="3"/>
-          </w:tcPr>
-          <w:p>
-            <w:pPr>
-              <w:tabs>
-                <w:tab w:val="left" w:pos="360"/>
-              </w:tabs>
-              <w:jc w:val="center"/>
-              <w:rPr>
-                <w:ins w:id="123" w:author="Huang, Lili" w:date="2019-03-20T11:19:00Z"/>
-                <w:sz w:val="20"/>
-              </w:rPr>
-            </w:pPr>
-          </w:p>
-        </w:tc>
-        <w:tc>
-          <w:tcPr>
-            <w:tcW w:w="3450" w:type="dxa"/>
-            <w:gridSpan w:val="2"/>
-          </w:tcPr>
-          <w:p>
-            <w:pPr>
-              <w:tabs>
-                <w:tab w:val="left" w:pos="360"/>
-              </w:tabs>
-              <w:jc w:val="center"/>
-              <w:rPr>
-                <w:ins w:id="124" w:author="Huang, Lili" w:date="2019-03-20T11:19:00Z"/>
-                <w:sz w:val="20"/>
-              </w:rPr>
-            </w:pPr>
-          </w:p>
-        </w:tc>
-        <w:tc>
-          <w:tcPr>
-            <w:tcW w:w="1275" w:type="dxa"/>
-          </w:tcPr>
-          <w:p>
-            <w:pPr>
-              <w:tabs>
-                <w:tab w:val="left" w:pos="360"/>
-              </w:tabs>
-              <w:jc w:val="center"/>
-              <w:rPr>
-                <w:ins w:id="125" w:author="Huang, Lili" w:date="2019-03-20T11:19:00Z"/>
-                <w:sz w:val="20"/>
-              </w:rPr>
-            </w:pPr>
-          </w:p>
-        </w:tc>
-      </w:tr>
-      <w:tr>
-        <w:trPr>
-          <w:ins w:id="126" w:author="Huang, Lili" w:date="2019-03-20T11:19:00Z"/>
-        </w:trPr>
-        <w:tc>
-          <w:tcPr>
-            <w:tcW w:w="1308" w:type="dxa"/>
-            <w:gridSpan w:val="2"/>
-          </w:tcPr>
-          <w:p>
-            <w:pPr>
-              <w:tabs>
-                <w:tab w:val="left" w:pos="360"/>
-              </w:tabs>
-              <w:jc w:val="center"/>
-              <w:rPr>
-                <w:ins w:id="127" w:author="Huang, Lili" w:date="2019-03-20T11:19:00Z"/>
-                <w:sz w:val="20"/>
-              </w:rPr>
-            </w:pPr>
-          </w:p>
-        </w:tc>
-        <w:tc>
-          <w:tcPr>
-            <w:tcW w:w="4200" w:type="dxa"/>
-          </w:tcPr>
-          <w:p>
-            <w:pPr>
-              <w:tabs>
-                <w:tab w:val="left" w:pos="360"/>
-              </w:tabs>
-              <w:jc w:val="center"/>
-              <w:rPr>
-                <w:ins w:id="128" w:author="Huang, Lili" w:date="2019-03-20T11:19:00Z"/>
-                <w:sz w:val="20"/>
-              </w:rPr>
-            </w:pPr>
-          </w:p>
-        </w:tc>
-        <w:tc>
-          <w:tcPr>
-            <w:tcW w:w="4275" w:type="dxa"/>
-            <w:gridSpan w:val="3"/>
-          </w:tcPr>
-          <w:p>
-            <w:pPr>
-              <w:tabs>
-                <w:tab w:val="left" w:pos="360"/>
-              </w:tabs>
-              <w:jc w:val="center"/>
-              <w:rPr>
-                <w:ins w:id="129" w:author="Huang, Lili" w:date="2019-03-20T11:19:00Z"/>
-                <w:sz w:val="20"/>
-              </w:rPr>
-            </w:pPr>
-          </w:p>
-        </w:tc>
-        <w:tc>
-          <w:tcPr>
-            <w:tcW w:w="3450" w:type="dxa"/>
-            <w:gridSpan w:val="2"/>
-          </w:tcPr>
-          <w:p>
-            <w:pPr>
-              <w:tabs>
-                <w:tab w:val="left" w:pos="360"/>
-              </w:tabs>
-              <w:jc w:val="center"/>
-              <w:rPr>
-                <w:ins w:id="130" w:author="Huang, Lili" w:date="2019-03-20T11:19:00Z"/>
-                <w:sz w:val="20"/>
-              </w:rPr>
-            </w:pPr>
-          </w:p>
-        </w:tc>
-        <w:tc>
-          <w:tcPr>
-            <w:tcW w:w="1275" w:type="dxa"/>
-          </w:tcPr>
-          <w:p>
-            <w:pPr>
-              <w:tabs>
-                <w:tab w:val="left" w:pos="360"/>
-              </w:tabs>
-              <w:jc w:val="center"/>
-              <w:rPr>
-                <w:ins w:id="131" w:author="Huang, Lili" w:date="2019-03-20T11:19:00Z"/>
-                <w:sz w:val="20"/>
-              </w:rPr>
-            </w:pPr>
-          </w:p>
-        </w:tc>
-      </w:tr>
-      <w:tr>
-        <w:trPr>
-          <w:ins w:id="132" w:author="Huang, Lili" w:date="2019-03-20T11:19:00Z"/>
-        </w:trPr>
-        <w:tc>
-          <w:tcPr>
-            <w:tcW w:w="1308" w:type="dxa"/>
-            <w:gridSpan w:val="2"/>
-          </w:tcPr>
-          <w:p>
-            <w:pPr>
-              <w:tabs>
-                <w:tab w:val="left" w:pos="360"/>
-              </w:tabs>
-              <w:jc w:val="center"/>
-              <w:rPr>
-                <w:ins w:id="133" w:author="Huang, Lili" w:date="2019-03-20T11:19:00Z"/>
-                <w:sz w:val="20"/>
-              </w:rPr>
-            </w:pPr>
-          </w:p>
-        </w:tc>
-        <w:tc>
-          <w:tcPr>
-            <w:tcW w:w="4200" w:type="dxa"/>
-          </w:tcPr>
-          <w:p>
-            <w:pPr>
-              <w:tabs>
-                <w:tab w:val="left" w:pos="360"/>
-              </w:tabs>
-              <w:jc w:val="center"/>
-              <w:rPr>
-                <w:ins w:id="134" w:author="Huang, Lili" w:date="2019-03-20T11:19:00Z"/>
-                <w:sz w:val="20"/>
-              </w:rPr>
-            </w:pPr>
-          </w:p>
-        </w:tc>
-        <w:tc>
-          <w:tcPr>
-            <w:tcW w:w="4275" w:type="dxa"/>
-            <w:gridSpan w:val="3"/>
-          </w:tcPr>
-          <w:p>
-            <w:pPr>
-              <w:tabs>
-                <w:tab w:val="left" w:pos="360"/>
-              </w:tabs>
-              <w:jc w:val="center"/>
-              <w:rPr>
-                <w:ins w:id="135" w:author="Huang, Lili" w:date="2019-03-20T11:19:00Z"/>
-                <w:sz w:val="20"/>
-              </w:rPr>
-            </w:pPr>
-          </w:p>
-        </w:tc>
-        <w:tc>
-          <w:tcPr>
-            <w:tcW w:w="3450" w:type="dxa"/>
-            <w:gridSpan w:val="2"/>
-          </w:tcPr>
-          <w:p>
-            <w:pPr>
-              <w:tabs>
-                <w:tab w:val="left" w:pos="360"/>
-              </w:tabs>
-              <w:jc w:val="center"/>
-              <w:rPr>
-                <w:ins w:id="136" w:author="Huang, Lili" w:date="2019-03-20T11:19:00Z"/>
-                <w:sz w:val="20"/>
-              </w:rPr>
-            </w:pPr>
-          </w:p>
-        </w:tc>
-        <w:tc>
-          <w:tcPr>
-            <w:tcW w:w="1275" w:type="dxa"/>
-          </w:tcPr>
-          <w:p>
-            <w:pPr>
-              <w:tabs>
-                <w:tab w:val="left" w:pos="360"/>
-              </w:tabs>
-              <w:jc w:val="center"/>
-              <w:rPr>
-                <w:ins w:id="137" w:author="Huang, Lili" w:date="2019-03-20T11:19:00Z"/>
-                <w:sz w:val="20"/>
-              </w:rPr>
-            </w:pPr>
-          </w:p>
-        </w:tc>
-      </w:tr>
-      <w:tr>
-        <w:trPr>
-          <w:ins w:id="138" w:author="Huang, Lili" w:date="2019-03-20T11:19:00Z"/>
-        </w:trPr>
-        <w:tc>
-          <w:tcPr>
-            <w:tcW w:w="1308" w:type="dxa"/>
-            <w:gridSpan w:val="2"/>
-          </w:tcPr>
-          <w:p>
-            <w:pPr>
-              <w:tabs>
-                <w:tab w:val="left" w:pos="360"/>
-              </w:tabs>
-              <w:jc w:val="center"/>
-              <w:rPr>
-                <w:ins w:id="139" w:author="Huang, Lili" w:date="2019-03-20T11:19:00Z"/>
-                <w:sz w:val="20"/>
-              </w:rPr>
-            </w:pPr>
-          </w:p>
-        </w:tc>
-        <w:tc>
-          <w:tcPr>
-            <w:tcW w:w="4200" w:type="dxa"/>
-          </w:tcPr>
-          <w:p>
-            <w:pPr>
-              <w:tabs>
-                <w:tab w:val="left" w:pos="360"/>
-              </w:tabs>
-              <w:jc w:val="center"/>
-              <w:rPr>
-                <w:ins w:id="140" w:author="Huang, Lili" w:date="2019-03-20T11:19:00Z"/>
-                <w:sz w:val="20"/>
-              </w:rPr>
-            </w:pPr>
-          </w:p>
-        </w:tc>
-        <w:tc>
-          <w:tcPr>
-            <w:tcW w:w="4275" w:type="dxa"/>
-            <w:gridSpan w:val="3"/>
-          </w:tcPr>
-          <w:p>
-            <w:pPr>
-              <w:tabs>
-                <w:tab w:val="left" w:pos="360"/>
-              </w:tabs>
-              <w:jc w:val="center"/>
-              <w:rPr>
-                <w:ins w:id="141" w:author="Huang, Lili" w:date="2019-03-20T11:19:00Z"/>
-                <w:sz w:val="20"/>
-              </w:rPr>
-            </w:pPr>
-          </w:p>
-        </w:tc>
-        <w:tc>
-          <w:tcPr>
-            <w:tcW w:w="3450" w:type="dxa"/>
-            <w:gridSpan w:val="2"/>
-          </w:tcPr>
-          <w:p>
-            <w:pPr>
-              <w:tabs>
-                <w:tab w:val="left" w:pos="360"/>
-              </w:tabs>
-              <w:jc w:val="center"/>
-              <w:rPr>
-                <w:ins w:id="142" w:author="Huang, Lili" w:date="2019-03-20T11:19:00Z"/>
-                <w:sz w:val="20"/>
-              </w:rPr>
-            </w:pPr>
-          </w:p>
-        </w:tc>
-        <w:tc>
-          <w:tcPr>
-            <w:tcW w:w="1275" w:type="dxa"/>
-          </w:tcPr>
-          <w:p>
-            <w:pPr>
-              <w:tabs>
-                <w:tab w:val="left" w:pos="360"/>
-              </w:tabs>
-              <w:jc w:val="center"/>
-              <w:rPr>
-                <w:ins w:id="143" w:author="Huang, Lili" w:date="2019-03-20T11:19:00Z"/>
-                <w:sz w:val="20"/>
-              </w:rPr>
-            </w:pPr>
-          </w:p>
-        </w:tc>
-      </w:tr>
-      <w:tr>
-        <w:trPr>
-          <w:ins w:id="144" w:author="Huang, Lili" w:date="2019-03-20T11:19:00Z"/>
-        </w:trPr>
-        <w:tc>
-          <w:tcPr>
-            <w:tcW w:w="1308" w:type="dxa"/>
-            <w:gridSpan w:val="2"/>
-          </w:tcPr>
-          <w:p>
-            <w:pPr>
-              <w:tabs>
-                <w:tab w:val="left" w:pos="360"/>
-              </w:tabs>
-              <w:jc w:val="center"/>
-              <w:rPr>
-                <w:ins w:id="145" w:author="Huang, Lili" w:date="2019-03-20T11:19:00Z"/>
-                <w:sz w:val="20"/>
-              </w:rPr>
-            </w:pPr>
-          </w:p>
-        </w:tc>
-        <w:tc>
-          <w:tcPr>
-            <w:tcW w:w="4200" w:type="dxa"/>
-          </w:tcPr>
-          <w:p>
-            <w:pPr>
-              <w:tabs>
-                <w:tab w:val="left" w:pos="360"/>
-              </w:tabs>
-              <w:jc w:val="center"/>
-              <w:rPr>
-                <w:ins w:id="146" w:author="Huang, Lili" w:date="2019-03-20T11:19:00Z"/>
-                <w:sz w:val="20"/>
-              </w:rPr>
-            </w:pPr>
-          </w:p>
-        </w:tc>
-        <w:tc>
-          <w:tcPr>
-            <w:tcW w:w="4275" w:type="dxa"/>
-            <w:gridSpan w:val="3"/>
-          </w:tcPr>
-          <w:p>
-            <w:pPr>
-              <w:tabs>
-                <w:tab w:val="left" w:pos="360"/>
-              </w:tabs>
-              <w:jc w:val="center"/>
-              <w:rPr>
-                <w:ins w:id="147" w:author="Huang, Lili" w:date="2019-03-20T11:19:00Z"/>
-                <w:sz w:val="20"/>
-              </w:rPr>
-            </w:pPr>
-          </w:p>
-        </w:tc>
-        <w:tc>
-          <w:tcPr>
-            <w:tcW w:w="3450" w:type="dxa"/>
-            <w:gridSpan w:val="2"/>
-          </w:tcPr>
-          <w:p>
-            <w:pPr>
-              <w:tabs>
-                <w:tab w:val="left" w:pos="360"/>
-              </w:tabs>
-              <w:jc w:val="center"/>
-              <w:rPr>
-                <w:ins w:id="148" w:author="Huang, Lili" w:date="2019-03-20T11:19:00Z"/>
-                <w:sz w:val="20"/>
-              </w:rPr>
-            </w:pPr>
-          </w:p>
-        </w:tc>
-        <w:tc>
-          <w:tcPr>
-            <w:tcW w:w="1275" w:type="dxa"/>
-          </w:tcPr>
-          <w:p>
-            <w:pPr>
-              <w:tabs>
-                <w:tab w:val="left" w:pos="360"/>
-              </w:tabs>
-              <w:jc w:val="center"/>
-              <w:rPr>
-                <w:ins w:id="149" w:author="Huang, Lili" w:date="2019-03-20T11:19:00Z"/>
-                <w:sz w:val="20"/>
-              </w:rPr>
-            </w:pPr>
-          </w:p>
-        </w:tc>
-      </w:tr>
-      <w:tr>
-        <w:trPr>
-          <w:ins w:id="150" w:author="Huang, Lili" w:date="2019-03-20T11:19:00Z"/>
-        </w:trPr>
-        <w:tc>
-          <w:tcPr>
-            <w:tcW w:w="1308" w:type="dxa"/>
-            <w:gridSpan w:val="2"/>
-          </w:tcPr>
-          <w:p>
-            <w:pPr>
-              <w:tabs>
-                <w:tab w:val="left" w:pos="360"/>
-              </w:tabs>
-              <w:jc w:val="center"/>
-              <w:rPr>
-                <w:ins w:id="151" w:author="Huang, Lili" w:date="2019-03-20T11:19:00Z"/>
-                <w:sz w:val="20"/>
-              </w:rPr>
-            </w:pPr>
-          </w:p>
-        </w:tc>
-        <w:tc>
-          <w:tcPr>
-            <w:tcW w:w="4200" w:type="dxa"/>
-          </w:tcPr>
-          <w:p>
-            <w:pPr>
-              <w:tabs>
-                <w:tab w:val="left" w:pos="360"/>
-              </w:tabs>
-              <w:jc w:val="center"/>
-              <w:rPr>
-                <w:ins w:id="152" w:author="Huang, Lili" w:date="2019-03-20T11:19:00Z"/>
-                <w:sz w:val="20"/>
-              </w:rPr>
-            </w:pPr>
-          </w:p>
-        </w:tc>
-        <w:tc>
-          <w:tcPr>
-            <w:tcW w:w="4275" w:type="dxa"/>
-            <w:gridSpan w:val="3"/>
-          </w:tcPr>
-          <w:p>
-            <w:pPr>
-              <w:tabs>
-                <w:tab w:val="left" w:pos="360"/>
-              </w:tabs>
-              <w:jc w:val="center"/>
-              <w:rPr>
-                <w:ins w:id="153" w:author="Huang, Lili" w:date="2019-03-20T11:19:00Z"/>
-                <w:sz w:val="20"/>
-              </w:rPr>
-            </w:pPr>
-          </w:p>
-        </w:tc>
-        <w:tc>
-          <w:tcPr>
-            <w:tcW w:w="3450" w:type="dxa"/>
-            <w:gridSpan w:val="2"/>
-          </w:tcPr>
-          <w:p>
-            <w:pPr>
-              <w:tabs>
-                <w:tab w:val="left" w:pos="360"/>
-              </w:tabs>
-              <w:jc w:val="center"/>
-              <w:rPr>
-                <w:ins w:id="154" w:author="Huang, Lili" w:date="2019-03-20T11:19:00Z"/>
-                <w:sz w:val="20"/>
-              </w:rPr>
-            </w:pPr>
-          </w:p>
-        </w:tc>
-        <w:tc>
-          <w:tcPr>
-            <w:tcW w:w="1275" w:type="dxa"/>
-          </w:tcPr>
-          <w:p>
-            <w:pPr>
-              <w:tabs>
-                <w:tab w:val="left" w:pos="360"/>
-              </w:tabs>
-              <w:jc w:val="center"/>
-              <w:rPr>
-                <w:ins w:id="155" w:author="Huang, Lili" w:date="2019-03-20T11:19:00Z"/>
                 <w:sz w:val="20"/>
               </w:rPr>
             </w:pPr>
@@ -11353,20 +11288,28 @@
                 <w:sz w:val="20"/>
               </w:rPr>
             </w:pPr>
-            <w:ins w:id="156" w:author="Huang, Lili" w:date="2019-03-20T11:19:00Z">
+            <w:del w:id="30" w:author="Huang, Lili" w:date="2019-05-14T09:03:00Z">
               <w:r>
                 <w:rPr>
                   <w:sz w:val="20"/>
                 </w:rPr>
-                <w:t xml:space="preserve">03/20/2019, </w:t>
+                <w:delText xml:space="preserve">03/20/2019, </w:delText>
+              </w:r>
+              <w:r>
+                <w:rPr>
+                  <w:sz w:val="20"/>
+                </w:rPr>
+                <w:delText>02/12/2019</w:delText>
+              </w:r>
+            </w:del>
+            <w:ins w:id="31" w:author="Huang, Lili" w:date="2019-05-14T09:03:00Z">
+              <w:r>
+                <w:rPr>
+                  <w:sz w:val="20"/>
+                </w:rPr>
+                <w:t>05/15/2019</w:t>
               </w:r>
             </w:ins>
-            <w:r>
-              <w:rPr>
-                <w:sz w:val="20"/>
-              </w:rPr>
-              <w:t>02/12/2019</w:t>
-            </w:r>
           </w:p>
         </w:tc>
       </w:tr>
@@ -11746,7 +11689,7 @@
         </mc:Choice>
         <mc:Fallback>
           <w:pict>
-            <v:line w14:anchorId="6CD819D1" id="Line 4" o:spid="_x0000_s1026" style="position:absolute;z-index:251658240;visibility:visible;mso-wrap-style:square;mso-width-percent:0;mso-height-percent:0;mso-wrap-distance-left:9pt;mso-wrap-distance-top:0;mso-wrap-distance-right:9pt;mso-wrap-distance-bottom:0;mso-position-horizontal:absolute;mso-position-horizontal-relative:text;mso-position-vertical:absolute;mso-position-vertical-relative:text;mso-width-percent:0;mso-height-percent:0;mso-width-relative:page;mso-height-relative:page" from="0,4.8pt" to="10in,4.8pt" o:gfxdata="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" o:allowincell="f"/>
+            <v:line w14:anchorId="60EAC7BE" id="Line 4" o:spid="_x0000_s1026" style="position:absolute;z-index:251658240;visibility:visible;mso-wrap-style:square;mso-width-percent:0;mso-height-percent:0;mso-wrap-distance-left:9pt;mso-wrap-distance-top:0;mso-wrap-distance-right:9pt;mso-wrap-distance-bottom:0;mso-position-horizontal:absolute;mso-position-horizontal-relative:text;mso-position-vertical:absolute;mso-position-vertical-relative:text;mso-width-percent:0;mso-height-percent:0;mso-width-relative:page;mso-height-relative:page" from="0,4.8pt" to="10in,4.8pt" o:gfxdata="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" o:allowincell="f"/>
           </w:pict>
         </mc:Fallback>
       </mc:AlternateContent>
@@ -11866,7 +11809,7 @@
         <w:noProof/>
         <w:sz w:val="18"/>
       </w:rPr>
-      <w:t>2</w:t>
+      <w:t>8</w:t>
     </w:r>
     <w:r>
       <w:rPr>
@@ -11985,7 +11928,7 @@
         </mc:Choice>
         <mc:Fallback>
           <w:pict>
-            <v:line w14:anchorId="2E034285" id="Line 1" o:spid="_x0000_s1026" style="position:absolute;z-index:251647488;visibility:visible;mso-wrap-style:square;mso-width-percent:0;mso-height-percent:0;mso-wrap-distance-left:9pt;mso-wrap-distance-top:0;mso-wrap-distance-right:9pt;mso-wrap-distance-bottom:0;mso-position-horizontal:absolute;mso-position-horizontal-relative:text;mso-position-vertical:absolute;mso-position-vertical-relative:text;mso-width-percent:0;mso-height-percent:0;mso-width-relative:page;mso-height-relative:page" from="0,14.4pt" to="10in,14.4pt" o:gfxdata="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" o:allowincell="f"/>
+            <v:line w14:anchorId="0F593408" id="Line 1" o:spid="_x0000_s1026" style="position:absolute;z-index:251647488;visibility:visible;mso-wrap-style:square;mso-width-percent:0;mso-height-percent:0;mso-wrap-distance-left:9pt;mso-wrap-distance-top:0;mso-wrap-distance-right:9pt;mso-wrap-distance-bottom:0;mso-position-horizontal:absolute;mso-position-horizontal-relative:text;mso-position-vertical:absolute;mso-position-vertical-relative:text;mso-width-percent:0;mso-height-percent:0;mso-width-relative:page;mso-height-relative:page" from="0,14.4pt" to="10in,14.4pt" o:gfxdata="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" o:allowincell="f"/>
           </w:pict>
         </mc:Fallback>
       </mc:AlternateContent>
@@ -17516,7 +17459,7 @@
 </file>
 
 <file path=customXml/itemProps1.xml><?xml version="1.0" encoding="utf-8"?>
-<ds:datastoreItem xmlns:ds="http://schemas.openxmlformats.org/officeDocument/2006/customXml" ds:itemID="{6C6A89D8-AE1B-4811-BBEC-8E0026E93F02}">
+<ds:datastoreItem xmlns:ds="http://schemas.openxmlformats.org/officeDocument/2006/customXml" ds:itemID="{5EDBB4CC-839A-449E-A6C3-42149D23F13A}">
   <ds:schemaRefs>
     <ds:schemaRef ds:uri="http://schemas.openxmlformats.org/officeDocument/2006/bibliography"/>
   </ds:schemaRefs>

</xml_diff>

<commit_message>
TFS 14700 - Short Calls; DD and UTC updates;
git-tfs-id: [https://tfs.omnicloud.local/tfs/cco%20program/]$/eCoaching_V2;C42778
</commit_message>
<xml_diff>
--- a/Unit Test/Web/CCO_eCoaching_Log_Review_UTC.docx
+++ b/Unit Test/Web/CCO_eCoaching_Log_Review_UTC.docx
@@ -1250,9 +1250,6 @@
         </w:tc>
       </w:tr>
       <w:tr>
-        <w:trPr>
-          <w:ins w:id="2" w:author="Huang, Lili" w:date="2019-05-14T08:45:00Z"/>
-        </w:trPr>
         <w:tc>
           <w:tcPr>
             <w:tcW w:w="1440" w:type="dxa"/>
@@ -1263,16 +1260,106 @@
               <w:ind w:left="0"/>
               <w:jc w:val="left"/>
               <w:rPr>
-                <w:ins w:id="3" w:author="Huang, Lili" w:date="2019-05-14T08:45:00Z"/>
-                <w:sz w:val="20"/>
-              </w:rPr>
-            </w:pPr>
-            <w:ins w:id="4" w:author="Huang, Lili" w:date="2019-05-14T08:45:00Z">
+                <w:sz w:val="20"/>
+              </w:rPr>
+            </w:pPr>
+            <w:r>
+              <w:rPr>
+                <w:sz w:val="20"/>
+              </w:rPr>
+              <w:t>05/15/2019</w:t>
+            </w:r>
+          </w:p>
+        </w:tc>
+        <w:tc>
+          <w:tcPr>
+            <w:tcW w:w="7224" w:type="dxa"/>
+          </w:tcPr>
+          <w:p>
+            <w:pPr>
+              <w:pStyle w:val="hdr1"/>
+              <w:ind w:left="720" w:hanging="720"/>
+              <w:jc w:val="left"/>
+              <w:rPr>
+                <w:sz w:val="20"/>
+              </w:rPr>
+            </w:pPr>
+            <w:r>
+              <w:rPr>
+                <w:sz w:val="20"/>
+              </w:rPr>
+              <w:t>TFS 14442 – Display MSR static text based on source</w:t>
+            </w:r>
+            <w:r>
+              <w:rPr>
+                <w:sz w:val="20"/>
+              </w:rPr>
+              <w:t>;</w:t>
+            </w:r>
+          </w:p>
+          <w:p>
+            <w:pPr>
+              <w:pStyle w:val="hdr1"/>
+              <w:ind w:left="720" w:hanging="720"/>
+              <w:jc w:val="left"/>
+              <w:rPr>
+                <w:sz w:val="20"/>
+              </w:rPr>
+            </w:pPr>
+            <w:r>
+              <w:rPr>
+                <w:sz w:val="20"/>
+              </w:rPr>
+              <w:t>Added RV-50</w:t>
+            </w:r>
+          </w:p>
+        </w:tc>
+        <w:tc>
+          <w:tcPr>
+            <w:tcW w:w="2790" w:type="dxa"/>
+          </w:tcPr>
+          <w:p>
+            <w:pPr>
+              <w:pStyle w:val="hdr1"/>
+              <w:ind w:left="0"/>
+              <w:jc w:val="left"/>
+              <w:rPr>
+                <w:sz w:val="20"/>
+              </w:rPr>
+            </w:pPr>
+            <w:r>
+              <w:rPr>
+                <w:sz w:val="20"/>
+              </w:rPr>
+              <w:t>Lili Huang</w:t>
+            </w:r>
+          </w:p>
+        </w:tc>
+      </w:tr>
+      <w:tr>
+        <w:trPr>
+          <w:ins w:id="2" w:author="Huang, Lili" w:date="2019-07-08T11:42:00Z"/>
+        </w:trPr>
+        <w:tc>
+          <w:tcPr>
+            <w:tcW w:w="1440" w:type="dxa"/>
+          </w:tcPr>
+          <w:p>
+            <w:pPr>
+              <w:pStyle w:val="hdr1"/>
+              <w:ind w:left="0"/>
+              <w:jc w:val="left"/>
+              <w:rPr>
+                <w:ins w:id="3" w:author="Huang, Lili" w:date="2019-07-08T11:42:00Z"/>
+                <w:sz w:val="20"/>
+              </w:rPr>
+            </w:pPr>
+            <w:ins w:id="4" w:author="Huang, Lili" w:date="2019-07-08T11:42:00Z">
               <w:r>
                 <w:rPr>
                   <w:sz w:val="20"/>
                 </w:rPr>
-                <w:t>05/15/2019</w:t>
+                <w:t>07/08/2019</w:t>
               </w:r>
             </w:ins>
           </w:p>
@@ -1287,47 +1374,63 @@
               <w:ind w:left="720" w:hanging="720"/>
               <w:jc w:val="left"/>
               <w:rPr>
-                <w:ins w:id="5" w:author="Huang, Lili" w:date="2019-05-14T09:03:00Z"/>
-                <w:sz w:val="20"/>
-              </w:rPr>
-            </w:pPr>
-            <w:ins w:id="6" w:author="Huang, Lili" w:date="2019-05-14T08:45:00Z">
+                <w:ins w:id="5" w:author="Huang, Lili" w:date="2019-07-09T12:38:00Z"/>
+                <w:sz w:val="20"/>
+              </w:rPr>
+            </w:pPr>
+            <w:ins w:id="6" w:author="Huang, Lili" w:date="2019-07-08T11:42:00Z">
               <w:r>
                 <w:rPr>
                   <w:sz w:val="20"/>
                 </w:rPr>
-                <w:t>TFS 14442 – Display MSR static text based on source</w:t>
+                <w:t>TFS 14</w:t>
               </w:r>
             </w:ins>
-            <w:ins w:id="7" w:author="Huang, Lili" w:date="2019-05-14T09:03:00Z">
+            <w:ins w:id="7" w:author="Huang, Lili" w:date="2019-07-08T11:43:00Z">
               <w:r>
                 <w:rPr>
                   <w:sz w:val="20"/>
                 </w:rPr>
-                <w:t>;</w:t>
+                <w:t xml:space="preserve">699 </w:t>
               </w:r>
-            </w:ins>
-          </w:p>
-          <w:p>
-            <w:pPr>
-              <w:pStyle w:val="hdr1"/>
-              <w:ind w:left="720" w:hanging="720"/>
-              <w:jc w:val="left"/>
-              <w:rPr>
-                <w:ins w:id="8" w:author="Huang, Lili" w:date="2019-05-14T08:45:00Z"/>
-                <w:sz w:val="20"/>
-              </w:rPr>
-            </w:pPr>
-            <w:ins w:id="9" w:author="Huang, Lili" w:date="2019-05-14T09:03:00Z">
               <w:r>
                 <w:rPr>
                   <w:sz w:val="20"/>
                 </w:rPr>
-                <w:t>Added RV-50</w:t>
+                <w:t>–</w:t>
+              </w:r>
+              <w:r>
+                <w:rPr>
+                  <w:sz w:val="20"/>
+                </w:rPr>
+                <w:t xml:space="preserve"> </w:t>
+              </w:r>
+              <w:r>
+                <w:rPr>
+                  <w:sz w:val="20"/>
+                </w:rPr>
+                <w:t>Short Calls</w:t>
               </w:r>
             </w:ins>
-            <w:bookmarkStart w:id="10" w:name="_GoBack"/>
-            <w:bookmarkEnd w:id="10"/>
+          </w:p>
+          <w:p>
+            <w:pPr>
+              <w:pStyle w:val="hdr1"/>
+              <w:ind w:left="720" w:hanging="720"/>
+              <w:jc w:val="left"/>
+              <w:rPr>
+                <w:ins w:id="8" w:author="Huang, Lili" w:date="2019-07-08T11:42:00Z"/>
+                <w:sz w:val="20"/>
+              </w:rPr>
+            </w:pPr>
+            <w:ins w:id="9" w:author="Huang, Lili" w:date="2019-07-09T12:38:00Z">
+              <w:r>
+                <w:rPr>
+                  <w:sz w:val="20"/>
+                </w:rPr>
+                <w:t>Added RV-51 ~ 59</w:t>
+              </w:r>
+            </w:ins>
           </w:p>
         </w:tc>
         <w:tc>
@@ -1340,11 +1443,11 @@
               <w:ind w:left="0"/>
               <w:jc w:val="left"/>
               <w:rPr>
-                <w:ins w:id="11" w:author="Huang, Lili" w:date="2019-05-14T08:45:00Z"/>
-                <w:sz w:val="20"/>
-              </w:rPr>
-            </w:pPr>
-            <w:ins w:id="12" w:author="Huang, Lili" w:date="2019-05-14T08:46:00Z">
+                <w:ins w:id="10" w:author="Huang, Lili" w:date="2019-07-08T11:42:00Z"/>
+                <w:sz w:val="20"/>
+              </w:rPr>
+            </w:pPr>
+            <w:ins w:id="11" w:author="Huang, Lili" w:date="2019-07-08T11:43:00Z">
               <w:r>
                 <w:rPr>
                   <w:sz w:val="20"/>
@@ -1377,7 +1480,7 @@
           <w:rFonts w:ascii="Arial" w:hAnsi="Arial"/>
         </w:rPr>
       </w:pPr>
-      <w:bookmarkStart w:id="13" w:name="_Toc492474653"/>
+      <w:bookmarkStart w:id="12" w:name="_Toc492474653"/>
     </w:p>
     <w:tbl>
       <w:tblPr>
@@ -1400,7 +1503,7 @@
               <w:right w:val="nil"/>
             </w:tcBorders>
           </w:tcPr>
-          <w:bookmarkEnd w:id="13"/>
+          <w:bookmarkEnd w:id="12"/>
           <w:p>
             <w:pPr>
               <w:tabs>
@@ -10486,12 +10589,179 @@
                 <w:sz w:val="20"/>
               </w:rPr>
             </w:pPr>
-            <w:ins w:id="14" w:author="Huang, Lili" w:date="2019-05-14T08:46:00Z">
+            <w:r>
+              <w:rPr>
+                <w:sz w:val="20"/>
+              </w:rPr>
+              <w:t>RV-50</w:t>
+            </w:r>
+          </w:p>
+        </w:tc>
+        <w:tc>
+          <w:tcPr>
+            <w:tcW w:w="4200" w:type="dxa"/>
+          </w:tcPr>
+          <w:p>
+            <w:pPr>
+              <w:tabs>
+                <w:tab w:val="left" w:pos="360"/>
+              </w:tabs>
+              <w:jc w:val="center"/>
+              <w:rPr>
+                <w:sz w:val="20"/>
+              </w:rPr>
+            </w:pPr>
+            <w:r>
+              <w:rPr>
+                <w:sz w:val="20"/>
+              </w:rPr>
+              <w:t xml:space="preserve">Locate a </w:t>
+            </w:r>
+            <w:r>
+              <w:rPr>
+                <w:sz w:val="20"/>
+              </w:rPr>
+              <w:t xml:space="preserve">in progress </w:t>
+            </w:r>
+            <w:r>
+              <w:rPr>
+                <w:sz w:val="20"/>
+              </w:rPr>
+              <w:t>MSR log in ec.Coaching_Log table with Source “Internal CCO Reporting”</w:t>
+            </w:r>
+            <w:r>
+              <w:rPr>
+                <w:sz w:val="20"/>
+              </w:rPr>
+              <w:t>;</w:t>
+            </w:r>
+          </w:p>
+          <w:p>
+            <w:pPr>
+              <w:tabs>
+                <w:tab w:val="left" w:pos="360"/>
+              </w:tabs>
+              <w:jc w:val="center"/>
+              <w:rPr>
+                <w:sz w:val="20"/>
+              </w:rPr>
+            </w:pPr>
+            <w:r>
+              <w:rPr>
+                <w:sz w:val="20"/>
+              </w:rPr>
+              <w:t>User is configures either as the log employee or the log employee’s supervisor;</w:t>
+            </w:r>
+          </w:p>
+        </w:tc>
+        <w:tc>
+          <w:tcPr>
+            <w:tcW w:w="4275" w:type="dxa"/>
+            <w:gridSpan w:val="3"/>
+          </w:tcPr>
+          <w:p>
+            <w:pPr>
+              <w:tabs>
+                <w:tab w:val="left" w:pos="360"/>
+              </w:tabs>
+              <w:jc w:val="center"/>
+              <w:rPr>
+                <w:sz w:val="20"/>
+              </w:rPr>
+            </w:pPr>
+            <w:r>
+              <w:rPr>
+                <w:sz w:val="20"/>
+              </w:rPr>
+              <w:t>Go to My Dashboard;</w:t>
+            </w:r>
+          </w:p>
+          <w:p>
+            <w:pPr>
+              <w:tabs>
+                <w:tab w:val="left" w:pos="360"/>
+              </w:tabs>
+              <w:jc w:val="center"/>
+              <w:rPr>
+                <w:sz w:val="20"/>
+              </w:rPr>
+            </w:pPr>
+            <w:r>
+              <w:rPr>
+                <w:sz w:val="20"/>
+              </w:rPr>
+              <w:t>Click “My Pending”</w:t>
+            </w:r>
+          </w:p>
+        </w:tc>
+        <w:tc>
+          <w:tcPr>
+            <w:tcW w:w="3450" w:type="dxa"/>
+            <w:gridSpan w:val="2"/>
+          </w:tcPr>
+          <w:p>
+            <w:pPr>
+              <w:tabs>
+                <w:tab w:val="left" w:pos="360"/>
+              </w:tabs>
+              <w:jc w:val="center"/>
+              <w:rPr>
+                <w:sz w:val="20"/>
+              </w:rPr>
+            </w:pPr>
+            <w:r>
+              <w:rPr>
+                <w:sz w:val="20"/>
+              </w:rPr>
+              <w:t>Review page display with the correct instruction text.</w:t>
+            </w:r>
+          </w:p>
+        </w:tc>
+        <w:tc>
+          <w:tcPr>
+            <w:tcW w:w="1275" w:type="dxa"/>
+          </w:tcPr>
+          <w:p>
+            <w:pPr>
+              <w:tabs>
+                <w:tab w:val="left" w:pos="360"/>
+              </w:tabs>
+              <w:jc w:val="center"/>
+              <w:rPr>
+                <w:sz w:val="20"/>
+              </w:rPr>
+            </w:pPr>
+            <w:r>
+              <w:rPr>
+                <w:sz w:val="20"/>
+              </w:rPr>
+              <w:t>P</w:t>
+            </w:r>
+          </w:p>
+        </w:tc>
+      </w:tr>
+      <w:tr>
+        <w:tc>
+          <w:tcPr>
+            <w:tcW w:w="1308" w:type="dxa"/>
+            <w:gridSpan w:val="2"/>
+          </w:tcPr>
+          <w:p>
+            <w:pPr>
+              <w:tabs>
+                <w:tab w:val="left" w:pos="360"/>
+              </w:tabs>
+              <w:jc w:val="center"/>
+              <w:rPr>
+                <w:sz w:val="20"/>
+              </w:rPr>
+            </w:pPr>
+            <w:ins w:id="13" w:author="Huang, Lili" w:date="2019-07-08T11:43:00Z">
               <w:r>
                 <w:rPr>
                   <w:sz w:val="20"/>
                 </w:rPr>
-                <w:t>RV-50</w:t>
+                <w:t>RV-51</w:t>
               </w:r>
             </w:ins>
           </w:p>
@@ -10507,43 +10777,1417 @@
               </w:tabs>
               <w:jc w:val="center"/>
               <w:rPr>
-                <w:ins w:id="15" w:author="Huang, Lili" w:date="2019-05-14T09:01:00Z"/>
-                <w:sz w:val="20"/>
-              </w:rPr>
-            </w:pPr>
-            <w:ins w:id="16" w:author="Huang, Lili" w:date="2019-05-14T08:46:00Z">
+                <w:ins w:id="14" w:author="Huang, Lili" w:date="2019-07-08T11:44:00Z"/>
+                <w:sz w:val="20"/>
+              </w:rPr>
+            </w:pPr>
+            <w:ins w:id="15" w:author="Huang, Lili" w:date="2019-07-08T11:43:00Z">
               <w:r>
                 <w:rPr>
                   <w:sz w:val="20"/>
                 </w:rPr>
-                <w:t>Locate</w:t>
+                <w:t xml:space="preserve">Locate a Short Call log in ec.Coaching_Log table </w:t>
               </w:r>
-            </w:ins>
-            <w:ins w:id="17" w:author="Huang, Lili" w:date="2019-05-14T08:47:00Z">
               <w:r>
                 <w:rPr>
                   <w:sz w:val="20"/>
                 </w:rPr>
-                <w:t xml:space="preserve"> a </w:t>
+                <w:lastRenderedPageBreak/>
+                <w:t xml:space="preserve">with status as </w:t>
               </w:r>
             </w:ins>
-            <w:ins w:id="18" w:author="Huang, Lili" w:date="2019-05-14T09:01:00Z">
+            <w:ins w:id="16" w:author="Huang, Lili" w:date="2019-07-08T11:44:00Z">
               <w:r>
                 <w:rPr>
                   <w:sz w:val="20"/>
                 </w:rPr>
-                <w:t xml:space="preserve">in progress </w:t>
+                <w:t>“Pending Supervisor Review”;</w:t>
               </w:r>
             </w:ins>
-            <w:ins w:id="19" w:author="Huang, Lili" w:date="2019-05-14T08:47:00Z">
+          </w:p>
+          <w:p>
+            <w:pPr>
+              <w:tabs>
+                <w:tab w:val="left" w:pos="360"/>
+              </w:tabs>
+              <w:jc w:val="center"/>
+              <w:rPr>
+                <w:sz w:val="20"/>
+              </w:rPr>
+            </w:pPr>
+            <w:ins w:id="17" w:author="Huang, Lili" w:date="2019-07-08T11:44:00Z">
               <w:r>
                 <w:rPr>
                   <w:sz w:val="20"/>
                 </w:rPr>
-                <w:t>MSR log</w:t>
+                <w:t>User is configured as the log’s Supervisor</w:t>
               </w:r>
             </w:ins>
-            <w:ins w:id="20" w:author="Huang, Lili" w:date="2019-05-14T08:53:00Z">
+          </w:p>
+        </w:tc>
+        <w:tc>
+          <w:tcPr>
+            <w:tcW w:w="4275" w:type="dxa"/>
+            <w:gridSpan w:val="3"/>
+          </w:tcPr>
+          <w:p>
+            <w:pPr>
+              <w:tabs>
+                <w:tab w:val="left" w:pos="360"/>
+              </w:tabs>
+              <w:jc w:val="center"/>
+              <w:rPr>
+                <w:ins w:id="18" w:author="Huang, Lili" w:date="2019-07-08T11:45:00Z"/>
+                <w:sz w:val="20"/>
+              </w:rPr>
+            </w:pPr>
+            <w:ins w:id="19" w:author="Huang, Lili" w:date="2019-07-08T11:45:00Z">
+              <w:r>
+                <w:rPr>
+                  <w:sz w:val="20"/>
+                </w:rPr>
+                <w:lastRenderedPageBreak/>
+                <w:t>Got to My Dahboard;</w:t>
+              </w:r>
+            </w:ins>
+          </w:p>
+          <w:p>
+            <w:pPr>
+              <w:tabs>
+                <w:tab w:val="left" w:pos="360"/>
+              </w:tabs>
+              <w:jc w:val="center"/>
+              <w:rPr>
+                <w:ins w:id="20" w:author="Huang, Lili" w:date="2019-07-08T11:45:00Z"/>
+                <w:sz w:val="20"/>
+              </w:rPr>
+            </w:pPr>
+            <w:ins w:id="21" w:author="Huang, Lili" w:date="2019-07-08T11:45:00Z">
+              <w:r>
+                <w:rPr>
+                  <w:sz w:val="20"/>
+                </w:rPr>
+                <w:lastRenderedPageBreak/>
+                <w:t>Click “My Pending”;</w:t>
+              </w:r>
+            </w:ins>
+          </w:p>
+          <w:p>
+            <w:pPr>
+              <w:tabs>
+                <w:tab w:val="left" w:pos="360"/>
+              </w:tabs>
+              <w:jc w:val="center"/>
+              <w:rPr>
+                <w:sz w:val="20"/>
+              </w:rPr>
+            </w:pPr>
+            <w:ins w:id="22" w:author="Huang, Lili" w:date="2019-07-08T11:46:00Z">
+              <w:r>
+                <w:rPr>
+                  <w:sz w:val="20"/>
+                </w:rPr>
+                <w:t>Click the</w:t>
+              </w:r>
+            </w:ins>
+            <w:ins w:id="23" w:author="Huang, Lili" w:date="2019-07-09T09:34:00Z">
+              <w:r>
+                <w:rPr>
+                  <w:sz w:val="20"/>
+                </w:rPr>
+                <w:t xml:space="preserve"> short call</w:t>
+              </w:r>
+            </w:ins>
+            <w:ins w:id="24" w:author="Huang, Lili" w:date="2019-07-08T11:46:00Z">
+              <w:r>
+                <w:rPr>
+                  <w:sz w:val="20"/>
+                </w:rPr>
+                <w:t xml:space="preserve"> log </w:t>
+              </w:r>
+            </w:ins>
+            <w:ins w:id="25" w:author="Huang, Lili" w:date="2019-07-09T09:34:00Z">
+              <w:r>
+                <w:rPr>
+                  <w:sz w:val="20"/>
+                </w:rPr>
+                <w:t>n</w:t>
+              </w:r>
+            </w:ins>
+            <w:ins w:id="26" w:author="Huang, Lili" w:date="2019-07-08T11:46:00Z">
+              <w:r>
+                <w:rPr>
+                  <w:sz w:val="20"/>
+                </w:rPr>
+                <w:t>ame in My Pending list;</w:t>
+              </w:r>
+            </w:ins>
+          </w:p>
+        </w:tc>
+        <w:tc>
+          <w:tcPr>
+            <w:tcW w:w="3450" w:type="dxa"/>
+            <w:gridSpan w:val="2"/>
+          </w:tcPr>
+          <w:p>
+            <w:pPr>
+              <w:tabs>
+                <w:tab w:val="left" w:pos="360"/>
+              </w:tabs>
+              <w:jc w:val="center"/>
+              <w:rPr>
+                <w:sz w:val="20"/>
+              </w:rPr>
+            </w:pPr>
+            <w:ins w:id="27" w:author="Huang, Lili" w:date="2019-07-08T11:46:00Z">
+              <w:r>
+                <w:rPr>
+                  <w:sz w:val="20"/>
+                </w:rPr>
+                <w:lastRenderedPageBreak/>
+                <w:t>Short</w:t>
+              </w:r>
+            </w:ins>
+            <w:ins w:id="28" w:author="Huang, Lili" w:date="2019-07-08T11:54:00Z">
+              <w:r>
+                <w:rPr>
+                  <w:sz w:val="20"/>
+                </w:rPr>
+                <w:t xml:space="preserve"> Call Review Page displays</w:t>
+              </w:r>
+            </w:ins>
+          </w:p>
+        </w:tc>
+        <w:tc>
+          <w:tcPr>
+            <w:tcW w:w="1275" w:type="dxa"/>
+          </w:tcPr>
+          <w:p>
+            <w:pPr>
+              <w:tabs>
+                <w:tab w:val="left" w:pos="360"/>
+              </w:tabs>
+              <w:jc w:val="center"/>
+              <w:rPr>
+                <w:sz w:val="20"/>
+              </w:rPr>
+            </w:pPr>
+            <w:ins w:id="29" w:author="Huang, Lili" w:date="2019-07-08T11:54:00Z">
+              <w:r>
+                <w:rPr>
+                  <w:sz w:val="20"/>
+                </w:rPr>
+                <w:t>P</w:t>
+              </w:r>
+            </w:ins>
+          </w:p>
+        </w:tc>
+      </w:tr>
+      <w:tr>
+        <w:trPr>
+          <w:ins w:id="30" w:author="Huang, Lili" w:date="2019-07-09T12:45:00Z"/>
+        </w:trPr>
+        <w:tc>
+          <w:tcPr>
+            <w:tcW w:w="1308" w:type="dxa"/>
+            <w:gridSpan w:val="2"/>
+          </w:tcPr>
+          <w:p>
+            <w:pPr>
+              <w:tabs>
+                <w:tab w:val="left" w:pos="360"/>
+              </w:tabs>
+              <w:jc w:val="center"/>
+              <w:rPr>
+                <w:ins w:id="31" w:author="Huang, Lili" w:date="2019-07-09T12:45:00Z"/>
+                <w:sz w:val="20"/>
+              </w:rPr>
+            </w:pPr>
+            <w:ins w:id="32" w:author="Huang, Lili" w:date="2019-07-09T12:45:00Z">
+              <w:r>
+                <w:rPr>
+                  <w:sz w:val="20"/>
+                </w:rPr>
+                <w:t>RV-5</w:t>
+              </w:r>
+              <w:r>
+                <w:rPr>
+                  <w:sz w:val="20"/>
+                </w:rPr>
+                <w:t>1</w:t>
+              </w:r>
+            </w:ins>
+            <w:ins w:id="33" w:author="Huang, Lili" w:date="2019-07-09T12:47:00Z">
+              <w:r>
+                <w:rPr>
+                  <w:sz w:val="20"/>
+                </w:rPr>
+                <w:t>.1</w:t>
+              </w:r>
+            </w:ins>
+          </w:p>
+        </w:tc>
+        <w:tc>
+          <w:tcPr>
+            <w:tcW w:w="4200" w:type="dxa"/>
+          </w:tcPr>
+          <w:p>
+            <w:pPr>
+              <w:tabs>
+                <w:tab w:val="left" w:pos="360"/>
+              </w:tabs>
+              <w:jc w:val="center"/>
+              <w:rPr>
+                <w:ins w:id="34" w:author="Huang, Lili" w:date="2019-07-09T12:45:00Z"/>
+                <w:sz w:val="20"/>
+              </w:rPr>
+            </w:pPr>
+            <w:ins w:id="35" w:author="Huang, Lili" w:date="2019-07-09T12:45:00Z">
+              <w:r>
+                <w:rPr>
+                  <w:sz w:val="20"/>
+                </w:rPr>
+                <w:t>Same as RV-51</w:t>
+              </w:r>
+            </w:ins>
+          </w:p>
+        </w:tc>
+        <w:tc>
+          <w:tcPr>
+            <w:tcW w:w="4275" w:type="dxa"/>
+            <w:gridSpan w:val="3"/>
+          </w:tcPr>
+          <w:p>
+            <w:pPr>
+              <w:tabs>
+                <w:tab w:val="left" w:pos="360"/>
+              </w:tabs>
+              <w:jc w:val="center"/>
+              <w:rPr>
+                <w:ins w:id="36" w:author="Huang, Lili" w:date="2019-07-09T12:45:00Z"/>
+                <w:sz w:val="20"/>
+              </w:rPr>
+            </w:pPr>
+            <w:ins w:id="37" w:author="Huang, Lili" w:date="2019-07-09T12:45:00Z">
+              <w:r>
+                <w:rPr>
+                  <w:sz w:val="20"/>
+                </w:rPr>
+                <w:t>Continue with RV-51;</w:t>
+              </w:r>
+            </w:ins>
+          </w:p>
+          <w:p>
+            <w:pPr>
+              <w:tabs>
+                <w:tab w:val="left" w:pos="360"/>
+              </w:tabs>
+              <w:jc w:val="center"/>
+              <w:rPr>
+                <w:ins w:id="38" w:author="Huang, Lili" w:date="2019-07-09T12:45:00Z"/>
+                <w:sz w:val="20"/>
+              </w:rPr>
+            </w:pPr>
+            <w:ins w:id="39" w:author="Huang, Lili" w:date="2019-07-09T12:45:00Z">
+              <w:r>
+                <w:rPr>
+                  <w:sz w:val="20"/>
+                </w:rPr>
+                <w:t xml:space="preserve">Choose one short call, </w:t>
+              </w:r>
+            </w:ins>
+            <w:ins w:id="40" w:author="Huang, Lili" w:date="2019-07-09T12:49:00Z">
+              <w:r>
+                <w:rPr>
+                  <w:sz w:val="20"/>
+                </w:rPr>
+                <w:t>check the</w:t>
+              </w:r>
+            </w:ins>
+            <w:ins w:id="41" w:author="Huang, Lili" w:date="2019-07-09T12:45:00Z">
+              <w:r>
+                <w:rPr>
+                  <w:sz w:val="20"/>
+                </w:rPr>
+                <w:t xml:space="preserve"> checkbox (Valid Column)</w:t>
+              </w:r>
+            </w:ins>
+          </w:p>
+        </w:tc>
+        <w:tc>
+          <w:tcPr>
+            <w:tcW w:w="3450" w:type="dxa"/>
+            <w:gridSpan w:val="2"/>
+          </w:tcPr>
+          <w:p>
+            <w:pPr>
+              <w:tabs>
+                <w:tab w:val="left" w:pos="360"/>
+              </w:tabs>
+              <w:jc w:val="center"/>
+              <w:rPr>
+                <w:ins w:id="42" w:author="Huang, Lili" w:date="2019-07-09T12:48:00Z"/>
+                <w:sz w:val="20"/>
+              </w:rPr>
+            </w:pPr>
+            <w:ins w:id="43" w:author="Huang, Lili" w:date="2019-07-09T12:46:00Z">
+              <w:r>
+                <w:rPr>
+                  <w:sz w:val="20"/>
+                </w:rPr>
+                <w:t>Behavior</w:t>
+              </w:r>
+              <w:r>
+                <w:rPr>
+                  <w:sz w:val="20"/>
+                </w:rPr>
+                <w:t xml:space="preserve"> dropdown reloaded with desired valid behavior </w:t>
+              </w:r>
+              <w:r>
+                <w:rPr>
+                  <w:sz w:val="20"/>
+                </w:rPr>
+                <w:t>list</w:t>
+              </w:r>
+            </w:ins>
+            <w:ins w:id="44" w:author="Huang, Lili" w:date="2019-07-09T12:48:00Z">
+              <w:r>
+                <w:rPr>
+                  <w:sz w:val="20"/>
+                </w:rPr>
+                <w:t>;</w:t>
+              </w:r>
+            </w:ins>
+          </w:p>
+          <w:p>
+            <w:pPr>
+              <w:tabs>
+                <w:tab w:val="left" w:pos="360"/>
+              </w:tabs>
+              <w:jc w:val="center"/>
+              <w:rPr>
+                <w:ins w:id="45" w:author="Huang, Lili" w:date="2019-07-09T12:45:00Z"/>
+                <w:sz w:val="20"/>
+              </w:rPr>
+            </w:pPr>
+            <w:ins w:id="46" w:author="Huang, Lili" w:date="2019-07-09T12:48:00Z">
+              <w:r>
+                <w:rPr>
+                  <w:sz w:val="20"/>
+                </w:rPr>
+                <w:t>Action resets to empty;</w:t>
+              </w:r>
+            </w:ins>
+          </w:p>
+        </w:tc>
+        <w:tc>
+          <w:tcPr>
+            <w:tcW w:w="1275" w:type="dxa"/>
+          </w:tcPr>
+          <w:p>
+            <w:pPr>
+              <w:tabs>
+                <w:tab w:val="left" w:pos="360"/>
+              </w:tabs>
+              <w:jc w:val="center"/>
+              <w:rPr>
+                <w:ins w:id="47" w:author="Huang, Lili" w:date="2019-07-09T12:45:00Z"/>
+                <w:sz w:val="20"/>
+              </w:rPr>
+            </w:pPr>
+            <w:ins w:id="48" w:author="Huang, Lili" w:date="2019-07-09T12:46:00Z">
+              <w:r>
+                <w:rPr>
+                  <w:sz w:val="20"/>
+                </w:rPr>
+                <w:t>P</w:t>
+              </w:r>
+            </w:ins>
+          </w:p>
+        </w:tc>
+      </w:tr>
+      <w:tr>
+        <w:trPr>
+          <w:ins w:id="49" w:author="Huang, Lili" w:date="2019-07-09T12:47:00Z"/>
+        </w:trPr>
+        <w:tc>
+          <w:tcPr>
+            <w:tcW w:w="1308" w:type="dxa"/>
+            <w:gridSpan w:val="2"/>
+          </w:tcPr>
+          <w:p>
+            <w:pPr>
+              <w:tabs>
+                <w:tab w:val="left" w:pos="360"/>
+              </w:tabs>
+              <w:jc w:val="center"/>
+              <w:rPr>
+                <w:ins w:id="50" w:author="Huang, Lili" w:date="2019-07-09T12:47:00Z"/>
+                <w:sz w:val="20"/>
+              </w:rPr>
+            </w:pPr>
+            <w:ins w:id="51" w:author="Huang, Lili" w:date="2019-07-09T12:47:00Z">
+              <w:r>
+                <w:rPr>
+                  <w:sz w:val="20"/>
+                </w:rPr>
+                <w:t>RV-51.2</w:t>
+              </w:r>
+            </w:ins>
+          </w:p>
+        </w:tc>
+        <w:tc>
+          <w:tcPr>
+            <w:tcW w:w="4200" w:type="dxa"/>
+          </w:tcPr>
+          <w:p>
+            <w:pPr>
+              <w:tabs>
+                <w:tab w:val="left" w:pos="360"/>
+              </w:tabs>
+              <w:jc w:val="center"/>
+              <w:rPr>
+                <w:ins w:id="52" w:author="Huang, Lili" w:date="2019-07-09T12:47:00Z"/>
+                <w:sz w:val="20"/>
+              </w:rPr>
+            </w:pPr>
+            <w:ins w:id="53" w:author="Huang, Lili" w:date="2019-07-09T12:47:00Z">
+              <w:r>
+                <w:rPr>
+                  <w:sz w:val="20"/>
+                </w:rPr>
+                <w:t>Same as RV-51</w:t>
+              </w:r>
+            </w:ins>
+          </w:p>
+        </w:tc>
+        <w:tc>
+          <w:tcPr>
+            <w:tcW w:w="4275" w:type="dxa"/>
+            <w:gridSpan w:val="3"/>
+          </w:tcPr>
+          <w:p>
+            <w:pPr>
+              <w:tabs>
+                <w:tab w:val="left" w:pos="360"/>
+              </w:tabs>
+              <w:jc w:val="center"/>
+              <w:rPr>
+                <w:ins w:id="54" w:author="Huang, Lili" w:date="2019-07-09T12:47:00Z"/>
+                <w:sz w:val="20"/>
+              </w:rPr>
+            </w:pPr>
+            <w:ins w:id="55" w:author="Huang, Lili" w:date="2019-07-09T12:47:00Z">
+              <w:r>
+                <w:rPr>
+                  <w:sz w:val="20"/>
+                </w:rPr>
+                <w:t>Continue with RV-51;</w:t>
+              </w:r>
+            </w:ins>
+          </w:p>
+          <w:p>
+            <w:pPr>
+              <w:tabs>
+                <w:tab w:val="left" w:pos="360"/>
+              </w:tabs>
+              <w:jc w:val="center"/>
+              <w:rPr>
+                <w:ins w:id="56" w:author="Huang, Lili" w:date="2019-07-09T12:47:00Z"/>
+                <w:sz w:val="20"/>
+              </w:rPr>
+            </w:pPr>
+            <w:ins w:id="57" w:author="Huang, Lili" w:date="2019-07-09T12:49:00Z">
+              <w:r>
+                <w:rPr>
+                  <w:sz w:val="20"/>
+                </w:rPr>
+                <w:t xml:space="preserve">Choose one short call, </w:t>
+              </w:r>
+            </w:ins>
+            <w:ins w:id="58" w:author="Huang, Lili" w:date="2019-07-09T12:50:00Z">
+              <w:r>
+                <w:rPr>
+                  <w:sz w:val="20"/>
+                </w:rPr>
+                <w:t>un</w:t>
+              </w:r>
+            </w:ins>
+            <w:ins w:id="59" w:author="Huang, Lili" w:date="2019-07-09T12:49:00Z">
+              <w:r>
+                <w:rPr>
+                  <w:sz w:val="20"/>
+                </w:rPr>
+                <w:t>check the checkbox (Valid Column)</w:t>
+              </w:r>
+            </w:ins>
+          </w:p>
+        </w:tc>
+        <w:tc>
+          <w:tcPr>
+            <w:tcW w:w="3450" w:type="dxa"/>
+            <w:gridSpan w:val="2"/>
+          </w:tcPr>
+          <w:p>
+            <w:pPr>
+              <w:tabs>
+                <w:tab w:val="left" w:pos="360"/>
+              </w:tabs>
+              <w:jc w:val="center"/>
+              <w:rPr>
+                <w:ins w:id="60" w:author="Huang, Lili" w:date="2019-07-09T12:50:00Z"/>
+                <w:sz w:val="20"/>
+              </w:rPr>
+            </w:pPr>
+            <w:ins w:id="61" w:author="Huang, Lili" w:date="2019-07-09T12:50:00Z">
+              <w:r>
+                <w:rPr>
+                  <w:sz w:val="20"/>
+                </w:rPr>
+                <w:t>Behavior dropdown reloaded with desired invalid behavior list;</w:t>
+              </w:r>
+            </w:ins>
+          </w:p>
+          <w:p>
+            <w:pPr>
+              <w:tabs>
+                <w:tab w:val="left" w:pos="360"/>
+              </w:tabs>
+              <w:jc w:val="center"/>
+              <w:rPr>
+                <w:ins w:id="62" w:author="Huang, Lili" w:date="2019-07-09T12:47:00Z"/>
+                <w:sz w:val="20"/>
+              </w:rPr>
+            </w:pPr>
+          </w:p>
+        </w:tc>
+        <w:tc>
+          <w:tcPr>
+            <w:tcW w:w="1275" w:type="dxa"/>
+          </w:tcPr>
+          <w:p>
+            <w:pPr>
+              <w:tabs>
+                <w:tab w:val="left" w:pos="360"/>
+              </w:tabs>
+              <w:jc w:val="center"/>
+              <w:rPr>
+                <w:ins w:id="63" w:author="Huang, Lili" w:date="2019-07-09T12:47:00Z"/>
+                <w:sz w:val="20"/>
+              </w:rPr>
+            </w:pPr>
+            <w:ins w:id="64" w:author="Huang, Lili" w:date="2019-07-09T12:48:00Z">
+              <w:r>
+                <w:rPr>
+                  <w:sz w:val="20"/>
+                </w:rPr>
+                <w:t>P</w:t>
+              </w:r>
+            </w:ins>
+          </w:p>
+        </w:tc>
+      </w:tr>
+      <w:tr>
+        <w:trPr>
+          <w:ins w:id="65" w:author="Huang, Lili" w:date="2019-07-09T12:50:00Z"/>
+        </w:trPr>
+        <w:tc>
+          <w:tcPr>
+            <w:tcW w:w="1308" w:type="dxa"/>
+            <w:gridSpan w:val="2"/>
+          </w:tcPr>
+          <w:p>
+            <w:pPr>
+              <w:tabs>
+                <w:tab w:val="left" w:pos="360"/>
+              </w:tabs>
+              <w:jc w:val="center"/>
+              <w:rPr>
+                <w:ins w:id="66" w:author="Huang, Lili" w:date="2019-07-09T12:50:00Z"/>
+                <w:sz w:val="20"/>
+              </w:rPr>
+            </w:pPr>
+            <w:ins w:id="67" w:author="Huang, Lili" w:date="2019-07-09T12:50:00Z">
+              <w:r>
+                <w:rPr>
+                  <w:sz w:val="20"/>
+                </w:rPr>
+                <w:t>RV-51.3</w:t>
+              </w:r>
+            </w:ins>
+          </w:p>
+        </w:tc>
+        <w:tc>
+          <w:tcPr>
+            <w:tcW w:w="4200" w:type="dxa"/>
+          </w:tcPr>
+          <w:p>
+            <w:pPr>
+              <w:tabs>
+                <w:tab w:val="left" w:pos="360"/>
+              </w:tabs>
+              <w:jc w:val="center"/>
+              <w:rPr>
+                <w:ins w:id="68" w:author="Huang, Lili" w:date="2019-07-09T12:50:00Z"/>
+                <w:sz w:val="20"/>
+              </w:rPr>
+            </w:pPr>
+            <w:ins w:id="69" w:author="Huang, Lili" w:date="2019-07-09T12:50:00Z">
+              <w:r>
+                <w:rPr>
+                  <w:sz w:val="20"/>
+                </w:rPr>
+                <w:t>Same as RV-51</w:t>
+              </w:r>
+            </w:ins>
+          </w:p>
+        </w:tc>
+        <w:tc>
+          <w:tcPr>
+            <w:tcW w:w="4275" w:type="dxa"/>
+            <w:gridSpan w:val="3"/>
+          </w:tcPr>
+          <w:p>
+            <w:pPr>
+              <w:tabs>
+                <w:tab w:val="left" w:pos="360"/>
+              </w:tabs>
+              <w:jc w:val="center"/>
+              <w:rPr>
+                <w:ins w:id="70" w:author="Huang, Lili" w:date="2019-07-09T12:51:00Z"/>
+                <w:sz w:val="20"/>
+              </w:rPr>
+            </w:pPr>
+            <w:ins w:id="71" w:author="Huang, Lili" w:date="2019-07-09T12:51:00Z">
+              <w:r>
+                <w:rPr>
+                  <w:sz w:val="20"/>
+                </w:rPr>
+                <w:t>Continue with RV-51.2;</w:t>
+              </w:r>
+            </w:ins>
+          </w:p>
+          <w:p>
+            <w:pPr>
+              <w:tabs>
+                <w:tab w:val="left" w:pos="360"/>
+              </w:tabs>
+              <w:jc w:val="center"/>
+              <w:rPr>
+                <w:ins w:id="72" w:author="Huang, Lili" w:date="2019-07-09T12:50:00Z"/>
+                <w:sz w:val="20"/>
+              </w:rPr>
+            </w:pPr>
+            <w:ins w:id="73" w:author="Huang, Lili" w:date="2019-07-09T12:51:00Z">
+              <w:r>
+                <w:rPr>
+                  <w:sz w:val="20"/>
+                </w:rPr>
+                <w:t>Select a Behavior</w:t>
+              </w:r>
+            </w:ins>
+          </w:p>
+        </w:tc>
+        <w:tc>
+          <w:tcPr>
+            <w:tcW w:w="3450" w:type="dxa"/>
+            <w:gridSpan w:val="2"/>
+          </w:tcPr>
+          <w:p>
+            <w:pPr>
+              <w:tabs>
+                <w:tab w:val="left" w:pos="360"/>
+              </w:tabs>
+              <w:jc w:val="center"/>
+              <w:rPr>
+                <w:ins w:id="74" w:author="Huang, Lili" w:date="2019-07-09T12:50:00Z"/>
+                <w:sz w:val="20"/>
+              </w:rPr>
+            </w:pPr>
+            <w:ins w:id="75" w:author="Huang, Lili" w:date="2019-07-09T12:51:00Z">
+              <w:r>
+                <w:rPr>
+                  <w:sz w:val="20"/>
+                </w:rPr>
+                <w:t>Action is populated with desired text</w:t>
+              </w:r>
+            </w:ins>
+          </w:p>
+        </w:tc>
+        <w:tc>
+          <w:tcPr>
+            <w:tcW w:w="1275" w:type="dxa"/>
+          </w:tcPr>
+          <w:p>
+            <w:pPr>
+              <w:tabs>
+                <w:tab w:val="left" w:pos="360"/>
+              </w:tabs>
+              <w:jc w:val="center"/>
+              <w:rPr>
+                <w:ins w:id="76" w:author="Huang, Lili" w:date="2019-07-09T12:50:00Z"/>
+                <w:sz w:val="20"/>
+              </w:rPr>
+            </w:pPr>
+            <w:ins w:id="77" w:author="Huang, Lili" w:date="2019-07-09T12:51:00Z">
+              <w:r>
+                <w:rPr>
+                  <w:sz w:val="20"/>
+                </w:rPr>
+                <w:t>P</w:t>
+              </w:r>
+            </w:ins>
+          </w:p>
+        </w:tc>
+      </w:tr>
+      <w:tr>
+        <w:tc>
+          <w:tcPr>
+            <w:tcW w:w="1308" w:type="dxa"/>
+            <w:gridSpan w:val="2"/>
+          </w:tcPr>
+          <w:p>
+            <w:pPr>
+              <w:tabs>
+                <w:tab w:val="left" w:pos="360"/>
+              </w:tabs>
+              <w:jc w:val="center"/>
+              <w:rPr>
+                <w:sz w:val="20"/>
+              </w:rPr>
+            </w:pPr>
+            <w:ins w:id="78" w:author="Huang, Lili" w:date="2019-07-08T14:15:00Z">
+              <w:r>
+                <w:rPr>
+                  <w:sz w:val="20"/>
+                </w:rPr>
+                <w:t>RV-52</w:t>
+              </w:r>
+            </w:ins>
+          </w:p>
+        </w:tc>
+        <w:tc>
+          <w:tcPr>
+            <w:tcW w:w="4200" w:type="dxa"/>
+          </w:tcPr>
+          <w:p>
+            <w:pPr>
+              <w:tabs>
+                <w:tab w:val="left" w:pos="360"/>
+              </w:tabs>
+              <w:jc w:val="center"/>
+              <w:rPr>
+                <w:sz w:val="20"/>
+              </w:rPr>
+            </w:pPr>
+            <w:ins w:id="79" w:author="Huang, Lili" w:date="2019-07-08T14:15:00Z">
+              <w:r>
+                <w:rPr>
+                  <w:sz w:val="20"/>
+                </w:rPr>
+                <w:t>Same as RV-51</w:t>
+              </w:r>
+            </w:ins>
+          </w:p>
+        </w:tc>
+        <w:tc>
+          <w:tcPr>
+            <w:tcW w:w="4275" w:type="dxa"/>
+            <w:gridSpan w:val="3"/>
+          </w:tcPr>
+          <w:p>
+            <w:pPr>
+              <w:tabs>
+                <w:tab w:val="left" w:pos="360"/>
+              </w:tabs>
+              <w:jc w:val="center"/>
+              <w:rPr>
+                <w:ins w:id="80" w:author="Huang, Lili" w:date="2019-07-08T14:15:00Z"/>
+                <w:sz w:val="20"/>
+              </w:rPr>
+            </w:pPr>
+            <w:ins w:id="81" w:author="Huang, Lili" w:date="2019-07-08T14:15:00Z">
+              <w:r>
+                <w:rPr>
+                  <w:sz w:val="20"/>
+                </w:rPr>
+                <w:t>Continue with RV-51;</w:t>
+              </w:r>
+            </w:ins>
+          </w:p>
+          <w:p>
+            <w:pPr>
+              <w:tabs>
+                <w:tab w:val="left" w:pos="360"/>
+              </w:tabs>
+              <w:jc w:val="center"/>
+              <w:rPr>
+                <w:ins w:id="82" w:author="Huang, Lili" w:date="2019-07-08T14:17:00Z"/>
+                <w:sz w:val="20"/>
+              </w:rPr>
+            </w:pPr>
+            <w:ins w:id="83" w:author="Huang, Lili" w:date="2019-07-08T14:15:00Z">
+              <w:r>
+                <w:rPr>
+                  <w:sz w:val="20"/>
+                </w:rPr>
+                <w:t xml:space="preserve">For each short call, make selections on Valid, Behavior, Is LSA Informed; enter coaching notes; </w:t>
+              </w:r>
+            </w:ins>
+          </w:p>
+          <w:p>
+            <w:pPr>
+              <w:tabs>
+                <w:tab w:val="left" w:pos="360"/>
+              </w:tabs>
+              <w:jc w:val="center"/>
+              <w:rPr>
+                <w:sz w:val="20"/>
+              </w:rPr>
+            </w:pPr>
+            <w:ins w:id="84" w:author="Huang, Lili" w:date="2019-07-08T14:17:00Z">
+              <w:r>
+                <w:rPr>
+                  <w:sz w:val="20"/>
+                </w:rPr>
+                <w:t>Click Submit button</w:t>
+              </w:r>
+              <w:r>
+                <w:rPr>
+                  <w:sz w:val="20"/>
+                </w:rPr>
+                <w:t>;</w:t>
+              </w:r>
+            </w:ins>
+          </w:p>
+        </w:tc>
+        <w:tc>
+          <w:tcPr>
+            <w:tcW w:w="3450" w:type="dxa"/>
+            <w:gridSpan w:val="2"/>
+          </w:tcPr>
+          <w:p>
+            <w:pPr>
+              <w:tabs>
+                <w:tab w:val="left" w:pos="360"/>
+              </w:tabs>
+              <w:jc w:val="center"/>
+              <w:rPr>
+                <w:ins w:id="85" w:author="Huang, Lili" w:date="2019-07-09T09:34:00Z"/>
+                <w:sz w:val="20"/>
+              </w:rPr>
+            </w:pPr>
+            <w:ins w:id="86" w:author="Huang, Lili" w:date="2019-07-09T09:34:00Z">
+              <w:r>
+                <w:rPr>
+                  <w:sz w:val="20"/>
+                </w:rPr>
+                <w:t>Log is successfully updated in database;</w:t>
+              </w:r>
+            </w:ins>
+          </w:p>
+          <w:p>
+            <w:pPr>
+              <w:tabs>
+                <w:tab w:val="left" w:pos="360"/>
+              </w:tabs>
+              <w:jc w:val="center"/>
+              <w:rPr>
+                <w:sz w:val="20"/>
+              </w:rPr>
+            </w:pPr>
+            <w:ins w:id="87" w:author="Huang, Lili" w:date="2019-07-09T09:35:00Z">
+              <w:r>
+                <w:rPr>
+                  <w:sz w:val="20"/>
+                </w:rPr>
+                <w:t>Status changes to “Pending Manager Review”</w:t>
+              </w:r>
+            </w:ins>
+          </w:p>
+        </w:tc>
+        <w:tc>
+          <w:tcPr>
+            <w:tcW w:w="1275" w:type="dxa"/>
+          </w:tcPr>
+          <w:p>
+            <w:pPr>
+              <w:tabs>
+                <w:tab w:val="left" w:pos="360"/>
+              </w:tabs>
+              <w:jc w:val="center"/>
+              <w:rPr>
+                <w:sz w:val="20"/>
+              </w:rPr>
+            </w:pPr>
+            <w:ins w:id="88" w:author="Huang, Lili" w:date="2019-07-08T14:16:00Z">
+              <w:r>
+                <w:rPr>
+                  <w:sz w:val="20"/>
+                </w:rPr>
+                <w:t>P</w:t>
+              </w:r>
+            </w:ins>
+          </w:p>
+        </w:tc>
+      </w:tr>
+      <w:tr>
+        <w:tc>
+          <w:tcPr>
+            <w:tcW w:w="1308" w:type="dxa"/>
+            <w:gridSpan w:val="2"/>
+          </w:tcPr>
+          <w:p>
+            <w:pPr>
+              <w:tabs>
+                <w:tab w:val="left" w:pos="360"/>
+              </w:tabs>
+              <w:jc w:val="center"/>
+              <w:rPr>
+                <w:sz w:val="20"/>
+              </w:rPr>
+            </w:pPr>
+            <w:ins w:id="89" w:author="Huang, Lili" w:date="2019-07-09T09:35:00Z">
+              <w:r>
+                <w:rPr>
+                  <w:sz w:val="20"/>
+                </w:rPr>
+                <w:t>RV-53</w:t>
+              </w:r>
+            </w:ins>
+          </w:p>
+        </w:tc>
+        <w:tc>
+          <w:tcPr>
+            <w:tcW w:w="4200" w:type="dxa"/>
+          </w:tcPr>
+          <w:p>
+            <w:pPr>
+              <w:tabs>
+                <w:tab w:val="left" w:pos="360"/>
+              </w:tabs>
+              <w:jc w:val="center"/>
+              <w:rPr>
+                <w:sz w:val="20"/>
+              </w:rPr>
+            </w:pPr>
+            <w:ins w:id="90" w:author="Huang, Lili" w:date="2019-07-09T09:36:00Z">
+              <w:r>
+                <w:rPr>
+                  <w:sz w:val="20"/>
+                </w:rPr>
+                <w:t>Same as RV-51</w:t>
+              </w:r>
+            </w:ins>
+          </w:p>
+        </w:tc>
+        <w:tc>
+          <w:tcPr>
+            <w:tcW w:w="4275" w:type="dxa"/>
+            <w:gridSpan w:val="3"/>
+          </w:tcPr>
+          <w:p>
+            <w:pPr>
+              <w:tabs>
+                <w:tab w:val="left" w:pos="360"/>
+              </w:tabs>
+              <w:jc w:val="center"/>
+              <w:rPr>
+                <w:ins w:id="91" w:author="Huang, Lili" w:date="2019-07-09T09:36:00Z"/>
+                <w:sz w:val="20"/>
+              </w:rPr>
+            </w:pPr>
+            <w:ins w:id="92" w:author="Huang, Lili" w:date="2019-07-09T09:36:00Z">
+              <w:r>
+                <w:rPr>
+                  <w:sz w:val="20"/>
+                </w:rPr>
+                <w:t>Continue with RV-51;</w:t>
+              </w:r>
+            </w:ins>
+          </w:p>
+          <w:p>
+            <w:pPr>
+              <w:tabs>
+                <w:tab w:val="left" w:pos="360"/>
+              </w:tabs>
+              <w:jc w:val="center"/>
+              <w:rPr>
+                <w:sz w:val="20"/>
+              </w:rPr>
+            </w:pPr>
+            <w:ins w:id="93" w:author="Huang, Lili" w:date="2019-07-09T09:36:00Z">
+              <w:r>
+                <w:rPr>
+                  <w:sz w:val="20"/>
+                </w:rPr>
+                <w:t>Leave all entries empty and Click Submit button.</w:t>
+              </w:r>
+            </w:ins>
+          </w:p>
+        </w:tc>
+        <w:tc>
+          <w:tcPr>
+            <w:tcW w:w="3450" w:type="dxa"/>
+            <w:gridSpan w:val="2"/>
+          </w:tcPr>
+          <w:p>
+            <w:pPr>
+              <w:tabs>
+                <w:tab w:val="left" w:pos="360"/>
+              </w:tabs>
+              <w:jc w:val="center"/>
+              <w:rPr>
+                <w:sz w:val="20"/>
+              </w:rPr>
+            </w:pPr>
+            <w:ins w:id="94" w:author="Huang, Lili" w:date="2019-07-09T09:36:00Z">
+              <w:r>
+                <w:rPr>
+                  <w:sz w:val="20"/>
+                </w:rPr>
+                <w:t>Validation error displays, indicating all fields are required.</w:t>
+              </w:r>
+            </w:ins>
+          </w:p>
+        </w:tc>
+        <w:tc>
+          <w:tcPr>
+            <w:tcW w:w="1275" w:type="dxa"/>
+          </w:tcPr>
+          <w:p>
+            <w:pPr>
+              <w:tabs>
+                <w:tab w:val="left" w:pos="360"/>
+              </w:tabs>
+              <w:jc w:val="center"/>
+              <w:rPr>
+                <w:sz w:val="20"/>
+              </w:rPr>
+            </w:pPr>
+            <w:ins w:id="95" w:author="Huang, Lili" w:date="2019-07-09T09:37:00Z">
+              <w:r>
+                <w:rPr>
+                  <w:sz w:val="20"/>
+                </w:rPr>
+                <w:t>P</w:t>
+              </w:r>
+            </w:ins>
+          </w:p>
+        </w:tc>
+      </w:tr>
+      <w:tr>
+        <w:tc>
+          <w:tcPr>
+            <w:tcW w:w="1308" w:type="dxa"/>
+            <w:gridSpan w:val="2"/>
+          </w:tcPr>
+          <w:p>
+            <w:pPr>
+              <w:tabs>
+                <w:tab w:val="left" w:pos="360"/>
+              </w:tabs>
+              <w:jc w:val="center"/>
+              <w:rPr>
+                <w:sz w:val="20"/>
+              </w:rPr>
+            </w:pPr>
+            <w:ins w:id="96" w:author="Huang, Lili" w:date="2019-07-09T09:37:00Z">
+              <w:r>
+                <w:rPr>
+                  <w:sz w:val="20"/>
+                </w:rPr>
+                <w:t>RV-54</w:t>
+              </w:r>
+            </w:ins>
+          </w:p>
+        </w:tc>
+        <w:tc>
+          <w:tcPr>
+            <w:tcW w:w="4200" w:type="dxa"/>
+          </w:tcPr>
+          <w:p>
+            <w:pPr>
+              <w:tabs>
+                <w:tab w:val="left" w:pos="360"/>
+              </w:tabs>
+              <w:jc w:val="center"/>
+              <w:rPr>
+                <w:ins w:id="97" w:author="Huang, Lili" w:date="2019-07-09T09:37:00Z"/>
+                <w:sz w:val="20"/>
+              </w:rPr>
+            </w:pPr>
+            <w:ins w:id="98" w:author="Huang, Lili" w:date="2019-07-09T09:37:00Z">
+              <w:r>
+                <w:rPr>
+                  <w:sz w:val="20"/>
+                </w:rPr>
+                <w:t>Locate a Short Call log in ec.Coaching_Log table with status as “Pending Manager Review”;</w:t>
+              </w:r>
+            </w:ins>
+          </w:p>
+          <w:p>
+            <w:pPr>
+              <w:tabs>
+                <w:tab w:val="left" w:pos="360"/>
+              </w:tabs>
+              <w:jc w:val="center"/>
+              <w:rPr>
+                <w:sz w:val="20"/>
+              </w:rPr>
+            </w:pPr>
+            <w:ins w:id="99" w:author="Huang, Lili" w:date="2019-07-09T09:37:00Z">
+              <w:r>
+                <w:rPr>
+                  <w:sz w:val="20"/>
+                </w:rPr>
+                <w:t xml:space="preserve">User is configured as the log’s </w:t>
+              </w:r>
+            </w:ins>
+            <w:ins w:id="100" w:author="Huang, Lili" w:date="2019-07-09T09:38:00Z">
+              <w:r>
+                <w:rPr>
+                  <w:sz w:val="20"/>
+                </w:rPr>
+                <w:t>Manager</w:t>
+              </w:r>
+            </w:ins>
+          </w:p>
+        </w:tc>
+        <w:tc>
+          <w:tcPr>
+            <w:tcW w:w="4275" w:type="dxa"/>
+            <w:gridSpan w:val="3"/>
+          </w:tcPr>
+          <w:p>
+            <w:pPr>
+              <w:tabs>
+                <w:tab w:val="left" w:pos="360"/>
+              </w:tabs>
+              <w:jc w:val="center"/>
+              <w:rPr>
+                <w:ins w:id="101" w:author="Huang, Lili" w:date="2019-07-09T09:38:00Z"/>
+                <w:sz w:val="20"/>
+              </w:rPr>
+            </w:pPr>
+            <w:ins w:id="102" w:author="Huang, Lili" w:date="2019-07-09T09:38:00Z">
+              <w:r>
+                <w:rPr>
+                  <w:sz w:val="20"/>
+                </w:rPr>
+                <w:t>Go to My Dashboard;</w:t>
+              </w:r>
+            </w:ins>
+          </w:p>
+          <w:p>
+            <w:pPr>
+              <w:tabs>
+                <w:tab w:val="left" w:pos="360"/>
+              </w:tabs>
+              <w:jc w:val="center"/>
+              <w:rPr>
+                <w:ins w:id="103" w:author="Huang, Lili" w:date="2019-07-09T09:38:00Z"/>
+                <w:sz w:val="20"/>
+              </w:rPr>
+            </w:pPr>
+            <w:ins w:id="104" w:author="Huang, Lili" w:date="2019-07-09T09:38:00Z">
+              <w:r>
+                <w:rPr>
+                  <w:sz w:val="20"/>
+                </w:rPr>
+                <w:t>Click “My Pending”;</w:t>
+              </w:r>
+            </w:ins>
+          </w:p>
+          <w:p>
+            <w:pPr>
+              <w:tabs>
+                <w:tab w:val="left" w:pos="360"/>
+              </w:tabs>
+              <w:jc w:val="center"/>
+              <w:rPr>
+                <w:sz w:val="20"/>
+              </w:rPr>
+            </w:pPr>
+            <w:ins w:id="105" w:author="Huang, Lili" w:date="2019-07-09T09:38:00Z">
+              <w:r>
+                <w:rPr>
+                  <w:sz w:val="20"/>
+                </w:rPr>
+                <w:t>Click the short call log name in My Pending List;</w:t>
+              </w:r>
+            </w:ins>
+          </w:p>
+        </w:tc>
+        <w:tc>
+          <w:tcPr>
+            <w:tcW w:w="3450" w:type="dxa"/>
+            <w:gridSpan w:val="2"/>
+          </w:tcPr>
+          <w:p>
+            <w:pPr>
+              <w:tabs>
+                <w:tab w:val="left" w:pos="360"/>
+              </w:tabs>
+              <w:jc w:val="center"/>
+              <w:rPr>
+                <w:sz w:val="20"/>
+              </w:rPr>
+            </w:pPr>
+            <w:ins w:id="106" w:author="Huang, Lili" w:date="2019-07-09T09:38:00Z">
+              <w:r>
+                <w:rPr>
+                  <w:sz w:val="20"/>
+                </w:rPr>
+                <w:t>Short Call Review Page displays</w:t>
+              </w:r>
+            </w:ins>
+          </w:p>
+        </w:tc>
+        <w:tc>
+          <w:tcPr>
+            <w:tcW w:w="1275" w:type="dxa"/>
+          </w:tcPr>
+          <w:p>
+            <w:pPr>
+              <w:tabs>
+                <w:tab w:val="left" w:pos="360"/>
+              </w:tabs>
+              <w:jc w:val="center"/>
+              <w:rPr>
+                <w:sz w:val="20"/>
+              </w:rPr>
+            </w:pPr>
+            <w:ins w:id="107" w:author="Huang, Lili" w:date="2019-07-09T09:38:00Z">
+              <w:r>
+                <w:rPr>
+                  <w:sz w:val="20"/>
+                </w:rPr>
+                <w:t>P</w:t>
+              </w:r>
+            </w:ins>
+          </w:p>
+        </w:tc>
+      </w:tr>
+      <w:tr>
+        <w:tc>
+          <w:tcPr>
+            <w:tcW w:w="1308" w:type="dxa"/>
+            <w:gridSpan w:val="2"/>
+          </w:tcPr>
+          <w:p>
+            <w:pPr>
+              <w:tabs>
+                <w:tab w:val="left" w:pos="360"/>
+              </w:tabs>
+              <w:jc w:val="center"/>
+              <w:rPr>
+                <w:sz w:val="20"/>
+              </w:rPr>
+            </w:pPr>
+            <w:ins w:id="108" w:author="Huang, Lili" w:date="2019-07-09T09:38:00Z">
+              <w:r>
+                <w:rPr>
+                  <w:sz w:val="20"/>
+                </w:rPr>
+                <w:t>RV-55</w:t>
+              </w:r>
+            </w:ins>
+          </w:p>
+        </w:tc>
+        <w:tc>
+          <w:tcPr>
+            <w:tcW w:w="4200" w:type="dxa"/>
+          </w:tcPr>
+          <w:p>
+            <w:pPr>
+              <w:tabs>
+                <w:tab w:val="left" w:pos="360"/>
+              </w:tabs>
+              <w:jc w:val="center"/>
+              <w:rPr>
+                <w:sz w:val="20"/>
+              </w:rPr>
+            </w:pPr>
+            <w:ins w:id="109" w:author="Huang, Lili" w:date="2019-07-09T09:38:00Z">
+              <w:r>
+                <w:rPr>
+                  <w:sz w:val="20"/>
+                </w:rPr>
+                <w:t>Same as RV-54</w:t>
+              </w:r>
+            </w:ins>
+          </w:p>
+        </w:tc>
+        <w:tc>
+          <w:tcPr>
+            <w:tcW w:w="4275" w:type="dxa"/>
+            <w:gridSpan w:val="3"/>
+          </w:tcPr>
+          <w:p>
+            <w:pPr>
+              <w:tabs>
+                <w:tab w:val="left" w:pos="360"/>
+              </w:tabs>
+              <w:jc w:val="center"/>
+              <w:rPr>
+                <w:ins w:id="110" w:author="Huang, Lili" w:date="2019-07-09T09:38:00Z"/>
+                <w:sz w:val="20"/>
+              </w:rPr>
+            </w:pPr>
+            <w:ins w:id="111" w:author="Huang, Lili" w:date="2019-07-09T09:38:00Z">
+              <w:r>
+                <w:rPr>
+                  <w:sz w:val="20"/>
+                </w:rPr>
+                <w:t>Continue with RV-54;</w:t>
+              </w:r>
+            </w:ins>
+          </w:p>
+          <w:p>
+            <w:pPr>
+              <w:tabs>
+                <w:tab w:val="left" w:pos="360"/>
+              </w:tabs>
+              <w:jc w:val="center"/>
+              <w:rPr>
+                <w:ins w:id="112" w:author="Huang, Lili" w:date="2019-07-09T09:40:00Z"/>
+                <w:sz w:val="20"/>
+              </w:rPr>
+            </w:pPr>
+            <w:ins w:id="113" w:author="Huang, Lili" w:date="2019-07-09T09:38:00Z">
+              <w:r>
+                <w:rPr>
+                  <w:sz w:val="20"/>
+                </w:rPr>
+                <w:t xml:space="preserve">For each short call, make selection </w:t>
+              </w:r>
+            </w:ins>
+            <w:ins w:id="114" w:author="Huang, Lili" w:date="2019-07-09T09:39:00Z">
+              <w:r>
+                <w:rPr>
+                  <w:sz w:val="20"/>
+                </w:rPr>
+                <w:t xml:space="preserve">(Yes or No) </w:t>
+              </w:r>
+            </w:ins>
+            <w:ins w:id="115" w:author="Huang, Lili" w:date="2019-07-09T09:38:00Z">
+              <w:r>
+                <w:rPr>
+                  <w:sz w:val="20"/>
+                </w:rPr>
+                <w:t xml:space="preserve">on </w:t>
+              </w:r>
+            </w:ins>
+            <w:ins w:id="116" w:author="Huang, Lili" w:date="2019-07-09T09:39:00Z">
+              <w:r>
+                <w:rPr>
+                  <w:sz w:val="20"/>
+                </w:rPr>
+                <w:t>whether agree with Supervisor’s review</w:t>
+              </w:r>
+            </w:ins>
+            <w:ins w:id="117" w:author="Huang, Lili" w:date="2019-07-09T09:38:00Z">
               <w:r>
                 <w:rPr>
                   <w:sz w:val="20"/>
@@ -10551,15 +12195,430 @@
                 <w:t xml:space="preserve"> </w:t>
               </w:r>
             </w:ins>
-            <w:ins w:id="21" w:author="Huang, Lili" w:date="2019-05-14T08:47:00Z">
+            <w:ins w:id="118" w:author="Huang, Lili" w:date="2019-07-09T09:40:00Z">
               <w:r>
                 <w:rPr>
                   <w:sz w:val="20"/>
                 </w:rPr>
-                <w:t>in ec.Coaching_Log table with Source “Internal CCO Reporting”</w:t>
+                <w:t>; If “No” is selected”, enter notes;</w:t>
               </w:r>
             </w:ins>
-            <w:ins w:id="22" w:author="Huang, Lili" w:date="2019-05-14T09:01:00Z">
+          </w:p>
+          <w:p>
+            <w:pPr>
+              <w:tabs>
+                <w:tab w:val="left" w:pos="360"/>
+              </w:tabs>
+              <w:jc w:val="center"/>
+              <w:rPr>
+                <w:ins w:id="119" w:author="Huang, Lili" w:date="2019-07-09T09:40:00Z"/>
+                <w:sz w:val="20"/>
+              </w:rPr>
+            </w:pPr>
+          </w:p>
+          <w:p>
+            <w:pPr>
+              <w:tabs>
+                <w:tab w:val="left" w:pos="360"/>
+              </w:tabs>
+              <w:jc w:val="center"/>
+              <w:rPr>
+                <w:ins w:id="120" w:author="Huang, Lili" w:date="2019-07-09T09:40:00Z"/>
+                <w:sz w:val="20"/>
+              </w:rPr>
+            </w:pPr>
+            <w:ins w:id="121" w:author="Huang, Lili" w:date="2019-07-09T09:40:00Z">
+              <w:r>
+                <w:rPr>
+                  <w:sz w:val="20"/>
+                </w:rPr>
+                <w:t>Enter Coaching Date and Summary comments for this short call log;</w:t>
+              </w:r>
+            </w:ins>
+          </w:p>
+          <w:p>
+            <w:pPr>
+              <w:tabs>
+                <w:tab w:val="left" w:pos="360"/>
+              </w:tabs>
+              <w:jc w:val="center"/>
+              <w:rPr>
+                <w:ins w:id="122" w:author="Huang, Lili" w:date="2019-07-09T09:38:00Z"/>
+                <w:sz w:val="20"/>
+              </w:rPr>
+            </w:pPr>
+          </w:p>
+          <w:p>
+            <w:pPr>
+              <w:tabs>
+                <w:tab w:val="left" w:pos="360"/>
+              </w:tabs>
+              <w:jc w:val="center"/>
+              <w:rPr>
+                <w:sz w:val="20"/>
+              </w:rPr>
+            </w:pPr>
+            <w:ins w:id="123" w:author="Huang, Lili" w:date="2019-07-09T09:38:00Z">
+              <w:r>
+                <w:rPr>
+                  <w:sz w:val="20"/>
+                </w:rPr>
+                <w:t>Click Submit button;</w:t>
+              </w:r>
+            </w:ins>
+          </w:p>
+        </w:tc>
+        <w:tc>
+          <w:tcPr>
+            <w:tcW w:w="3450" w:type="dxa"/>
+            <w:gridSpan w:val="2"/>
+          </w:tcPr>
+          <w:p>
+            <w:pPr>
+              <w:tabs>
+                <w:tab w:val="left" w:pos="360"/>
+              </w:tabs>
+              <w:jc w:val="center"/>
+              <w:rPr>
+                <w:ins w:id="124" w:author="Huang, Lili" w:date="2019-07-09T09:41:00Z"/>
+                <w:sz w:val="20"/>
+              </w:rPr>
+            </w:pPr>
+            <w:ins w:id="125" w:author="Huang, Lili" w:date="2019-07-09T09:41:00Z">
+              <w:r>
+                <w:rPr>
+                  <w:sz w:val="20"/>
+                </w:rPr>
+                <w:t>Log is successfully updated in database;</w:t>
+              </w:r>
+            </w:ins>
+          </w:p>
+          <w:p>
+            <w:pPr>
+              <w:tabs>
+                <w:tab w:val="left" w:pos="360"/>
+              </w:tabs>
+              <w:jc w:val="center"/>
+              <w:rPr>
+                <w:sz w:val="20"/>
+              </w:rPr>
+            </w:pPr>
+            <w:ins w:id="126" w:author="Huang, Lili" w:date="2019-07-09T09:41:00Z">
+              <w:r>
+                <w:rPr>
+                  <w:sz w:val="20"/>
+                </w:rPr>
+                <w:t>Status changes to “Completed”</w:t>
+              </w:r>
+            </w:ins>
+          </w:p>
+        </w:tc>
+        <w:tc>
+          <w:tcPr>
+            <w:tcW w:w="1275" w:type="dxa"/>
+          </w:tcPr>
+          <w:p>
+            <w:pPr>
+              <w:tabs>
+                <w:tab w:val="left" w:pos="360"/>
+              </w:tabs>
+              <w:jc w:val="center"/>
+              <w:rPr>
+                <w:sz w:val="20"/>
+              </w:rPr>
+            </w:pPr>
+            <w:ins w:id="127" w:author="Huang, Lili" w:date="2019-07-09T09:41:00Z">
+              <w:r>
+                <w:rPr>
+                  <w:sz w:val="20"/>
+                </w:rPr>
+                <w:t>P</w:t>
+              </w:r>
+            </w:ins>
+          </w:p>
+        </w:tc>
+      </w:tr>
+      <w:tr>
+        <w:trPr>
+          <w:ins w:id="128" w:author="Huang, Lili" w:date="2019-07-09T12:52:00Z"/>
+        </w:trPr>
+        <w:tc>
+          <w:tcPr>
+            <w:tcW w:w="1308" w:type="dxa"/>
+            <w:gridSpan w:val="2"/>
+          </w:tcPr>
+          <w:p>
+            <w:pPr>
+              <w:tabs>
+                <w:tab w:val="left" w:pos="360"/>
+              </w:tabs>
+              <w:jc w:val="center"/>
+              <w:rPr>
+                <w:ins w:id="129" w:author="Huang, Lili" w:date="2019-07-09T12:52:00Z"/>
+                <w:sz w:val="20"/>
+              </w:rPr>
+              <w:pPrChange w:id="130" w:author="Huang, Lili" w:date="2019-07-09T12:54:00Z">
+                <w:pPr>
+                  <w:tabs>
+                    <w:tab w:val="left" w:pos="360"/>
+                  </w:tabs>
+                  <w:jc w:val="center"/>
+                </w:pPr>
+              </w:pPrChange>
+            </w:pPr>
+            <w:ins w:id="131" w:author="Huang, Lili" w:date="2019-07-09T12:52:00Z">
+              <w:r>
+                <w:rPr>
+                  <w:sz w:val="20"/>
+                </w:rPr>
+                <w:t>RV-56</w:t>
+              </w:r>
+            </w:ins>
+          </w:p>
+        </w:tc>
+        <w:tc>
+          <w:tcPr>
+            <w:tcW w:w="4200" w:type="dxa"/>
+          </w:tcPr>
+          <w:p>
+            <w:pPr>
+              <w:tabs>
+                <w:tab w:val="left" w:pos="360"/>
+              </w:tabs>
+              <w:jc w:val="center"/>
+              <w:rPr>
+                <w:ins w:id="132" w:author="Huang, Lili" w:date="2019-07-09T12:52:00Z"/>
+                <w:sz w:val="20"/>
+              </w:rPr>
+            </w:pPr>
+            <w:ins w:id="133" w:author="Huang, Lili" w:date="2019-07-09T12:52:00Z">
+              <w:r>
+                <w:rPr>
+                  <w:sz w:val="20"/>
+                </w:rPr>
+                <w:t>Same as RV-54</w:t>
+              </w:r>
+            </w:ins>
+          </w:p>
+        </w:tc>
+        <w:tc>
+          <w:tcPr>
+            <w:tcW w:w="4275" w:type="dxa"/>
+            <w:gridSpan w:val="3"/>
+          </w:tcPr>
+          <w:p>
+            <w:pPr>
+              <w:tabs>
+                <w:tab w:val="left" w:pos="360"/>
+              </w:tabs>
+              <w:jc w:val="center"/>
+              <w:rPr>
+                <w:ins w:id="134" w:author="Huang, Lili" w:date="2019-07-09T12:52:00Z"/>
+                <w:sz w:val="20"/>
+              </w:rPr>
+            </w:pPr>
+            <w:ins w:id="135" w:author="Huang, Lili" w:date="2019-07-09T12:52:00Z">
+              <w:r>
+                <w:rPr>
+                  <w:sz w:val="20"/>
+                </w:rPr>
+                <w:t>Continue with RV-54;</w:t>
+              </w:r>
+            </w:ins>
+          </w:p>
+          <w:p>
+            <w:pPr>
+              <w:tabs>
+                <w:tab w:val="left" w:pos="360"/>
+              </w:tabs>
+              <w:jc w:val="center"/>
+              <w:rPr>
+                <w:ins w:id="136" w:author="Huang, Lili" w:date="2019-07-09T12:52:00Z"/>
+                <w:sz w:val="20"/>
+              </w:rPr>
+            </w:pPr>
+            <w:ins w:id="137" w:author="Huang, Lili" w:date="2019-07-09T12:52:00Z">
+              <w:r>
+                <w:rPr>
+                  <w:sz w:val="20"/>
+                </w:rPr>
+                <w:t>Choose a short call, and select “No” for Agree radio button;</w:t>
+              </w:r>
+            </w:ins>
+          </w:p>
+        </w:tc>
+        <w:tc>
+          <w:tcPr>
+            <w:tcW w:w="3450" w:type="dxa"/>
+            <w:gridSpan w:val="2"/>
+          </w:tcPr>
+          <w:p>
+            <w:pPr>
+              <w:tabs>
+                <w:tab w:val="left" w:pos="360"/>
+              </w:tabs>
+              <w:jc w:val="center"/>
+              <w:rPr>
+                <w:ins w:id="138" w:author="Huang, Lili" w:date="2019-07-09T12:52:00Z"/>
+                <w:sz w:val="20"/>
+              </w:rPr>
+            </w:pPr>
+            <w:ins w:id="139" w:author="Huang, Lili" w:date="2019-07-09T12:53:00Z">
+              <w:r>
+                <w:rPr>
+                  <w:sz w:val="20"/>
+                </w:rPr>
+                <w:t>T</w:t>
+              </w:r>
+            </w:ins>
+            <w:ins w:id="140" w:author="Huang, Lili" w:date="2019-07-09T12:52:00Z">
+              <w:r>
+                <w:rPr>
+                  <w:sz w:val="20"/>
+                </w:rPr>
+                <w:t xml:space="preserve">extbox displays </w:t>
+              </w:r>
+            </w:ins>
+            <w:ins w:id="141" w:author="Huang, Lili" w:date="2019-07-09T12:53:00Z">
+              <w:r>
+                <w:rPr>
+                  <w:sz w:val="20"/>
+                </w:rPr>
+                <w:t xml:space="preserve">next to “Agree” radio button </w:t>
+              </w:r>
+            </w:ins>
+            <w:ins w:id="142" w:author="Huang, Lili" w:date="2019-07-09T12:52:00Z">
+              <w:r>
+                <w:rPr>
+                  <w:sz w:val="20"/>
+                </w:rPr>
+                <w:t>for user to enter notes</w:t>
+              </w:r>
+            </w:ins>
+          </w:p>
+        </w:tc>
+        <w:tc>
+          <w:tcPr>
+            <w:tcW w:w="1275" w:type="dxa"/>
+          </w:tcPr>
+          <w:p>
+            <w:pPr>
+              <w:tabs>
+                <w:tab w:val="left" w:pos="360"/>
+              </w:tabs>
+              <w:jc w:val="center"/>
+              <w:rPr>
+                <w:ins w:id="143" w:author="Huang, Lili" w:date="2019-07-09T12:52:00Z"/>
+                <w:sz w:val="20"/>
+              </w:rPr>
+            </w:pPr>
+            <w:ins w:id="144" w:author="Huang, Lili" w:date="2019-07-09T12:53:00Z">
+              <w:r>
+                <w:rPr>
+                  <w:sz w:val="20"/>
+                </w:rPr>
+                <w:t>P</w:t>
+              </w:r>
+            </w:ins>
+          </w:p>
+        </w:tc>
+      </w:tr>
+      <w:tr>
+        <w:trPr>
+          <w:ins w:id="145" w:author="Huang, Lili" w:date="2019-07-09T12:54:00Z"/>
+        </w:trPr>
+        <w:tc>
+          <w:tcPr>
+            <w:tcW w:w="1308" w:type="dxa"/>
+            <w:gridSpan w:val="2"/>
+          </w:tcPr>
+          <w:p>
+            <w:pPr>
+              <w:tabs>
+                <w:tab w:val="left" w:pos="360"/>
+              </w:tabs>
+              <w:jc w:val="center"/>
+              <w:rPr>
+                <w:ins w:id="146" w:author="Huang, Lili" w:date="2019-07-09T12:54:00Z"/>
+                <w:sz w:val="20"/>
+              </w:rPr>
+            </w:pPr>
+            <w:ins w:id="147" w:author="Huang, Lili" w:date="2019-07-09T12:54:00Z">
+              <w:r>
+                <w:rPr>
+                  <w:sz w:val="20"/>
+                </w:rPr>
+                <w:t>RV-56</w:t>
+              </w:r>
+              <w:r>
+                <w:rPr>
+                  <w:sz w:val="20"/>
+                </w:rPr>
+                <w:t>.1</w:t>
+              </w:r>
+            </w:ins>
+          </w:p>
+        </w:tc>
+        <w:tc>
+          <w:tcPr>
+            <w:tcW w:w="4200" w:type="dxa"/>
+          </w:tcPr>
+          <w:p>
+            <w:pPr>
+              <w:tabs>
+                <w:tab w:val="left" w:pos="360"/>
+              </w:tabs>
+              <w:jc w:val="center"/>
+              <w:rPr>
+                <w:ins w:id="148" w:author="Huang, Lili" w:date="2019-07-09T12:54:00Z"/>
+                <w:sz w:val="20"/>
+              </w:rPr>
+            </w:pPr>
+            <w:ins w:id="149" w:author="Huang, Lili" w:date="2019-07-09T12:54:00Z">
+              <w:r>
+                <w:rPr>
+                  <w:sz w:val="20"/>
+                </w:rPr>
+                <w:t>Same as RV-54</w:t>
+              </w:r>
+            </w:ins>
+          </w:p>
+        </w:tc>
+        <w:tc>
+          <w:tcPr>
+            <w:tcW w:w="4275" w:type="dxa"/>
+            <w:gridSpan w:val="3"/>
+          </w:tcPr>
+          <w:p>
+            <w:pPr>
+              <w:tabs>
+                <w:tab w:val="left" w:pos="360"/>
+              </w:tabs>
+              <w:jc w:val="center"/>
+              <w:rPr>
+                <w:ins w:id="150" w:author="Huang, Lili" w:date="2019-07-09T12:54:00Z"/>
+                <w:sz w:val="20"/>
+              </w:rPr>
+            </w:pPr>
+            <w:ins w:id="151" w:author="Huang, Lili" w:date="2019-07-09T12:54:00Z">
+              <w:r>
+                <w:rPr>
+                  <w:sz w:val="20"/>
+                </w:rPr>
+                <w:t>Continue with RV-5</w:t>
+              </w:r>
+            </w:ins>
+            <w:ins w:id="152" w:author="Huang, Lili" w:date="2019-07-09T12:55:00Z">
+              <w:r>
+                <w:rPr>
+                  <w:sz w:val="20"/>
+                </w:rPr>
+                <w:t>6</w:t>
+              </w:r>
+            </w:ins>
+            <w:bookmarkStart w:id="153" w:name="_GoBack"/>
+            <w:bookmarkEnd w:id="153"/>
+            <w:ins w:id="154" w:author="Huang, Lili" w:date="2019-07-09T12:54:00Z">
               <w:r>
                 <w:rPr>
                   <w:sz w:val="20"/>
@@ -10575,99 +12634,48 @@
               </w:tabs>
               <w:jc w:val="center"/>
               <w:rPr>
-                <w:sz w:val="20"/>
-              </w:rPr>
-            </w:pPr>
-            <w:ins w:id="23" w:author="Huang, Lili" w:date="2019-05-14T09:01:00Z">
+                <w:ins w:id="155" w:author="Huang, Lili" w:date="2019-07-09T12:54:00Z"/>
+                <w:sz w:val="20"/>
+              </w:rPr>
+            </w:pPr>
+            <w:ins w:id="156" w:author="Huang, Lili" w:date="2019-07-09T12:54:00Z">
               <w:r>
                 <w:rPr>
                   <w:sz w:val="20"/>
                 </w:rPr>
-                <w:t>User is configures either as the log employee or the log employee</w:t>
+                <w:t>Leave all entries empty and Click Submit button.</w:t>
               </w:r>
             </w:ins>
-            <w:ins w:id="24" w:author="Huang, Lili" w:date="2019-05-14T09:02:00Z">
+          </w:p>
+        </w:tc>
+        <w:tc>
+          <w:tcPr>
+            <w:tcW w:w="3450" w:type="dxa"/>
+            <w:gridSpan w:val="2"/>
+          </w:tcPr>
+          <w:p>
+            <w:pPr>
+              <w:tabs>
+                <w:tab w:val="left" w:pos="360"/>
+              </w:tabs>
+              <w:jc w:val="center"/>
+              <w:rPr>
+                <w:ins w:id="157" w:author="Huang, Lili" w:date="2019-07-09T12:54:00Z"/>
+                <w:sz w:val="20"/>
+              </w:rPr>
+            </w:pPr>
+            <w:ins w:id="158" w:author="Huang, Lili" w:date="2019-07-09T12:54:00Z">
               <w:r>
                 <w:rPr>
                   <w:sz w:val="20"/>
                 </w:rPr>
-                <w:t>’s supervisor;</w:t>
+                <w:t>Validation error displays, indicating all fields are required.</w:t>
               </w:r>
             </w:ins>
           </w:p>
         </w:tc>
         <w:tc>
           <w:tcPr>
-            <w:tcW w:w="4275" w:type="dxa"/>
-            <w:gridSpan w:val="3"/>
-          </w:tcPr>
-          <w:p>
-            <w:pPr>
-              <w:tabs>
-                <w:tab w:val="left" w:pos="360"/>
-              </w:tabs>
-              <w:jc w:val="center"/>
-              <w:rPr>
-                <w:ins w:id="25" w:author="Huang, Lili" w:date="2019-05-14T09:03:00Z"/>
-                <w:sz w:val="20"/>
-              </w:rPr>
-            </w:pPr>
-            <w:ins w:id="26" w:author="Huang, Lili" w:date="2019-05-14T09:03:00Z">
-              <w:r>
-                <w:rPr>
-                  <w:sz w:val="20"/>
-                </w:rPr>
-                <w:t>Go to My Dashboard;</w:t>
-              </w:r>
-            </w:ins>
-          </w:p>
-          <w:p>
-            <w:pPr>
-              <w:tabs>
-                <w:tab w:val="left" w:pos="360"/>
-              </w:tabs>
-              <w:jc w:val="center"/>
-              <w:rPr>
-                <w:sz w:val="20"/>
-              </w:rPr>
-            </w:pPr>
-            <w:ins w:id="27" w:author="Huang, Lili" w:date="2019-05-14T09:03:00Z">
-              <w:r>
-                <w:rPr>
-                  <w:sz w:val="20"/>
-                </w:rPr>
-                <w:t>Click “My Pending”</w:t>
-              </w:r>
-            </w:ins>
-          </w:p>
-        </w:tc>
-        <w:tc>
-          <w:tcPr>
-            <w:tcW w:w="3450" w:type="dxa"/>
-            <w:gridSpan w:val="2"/>
-          </w:tcPr>
-          <w:p>
-            <w:pPr>
-              <w:tabs>
-                <w:tab w:val="left" w:pos="360"/>
-              </w:tabs>
-              <w:jc w:val="center"/>
-              <w:rPr>
-                <w:sz w:val="20"/>
-              </w:rPr>
-            </w:pPr>
-            <w:ins w:id="28" w:author="Huang, Lili" w:date="2019-05-14T09:03:00Z">
-              <w:r>
-                <w:rPr>
-                  <w:sz w:val="20"/>
-                </w:rPr>
-                <w:t>Review page display with the correct instruction text.</w:t>
-              </w:r>
-            </w:ins>
-          </w:p>
-        </w:tc>
-        <w:tc>
-          <w:tcPr>
             <w:tcW w:w="1275" w:type="dxa"/>
           </w:tcPr>
           <w:p>
@@ -10677,10 +12685,11 @@
               </w:tabs>
               <w:jc w:val="center"/>
               <w:rPr>
-                <w:sz w:val="20"/>
-              </w:rPr>
-            </w:pPr>
-            <w:ins w:id="29" w:author="Huang, Lili" w:date="2019-05-14T09:03:00Z">
+                <w:ins w:id="159" w:author="Huang, Lili" w:date="2019-07-09T12:54:00Z"/>
+                <w:sz w:val="20"/>
+              </w:rPr>
+            </w:pPr>
+            <w:ins w:id="160" w:author="Huang, Lili" w:date="2019-07-09T12:54:00Z">
               <w:r>
                 <w:rPr>
                   <w:sz w:val="20"/>
@@ -10692,6 +12701,9 @@
         </w:tc>
       </w:tr>
       <w:tr>
+        <w:trPr>
+          <w:ins w:id="161" w:author="Huang, Lili" w:date="2019-07-09T09:42:00Z"/>
+        </w:trPr>
         <w:tc>
           <w:tcPr>
             <w:tcW w:w="1308" w:type="dxa"/>
@@ -10704,9 +12716,18 @@
               </w:tabs>
               <w:jc w:val="center"/>
               <w:rPr>
-                <w:sz w:val="20"/>
-              </w:rPr>
-            </w:pPr>
+                <w:ins w:id="162" w:author="Huang, Lili" w:date="2019-07-09T09:42:00Z"/>
+                <w:sz w:val="20"/>
+              </w:rPr>
+            </w:pPr>
+            <w:ins w:id="163" w:author="Huang, Lili" w:date="2019-07-09T09:42:00Z">
+              <w:r>
+                <w:rPr>
+                  <w:sz w:val="20"/>
+                </w:rPr>
+                <w:t>RV-57</w:t>
+              </w:r>
+            </w:ins>
           </w:p>
         </w:tc>
         <w:tc>
@@ -10720,9 +12741,38 @@
               </w:tabs>
               <w:jc w:val="center"/>
               <w:rPr>
-                <w:sz w:val="20"/>
-              </w:rPr>
-            </w:pPr>
+                <w:ins w:id="164" w:author="Huang, Lili" w:date="2019-07-09T09:43:00Z"/>
+                <w:sz w:val="20"/>
+              </w:rPr>
+            </w:pPr>
+            <w:ins w:id="165" w:author="Huang, Lili" w:date="2019-07-09T09:43:00Z">
+              <w:r>
+                <w:rPr>
+                  <w:sz w:val="20"/>
+                </w:rPr>
+                <w:t>Make sure there are completed Short Call logs;</w:t>
+              </w:r>
+            </w:ins>
+          </w:p>
+          <w:p>
+            <w:pPr>
+              <w:tabs>
+                <w:tab w:val="left" w:pos="360"/>
+              </w:tabs>
+              <w:jc w:val="center"/>
+              <w:rPr>
+                <w:ins w:id="166" w:author="Huang, Lili" w:date="2019-07-09T09:42:00Z"/>
+                <w:sz w:val="20"/>
+              </w:rPr>
+            </w:pPr>
+            <w:ins w:id="167" w:author="Huang, Lili" w:date="2019-07-09T09:42:00Z">
+              <w:r>
+                <w:rPr>
+                  <w:sz w:val="20"/>
+                </w:rPr>
+                <w:t>User is configured with role of ‘eCL’</w:t>
+              </w:r>
+            </w:ins>
           </w:p>
         </w:tc>
         <w:tc>
@@ -10737,9 +12787,46 @@
               </w:tabs>
               <w:jc w:val="center"/>
               <w:rPr>
-                <w:sz w:val="20"/>
-              </w:rPr>
-            </w:pPr>
+                <w:ins w:id="168" w:author="Huang, Lili" w:date="2019-07-09T09:43:00Z"/>
+                <w:sz w:val="20"/>
+              </w:rPr>
+            </w:pPr>
+            <w:ins w:id="169" w:author="Huang, Lili" w:date="2019-07-09T09:42:00Z">
+              <w:r>
+                <w:rPr>
+                  <w:sz w:val="20"/>
+                </w:rPr>
+                <w:t>Go to Historical Dashboard</w:t>
+              </w:r>
+            </w:ins>
+            <w:ins w:id="170" w:author="Huang, Lili" w:date="2019-07-09T09:43:00Z">
+              <w:r>
+                <w:rPr>
+                  <w:sz w:val="20"/>
+                </w:rPr>
+                <w:t>;</w:t>
+              </w:r>
+            </w:ins>
+          </w:p>
+          <w:p>
+            <w:pPr>
+              <w:tabs>
+                <w:tab w:val="left" w:pos="360"/>
+              </w:tabs>
+              <w:jc w:val="center"/>
+              <w:rPr>
+                <w:ins w:id="171" w:author="Huang, Lili" w:date="2019-07-09T09:42:00Z"/>
+                <w:sz w:val="20"/>
+              </w:rPr>
+            </w:pPr>
+            <w:ins w:id="172" w:author="Huang, Lili" w:date="2019-07-09T09:43:00Z">
+              <w:r>
+                <w:rPr>
+                  <w:sz w:val="20"/>
+                </w:rPr>
+                <w:t>Enter all search criteria, and click Search</w:t>
+              </w:r>
+            </w:ins>
           </w:p>
         </w:tc>
         <w:tc>
@@ -10754,9 +12841,18 @@
               </w:tabs>
               <w:jc w:val="center"/>
               <w:rPr>
-                <w:sz w:val="20"/>
-              </w:rPr>
-            </w:pPr>
+                <w:ins w:id="173" w:author="Huang, Lili" w:date="2019-07-09T09:42:00Z"/>
+                <w:sz w:val="20"/>
+              </w:rPr>
+            </w:pPr>
+            <w:ins w:id="174" w:author="Huang, Lili" w:date="2019-07-09T09:44:00Z">
+              <w:r>
+                <w:rPr>
+                  <w:sz w:val="20"/>
+                </w:rPr>
+                <w:t>Short Call logs display in the log list</w:t>
+              </w:r>
+            </w:ins>
           </w:p>
         </w:tc>
         <w:tc>
@@ -10770,13 +12866,25 @@
               </w:tabs>
               <w:jc w:val="center"/>
               <w:rPr>
-                <w:sz w:val="20"/>
-              </w:rPr>
-            </w:pPr>
+                <w:ins w:id="175" w:author="Huang, Lili" w:date="2019-07-09T09:42:00Z"/>
+                <w:sz w:val="20"/>
+              </w:rPr>
+            </w:pPr>
+            <w:ins w:id="176" w:author="Huang, Lili" w:date="2019-07-09T09:44:00Z">
+              <w:r>
+                <w:rPr>
+                  <w:sz w:val="20"/>
+                </w:rPr>
+                <w:t>P</w:t>
+              </w:r>
+            </w:ins>
           </w:p>
         </w:tc>
       </w:tr>
       <w:tr>
+        <w:trPr>
+          <w:ins w:id="177" w:author="Huang, Lili" w:date="2019-07-09T09:44:00Z"/>
+        </w:trPr>
         <w:tc>
           <w:tcPr>
             <w:tcW w:w="1308" w:type="dxa"/>
@@ -10789,9 +12897,18 @@
               </w:tabs>
               <w:jc w:val="center"/>
               <w:rPr>
-                <w:sz w:val="20"/>
-              </w:rPr>
-            </w:pPr>
+                <w:ins w:id="178" w:author="Huang, Lili" w:date="2019-07-09T09:44:00Z"/>
+                <w:sz w:val="20"/>
+              </w:rPr>
+            </w:pPr>
+            <w:ins w:id="179" w:author="Huang, Lili" w:date="2019-07-09T09:44:00Z">
+              <w:r>
+                <w:rPr>
+                  <w:sz w:val="20"/>
+                </w:rPr>
+                <w:t>RV-58</w:t>
+              </w:r>
+            </w:ins>
           </w:p>
         </w:tc>
         <w:tc>
@@ -10805,9 +12922,18 @@
               </w:tabs>
               <w:jc w:val="center"/>
               <w:rPr>
-                <w:sz w:val="20"/>
-              </w:rPr>
-            </w:pPr>
+                <w:ins w:id="180" w:author="Huang, Lili" w:date="2019-07-09T09:44:00Z"/>
+                <w:sz w:val="20"/>
+              </w:rPr>
+            </w:pPr>
+            <w:ins w:id="181" w:author="Huang, Lili" w:date="2019-07-09T09:44:00Z">
+              <w:r>
+                <w:rPr>
+                  <w:sz w:val="20"/>
+                </w:rPr>
+                <w:t>Same as RV-57</w:t>
+              </w:r>
+            </w:ins>
           </w:p>
         </w:tc>
         <w:tc>
@@ -10822,9 +12948,38 @@
               </w:tabs>
               <w:jc w:val="center"/>
               <w:rPr>
-                <w:sz w:val="20"/>
-              </w:rPr>
-            </w:pPr>
+                <w:ins w:id="182" w:author="Huang, Lili" w:date="2019-07-09T09:44:00Z"/>
+                <w:sz w:val="20"/>
+              </w:rPr>
+            </w:pPr>
+            <w:ins w:id="183" w:author="Huang, Lili" w:date="2019-07-09T09:44:00Z">
+              <w:r>
+                <w:rPr>
+                  <w:sz w:val="20"/>
+                </w:rPr>
+                <w:t>Continue with RV-57;</w:t>
+              </w:r>
+            </w:ins>
+          </w:p>
+          <w:p>
+            <w:pPr>
+              <w:tabs>
+                <w:tab w:val="left" w:pos="360"/>
+              </w:tabs>
+              <w:jc w:val="center"/>
+              <w:rPr>
+                <w:ins w:id="184" w:author="Huang, Lili" w:date="2019-07-09T09:44:00Z"/>
+                <w:sz w:val="20"/>
+              </w:rPr>
+            </w:pPr>
+            <w:ins w:id="185" w:author="Huang, Lili" w:date="2019-07-09T09:45:00Z">
+              <w:r>
+                <w:rPr>
+                  <w:sz w:val="20"/>
+                </w:rPr>
+                <w:t>Click Export to Excel</w:t>
+              </w:r>
+            </w:ins>
           </w:p>
         </w:tc>
         <w:tc>
@@ -10837,11 +12992,19 @@
               <w:tabs>
                 <w:tab w:val="left" w:pos="360"/>
               </w:tabs>
-              <w:jc w:val="center"/>
-              <w:rPr>
-                <w:sz w:val="20"/>
-              </w:rPr>
-            </w:pPr>
+              <w:rPr>
+                <w:ins w:id="186" w:author="Huang, Lili" w:date="2019-07-09T09:44:00Z"/>
+                <w:sz w:val="20"/>
+              </w:rPr>
+            </w:pPr>
+            <w:ins w:id="187" w:author="Huang, Lili" w:date="2019-07-09T09:45:00Z">
+              <w:r>
+                <w:rPr>
+                  <w:sz w:val="20"/>
+                </w:rPr>
+                <w:t>Short call logs are exported in excel in a separate work sheet together with regular logs and Quality Now logs (if any)</w:t>
+              </w:r>
+            </w:ins>
           </w:p>
         </w:tc>
         <w:tc>
@@ -10855,13 +13018,25 @@
               </w:tabs>
               <w:jc w:val="center"/>
               <w:rPr>
-                <w:sz w:val="20"/>
-              </w:rPr>
-            </w:pPr>
+                <w:ins w:id="188" w:author="Huang, Lili" w:date="2019-07-09T09:44:00Z"/>
+                <w:sz w:val="20"/>
+              </w:rPr>
+            </w:pPr>
+            <w:ins w:id="189" w:author="Huang, Lili" w:date="2019-07-09T09:46:00Z">
+              <w:r>
+                <w:rPr>
+                  <w:sz w:val="20"/>
+                </w:rPr>
+                <w:t>P</w:t>
+              </w:r>
+            </w:ins>
           </w:p>
         </w:tc>
       </w:tr>
       <w:tr>
+        <w:trPr>
+          <w:ins w:id="190" w:author="Huang, Lili" w:date="2019-07-09T12:34:00Z"/>
+        </w:trPr>
         <w:tc>
           <w:tcPr>
             <w:tcW w:w="1308" w:type="dxa"/>
@@ -10874,9 +13049,18 @@
               </w:tabs>
               <w:jc w:val="center"/>
               <w:rPr>
-                <w:sz w:val="20"/>
-              </w:rPr>
-            </w:pPr>
+                <w:ins w:id="191" w:author="Huang, Lili" w:date="2019-07-09T12:34:00Z"/>
+                <w:sz w:val="20"/>
+              </w:rPr>
+            </w:pPr>
+            <w:ins w:id="192" w:author="Huang, Lili" w:date="2019-07-09T12:34:00Z">
+              <w:r>
+                <w:rPr>
+                  <w:sz w:val="20"/>
+                </w:rPr>
+                <w:t>RV-59</w:t>
+              </w:r>
+            </w:ins>
           </w:p>
         </w:tc>
         <w:tc>
@@ -10890,9 +13074,55 @@
               </w:tabs>
               <w:jc w:val="center"/>
               <w:rPr>
-                <w:sz w:val="20"/>
-              </w:rPr>
-            </w:pPr>
+                <w:ins w:id="193" w:author="Huang, Lili" w:date="2019-07-09T12:35:00Z"/>
+                <w:sz w:val="20"/>
+              </w:rPr>
+            </w:pPr>
+            <w:ins w:id="194" w:author="Huang, Lili" w:date="2019-07-09T12:35:00Z">
+              <w:r>
+                <w:rPr>
+                  <w:sz w:val="20"/>
+                </w:rPr>
+                <w:t>Make sure there are completed Short Call logs;</w:t>
+              </w:r>
+            </w:ins>
+          </w:p>
+          <w:p>
+            <w:pPr>
+              <w:tabs>
+                <w:tab w:val="left" w:pos="360"/>
+              </w:tabs>
+              <w:jc w:val="center"/>
+              <w:rPr>
+                <w:ins w:id="195" w:author="Huang, Lili" w:date="2019-07-09T12:34:00Z"/>
+                <w:sz w:val="20"/>
+              </w:rPr>
+            </w:pPr>
+            <w:ins w:id="196" w:author="Huang, Lili" w:date="2019-07-09T12:35:00Z">
+              <w:r>
+                <w:rPr>
+                  <w:sz w:val="20"/>
+                </w:rPr>
+                <w:lastRenderedPageBreak/>
+                <w:t xml:space="preserve">User is configured as Senior Manager </w:t>
+              </w:r>
+            </w:ins>
+            <w:ins w:id="197" w:author="Huang, Lili" w:date="2019-07-09T12:36:00Z">
+              <w:r>
+                <w:rPr>
+                  <w:sz w:val="20"/>
+                </w:rPr>
+                <w:t xml:space="preserve">of the logs’ employees </w:t>
+              </w:r>
+            </w:ins>
+            <w:ins w:id="198" w:author="Huang, Lili" w:date="2019-07-09T12:35:00Z">
+              <w:r>
+                <w:rPr>
+                  <w:sz w:val="20"/>
+                </w:rPr>
+                <w:t>and has role of “eCL”;</w:t>
+              </w:r>
+            </w:ins>
           </w:p>
         </w:tc>
         <w:tc>
@@ -10907,9 +13137,40 @@
               </w:tabs>
               <w:jc w:val="center"/>
               <w:rPr>
-                <w:sz w:val="20"/>
-              </w:rPr>
-            </w:pPr>
+                <w:ins w:id="199" w:author="Huang, Lili" w:date="2019-07-09T12:36:00Z"/>
+                <w:sz w:val="20"/>
+              </w:rPr>
+            </w:pPr>
+            <w:ins w:id="200" w:author="Huang, Lili" w:date="2019-07-09T12:36:00Z">
+              <w:r>
+                <w:rPr>
+                  <w:sz w:val="20"/>
+                </w:rPr>
+                <w:lastRenderedPageBreak/>
+                <w:t>Go to My Dashboard;</w:t>
+              </w:r>
+            </w:ins>
+          </w:p>
+          <w:p>
+            <w:pPr>
+              <w:tabs>
+                <w:tab w:val="left" w:pos="360"/>
+              </w:tabs>
+              <w:jc w:val="center"/>
+              <w:rPr>
+                <w:ins w:id="201" w:author="Huang, Lili" w:date="2019-07-09T12:34:00Z"/>
+                <w:sz w:val="20"/>
+              </w:rPr>
+            </w:pPr>
+            <w:ins w:id="202" w:author="Huang, Lili" w:date="2019-07-09T12:36:00Z">
+              <w:r>
+                <w:rPr>
+                  <w:sz w:val="20"/>
+                </w:rPr>
+                <w:lastRenderedPageBreak/>
+                <w:t>Click Export to Excel</w:t>
+              </w:r>
+            </w:ins>
           </w:p>
         </w:tc>
         <w:tc>
@@ -10922,11 +13183,27 @@
               <w:tabs>
                 <w:tab w:val="left" w:pos="360"/>
               </w:tabs>
-              <w:jc w:val="center"/>
-              <w:rPr>
-                <w:sz w:val="20"/>
-              </w:rPr>
-            </w:pPr>
+              <w:rPr>
+                <w:ins w:id="203" w:author="Huang, Lili" w:date="2019-07-09T12:34:00Z"/>
+                <w:sz w:val="20"/>
+              </w:rPr>
+            </w:pPr>
+            <w:ins w:id="204" w:author="Huang, Lili" w:date="2019-07-09T12:37:00Z">
+              <w:r>
+                <w:rPr>
+                  <w:sz w:val="20"/>
+                </w:rPr>
+                <w:lastRenderedPageBreak/>
+                <w:t xml:space="preserve">Short call logs are exported in excel in a </w:t>
+              </w:r>
+              <w:r>
+                <w:rPr>
+                  <w:sz w:val="20"/>
+                </w:rPr>
+                <w:lastRenderedPageBreak/>
+                <w:t>separate work sheet together with regular logs and Quality Now logs (if any)</w:t>
+              </w:r>
+            </w:ins>
           </w:p>
         </w:tc>
         <w:tc>
@@ -10940,179 +13217,19 @@
               </w:tabs>
               <w:jc w:val="center"/>
               <w:rPr>
-                <w:sz w:val="20"/>
-              </w:rPr>
-            </w:pPr>
-          </w:p>
-        </w:tc>
-      </w:tr>
-      <w:tr>
-        <w:tc>
-          <w:tcPr>
-            <w:tcW w:w="1308" w:type="dxa"/>
-            <w:gridSpan w:val="2"/>
-          </w:tcPr>
-          <w:p>
-            <w:pPr>
-              <w:tabs>
-                <w:tab w:val="left" w:pos="360"/>
-              </w:tabs>
-              <w:jc w:val="center"/>
-              <w:rPr>
-                <w:sz w:val="20"/>
-              </w:rPr>
-            </w:pPr>
-          </w:p>
-        </w:tc>
-        <w:tc>
-          <w:tcPr>
-            <w:tcW w:w="4200" w:type="dxa"/>
-          </w:tcPr>
-          <w:p>
-            <w:pPr>
-              <w:tabs>
-                <w:tab w:val="left" w:pos="360"/>
-              </w:tabs>
-              <w:jc w:val="center"/>
-              <w:rPr>
-                <w:sz w:val="20"/>
-              </w:rPr>
-            </w:pPr>
-          </w:p>
-        </w:tc>
-        <w:tc>
-          <w:tcPr>
-            <w:tcW w:w="4275" w:type="dxa"/>
-            <w:gridSpan w:val="3"/>
-          </w:tcPr>
-          <w:p>
-            <w:pPr>
-              <w:tabs>
-                <w:tab w:val="left" w:pos="360"/>
-              </w:tabs>
-              <w:jc w:val="center"/>
-              <w:rPr>
-                <w:sz w:val="20"/>
-              </w:rPr>
-            </w:pPr>
-          </w:p>
-        </w:tc>
-        <w:tc>
-          <w:tcPr>
-            <w:tcW w:w="3450" w:type="dxa"/>
-            <w:gridSpan w:val="2"/>
-          </w:tcPr>
-          <w:p>
-            <w:pPr>
-              <w:tabs>
-                <w:tab w:val="left" w:pos="360"/>
-              </w:tabs>
-              <w:jc w:val="center"/>
-              <w:rPr>
-                <w:sz w:val="20"/>
-              </w:rPr>
-            </w:pPr>
-          </w:p>
-        </w:tc>
-        <w:tc>
-          <w:tcPr>
-            <w:tcW w:w="1275" w:type="dxa"/>
-          </w:tcPr>
-          <w:p>
-            <w:pPr>
-              <w:tabs>
-                <w:tab w:val="left" w:pos="360"/>
-              </w:tabs>
-              <w:jc w:val="center"/>
-              <w:rPr>
-                <w:sz w:val="20"/>
-              </w:rPr>
-            </w:pPr>
-          </w:p>
-        </w:tc>
-      </w:tr>
-      <w:tr>
-        <w:tc>
-          <w:tcPr>
-            <w:tcW w:w="1308" w:type="dxa"/>
-            <w:gridSpan w:val="2"/>
-          </w:tcPr>
-          <w:p>
-            <w:pPr>
-              <w:tabs>
-                <w:tab w:val="left" w:pos="360"/>
-              </w:tabs>
-              <w:jc w:val="center"/>
-              <w:rPr>
-                <w:sz w:val="20"/>
-              </w:rPr>
-            </w:pPr>
-          </w:p>
-        </w:tc>
-        <w:tc>
-          <w:tcPr>
-            <w:tcW w:w="4200" w:type="dxa"/>
-          </w:tcPr>
-          <w:p>
-            <w:pPr>
-              <w:tabs>
-                <w:tab w:val="left" w:pos="360"/>
-              </w:tabs>
-              <w:jc w:val="center"/>
-              <w:rPr>
-                <w:sz w:val="20"/>
-              </w:rPr>
-            </w:pPr>
-          </w:p>
-        </w:tc>
-        <w:tc>
-          <w:tcPr>
-            <w:tcW w:w="4275" w:type="dxa"/>
-            <w:gridSpan w:val="3"/>
-          </w:tcPr>
-          <w:p>
-            <w:pPr>
-              <w:tabs>
-                <w:tab w:val="left" w:pos="360"/>
-              </w:tabs>
-              <w:jc w:val="center"/>
-              <w:rPr>
-                <w:sz w:val="20"/>
-              </w:rPr>
-            </w:pPr>
-          </w:p>
-        </w:tc>
-        <w:tc>
-          <w:tcPr>
-            <w:tcW w:w="3450" w:type="dxa"/>
-            <w:gridSpan w:val="2"/>
-          </w:tcPr>
-          <w:p>
-            <w:pPr>
-              <w:tabs>
-                <w:tab w:val="left" w:pos="360"/>
-              </w:tabs>
-              <w:jc w:val="center"/>
-              <w:rPr>
-                <w:sz w:val="20"/>
-              </w:rPr>
-            </w:pPr>
-          </w:p>
-        </w:tc>
-        <w:tc>
-          <w:tcPr>
-            <w:tcW w:w="1275" w:type="dxa"/>
-          </w:tcPr>
-          <w:p>
-            <w:pPr>
-              <w:tabs>
-                <w:tab w:val="left" w:pos="360"/>
-              </w:tabs>
-              <w:jc w:val="center"/>
-              <w:rPr>
-                <w:sz w:val="20"/>
-              </w:rPr>
-            </w:pPr>
+                <w:ins w:id="205" w:author="Huang, Lili" w:date="2019-07-09T12:34:00Z"/>
+                <w:sz w:val="20"/>
+              </w:rPr>
+            </w:pPr>
+            <w:ins w:id="206" w:author="Huang, Lili" w:date="2019-07-09T12:37:00Z">
+              <w:r>
+                <w:rPr>
+                  <w:sz w:val="20"/>
+                </w:rPr>
+                <w:lastRenderedPageBreak/>
+                <w:t>P</w:t>
+              </w:r>
+            </w:ins>
           </w:p>
         </w:tc>
       </w:tr>
@@ -11288,28 +13405,56 @@
                 <w:sz w:val="20"/>
               </w:rPr>
             </w:pPr>
-            <w:del w:id="30" w:author="Huang, Lili" w:date="2019-05-14T09:03:00Z">
+            <w:r>
+              <w:rPr>
+                <w:sz w:val="20"/>
+              </w:rPr>
+              <w:t>0</w:t>
+            </w:r>
+            <w:del w:id="207" w:author="Huang, Lili" w:date="2019-07-09T12:37:00Z">
               <w:r>
                 <w:rPr>
                   <w:sz w:val="20"/>
                 </w:rPr>
-                <w:delText xml:space="preserve">03/20/2019, </w:delText>
+                <w:delText>5</w:delText>
               </w:r>
+            </w:del>
+            <w:ins w:id="208" w:author="Huang, Lili" w:date="2019-07-09T12:37:00Z">
               <w:r>
                 <w:rPr>
                   <w:sz w:val="20"/>
                 </w:rPr>
-                <w:delText>02/12/2019</w:delText>
+                <w:t>7</w:t>
               </w:r>
-            </w:del>
-            <w:ins w:id="31" w:author="Huang, Lili" w:date="2019-05-14T09:03:00Z">
+            </w:ins>
+            <w:r>
+              <w:rPr>
+                <w:sz w:val="20"/>
+              </w:rPr>
+              <w:t>/</w:t>
+            </w:r>
+            <w:del w:id="209" w:author="Huang, Lili" w:date="2019-07-09T12:37:00Z">
               <w:r>
                 <w:rPr>
                   <w:sz w:val="20"/>
                 </w:rPr>
-                <w:t>05/15/2019</w:t>
+                <w:delText>15</w:delText>
+              </w:r>
+            </w:del>
+            <w:ins w:id="210" w:author="Huang, Lili" w:date="2019-07-09T12:37:00Z">
+              <w:r>
+                <w:rPr>
+                  <w:sz w:val="20"/>
+                </w:rPr>
+                <w:t>09</w:t>
               </w:r>
             </w:ins>
+            <w:r>
+              <w:rPr>
+                <w:sz w:val="20"/>
+              </w:rPr>
+              <w:t>/2019</w:t>
+            </w:r>
           </w:p>
         </w:tc>
       </w:tr>
@@ -11689,7 +13834,7 @@
         </mc:Choice>
         <mc:Fallback>
           <w:pict>
-            <v:line w14:anchorId="60EAC7BE" id="Line 4" o:spid="_x0000_s1026" style="position:absolute;z-index:251658240;visibility:visible;mso-wrap-style:square;mso-width-percent:0;mso-height-percent:0;mso-wrap-distance-left:9pt;mso-wrap-distance-top:0;mso-wrap-distance-right:9pt;mso-wrap-distance-bottom:0;mso-position-horizontal:absolute;mso-position-horizontal-relative:text;mso-position-vertical:absolute;mso-position-vertical-relative:text;mso-width-percent:0;mso-height-percent:0;mso-width-relative:page;mso-height-relative:page" from="0,4.8pt" to="10in,4.8pt" o:gfxdata="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" o:allowincell="f"/>
+            <v:line w14:anchorId="69FF1A0F" id="Line 4" o:spid="_x0000_s1026" style="position:absolute;z-index:251658240;visibility:visible;mso-wrap-style:square;mso-width-percent:0;mso-height-percent:0;mso-wrap-distance-left:9pt;mso-wrap-distance-top:0;mso-wrap-distance-right:9pt;mso-wrap-distance-bottom:0;mso-position-horizontal:absolute;mso-position-horizontal-relative:text;mso-position-vertical:absolute;mso-position-vertical-relative:text;mso-width-percent:0;mso-height-percent:0;mso-width-relative:page;mso-height-relative:page" from="0,4.8pt" to="10in,4.8pt" o:gfxdata="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" o:allowincell="f"/>
           </w:pict>
         </mc:Fallback>
       </mc:AlternateContent>
@@ -11722,19 +13867,7 @@
       <w:rPr>
         <w:sz w:val="18"/>
       </w:rPr>
-      <w:t>CCO_eCoacihng_Log_</w:t>
-    </w:r>
-    <w:r>
-      <w:rPr>
-        <w:sz w:val="18"/>
-      </w:rPr>
-      <w:t>Review</w:t>
-    </w:r>
-    <w:r>
-      <w:rPr>
-        <w:sz w:val="18"/>
-      </w:rPr>
-      <w:t>_UTC</w:t>
+      <w:t>CCO_eCoacihng_Log_Review_UTC</w:t>
     </w:r>
   </w:p>
   <w:p>
@@ -11809,7 +13942,7 @@
         <w:noProof/>
         <w:sz w:val="18"/>
       </w:rPr>
-      <w:t>8</w:t>
+      <w:t>9</w:t>
     </w:r>
     <w:r>
       <w:rPr>
@@ -11928,7 +14061,7 @@
         </mc:Choice>
         <mc:Fallback>
           <w:pict>
-            <v:line w14:anchorId="0F593408" id="Line 1" o:spid="_x0000_s1026" style="position:absolute;z-index:251647488;visibility:visible;mso-wrap-style:square;mso-width-percent:0;mso-height-percent:0;mso-wrap-distance-left:9pt;mso-wrap-distance-top:0;mso-wrap-distance-right:9pt;mso-wrap-distance-bottom:0;mso-position-horizontal:absolute;mso-position-horizontal-relative:text;mso-position-vertical:absolute;mso-position-vertical-relative:text;mso-width-percent:0;mso-height-percent:0;mso-width-relative:page;mso-height-relative:page" from="0,14.4pt" to="10in,14.4pt" o:gfxdata="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" o:allowincell="f"/>
+            <v:line w14:anchorId="486E2D28" id="Line 1" o:spid="_x0000_s1026" style="position:absolute;z-index:251647488;visibility:visible;mso-wrap-style:square;mso-width-percent:0;mso-height-percent:0;mso-wrap-distance-left:9pt;mso-wrap-distance-top:0;mso-wrap-distance-right:9pt;mso-wrap-distance-bottom:0;mso-position-horizontal:absolute;mso-position-horizontal-relative:text;mso-position-vertical:absolute;mso-position-vertical-relative:text;mso-width-percent:0;mso-height-percent:0;mso-width-relative:page;mso-height-relative:page" from="0,14.4pt" to="10in,14.4pt" o:gfxdata="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" o:allowincell="f"/>
           </w:pict>
         </mc:Fallback>
       </mc:AlternateContent>
@@ -17459,7 +19592,7 @@
 </file>
 
 <file path=customXml/itemProps1.xml><?xml version="1.0" encoding="utf-8"?>
-<ds:datastoreItem xmlns:ds="http://schemas.openxmlformats.org/officeDocument/2006/customXml" ds:itemID="{5EDBB4CC-839A-449E-A6C3-42149D23F13A}">
+<ds:datastoreItem xmlns:ds="http://schemas.openxmlformats.org/officeDocument/2006/customXml" ds:itemID="{1BE97038-438D-45AA-9045-BFD8D8F47DD2}">
   <ds:schemaRefs>
     <ds:schemaRef ds:uri="http://schemas.openxmlformats.org/officeDocument/2006/bibliography"/>
   </ds:schemaRefs>

</xml_diff>

<commit_message>
#18449 - CSR Incentive Data Feed (IDD)
git-tfs-id: [https://tfs.omnicloud.local/tfs/cco%20program/]$/eCoaching_V2;C47207
</commit_message>
<xml_diff>
--- a/Unit Test/Web/CCO_eCoaching_Log_Review_UTC.docx
+++ b/Unit Test/Web/CCO_eCoaching_Log_Review_UTC.docx
@@ -1993,6 +1993,95 @@
           </w:p>
         </w:tc>
       </w:tr>
+      <w:tr>
+        <w:tc>
+          <w:tcPr>
+            <w:tcW w:w="1440" w:type="dxa"/>
+          </w:tcPr>
+          <w:p>
+            <w:pPr>
+              <w:pStyle w:val="hdr1"/>
+              <w:ind w:left="0"/>
+              <w:jc w:val="left"/>
+              <w:rPr>
+                <w:sz w:val="20"/>
+              </w:rPr>
+            </w:pPr>
+            <w:r>
+              <w:rPr>
+                <w:sz w:val="20"/>
+              </w:rPr>
+              <w:t>09/24/2020</w:t>
+            </w:r>
+          </w:p>
+        </w:tc>
+        <w:tc>
+          <w:tcPr>
+            <w:tcW w:w="7224" w:type="dxa"/>
+          </w:tcPr>
+          <w:p>
+            <w:pPr>
+              <w:pStyle w:val="hdr1"/>
+              <w:ind w:left="720" w:hanging="720"/>
+              <w:jc w:val="left"/>
+              <w:rPr>
+                <w:sz w:val="20"/>
+              </w:rPr>
+            </w:pPr>
+            <w:r>
+              <w:rPr>
+                <w:sz w:val="20"/>
+              </w:rPr>
+              <w:t>TFS 18449 – CSR Incentive Data Feeds</w:t>
+            </w:r>
+          </w:p>
+          <w:p>
+            <w:pPr>
+              <w:pStyle w:val="hdr1"/>
+              <w:ind w:left="720" w:hanging="720"/>
+              <w:jc w:val="left"/>
+              <w:rPr>
+                <w:sz w:val="20"/>
+              </w:rPr>
+            </w:pPr>
+            <w:r>
+              <w:rPr>
+                <w:sz w:val="20"/>
+              </w:rPr>
+              <w:t xml:space="preserve">Added </w:t>
+            </w:r>
+            <w:r>
+              <w:rPr>
+                <w:sz w:val="20"/>
+              </w:rPr>
+              <w:t>RV-SUP-11</w:t>
+            </w:r>
+            <w:bookmarkStart w:id="2" w:name="_GoBack"/>
+            <w:bookmarkEnd w:id="2"/>
+          </w:p>
+        </w:tc>
+        <w:tc>
+          <w:tcPr>
+            <w:tcW w:w="2790" w:type="dxa"/>
+          </w:tcPr>
+          <w:p>
+            <w:pPr>
+              <w:pStyle w:val="hdr1"/>
+              <w:ind w:left="0"/>
+              <w:jc w:val="left"/>
+              <w:rPr>
+                <w:sz w:val="20"/>
+              </w:rPr>
+            </w:pPr>
+            <w:r>
+              <w:rPr>
+                <w:sz w:val="20"/>
+              </w:rPr>
+              <w:t>Lili Huang</w:t>
+            </w:r>
+          </w:p>
+        </w:tc>
+      </w:tr>
     </w:tbl>
     <w:p>
       <w:pPr>
@@ -2015,7 +2104,7 @@
           <w:rFonts w:ascii="Arial" w:hAnsi="Arial"/>
         </w:rPr>
       </w:pPr>
-      <w:bookmarkStart w:id="2" w:name="_Toc492474653"/>
+      <w:bookmarkStart w:id="3" w:name="_Toc492474653"/>
     </w:p>
     <w:tbl>
       <w:tblPr>
@@ -2038,7 +2127,7 @@
               <w:right w:val="nil"/>
             </w:tcBorders>
           </w:tcPr>
-          <w:bookmarkEnd w:id="2"/>
+          <w:bookmarkEnd w:id="3"/>
           <w:p>
             <w:pPr>
               <w:tabs>
@@ -15287,17 +15376,6 @@
               <w:t>Pending Supervisor Review</w:t>
             </w:r>
           </w:p>
-          <w:p>
-            <w:pPr>
-              <w:tabs>
-                <w:tab w:val="left" w:pos="360"/>
-              </w:tabs>
-              <w:jc w:val="center"/>
-              <w:rPr>
-                <w:sz w:val="20"/>
-              </w:rPr>
-            </w:pPr>
-          </w:p>
         </w:tc>
         <w:tc>
           <w:tcPr>
@@ -15578,6 +15656,326 @@
               </w:rPr>
               <w:t>P</w:t>
             </w:r>
+          </w:p>
+        </w:tc>
+      </w:tr>
+      <w:tr>
+        <w:tc>
+          <w:tcPr>
+            <w:tcW w:w="2268" w:type="dxa"/>
+            <w:gridSpan w:val="2"/>
+          </w:tcPr>
+          <w:p>
+            <w:pPr>
+              <w:tabs>
+                <w:tab w:val="left" w:pos="360"/>
+              </w:tabs>
+              <w:jc w:val="center"/>
+              <w:rPr>
+                <w:sz w:val="20"/>
+              </w:rPr>
+            </w:pPr>
+            <w:r>
+              <w:rPr>
+                <w:sz w:val="20"/>
+              </w:rPr>
+              <w:t>RV-SUP-11</w:t>
+            </w:r>
+          </w:p>
+        </w:tc>
+        <w:tc>
+          <w:tcPr>
+            <w:tcW w:w="3330" w:type="dxa"/>
+          </w:tcPr>
+          <w:p>
+            <w:pPr>
+              <w:tabs>
+                <w:tab w:val="left" w:pos="360"/>
+              </w:tabs>
+              <w:jc w:val="center"/>
+              <w:rPr>
+                <w:sz w:val="20"/>
+              </w:rPr>
+            </w:pPr>
+            <w:r>
+              <w:rPr>
+                <w:sz w:val="20"/>
+              </w:rPr>
+              <w:t>User is configured as the Employee of the following OMR/IDD log (CSR I</w:t>
+            </w:r>
+            <w:r>
+              <w:rPr>
+                <w:sz w:val="20"/>
+              </w:rPr>
+              <w:t>ncentive Data Feed):</w:t>
+            </w:r>
+          </w:p>
+          <w:p>
+            <w:pPr>
+              <w:tabs>
+                <w:tab w:val="left" w:pos="360"/>
+              </w:tabs>
+              <w:jc w:val="center"/>
+              <w:rPr>
+                <w:sz w:val="20"/>
+              </w:rPr>
+            </w:pPr>
+          </w:p>
+          <w:p>
+            <w:pPr>
+              <w:tabs>
+                <w:tab w:val="left" w:pos="360"/>
+              </w:tabs>
+              <w:jc w:val="center"/>
+              <w:rPr>
+                <w:sz w:val="20"/>
+              </w:rPr>
+            </w:pPr>
+            <w:r>
+              <w:rPr>
+                <w:sz w:val="20"/>
+              </w:rPr>
+              <w:t>Pending Employee Review</w:t>
+            </w:r>
+          </w:p>
+        </w:tc>
+        <w:tc>
+          <w:tcPr>
+            <w:tcW w:w="4185" w:type="dxa"/>
+            <w:gridSpan w:val="3"/>
+          </w:tcPr>
+          <w:p>
+            <w:pPr>
+              <w:tabs>
+                <w:tab w:val="left" w:pos="360"/>
+              </w:tabs>
+              <w:jc w:val="center"/>
+              <w:rPr>
+                <w:sz w:val="20"/>
+              </w:rPr>
+            </w:pPr>
+            <w:r>
+              <w:rPr>
+                <w:sz w:val="20"/>
+              </w:rPr>
+              <w:t>Launch eCoaching web application;</w:t>
+            </w:r>
+          </w:p>
+          <w:p>
+            <w:pPr>
+              <w:tabs>
+                <w:tab w:val="left" w:pos="360"/>
+              </w:tabs>
+              <w:jc w:val="center"/>
+              <w:rPr>
+                <w:sz w:val="20"/>
+              </w:rPr>
+            </w:pPr>
+          </w:p>
+          <w:p>
+            <w:pPr>
+              <w:tabs>
+                <w:tab w:val="left" w:pos="360"/>
+              </w:tabs>
+              <w:jc w:val="center"/>
+              <w:rPr>
+                <w:sz w:val="20"/>
+              </w:rPr>
+            </w:pPr>
+            <w:r>
+              <w:rPr>
+                <w:sz w:val="20"/>
+              </w:rPr>
+              <w:t>On My Dashboard page:</w:t>
+            </w:r>
+          </w:p>
+          <w:p>
+            <w:pPr>
+              <w:tabs>
+                <w:tab w:val="left" w:pos="360"/>
+              </w:tabs>
+              <w:jc w:val="center"/>
+              <w:rPr>
+                <w:sz w:val="20"/>
+              </w:rPr>
+            </w:pPr>
+            <w:r>
+              <w:rPr>
+                <w:sz w:val="20"/>
+              </w:rPr>
+              <w:t>Click “View My Pending”;</w:t>
+            </w:r>
+          </w:p>
+          <w:p>
+            <w:pPr>
+              <w:tabs>
+                <w:tab w:val="left" w:pos="360"/>
+              </w:tabs>
+              <w:jc w:val="center"/>
+              <w:rPr>
+                <w:sz w:val="20"/>
+              </w:rPr>
+            </w:pPr>
+            <w:r>
+              <w:rPr>
+                <w:sz w:val="20"/>
+              </w:rPr>
+              <w:t>Click the log.</w:t>
+            </w:r>
+          </w:p>
+        </w:tc>
+        <w:tc>
+          <w:tcPr>
+            <w:tcW w:w="3450" w:type="dxa"/>
+            <w:gridSpan w:val="2"/>
+          </w:tcPr>
+          <w:p>
+            <w:pPr>
+              <w:tabs>
+                <w:tab w:val="left" w:pos="360"/>
+              </w:tabs>
+              <w:rPr>
+                <w:sz w:val="20"/>
+              </w:rPr>
+            </w:pPr>
+            <w:r>
+              <w:rPr>
+                <w:sz w:val="20"/>
+              </w:rPr>
+              <w:t>Pending Review modal dialog displays with correct fields*.</w:t>
+            </w:r>
+          </w:p>
+          <w:p>
+            <w:pPr>
+              <w:tabs>
+                <w:tab w:val="left" w:pos="360"/>
+              </w:tabs>
+              <w:rPr>
+                <w:sz w:val="20"/>
+              </w:rPr>
+            </w:pPr>
+          </w:p>
+          <w:p>
+            <w:pPr>
+              <w:tabs>
+                <w:tab w:val="left" w:pos="360"/>
+              </w:tabs>
+              <w:rPr>
+                <w:sz w:val="20"/>
+              </w:rPr>
+            </w:pPr>
+            <w:r>
+              <w:rPr>
+                <w:sz w:val="20"/>
+              </w:rPr>
+              <w:t>User is able to complete the log and the log is updated to “Completed”.</w:t>
+            </w:r>
+          </w:p>
+        </w:tc>
+        <w:tc>
+          <w:tcPr>
+            <w:tcW w:w="1275" w:type="dxa"/>
+          </w:tcPr>
+          <w:p>
+            <w:pPr>
+              <w:tabs>
+                <w:tab w:val="left" w:pos="360"/>
+              </w:tabs>
+              <w:jc w:val="center"/>
+              <w:rPr>
+                <w:sz w:val="20"/>
+              </w:rPr>
+            </w:pPr>
+            <w:r>
+              <w:rPr>
+                <w:sz w:val="20"/>
+              </w:rPr>
+              <w:t>P</w:t>
+            </w:r>
+          </w:p>
+        </w:tc>
+      </w:tr>
+      <w:tr>
+        <w:tc>
+          <w:tcPr>
+            <w:tcW w:w="2268" w:type="dxa"/>
+            <w:gridSpan w:val="2"/>
+          </w:tcPr>
+          <w:p>
+            <w:pPr>
+              <w:tabs>
+                <w:tab w:val="left" w:pos="360"/>
+              </w:tabs>
+              <w:jc w:val="center"/>
+              <w:rPr>
+                <w:sz w:val="20"/>
+              </w:rPr>
+            </w:pPr>
+          </w:p>
+        </w:tc>
+        <w:tc>
+          <w:tcPr>
+            <w:tcW w:w="3330" w:type="dxa"/>
+          </w:tcPr>
+          <w:p>
+            <w:pPr>
+              <w:tabs>
+                <w:tab w:val="left" w:pos="360"/>
+              </w:tabs>
+              <w:jc w:val="center"/>
+              <w:rPr>
+                <w:sz w:val="20"/>
+              </w:rPr>
+            </w:pPr>
+          </w:p>
+        </w:tc>
+        <w:tc>
+          <w:tcPr>
+            <w:tcW w:w="4185" w:type="dxa"/>
+            <w:gridSpan w:val="3"/>
+          </w:tcPr>
+          <w:p>
+            <w:pPr>
+              <w:tabs>
+                <w:tab w:val="left" w:pos="360"/>
+              </w:tabs>
+              <w:jc w:val="center"/>
+              <w:rPr>
+                <w:sz w:val="20"/>
+              </w:rPr>
+            </w:pPr>
+          </w:p>
+        </w:tc>
+        <w:tc>
+          <w:tcPr>
+            <w:tcW w:w="3450" w:type="dxa"/>
+            <w:gridSpan w:val="2"/>
+          </w:tcPr>
+          <w:p>
+            <w:pPr>
+              <w:tabs>
+                <w:tab w:val="left" w:pos="360"/>
+              </w:tabs>
+              <w:rPr>
+                <w:sz w:val="20"/>
+              </w:rPr>
+            </w:pPr>
+          </w:p>
+        </w:tc>
+        <w:tc>
+          <w:tcPr>
+            <w:tcW w:w="1275" w:type="dxa"/>
+          </w:tcPr>
+          <w:p>
+            <w:pPr>
+              <w:tabs>
+                <w:tab w:val="left" w:pos="360"/>
+              </w:tabs>
+              <w:jc w:val="center"/>
+              <w:rPr>
+                <w:sz w:val="20"/>
+              </w:rPr>
+            </w:pPr>
           </w:p>
         </w:tc>
       </w:tr>
@@ -15672,7 +16070,14 @@
               <w:rPr>
                 <w:sz w:val="20"/>
               </w:rPr>
-              <w:t>User is configured as the Supervisor of the CSR with the following OTH/APS log:</w:t>
+              <w:t xml:space="preserve">User is configured as the Supervisor </w:t>
+            </w:r>
+            <w:r>
+              <w:rPr>
+                <w:sz w:val="20"/>
+              </w:rPr>
+              <w:lastRenderedPageBreak/>
+              <w:t>of the CSR with the following OTH/APS log:</w:t>
             </w:r>
           </w:p>
           <w:p>
@@ -15723,6 +16128,7 @@
               <w:rPr>
                 <w:sz w:val="20"/>
               </w:rPr>
+              <w:lastRenderedPageBreak/>
               <w:t>Launch eCoaching web application</w:t>
             </w:r>
           </w:p>
@@ -15906,7 +16312,6 @@
               <w:rPr>
                 <w:sz w:val="20"/>
               </w:rPr>
-              <w:lastRenderedPageBreak/>
               <w:t>RV-CSR-OTH-APS-3</w:t>
             </w:r>
           </w:p>
@@ -17334,6 +17739,7 @@
               <w:rPr>
                 <w:sz w:val="20"/>
               </w:rPr>
+              <w:lastRenderedPageBreak/>
               <w:t>P</w:t>
             </w:r>
           </w:p>
@@ -17409,7 +17815,6 @@
               <w:rPr>
                 <w:sz w:val="20"/>
               </w:rPr>
-              <w:lastRenderedPageBreak/>
               <w:t>Make sure today is the follow-up day or after.</w:t>
             </w:r>
           </w:p>
@@ -17433,6 +17838,1462 @@
               <w:rPr>
                 <w:sz w:val="20"/>
               </w:rPr>
+              <w:t>Launch eCoaching web application;</w:t>
+            </w:r>
+          </w:p>
+          <w:p>
+            <w:pPr>
+              <w:tabs>
+                <w:tab w:val="left" w:pos="360"/>
+              </w:tabs>
+              <w:jc w:val="center"/>
+              <w:rPr>
+                <w:sz w:val="20"/>
+              </w:rPr>
+            </w:pPr>
+          </w:p>
+          <w:p>
+            <w:pPr>
+              <w:tabs>
+                <w:tab w:val="left" w:pos="360"/>
+              </w:tabs>
+              <w:jc w:val="center"/>
+              <w:rPr>
+                <w:sz w:val="20"/>
+              </w:rPr>
+            </w:pPr>
+            <w:r>
+              <w:rPr>
+                <w:sz w:val="20"/>
+              </w:rPr>
+              <w:t>On My Dashboard page:</w:t>
+            </w:r>
+          </w:p>
+          <w:p>
+            <w:pPr>
+              <w:tabs>
+                <w:tab w:val="left" w:pos="360"/>
+              </w:tabs>
+              <w:jc w:val="center"/>
+              <w:rPr>
+                <w:sz w:val="20"/>
+              </w:rPr>
+            </w:pPr>
+            <w:r>
+              <w:rPr>
+                <w:sz w:val="20"/>
+              </w:rPr>
+              <w:t>Click “View My Pending”;</w:t>
+            </w:r>
+          </w:p>
+          <w:p>
+            <w:pPr>
+              <w:tabs>
+                <w:tab w:val="left" w:pos="360"/>
+              </w:tabs>
+              <w:jc w:val="center"/>
+              <w:rPr>
+                <w:sz w:val="20"/>
+              </w:rPr>
+            </w:pPr>
+            <w:r>
+              <w:rPr>
+                <w:sz w:val="20"/>
+              </w:rPr>
+              <w:t>Click the log.</w:t>
+            </w:r>
+          </w:p>
+        </w:tc>
+        <w:tc>
+          <w:tcPr>
+            <w:tcW w:w="3450" w:type="dxa"/>
+            <w:gridSpan w:val="2"/>
+          </w:tcPr>
+          <w:p>
+            <w:pPr>
+              <w:tabs>
+                <w:tab w:val="left" w:pos="360"/>
+              </w:tabs>
+              <w:rPr>
+                <w:sz w:val="20"/>
+              </w:rPr>
+            </w:pPr>
+            <w:r>
+              <w:rPr>
+                <w:sz w:val="20"/>
+              </w:rPr>
+              <w:t>Pending Follow-up modal dialog displays with correct fields*.</w:t>
+            </w:r>
+          </w:p>
+          <w:p>
+            <w:pPr>
+              <w:tabs>
+                <w:tab w:val="left" w:pos="360"/>
+              </w:tabs>
+              <w:rPr>
+                <w:sz w:val="20"/>
+              </w:rPr>
+            </w:pPr>
+          </w:p>
+          <w:p>
+            <w:pPr>
+              <w:tabs>
+                <w:tab w:val="left" w:pos="360"/>
+              </w:tabs>
+              <w:rPr>
+                <w:sz w:val="20"/>
+              </w:rPr>
+            </w:pPr>
+            <w:r>
+              <w:rPr>
+                <w:sz w:val="20"/>
+              </w:rPr>
+              <w:t>User is able to complete the follow-up log and the log is updated to “Pending Employee Review”</w:t>
+            </w:r>
+          </w:p>
+        </w:tc>
+        <w:tc>
+          <w:tcPr>
+            <w:tcW w:w="1275" w:type="dxa"/>
+          </w:tcPr>
+          <w:p>
+            <w:pPr>
+              <w:tabs>
+                <w:tab w:val="left" w:pos="360"/>
+              </w:tabs>
+              <w:jc w:val="center"/>
+              <w:rPr>
+                <w:sz w:val="20"/>
+              </w:rPr>
+            </w:pPr>
+            <w:r>
+              <w:rPr>
+                <w:sz w:val="20"/>
+              </w:rPr>
+              <w:t>P</w:t>
+            </w:r>
+          </w:p>
+        </w:tc>
+      </w:tr>
+      <w:tr>
+        <w:tc>
+          <w:tcPr>
+            <w:tcW w:w="2268" w:type="dxa"/>
+            <w:gridSpan w:val="2"/>
+          </w:tcPr>
+          <w:p>
+            <w:pPr>
+              <w:tabs>
+                <w:tab w:val="left" w:pos="360"/>
+              </w:tabs>
+              <w:jc w:val="center"/>
+              <w:rPr>
+                <w:sz w:val="20"/>
+              </w:rPr>
+            </w:pPr>
+            <w:r>
+              <w:rPr>
+                <w:sz w:val="20"/>
+              </w:rPr>
+              <w:t>RV-CSR-FOLLOWUP-5</w:t>
+            </w:r>
+          </w:p>
+        </w:tc>
+        <w:tc>
+          <w:tcPr>
+            <w:tcW w:w="3330" w:type="dxa"/>
+          </w:tcPr>
+          <w:p>
+            <w:pPr>
+              <w:tabs>
+                <w:tab w:val="left" w:pos="360"/>
+              </w:tabs>
+              <w:jc w:val="center"/>
+              <w:rPr>
+                <w:sz w:val="20"/>
+              </w:rPr>
+            </w:pPr>
+            <w:r>
+              <w:rPr>
+                <w:sz w:val="20"/>
+              </w:rPr>
+              <w:t>User is configured as the CSR of the log set up in RV-CSR-FOLLOWUP-1</w:t>
+            </w:r>
+          </w:p>
+        </w:tc>
+        <w:tc>
+          <w:tcPr>
+            <w:tcW w:w="4185" w:type="dxa"/>
+            <w:gridSpan w:val="3"/>
+          </w:tcPr>
+          <w:p>
+            <w:pPr>
+              <w:tabs>
+                <w:tab w:val="left" w:pos="360"/>
+              </w:tabs>
+              <w:jc w:val="center"/>
+              <w:rPr>
+                <w:sz w:val="20"/>
+              </w:rPr>
+            </w:pPr>
+            <w:r>
+              <w:rPr>
+                <w:sz w:val="20"/>
+              </w:rPr>
+              <w:t>Launch eCoaching web application;</w:t>
+            </w:r>
+          </w:p>
+          <w:p>
+            <w:pPr>
+              <w:tabs>
+                <w:tab w:val="left" w:pos="360"/>
+              </w:tabs>
+              <w:jc w:val="center"/>
+              <w:rPr>
+                <w:sz w:val="20"/>
+              </w:rPr>
+            </w:pPr>
+          </w:p>
+          <w:p>
+            <w:pPr>
+              <w:tabs>
+                <w:tab w:val="left" w:pos="360"/>
+              </w:tabs>
+              <w:jc w:val="center"/>
+              <w:rPr>
+                <w:sz w:val="20"/>
+              </w:rPr>
+            </w:pPr>
+            <w:r>
+              <w:rPr>
+                <w:sz w:val="20"/>
+              </w:rPr>
+              <w:t>On My Dashboard page:</w:t>
+            </w:r>
+          </w:p>
+          <w:p>
+            <w:pPr>
+              <w:tabs>
+                <w:tab w:val="left" w:pos="360"/>
+              </w:tabs>
+              <w:jc w:val="center"/>
+              <w:rPr>
+                <w:sz w:val="20"/>
+              </w:rPr>
+            </w:pPr>
+            <w:r>
+              <w:rPr>
+                <w:sz w:val="20"/>
+              </w:rPr>
+              <w:t>Click “View My Pending”;</w:t>
+            </w:r>
+          </w:p>
+          <w:p>
+            <w:pPr>
+              <w:tabs>
+                <w:tab w:val="left" w:pos="360"/>
+              </w:tabs>
+              <w:jc w:val="center"/>
+              <w:rPr>
+                <w:sz w:val="20"/>
+              </w:rPr>
+            </w:pPr>
+            <w:r>
+              <w:rPr>
+                <w:sz w:val="20"/>
+              </w:rPr>
+              <w:t>Click the log.</w:t>
+            </w:r>
+          </w:p>
+        </w:tc>
+        <w:tc>
+          <w:tcPr>
+            <w:tcW w:w="3450" w:type="dxa"/>
+            <w:gridSpan w:val="2"/>
+          </w:tcPr>
+          <w:p>
+            <w:pPr>
+              <w:tabs>
+                <w:tab w:val="left" w:pos="360"/>
+              </w:tabs>
+              <w:rPr>
+                <w:sz w:val="20"/>
+              </w:rPr>
+            </w:pPr>
+            <w:r>
+              <w:rPr>
+                <w:sz w:val="20"/>
+              </w:rPr>
+              <w:t>Pending Employee Review modal dialog displays with correct fields*.</w:t>
+            </w:r>
+          </w:p>
+          <w:p>
+            <w:pPr>
+              <w:tabs>
+                <w:tab w:val="left" w:pos="360"/>
+              </w:tabs>
+              <w:rPr>
+                <w:sz w:val="20"/>
+              </w:rPr>
+            </w:pPr>
+          </w:p>
+          <w:p>
+            <w:pPr>
+              <w:tabs>
+                <w:tab w:val="left" w:pos="360"/>
+              </w:tabs>
+              <w:rPr>
+                <w:sz w:val="20"/>
+              </w:rPr>
+            </w:pPr>
+            <w:r>
+              <w:rPr>
+                <w:sz w:val="20"/>
+              </w:rPr>
+              <w:t>User is able to complete the log and the log is updated to “Completed”</w:t>
+            </w:r>
+          </w:p>
+        </w:tc>
+        <w:tc>
+          <w:tcPr>
+            <w:tcW w:w="1275" w:type="dxa"/>
+          </w:tcPr>
+          <w:p>
+            <w:pPr>
+              <w:tabs>
+                <w:tab w:val="left" w:pos="360"/>
+              </w:tabs>
+              <w:jc w:val="center"/>
+              <w:rPr>
+                <w:sz w:val="20"/>
+              </w:rPr>
+            </w:pPr>
+            <w:r>
+              <w:rPr>
+                <w:sz w:val="20"/>
+              </w:rPr>
+              <w:t>P</w:t>
+            </w:r>
+          </w:p>
+        </w:tc>
+      </w:tr>
+      <w:tr>
+        <w:tc>
+          <w:tcPr>
+            <w:tcW w:w="2268" w:type="dxa"/>
+            <w:gridSpan w:val="2"/>
+          </w:tcPr>
+          <w:p>
+            <w:pPr>
+              <w:tabs>
+                <w:tab w:val="left" w:pos="360"/>
+              </w:tabs>
+              <w:jc w:val="center"/>
+              <w:rPr>
+                <w:sz w:val="20"/>
+              </w:rPr>
+            </w:pPr>
+            <w:r>
+              <w:rPr>
+                <w:sz w:val="20"/>
+              </w:rPr>
+              <w:t>RV-CSR-FOLLOWUP-6</w:t>
+            </w:r>
+          </w:p>
+        </w:tc>
+        <w:tc>
+          <w:tcPr>
+            <w:tcW w:w="3330" w:type="dxa"/>
+          </w:tcPr>
+          <w:p>
+            <w:pPr>
+              <w:tabs>
+                <w:tab w:val="left" w:pos="360"/>
+              </w:tabs>
+              <w:jc w:val="center"/>
+              <w:rPr>
+                <w:sz w:val="20"/>
+              </w:rPr>
+            </w:pPr>
+            <w:r>
+              <w:rPr>
+                <w:sz w:val="20"/>
+              </w:rPr>
+              <w:t>User is configured with a role of “ECL”</w:t>
+            </w:r>
+          </w:p>
+        </w:tc>
+        <w:tc>
+          <w:tcPr>
+            <w:tcW w:w="4185" w:type="dxa"/>
+            <w:gridSpan w:val="3"/>
+          </w:tcPr>
+          <w:p>
+            <w:pPr>
+              <w:tabs>
+                <w:tab w:val="left" w:pos="360"/>
+              </w:tabs>
+              <w:jc w:val="center"/>
+              <w:rPr>
+                <w:sz w:val="20"/>
+              </w:rPr>
+            </w:pPr>
+            <w:r>
+              <w:rPr>
+                <w:sz w:val="20"/>
+              </w:rPr>
+              <w:t>Launch eCoaching web application;</w:t>
+            </w:r>
+          </w:p>
+          <w:p>
+            <w:pPr>
+              <w:tabs>
+                <w:tab w:val="left" w:pos="360"/>
+              </w:tabs>
+              <w:jc w:val="center"/>
+              <w:rPr>
+                <w:sz w:val="20"/>
+              </w:rPr>
+            </w:pPr>
+          </w:p>
+          <w:p>
+            <w:pPr>
+              <w:tabs>
+                <w:tab w:val="left" w:pos="360"/>
+              </w:tabs>
+              <w:jc w:val="center"/>
+              <w:rPr>
+                <w:sz w:val="20"/>
+              </w:rPr>
+            </w:pPr>
+            <w:r>
+              <w:rPr>
+                <w:sz w:val="20"/>
+              </w:rPr>
+              <w:t>Click “Historical Dashboard”;</w:t>
+            </w:r>
+          </w:p>
+          <w:p>
+            <w:pPr>
+              <w:tabs>
+                <w:tab w:val="left" w:pos="360"/>
+              </w:tabs>
+              <w:jc w:val="center"/>
+              <w:rPr>
+                <w:sz w:val="20"/>
+              </w:rPr>
+            </w:pPr>
+            <w:r>
+              <w:rPr>
+                <w:sz w:val="20"/>
+              </w:rPr>
+              <w:t>Fill in Search Fields;</w:t>
+            </w:r>
+          </w:p>
+          <w:p>
+            <w:pPr>
+              <w:tabs>
+                <w:tab w:val="left" w:pos="360"/>
+              </w:tabs>
+              <w:jc w:val="center"/>
+              <w:rPr>
+                <w:sz w:val="20"/>
+              </w:rPr>
+            </w:pPr>
+            <w:r>
+              <w:rPr>
+                <w:sz w:val="20"/>
+              </w:rPr>
+              <w:t>Click Search.</w:t>
+            </w:r>
+          </w:p>
+        </w:tc>
+        <w:tc>
+          <w:tcPr>
+            <w:tcW w:w="3450" w:type="dxa"/>
+            <w:gridSpan w:val="2"/>
+          </w:tcPr>
+          <w:p>
+            <w:pPr>
+              <w:tabs>
+                <w:tab w:val="left" w:pos="360"/>
+              </w:tabs>
+              <w:rPr>
+                <w:sz w:val="20"/>
+              </w:rPr>
+            </w:pPr>
+            <w:r>
+              <w:rPr>
+                <w:sz w:val="20"/>
+              </w:rPr>
+              <w:t>The log completed in RV-CSR-FOLLOWUP-5 displays</w:t>
+            </w:r>
+          </w:p>
+        </w:tc>
+        <w:tc>
+          <w:tcPr>
+            <w:tcW w:w="1275" w:type="dxa"/>
+          </w:tcPr>
+          <w:p>
+            <w:pPr>
+              <w:tabs>
+                <w:tab w:val="left" w:pos="360"/>
+              </w:tabs>
+              <w:jc w:val="center"/>
+              <w:rPr>
+                <w:sz w:val="20"/>
+              </w:rPr>
+            </w:pPr>
+            <w:r>
+              <w:rPr>
+                <w:sz w:val="20"/>
+              </w:rPr>
+              <w:t>P</w:t>
+            </w:r>
+          </w:p>
+        </w:tc>
+      </w:tr>
+      <w:tr>
+        <w:tc>
+          <w:tcPr>
+            <w:tcW w:w="2268" w:type="dxa"/>
+            <w:gridSpan w:val="2"/>
+          </w:tcPr>
+          <w:p>
+            <w:pPr>
+              <w:tabs>
+                <w:tab w:val="left" w:pos="360"/>
+              </w:tabs>
+              <w:jc w:val="center"/>
+              <w:rPr>
+                <w:sz w:val="20"/>
+              </w:rPr>
+            </w:pPr>
+            <w:r>
+              <w:rPr>
+                <w:sz w:val="20"/>
+              </w:rPr>
+              <w:t>RV-CSR-FOLLOWUP-6.1</w:t>
+            </w:r>
+          </w:p>
+        </w:tc>
+        <w:tc>
+          <w:tcPr>
+            <w:tcW w:w="3330" w:type="dxa"/>
+          </w:tcPr>
+          <w:p>
+            <w:pPr>
+              <w:tabs>
+                <w:tab w:val="left" w:pos="360"/>
+              </w:tabs>
+              <w:jc w:val="center"/>
+              <w:rPr>
+                <w:sz w:val="20"/>
+              </w:rPr>
+            </w:pPr>
+            <w:r>
+              <w:rPr>
+                <w:sz w:val="20"/>
+              </w:rPr>
+              <w:t>Same as RV-CSR-FOLLOWUP-6</w:t>
+            </w:r>
+          </w:p>
+        </w:tc>
+        <w:tc>
+          <w:tcPr>
+            <w:tcW w:w="4185" w:type="dxa"/>
+            <w:gridSpan w:val="3"/>
+          </w:tcPr>
+          <w:p>
+            <w:pPr>
+              <w:tabs>
+                <w:tab w:val="left" w:pos="360"/>
+              </w:tabs>
+              <w:jc w:val="center"/>
+              <w:rPr>
+                <w:sz w:val="20"/>
+              </w:rPr>
+            </w:pPr>
+            <w:r>
+              <w:rPr>
+                <w:sz w:val="20"/>
+              </w:rPr>
+              <w:t>Click the log</w:t>
+            </w:r>
+          </w:p>
+        </w:tc>
+        <w:tc>
+          <w:tcPr>
+            <w:tcW w:w="3450" w:type="dxa"/>
+            <w:gridSpan w:val="2"/>
+          </w:tcPr>
+          <w:p>
+            <w:pPr>
+              <w:tabs>
+                <w:tab w:val="left" w:pos="360"/>
+              </w:tabs>
+              <w:rPr>
+                <w:sz w:val="20"/>
+              </w:rPr>
+            </w:pPr>
+            <w:r>
+              <w:rPr>
+                <w:sz w:val="20"/>
+              </w:rPr>
+              <w:t>View modal dialog displays with the correct fields*.</w:t>
+            </w:r>
+          </w:p>
+        </w:tc>
+        <w:tc>
+          <w:tcPr>
+            <w:tcW w:w="1275" w:type="dxa"/>
+          </w:tcPr>
+          <w:p>
+            <w:pPr>
+              <w:tabs>
+                <w:tab w:val="left" w:pos="360"/>
+              </w:tabs>
+              <w:jc w:val="center"/>
+              <w:rPr>
+                <w:sz w:val="20"/>
+              </w:rPr>
+            </w:pPr>
+            <w:r>
+              <w:rPr>
+                <w:sz w:val="20"/>
+              </w:rPr>
+              <w:t>P</w:t>
+            </w:r>
+          </w:p>
+        </w:tc>
+      </w:tr>
+      <w:tr>
+        <w:tc>
+          <w:tcPr>
+            <w:tcW w:w="2268" w:type="dxa"/>
+            <w:gridSpan w:val="2"/>
+          </w:tcPr>
+          <w:p>
+            <w:pPr>
+              <w:tabs>
+                <w:tab w:val="left" w:pos="360"/>
+              </w:tabs>
+              <w:jc w:val="center"/>
+              <w:rPr>
+                <w:sz w:val="20"/>
+              </w:rPr>
+            </w:pPr>
+            <w:r>
+              <w:rPr>
+                <w:sz w:val="20"/>
+              </w:rPr>
+              <w:t>RV-CSR-BINGO-7</w:t>
+            </w:r>
+          </w:p>
+        </w:tc>
+        <w:tc>
+          <w:tcPr>
+            <w:tcW w:w="3330" w:type="dxa"/>
+          </w:tcPr>
+          <w:p>
+            <w:pPr>
+              <w:tabs>
+                <w:tab w:val="left" w:pos="360"/>
+              </w:tabs>
+              <w:jc w:val="center"/>
+              <w:rPr>
+                <w:sz w:val="20"/>
+              </w:rPr>
+            </w:pPr>
+            <w:r>
+              <w:rPr>
+                <w:sz w:val="20"/>
+              </w:rPr>
+              <w:t>User is configured as the Supervisor of the CSR with the following Quality/BQM log:</w:t>
+            </w:r>
+          </w:p>
+          <w:p>
+            <w:pPr>
+              <w:tabs>
+                <w:tab w:val="left" w:pos="360"/>
+              </w:tabs>
+              <w:jc w:val="center"/>
+              <w:rPr>
+                <w:sz w:val="20"/>
+              </w:rPr>
+            </w:pPr>
+          </w:p>
+          <w:p>
+            <w:pPr>
+              <w:tabs>
+                <w:tab w:val="left" w:pos="360"/>
+              </w:tabs>
+              <w:jc w:val="center"/>
+              <w:rPr>
+                <w:sz w:val="20"/>
+              </w:rPr>
+            </w:pPr>
+            <w:r>
+              <w:rPr>
+                <w:sz w:val="20"/>
+              </w:rPr>
+              <w:t>Pending Acknowledgement</w:t>
+            </w:r>
+          </w:p>
+          <w:p>
+            <w:pPr>
+              <w:tabs>
+                <w:tab w:val="left" w:pos="360"/>
+              </w:tabs>
+              <w:jc w:val="center"/>
+              <w:rPr>
+                <w:sz w:val="20"/>
+              </w:rPr>
+            </w:pPr>
+          </w:p>
+        </w:tc>
+        <w:tc>
+          <w:tcPr>
+            <w:tcW w:w="4185" w:type="dxa"/>
+            <w:gridSpan w:val="3"/>
+          </w:tcPr>
+          <w:p>
+            <w:pPr>
+              <w:tabs>
+                <w:tab w:val="left" w:pos="360"/>
+              </w:tabs>
+              <w:jc w:val="center"/>
+              <w:rPr>
+                <w:sz w:val="20"/>
+              </w:rPr>
+            </w:pPr>
+            <w:r>
+              <w:rPr>
+                <w:sz w:val="20"/>
+              </w:rPr>
+              <w:t>Launch eCoaching web application;</w:t>
+            </w:r>
+          </w:p>
+          <w:p>
+            <w:pPr>
+              <w:tabs>
+                <w:tab w:val="left" w:pos="360"/>
+              </w:tabs>
+              <w:jc w:val="center"/>
+              <w:rPr>
+                <w:sz w:val="20"/>
+              </w:rPr>
+            </w:pPr>
+          </w:p>
+          <w:p>
+            <w:pPr>
+              <w:tabs>
+                <w:tab w:val="left" w:pos="360"/>
+              </w:tabs>
+              <w:jc w:val="center"/>
+              <w:rPr>
+                <w:sz w:val="20"/>
+              </w:rPr>
+            </w:pPr>
+            <w:r>
+              <w:rPr>
+                <w:sz w:val="20"/>
+              </w:rPr>
+              <w:t>On My Dashboard page:</w:t>
+            </w:r>
+          </w:p>
+          <w:p>
+            <w:pPr>
+              <w:tabs>
+                <w:tab w:val="left" w:pos="360"/>
+              </w:tabs>
+              <w:jc w:val="center"/>
+              <w:rPr>
+                <w:sz w:val="20"/>
+              </w:rPr>
+            </w:pPr>
+            <w:r>
+              <w:rPr>
+                <w:sz w:val="20"/>
+              </w:rPr>
+              <w:t>Click “View My Pending”;</w:t>
+            </w:r>
+          </w:p>
+          <w:p>
+            <w:pPr>
+              <w:tabs>
+                <w:tab w:val="left" w:pos="360"/>
+              </w:tabs>
+              <w:jc w:val="center"/>
+              <w:rPr>
+                <w:sz w:val="20"/>
+              </w:rPr>
+            </w:pPr>
+            <w:r>
+              <w:rPr>
+                <w:sz w:val="20"/>
+              </w:rPr>
+              <w:t>Click the log.</w:t>
+            </w:r>
+          </w:p>
+        </w:tc>
+        <w:tc>
+          <w:tcPr>
+            <w:tcW w:w="3450" w:type="dxa"/>
+            <w:gridSpan w:val="2"/>
+          </w:tcPr>
+          <w:p>
+            <w:pPr>
+              <w:tabs>
+                <w:tab w:val="left" w:pos="360"/>
+              </w:tabs>
+              <w:rPr>
+                <w:sz w:val="20"/>
+              </w:rPr>
+            </w:pPr>
+            <w:r>
+              <w:rPr>
+                <w:sz w:val="20"/>
+              </w:rPr>
+              <w:t>Pending Acknowledgement modal dialog displays with correct fields*.</w:t>
+            </w:r>
+          </w:p>
+          <w:p>
+            <w:pPr>
+              <w:tabs>
+                <w:tab w:val="left" w:pos="360"/>
+              </w:tabs>
+              <w:rPr>
+                <w:sz w:val="20"/>
+              </w:rPr>
+            </w:pPr>
+          </w:p>
+          <w:p>
+            <w:pPr>
+              <w:tabs>
+                <w:tab w:val="left" w:pos="360"/>
+              </w:tabs>
+              <w:rPr>
+                <w:sz w:val="20"/>
+              </w:rPr>
+            </w:pPr>
+            <w:r>
+              <w:rPr>
+                <w:sz w:val="20"/>
+              </w:rPr>
+              <w:t>User is able to acknowledge the log and the log is updated to “Pending Employee Review”</w:t>
+            </w:r>
+          </w:p>
+        </w:tc>
+        <w:tc>
+          <w:tcPr>
+            <w:tcW w:w="1275" w:type="dxa"/>
+          </w:tcPr>
+          <w:p>
+            <w:pPr>
+              <w:tabs>
+                <w:tab w:val="left" w:pos="360"/>
+              </w:tabs>
+              <w:jc w:val="center"/>
+              <w:rPr>
+                <w:sz w:val="20"/>
+              </w:rPr>
+            </w:pPr>
+            <w:r>
+              <w:rPr>
+                <w:sz w:val="20"/>
+              </w:rPr>
+              <w:t>P</w:t>
+            </w:r>
+          </w:p>
+        </w:tc>
+      </w:tr>
+      <w:tr>
+        <w:tc>
+          <w:tcPr>
+            <w:tcW w:w="2268" w:type="dxa"/>
+            <w:gridSpan w:val="2"/>
+          </w:tcPr>
+          <w:p>
+            <w:pPr>
+              <w:tabs>
+                <w:tab w:val="left" w:pos="360"/>
+              </w:tabs>
+              <w:jc w:val="center"/>
+              <w:rPr>
+                <w:sz w:val="20"/>
+              </w:rPr>
+            </w:pPr>
+            <w:r>
+              <w:rPr>
+                <w:sz w:val="20"/>
+              </w:rPr>
+              <w:t>RV-CSR-BINGO-8</w:t>
+            </w:r>
+          </w:p>
+        </w:tc>
+        <w:tc>
+          <w:tcPr>
+            <w:tcW w:w="3330" w:type="dxa"/>
+          </w:tcPr>
+          <w:p>
+            <w:pPr>
+              <w:tabs>
+                <w:tab w:val="left" w:pos="360"/>
+              </w:tabs>
+              <w:jc w:val="center"/>
+              <w:rPr>
+                <w:sz w:val="20"/>
+              </w:rPr>
+            </w:pPr>
+            <w:r>
+              <w:rPr>
+                <w:sz w:val="20"/>
+              </w:rPr>
+              <w:t>User is configured as the Employee of the following Quality/BQM log:</w:t>
+            </w:r>
+          </w:p>
+          <w:p>
+            <w:pPr>
+              <w:tabs>
+                <w:tab w:val="left" w:pos="360"/>
+              </w:tabs>
+              <w:jc w:val="center"/>
+              <w:rPr>
+                <w:sz w:val="20"/>
+              </w:rPr>
+            </w:pPr>
+          </w:p>
+          <w:p>
+            <w:pPr>
+              <w:tabs>
+                <w:tab w:val="left" w:pos="360"/>
+              </w:tabs>
+              <w:jc w:val="center"/>
+              <w:rPr>
+                <w:sz w:val="20"/>
+              </w:rPr>
+            </w:pPr>
+            <w:r>
+              <w:rPr>
+                <w:sz w:val="20"/>
+              </w:rPr>
+              <w:t>Pending Employee Review</w:t>
+            </w:r>
+          </w:p>
+          <w:p>
+            <w:pPr>
+              <w:tabs>
+                <w:tab w:val="left" w:pos="360"/>
+              </w:tabs>
+              <w:jc w:val="center"/>
+              <w:rPr>
+                <w:sz w:val="20"/>
+              </w:rPr>
+            </w:pPr>
+          </w:p>
+        </w:tc>
+        <w:tc>
+          <w:tcPr>
+            <w:tcW w:w="4185" w:type="dxa"/>
+            <w:gridSpan w:val="3"/>
+          </w:tcPr>
+          <w:p>
+            <w:pPr>
+              <w:tabs>
+                <w:tab w:val="left" w:pos="360"/>
+              </w:tabs>
+              <w:jc w:val="center"/>
+              <w:rPr>
+                <w:sz w:val="20"/>
+              </w:rPr>
+            </w:pPr>
+            <w:r>
+              <w:rPr>
+                <w:sz w:val="20"/>
+              </w:rPr>
+              <w:t>Launch eCoaching web application;</w:t>
+            </w:r>
+          </w:p>
+          <w:p>
+            <w:pPr>
+              <w:tabs>
+                <w:tab w:val="left" w:pos="360"/>
+              </w:tabs>
+              <w:jc w:val="center"/>
+              <w:rPr>
+                <w:sz w:val="20"/>
+              </w:rPr>
+            </w:pPr>
+          </w:p>
+          <w:p>
+            <w:pPr>
+              <w:tabs>
+                <w:tab w:val="left" w:pos="360"/>
+              </w:tabs>
+              <w:jc w:val="center"/>
+              <w:rPr>
+                <w:sz w:val="20"/>
+              </w:rPr>
+            </w:pPr>
+            <w:r>
+              <w:rPr>
+                <w:sz w:val="20"/>
+              </w:rPr>
+              <w:t>On My Dashboard page:</w:t>
+            </w:r>
+          </w:p>
+          <w:p>
+            <w:pPr>
+              <w:tabs>
+                <w:tab w:val="left" w:pos="360"/>
+              </w:tabs>
+              <w:jc w:val="center"/>
+              <w:rPr>
+                <w:sz w:val="20"/>
+              </w:rPr>
+            </w:pPr>
+            <w:r>
+              <w:rPr>
+                <w:sz w:val="20"/>
+              </w:rPr>
+              <w:t>Click “View My Pending”;</w:t>
+            </w:r>
+          </w:p>
+          <w:p>
+            <w:pPr>
+              <w:tabs>
+                <w:tab w:val="left" w:pos="360"/>
+              </w:tabs>
+              <w:jc w:val="center"/>
+              <w:rPr>
+                <w:sz w:val="20"/>
+              </w:rPr>
+            </w:pPr>
+            <w:r>
+              <w:rPr>
+                <w:sz w:val="20"/>
+              </w:rPr>
+              <w:t>Click the log.</w:t>
+            </w:r>
+          </w:p>
+        </w:tc>
+        <w:tc>
+          <w:tcPr>
+            <w:tcW w:w="3450" w:type="dxa"/>
+            <w:gridSpan w:val="2"/>
+          </w:tcPr>
+          <w:p>
+            <w:pPr>
+              <w:tabs>
+                <w:tab w:val="left" w:pos="360"/>
+              </w:tabs>
+              <w:rPr>
+                <w:sz w:val="20"/>
+              </w:rPr>
+            </w:pPr>
+            <w:r>
+              <w:rPr>
+                <w:sz w:val="20"/>
+              </w:rPr>
+              <w:t>Pending Employee Review modal dialog displays with correct fields*.</w:t>
+            </w:r>
+          </w:p>
+          <w:p>
+            <w:pPr>
+              <w:tabs>
+                <w:tab w:val="left" w:pos="360"/>
+              </w:tabs>
+              <w:rPr>
+                <w:sz w:val="20"/>
+              </w:rPr>
+            </w:pPr>
+          </w:p>
+          <w:p>
+            <w:pPr>
+              <w:tabs>
+                <w:tab w:val="left" w:pos="360"/>
+              </w:tabs>
+              <w:rPr>
+                <w:sz w:val="20"/>
+              </w:rPr>
+            </w:pPr>
+            <w:r>
+              <w:rPr>
+                <w:sz w:val="20"/>
+              </w:rPr>
+              <w:t>User is able to complete the log and the log is updated to “Completed”</w:t>
+            </w:r>
+          </w:p>
+        </w:tc>
+        <w:tc>
+          <w:tcPr>
+            <w:tcW w:w="1275" w:type="dxa"/>
+          </w:tcPr>
+          <w:p>
+            <w:pPr>
+              <w:tabs>
+                <w:tab w:val="left" w:pos="360"/>
+              </w:tabs>
+              <w:jc w:val="center"/>
+              <w:rPr>
+                <w:sz w:val="20"/>
+              </w:rPr>
+            </w:pPr>
+            <w:r>
+              <w:rPr>
+                <w:sz w:val="20"/>
+              </w:rPr>
+              <w:t>P</w:t>
+            </w:r>
+          </w:p>
+        </w:tc>
+      </w:tr>
+      <w:tr>
+        <w:tc>
+          <w:tcPr>
+            <w:tcW w:w="2268" w:type="dxa"/>
+            <w:gridSpan w:val="2"/>
+          </w:tcPr>
+          <w:p>
+            <w:pPr>
+              <w:tabs>
+                <w:tab w:val="left" w:pos="360"/>
+              </w:tabs>
+              <w:jc w:val="center"/>
+              <w:rPr>
+                <w:sz w:val="20"/>
+              </w:rPr>
+            </w:pPr>
+            <w:r>
+              <w:rPr>
+                <w:sz w:val="20"/>
+              </w:rPr>
+              <w:t>RV-CSR-BINGO-9</w:t>
+            </w:r>
+          </w:p>
+        </w:tc>
+        <w:tc>
+          <w:tcPr>
+            <w:tcW w:w="3330" w:type="dxa"/>
+          </w:tcPr>
+          <w:p>
+            <w:pPr>
+              <w:tabs>
+                <w:tab w:val="left" w:pos="360"/>
+              </w:tabs>
+              <w:jc w:val="center"/>
+              <w:rPr>
+                <w:sz w:val="20"/>
+              </w:rPr>
+            </w:pPr>
+            <w:r>
+              <w:rPr>
+                <w:sz w:val="20"/>
+              </w:rPr>
+              <w:t>User is configured as the CSR with the following Quality/BQM log:</w:t>
+            </w:r>
+          </w:p>
+          <w:p>
+            <w:pPr>
+              <w:tabs>
+                <w:tab w:val="left" w:pos="360"/>
+              </w:tabs>
+              <w:jc w:val="center"/>
+              <w:rPr>
+                <w:sz w:val="20"/>
+              </w:rPr>
+            </w:pPr>
+          </w:p>
+          <w:p>
+            <w:pPr>
+              <w:tabs>
+                <w:tab w:val="left" w:pos="360"/>
+              </w:tabs>
+              <w:jc w:val="center"/>
+              <w:rPr>
+                <w:sz w:val="20"/>
+              </w:rPr>
+            </w:pPr>
+            <w:r>
+              <w:rPr>
+                <w:sz w:val="20"/>
+              </w:rPr>
+              <w:t>Pending Acknowledgement</w:t>
+            </w:r>
+          </w:p>
+          <w:p>
+            <w:pPr>
+              <w:tabs>
+                <w:tab w:val="left" w:pos="360"/>
+              </w:tabs>
+              <w:jc w:val="center"/>
+              <w:rPr>
+                <w:sz w:val="20"/>
+              </w:rPr>
+            </w:pPr>
+          </w:p>
+        </w:tc>
+        <w:tc>
+          <w:tcPr>
+            <w:tcW w:w="4185" w:type="dxa"/>
+            <w:gridSpan w:val="3"/>
+          </w:tcPr>
+          <w:p>
+            <w:pPr>
+              <w:tabs>
+                <w:tab w:val="left" w:pos="360"/>
+              </w:tabs>
+              <w:jc w:val="center"/>
+              <w:rPr>
+                <w:sz w:val="20"/>
+              </w:rPr>
+            </w:pPr>
+            <w:r>
+              <w:rPr>
+                <w:sz w:val="20"/>
+              </w:rPr>
+              <w:t>Launch eCoaching web application;</w:t>
+            </w:r>
+          </w:p>
+          <w:p>
+            <w:pPr>
+              <w:tabs>
+                <w:tab w:val="left" w:pos="360"/>
+              </w:tabs>
+              <w:jc w:val="center"/>
+              <w:rPr>
+                <w:sz w:val="20"/>
+              </w:rPr>
+            </w:pPr>
+          </w:p>
+          <w:p>
+            <w:pPr>
+              <w:tabs>
+                <w:tab w:val="left" w:pos="360"/>
+              </w:tabs>
+              <w:jc w:val="center"/>
+              <w:rPr>
+                <w:sz w:val="20"/>
+              </w:rPr>
+            </w:pPr>
+            <w:r>
+              <w:rPr>
+                <w:sz w:val="20"/>
+              </w:rPr>
+              <w:t>On My Dashboard page:</w:t>
+            </w:r>
+          </w:p>
+          <w:p>
+            <w:pPr>
+              <w:tabs>
+                <w:tab w:val="left" w:pos="360"/>
+              </w:tabs>
+              <w:jc w:val="center"/>
+              <w:rPr>
+                <w:sz w:val="20"/>
+              </w:rPr>
+            </w:pPr>
+            <w:r>
+              <w:rPr>
+                <w:sz w:val="20"/>
+              </w:rPr>
+              <w:t>Click “View My Pending”;</w:t>
+            </w:r>
+          </w:p>
+          <w:p>
+            <w:pPr>
+              <w:tabs>
+                <w:tab w:val="left" w:pos="360"/>
+              </w:tabs>
+              <w:jc w:val="center"/>
+              <w:rPr>
+                <w:sz w:val="20"/>
+              </w:rPr>
+            </w:pPr>
+            <w:r>
+              <w:rPr>
+                <w:sz w:val="20"/>
+              </w:rPr>
+              <w:t>Click the log.</w:t>
+            </w:r>
+          </w:p>
+        </w:tc>
+        <w:tc>
+          <w:tcPr>
+            <w:tcW w:w="3450" w:type="dxa"/>
+            <w:gridSpan w:val="2"/>
+          </w:tcPr>
+          <w:p>
+            <w:pPr>
+              <w:tabs>
+                <w:tab w:val="left" w:pos="360"/>
+              </w:tabs>
+              <w:rPr>
+                <w:sz w:val="20"/>
+              </w:rPr>
+            </w:pPr>
+            <w:r>
+              <w:rPr>
+                <w:sz w:val="20"/>
+              </w:rPr>
+              <w:t>Pending Acknowledgement modal dialog displays with correct fields*.</w:t>
+            </w:r>
+          </w:p>
+          <w:p>
+            <w:pPr>
+              <w:tabs>
+                <w:tab w:val="left" w:pos="360"/>
+              </w:tabs>
+              <w:rPr>
+                <w:sz w:val="20"/>
+              </w:rPr>
+            </w:pPr>
+          </w:p>
+          <w:p>
+            <w:pPr>
+              <w:tabs>
+                <w:tab w:val="left" w:pos="360"/>
+              </w:tabs>
+              <w:rPr>
+                <w:sz w:val="20"/>
+              </w:rPr>
+            </w:pPr>
+            <w:r>
+              <w:rPr>
+                <w:sz w:val="20"/>
+              </w:rPr>
+              <w:t>User is able to acknowledge the log and the log is updated to “Pending Supervisor Review”</w:t>
+            </w:r>
+          </w:p>
+        </w:tc>
+        <w:tc>
+          <w:tcPr>
+            <w:tcW w:w="1275" w:type="dxa"/>
+          </w:tcPr>
+          <w:p>
+            <w:pPr>
+              <w:tabs>
+                <w:tab w:val="left" w:pos="360"/>
+              </w:tabs>
+              <w:jc w:val="center"/>
+              <w:rPr>
+                <w:sz w:val="20"/>
+              </w:rPr>
+            </w:pPr>
+            <w:r>
+              <w:rPr>
+                <w:sz w:val="20"/>
+              </w:rPr>
+              <w:t>P</w:t>
+            </w:r>
+          </w:p>
+        </w:tc>
+      </w:tr>
+      <w:tr>
+        <w:tc>
+          <w:tcPr>
+            <w:tcW w:w="2268" w:type="dxa"/>
+            <w:gridSpan w:val="2"/>
+          </w:tcPr>
+          <w:p>
+            <w:pPr>
+              <w:tabs>
+                <w:tab w:val="left" w:pos="360"/>
+              </w:tabs>
+              <w:jc w:val="center"/>
+              <w:rPr>
+                <w:sz w:val="20"/>
+              </w:rPr>
+            </w:pPr>
+            <w:r>
+              <w:rPr>
+                <w:sz w:val="20"/>
+              </w:rPr>
+              <w:t>RV-CSR-BINGO-10</w:t>
+            </w:r>
+          </w:p>
+        </w:tc>
+        <w:tc>
+          <w:tcPr>
+            <w:tcW w:w="3330" w:type="dxa"/>
+          </w:tcPr>
+          <w:p>
+            <w:pPr>
+              <w:tabs>
+                <w:tab w:val="left" w:pos="360"/>
+              </w:tabs>
+              <w:jc w:val="center"/>
+              <w:rPr>
+                <w:sz w:val="20"/>
+              </w:rPr>
+            </w:pPr>
+            <w:r>
+              <w:rPr>
+                <w:sz w:val="20"/>
+              </w:rPr>
+              <w:t>User is configured as the Supervisor of the following Quality/BQM log:</w:t>
+            </w:r>
+          </w:p>
+          <w:p>
+            <w:pPr>
+              <w:tabs>
+                <w:tab w:val="left" w:pos="360"/>
+              </w:tabs>
+              <w:jc w:val="center"/>
+              <w:rPr>
+                <w:sz w:val="20"/>
+              </w:rPr>
+            </w:pPr>
+          </w:p>
+          <w:p>
+            <w:pPr>
+              <w:tabs>
+                <w:tab w:val="left" w:pos="360"/>
+              </w:tabs>
+              <w:jc w:val="center"/>
+              <w:rPr>
+                <w:sz w:val="20"/>
+              </w:rPr>
+            </w:pPr>
+            <w:r>
+              <w:rPr>
+                <w:sz w:val="20"/>
+              </w:rPr>
+              <w:t>Pending Supervisor Review</w:t>
+            </w:r>
+          </w:p>
+          <w:p>
+            <w:pPr>
+              <w:tabs>
+                <w:tab w:val="left" w:pos="360"/>
+              </w:tabs>
+              <w:jc w:val="center"/>
+              <w:rPr>
+                <w:sz w:val="20"/>
+              </w:rPr>
+            </w:pPr>
+          </w:p>
+        </w:tc>
+        <w:tc>
+          <w:tcPr>
+            <w:tcW w:w="4185" w:type="dxa"/>
+            <w:gridSpan w:val="3"/>
+          </w:tcPr>
+          <w:p>
+            <w:pPr>
+              <w:tabs>
+                <w:tab w:val="left" w:pos="360"/>
+              </w:tabs>
+              <w:jc w:val="center"/>
+              <w:rPr>
+                <w:sz w:val="20"/>
+              </w:rPr>
+            </w:pPr>
+            <w:r>
+              <w:rPr>
+                <w:sz w:val="20"/>
+              </w:rPr>
               <w:lastRenderedPageBreak/>
               <w:t>Launch eCoaching web application;</w:t>
             </w:r>
@@ -17520,33 +19381,33 @@
                 <w:sz w:val="20"/>
               </w:rPr>
               <w:lastRenderedPageBreak/>
-              <w:t>Pending Follow-up modal dialog displays with correct fields*.</w:t>
-            </w:r>
-          </w:p>
-          <w:p>
-            <w:pPr>
-              <w:tabs>
-                <w:tab w:val="left" w:pos="360"/>
-              </w:tabs>
-              <w:rPr>
-                <w:sz w:val="20"/>
-              </w:rPr>
-            </w:pPr>
-          </w:p>
-          <w:p>
-            <w:pPr>
-              <w:tabs>
-                <w:tab w:val="left" w:pos="360"/>
-              </w:tabs>
-              <w:rPr>
-                <w:sz w:val="20"/>
-              </w:rPr>
-            </w:pPr>
-            <w:r>
-              <w:rPr>
-                <w:sz w:val="20"/>
-              </w:rPr>
-              <w:t>User is able to complete the follow-up log and the log is updated to “Pending Employee Review”</w:t>
+              <w:t>Pending Supervisor Review modal dialog displays with correct fields*.</w:t>
+            </w:r>
+          </w:p>
+          <w:p>
+            <w:pPr>
+              <w:tabs>
+                <w:tab w:val="left" w:pos="360"/>
+              </w:tabs>
+              <w:rPr>
+                <w:sz w:val="20"/>
+              </w:rPr>
+            </w:pPr>
+          </w:p>
+          <w:p>
+            <w:pPr>
+              <w:tabs>
+                <w:tab w:val="left" w:pos="360"/>
+              </w:tabs>
+              <w:rPr>
+                <w:sz w:val="20"/>
+              </w:rPr>
+            </w:pPr>
+            <w:r>
+              <w:rPr>
+                <w:sz w:val="20"/>
+              </w:rPr>
+              <w:t>User is able to complete the log and the log is updated to “Completed”</w:t>
             </w:r>
           </w:p>
         </w:tc>
@@ -17569,1462 +19430,6 @@
                 <w:sz w:val="20"/>
               </w:rPr>
               <w:lastRenderedPageBreak/>
-              <w:t>P</w:t>
-            </w:r>
-          </w:p>
-        </w:tc>
-      </w:tr>
-      <w:tr>
-        <w:tc>
-          <w:tcPr>
-            <w:tcW w:w="2268" w:type="dxa"/>
-            <w:gridSpan w:val="2"/>
-          </w:tcPr>
-          <w:p>
-            <w:pPr>
-              <w:tabs>
-                <w:tab w:val="left" w:pos="360"/>
-              </w:tabs>
-              <w:jc w:val="center"/>
-              <w:rPr>
-                <w:sz w:val="20"/>
-              </w:rPr>
-            </w:pPr>
-            <w:r>
-              <w:rPr>
-                <w:sz w:val="20"/>
-              </w:rPr>
-              <w:t>RV-CSR-FOLLOWUP-5</w:t>
-            </w:r>
-          </w:p>
-        </w:tc>
-        <w:tc>
-          <w:tcPr>
-            <w:tcW w:w="3330" w:type="dxa"/>
-          </w:tcPr>
-          <w:p>
-            <w:pPr>
-              <w:tabs>
-                <w:tab w:val="left" w:pos="360"/>
-              </w:tabs>
-              <w:jc w:val="center"/>
-              <w:rPr>
-                <w:sz w:val="20"/>
-              </w:rPr>
-            </w:pPr>
-            <w:r>
-              <w:rPr>
-                <w:sz w:val="20"/>
-              </w:rPr>
-              <w:t>User is configured as the CSR of the log set up in RV-CSR-FOLLOWUP-1</w:t>
-            </w:r>
-          </w:p>
-        </w:tc>
-        <w:tc>
-          <w:tcPr>
-            <w:tcW w:w="4185" w:type="dxa"/>
-            <w:gridSpan w:val="3"/>
-          </w:tcPr>
-          <w:p>
-            <w:pPr>
-              <w:tabs>
-                <w:tab w:val="left" w:pos="360"/>
-              </w:tabs>
-              <w:jc w:val="center"/>
-              <w:rPr>
-                <w:sz w:val="20"/>
-              </w:rPr>
-            </w:pPr>
-            <w:r>
-              <w:rPr>
-                <w:sz w:val="20"/>
-              </w:rPr>
-              <w:t>Launch eCoaching web application;</w:t>
-            </w:r>
-          </w:p>
-          <w:p>
-            <w:pPr>
-              <w:tabs>
-                <w:tab w:val="left" w:pos="360"/>
-              </w:tabs>
-              <w:jc w:val="center"/>
-              <w:rPr>
-                <w:sz w:val="20"/>
-              </w:rPr>
-            </w:pPr>
-          </w:p>
-          <w:p>
-            <w:pPr>
-              <w:tabs>
-                <w:tab w:val="left" w:pos="360"/>
-              </w:tabs>
-              <w:jc w:val="center"/>
-              <w:rPr>
-                <w:sz w:val="20"/>
-              </w:rPr>
-            </w:pPr>
-            <w:r>
-              <w:rPr>
-                <w:sz w:val="20"/>
-              </w:rPr>
-              <w:t>On My Dashboard page:</w:t>
-            </w:r>
-          </w:p>
-          <w:p>
-            <w:pPr>
-              <w:tabs>
-                <w:tab w:val="left" w:pos="360"/>
-              </w:tabs>
-              <w:jc w:val="center"/>
-              <w:rPr>
-                <w:sz w:val="20"/>
-              </w:rPr>
-            </w:pPr>
-            <w:r>
-              <w:rPr>
-                <w:sz w:val="20"/>
-              </w:rPr>
-              <w:t>Click “View My Pending”;</w:t>
-            </w:r>
-          </w:p>
-          <w:p>
-            <w:pPr>
-              <w:tabs>
-                <w:tab w:val="left" w:pos="360"/>
-              </w:tabs>
-              <w:jc w:val="center"/>
-              <w:rPr>
-                <w:sz w:val="20"/>
-              </w:rPr>
-            </w:pPr>
-            <w:r>
-              <w:rPr>
-                <w:sz w:val="20"/>
-              </w:rPr>
-              <w:t>Click the log.</w:t>
-            </w:r>
-          </w:p>
-        </w:tc>
-        <w:tc>
-          <w:tcPr>
-            <w:tcW w:w="3450" w:type="dxa"/>
-            <w:gridSpan w:val="2"/>
-          </w:tcPr>
-          <w:p>
-            <w:pPr>
-              <w:tabs>
-                <w:tab w:val="left" w:pos="360"/>
-              </w:tabs>
-              <w:rPr>
-                <w:sz w:val="20"/>
-              </w:rPr>
-            </w:pPr>
-            <w:r>
-              <w:rPr>
-                <w:sz w:val="20"/>
-              </w:rPr>
-              <w:t>Pending Employee Review modal dialog displays with correct fields*.</w:t>
-            </w:r>
-          </w:p>
-          <w:p>
-            <w:pPr>
-              <w:tabs>
-                <w:tab w:val="left" w:pos="360"/>
-              </w:tabs>
-              <w:rPr>
-                <w:sz w:val="20"/>
-              </w:rPr>
-            </w:pPr>
-          </w:p>
-          <w:p>
-            <w:pPr>
-              <w:tabs>
-                <w:tab w:val="left" w:pos="360"/>
-              </w:tabs>
-              <w:rPr>
-                <w:sz w:val="20"/>
-              </w:rPr>
-            </w:pPr>
-            <w:r>
-              <w:rPr>
-                <w:sz w:val="20"/>
-              </w:rPr>
-              <w:t>User is able to complete the log and the log is updated to “Completed”</w:t>
-            </w:r>
-          </w:p>
-        </w:tc>
-        <w:tc>
-          <w:tcPr>
-            <w:tcW w:w="1275" w:type="dxa"/>
-          </w:tcPr>
-          <w:p>
-            <w:pPr>
-              <w:tabs>
-                <w:tab w:val="left" w:pos="360"/>
-              </w:tabs>
-              <w:jc w:val="center"/>
-              <w:rPr>
-                <w:sz w:val="20"/>
-              </w:rPr>
-            </w:pPr>
-            <w:r>
-              <w:rPr>
-                <w:sz w:val="20"/>
-              </w:rPr>
-              <w:t>P</w:t>
-            </w:r>
-          </w:p>
-        </w:tc>
-      </w:tr>
-      <w:tr>
-        <w:tc>
-          <w:tcPr>
-            <w:tcW w:w="2268" w:type="dxa"/>
-            <w:gridSpan w:val="2"/>
-          </w:tcPr>
-          <w:p>
-            <w:pPr>
-              <w:tabs>
-                <w:tab w:val="left" w:pos="360"/>
-              </w:tabs>
-              <w:jc w:val="center"/>
-              <w:rPr>
-                <w:sz w:val="20"/>
-              </w:rPr>
-            </w:pPr>
-            <w:r>
-              <w:rPr>
-                <w:sz w:val="20"/>
-              </w:rPr>
-              <w:t>RV-CSR-FOLLOWUP-6</w:t>
-            </w:r>
-          </w:p>
-        </w:tc>
-        <w:tc>
-          <w:tcPr>
-            <w:tcW w:w="3330" w:type="dxa"/>
-          </w:tcPr>
-          <w:p>
-            <w:pPr>
-              <w:tabs>
-                <w:tab w:val="left" w:pos="360"/>
-              </w:tabs>
-              <w:jc w:val="center"/>
-              <w:rPr>
-                <w:sz w:val="20"/>
-              </w:rPr>
-            </w:pPr>
-            <w:r>
-              <w:rPr>
-                <w:sz w:val="20"/>
-              </w:rPr>
-              <w:t>User is configured with a role of “ECL”</w:t>
-            </w:r>
-          </w:p>
-        </w:tc>
-        <w:tc>
-          <w:tcPr>
-            <w:tcW w:w="4185" w:type="dxa"/>
-            <w:gridSpan w:val="3"/>
-          </w:tcPr>
-          <w:p>
-            <w:pPr>
-              <w:tabs>
-                <w:tab w:val="left" w:pos="360"/>
-              </w:tabs>
-              <w:jc w:val="center"/>
-              <w:rPr>
-                <w:sz w:val="20"/>
-              </w:rPr>
-            </w:pPr>
-            <w:r>
-              <w:rPr>
-                <w:sz w:val="20"/>
-              </w:rPr>
-              <w:t>Launch eCoaching web application;</w:t>
-            </w:r>
-          </w:p>
-          <w:p>
-            <w:pPr>
-              <w:tabs>
-                <w:tab w:val="left" w:pos="360"/>
-              </w:tabs>
-              <w:jc w:val="center"/>
-              <w:rPr>
-                <w:sz w:val="20"/>
-              </w:rPr>
-            </w:pPr>
-          </w:p>
-          <w:p>
-            <w:pPr>
-              <w:tabs>
-                <w:tab w:val="left" w:pos="360"/>
-              </w:tabs>
-              <w:jc w:val="center"/>
-              <w:rPr>
-                <w:sz w:val="20"/>
-              </w:rPr>
-            </w:pPr>
-            <w:r>
-              <w:rPr>
-                <w:sz w:val="20"/>
-              </w:rPr>
-              <w:t>Click “Historical Dashboard”;</w:t>
-            </w:r>
-          </w:p>
-          <w:p>
-            <w:pPr>
-              <w:tabs>
-                <w:tab w:val="left" w:pos="360"/>
-              </w:tabs>
-              <w:jc w:val="center"/>
-              <w:rPr>
-                <w:sz w:val="20"/>
-              </w:rPr>
-            </w:pPr>
-            <w:r>
-              <w:rPr>
-                <w:sz w:val="20"/>
-              </w:rPr>
-              <w:t>Fill in Search Fields;</w:t>
-            </w:r>
-          </w:p>
-          <w:p>
-            <w:pPr>
-              <w:tabs>
-                <w:tab w:val="left" w:pos="360"/>
-              </w:tabs>
-              <w:jc w:val="center"/>
-              <w:rPr>
-                <w:sz w:val="20"/>
-              </w:rPr>
-            </w:pPr>
-            <w:r>
-              <w:rPr>
-                <w:sz w:val="20"/>
-              </w:rPr>
-              <w:t>Click Search.</w:t>
-            </w:r>
-          </w:p>
-        </w:tc>
-        <w:tc>
-          <w:tcPr>
-            <w:tcW w:w="3450" w:type="dxa"/>
-            <w:gridSpan w:val="2"/>
-          </w:tcPr>
-          <w:p>
-            <w:pPr>
-              <w:tabs>
-                <w:tab w:val="left" w:pos="360"/>
-              </w:tabs>
-              <w:rPr>
-                <w:sz w:val="20"/>
-              </w:rPr>
-            </w:pPr>
-            <w:r>
-              <w:rPr>
-                <w:sz w:val="20"/>
-              </w:rPr>
-              <w:t>The log completed in RV-CSR-FOLLOWUP-5 displays</w:t>
-            </w:r>
-          </w:p>
-        </w:tc>
-        <w:tc>
-          <w:tcPr>
-            <w:tcW w:w="1275" w:type="dxa"/>
-          </w:tcPr>
-          <w:p>
-            <w:pPr>
-              <w:tabs>
-                <w:tab w:val="left" w:pos="360"/>
-              </w:tabs>
-              <w:jc w:val="center"/>
-              <w:rPr>
-                <w:sz w:val="20"/>
-              </w:rPr>
-            </w:pPr>
-            <w:r>
-              <w:rPr>
-                <w:sz w:val="20"/>
-              </w:rPr>
-              <w:t>P</w:t>
-            </w:r>
-          </w:p>
-        </w:tc>
-      </w:tr>
-      <w:tr>
-        <w:tc>
-          <w:tcPr>
-            <w:tcW w:w="2268" w:type="dxa"/>
-            <w:gridSpan w:val="2"/>
-          </w:tcPr>
-          <w:p>
-            <w:pPr>
-              <w:tabs>
-                <w:tab w:val="left" w:pos="360"/>
-              </w:tabs>
-              <w:jc w:val="center"/>
-              <w:rPr>
-                <w:sz w:val="20"/>
-              </w:rPr>
-            </w:pPr>
-            <w:r>
-              <w:rPr>
-                <w:sz w:val="20"/>
-              </w:rPr>
-              <w:t>RV-CSR-FOLLOWUP-6.1</w:t>
-            </w:r>
-          </w:p>
-        </w:tc>
-        <w:tc>
-          <w:tcPr>
-            <w:tcW w:w="3330" w:type="dxa"/>
-          </w:tcPr>
-          <w:p>
-            <w:pPr>
-              <w:tabs>
-                <w:tab w:val="left" w:pos="360"/>
-              </w:tabs>
-              <w:jc w:val="center"/>
-              <w:rPr>
-                <w:sz w:val="20"/>
-              </w:rPr>
-            </w:pPr>
-            <w:r>
-              <w:rPr>
-                <w:sz w:val="20"/>
-              </w:rPr>
-              <w:t>Same as RV-CSR-FOLLOWUP-6</w:t>
-            </w:r>
-          </w:p>
-        </w:tc>
-        <w:tc>
-          <w:tcPr>
-            <w:tcW w:w="4185" w:type="dxa"/>
-            <w:gridSpan w:val="3"/>
-          </w:tcPr>
-          <w:p>
-            <w:pPr>
-              <w:tabs>
-                <w:tab w:val="left" w:pos="360"/>
-              </w:tabs>
-              <w:jc w:val="center"/>
-              <w:rPr>
-                <w:sz w:val="20"/>
-              </w:rPr>
-            </w:pPr>
-            <w:r>
-              <w:rPr>
-                <w:sz w:val="20"/>
-              </w:rPr>
-              <w:t>Click the log</w:t>
-            </w:r>
-          </w:p>
-        </w:tc>
-        <w:tc>
-          <w:tcPr>
-            <w:tcW w:w="3450" w:type="dxa"/>
-            <w:gridSpan w:val="2"/>
-          </w:tcPr>
-          <w:p>
-            <w:pPr>
-              <w:tabs>
-                <w:tab w:val="left" w:pos="360"/>
-              </w:tabs>
-              <w:rPr>
-                <w:sz w:val="20"/>
-              </w:rPr>
-            </w:pPr>
-            <w:r>
-              <w:rPr>
-                <w:sz w:val="20"/>
-              </w:rPr>
-              <w:t>View modal dialog displays with the correct fields*.</w:t>
-            </w:r>
-          </w:p>
-        </w:tc>
-        <w:tc>
-          <w:tcPr>
-            <w:tcW w:w="1275" w:type="dxa"/>
-          </w:tcPr>
-          <w:p>
-            <w:pPr>
-              <w:tabs>
-                <w:tab w:val="left" w:pos="360"/>
-              </w:tabs>
-              <w:jc w:val="center"/>
-              <w:rPr>
-                <w:sz w:val="20"/>
-              </w:rPr>
-            </w:pPr>
-            <w:r>
-              <w:rPr>
-                <w:sz w:val="20"/>
-              </w:rPr>
-              <w:t>P</w:t>
-            </w:r>
-          </w:p>
-        </w:tc>
-      </w:tr>
-      <w:tr>
-        <w:tc>
-          <w:tcPr>
-            <w:tcW w:w="2268" w:type="dxa"/>
-            <w:gridSpan w:val="2"/>
-          </w:tcPr>
-          <w:p>
-            <w:pPr>
-              <w:tabs>
-                <w:tab w:val="left" w:pos="360"/>
-              </w:tabs>
-              <w:jc w:val="center"/>
-              <w:rPr>
-                <w:sz w:val="20"/>
-              </w:rPr>
-            </w:pPr>
-            <w:r>
-              <w:rPr>
-                <w:sz w:val="20"/>
-              </w:rPr>
-              <w:t>RV-CSR-BINGO-7</w:t>
-            </w:r>
-          </w:p>
-        </w:tc>
-        <w:tc>
-          <w:tcPr>
-            <w:tcW w:w="3330" w:type="dxa"/>
-          </w:tcPr>
-          <w:p>
-            <w:pPr>
-              <w:tabs>
-                <w:tab w:val="left" w:pos="360"/>
-              </w:tabs>
-              <w:jc w:val="center"/>
-              <w:rPr>
-                <w:sz w:val="20"/>
-              </w:rPr>
-            </w:pPr>
-            <w:r>
-              <w:rPr>
-                <w:sz w:val="20"/>
-              </w:rPr>
-              <w:t>User is configured as the Supervisor of the CSR with the following Quality/BQM log:</w:t>
-            </w:r>
-          </w:p>
-          <w:p>
-            <w:pPr>
-              <w:tabs>
-                <w:tab w:val="left" w:pos="360"/>
-              </w:tabs>
-              <w:jc w:val="center"/>
-              <w:rPr>
-                <w:sz w:val="20"/>
-              </w:rPr>
-            </w:pPr>
-          </w:p>
-          <w:p>
-            <w:pPr>
-              <w:tabs>
-                <w:tab w:val="left" w:pos="360"/>
-              </w:tabs>
-              <w:jc w:val="center"/>
-              <w:rPr>
-                <w:sz w:val="20"/>
-              </w:rPr>
-            </w:pPr>
-            <w:r>
-              <w:rPr>
-                <w:sz w:val="20"/>
-              </w:rPr>
-              <w:t>Pending Acknowledgement</w:t>
-            </w:r>
-          </w:p>
-          <w:p>
-            <w:pPr>
-              <w:tabs>
-                <w:tab w:val="left" w:pos="360"/>
-              </w:tabs>
-              <w:jc w:val="center"/>
-              <w:rPr>
-                <w:sz w:val="20"/>
-              </w:rPr>
-            </w:pPr>
-          </w:p>
-        </w:tc>
-        <w:tc>
-          <w:tcPr>
-            <w:tcW w:w="4185" w:type="dxa"/>
-            <w:gridSpan w:val="3"/>
-          </w:tcPr>
-          <w:p>
-            <w:pPr>
-              <w:tabs>
-                <w:tab w:val="left" w:pos="360"/>
-              </w:tabs>
-              <w:jc w:val="center"/>
-              <w:rPr>
-                <w:sz w:val="20"/>
-              </w:rPr>
-            </w:pPr>
-            <w:r>
-              <w:rPr>
-                <w:sz w:val="20"/>
-              </w:rPr>
-              <w:t>Launch eCoaching web application;</w:t>
-            </w:r>
-          </w:p>
-          <w:p>
-            <w:pPr>
-              <w:tabs>
-                <w:tab w:val="left" w:pos="360"/>
-              </w:tabs>
-              <w:jc w:val="center"/>
-              <w:rPr>
-                <w:sz w:val="20"/>
-              </w:rPr>
-            </w:pPr>
-          </w:p>
-          <w:p>
-            <w:pPr>
-              <w:tabs>
-                <w:tab w:val="left" w:pos="360"/>
-              </w:tabs>
-              <w:jc w:val="center"/>
-              <w:rPr>
-                <w:sz w:val="20"/>
-              </w:rPr>
-            </w:pPr>
-            <w:r>
-              <w:rPr>
-                <w:sz w:val="20"/>
-              </w:rPr>
-              <w:t>On My Dashboard page:</w:t>
-            </w:r>
-          </w:p>
-          <w:p>
-            <w:pPr>
-              <w:tabs>
-                <w:tab w:val="left" w:pos="360"/>
-              </w:tabs>
-              <w:jc w:val="center"/>
-              <w:rPr>
-                <w:sz w:val="20"/>
-              </w:rPr>
-            </w:pPr>
-            <w:r>
-              <w:rPr>
-                <w:sz w:val="20"/>
-              </w:rPr>
-              <w:t>Click “View My Pending”;</w:t>
-            </w:r>
-          </w:p>
-          <w:p>
-            <w:pPr>
-              <w:tabs>
-                <w:tab w:val="left" w:pos="360"/>
-              </w:tabs>
-              <w:jc w:val="center"/>
-              <w:rPr>
-                <w:sz w:val="20"/>
-              </w:rPr>
-            </w:pPr>
-            <w:r>
-              <w:rPr>
-                <w:sz w:val="20"/>
-              </w:rPr>
-              <w:t>Click the log.</w:t>
-            </w:r>
-          </w:p>
-        </w:tc>
-        <w:tc>
-          <w:tcPr>
-            <w:tcW w:w="3450" w:type="dxa"/>
-            <w:gridSpan w:val="2"/>
-          </w:tcPr>
-          <w:p>
-            <w:pPr>
-              <w:tabs>
-                <w:tab w:val="left" w:pos="360"/>
-              </w:tabs>
-              <w:rPr>
-                <w:sz w:val="20"/>
-              </w:rPr>
-            </w:pPr>
-            <w:r>
-              <w:rPr>
-                <w:sz w:val="20"/>
-              </w:rPr>
-              <w:t>Pending Acknowledgement modal dialog displays with correct fields*.</w:t>
-            </w:r>
-          </w:p>
-          <w:p>
-            <w:pPr>
-              <w:tabs>
-                <w:tab w:val="left" w:pos="360"/>
-              </w:tabs>
-              <w:rPr>
-                <w:sz w:val="20"/>
-              </w:rPr>
-            </w:pPr>
-          </w:p>
-          <w:p>
-            <w:pPr>
-              <w:tabs>
-                <w:tab w:val="left" w:pos="360"/>
-              </w:tabs>
-              <w:rPr>
-                <w:sz w:val="20"/>
-              </w:rPr>
-            </w:pPr>
-            <w:r>
-              <w:rPr>
-                <w:sz w:val="20"/>
-              </w:rPr>
-              <w:t>User is able to acknowledge the log and the log is updated to “Pending Employee Review”</w:t>
-            </w:r>
-          </w:p>
-        </w:tc>
-        <w:tc>
-          <w:tcPr>
-            <w:tcW w:w="1275" w:type="dxa"/>
-          </w:tcPr>
-          <w:p>
-            <w:pPr>
-              <w:tabs>
-                <w:tab w:val="left" w:pos="360"/>
-              </w:tabs>
-              <w:jc w:val="center"/>
-              <w:rPr>
-                <w:sz w:val="20"/>
-              </w:rPr>
-            </w:pPr>
-            <w:r>
-              <w:rPr>
-                <w:sz w:val="20"/>
-              </w:rPr>
-              <w:t>P</w:t>
-            </w:r>
-          </w:p>
-        </w:tc>
-      </w:tr>
-      <w:tr>
-        <w:tc>
-          <w:tcPr>
-            <w:tcW w:w="2268" w:type="dxa"/>
-            <w:gridSpan w:val="2"/>
-          </w:tcPr>
-          <w:p>
-            <w:pPr>
-              <w:tabs>
-                <w:tab w:val="left" w:pos="360"/>
-              </w:tabs>
-              <w:jc w:val="center"/>
-              <w:rPr>
-                <w:sz w:val="20"/>
-              </w:rPr>
-            </w:pPr>
-            <w:r>
-              <w:rPr>
-                <w:sz w:val="20"/>
-              </w:rPr>
-              <w:t>RV-CSR-BINGO-8</w:t>
-            </w:r>
-          </w:p>
-        </w:tc>
-        <w:tc>
-          <w:tcPr>
-            <w:tcW w:w="3330" w:type="dxa"/>
-          </w:tcPr>
-          <w:p>
-            <w:pPr>
-              <w:tabs>
-                <w:tab w:val="left" w:pos="360"/>
-              </w:tabs>
-              <w:jc w:val="center"/>
-              <w:rPr>
-                <w:sz w:val="20"/>
-              </w:rPr>
-            </w:pPr>
-            <w:r>
-              <w:rPr>
-                <w:sz w:val="20"/>
-              </w:rPr>
-              <w:t>User is configured as the Employee of the following Quality/BQM log:</w:t>
-            </w:r>
-          </w:p>
-          <w:p>
-            <w:pPr>
-              <w:tabs>
-                <w:tab w:val="left" w:pos="360"/>
-              </w:tabs>
-              <w:jc w:val="center"/>
-              <w:rPr>
-                <w:sz w:val="20"/>
-              </w:rPr>
-            </w:pPr>
-          </w:p>
-          <w:p>
-            <w:pPr>
-              <w:tabs>
-                <w:tab w:val="left" w:pos="360"/>
-              </w:tabs>
-              <w:jc w:val="center"/>
-              <w:rPr>
-                <w:sz w:val="20"/>
-              </w:rPr>
-            </w:pPr>
-            <w:r>
-              <w:rPr>
-                <w:sz w:val="20"/>
-              </w:rPr>
-              <w:t>Pending Employee Review</w:t>
-            </w:r>
-          </w:p>
-          <w:p>
-            <w:pPr>
-              <w:tabs>
-                <w:tab w:val="left" w:pos="360"/>
-              </w:tabs>
-              <w:jc w:val="center"/>
-              <w:rPr>
-                <w:sz w:val="20"/>
-              </w:rPr>
-            </w:pPr>
-          </w:p>
-        </w:tc>
-        <w:tc>
-          <w:tcPr>
-            <w:tcW w:w="4185" w:type="dxa"/>
-            <w:gridSpan w:val="3"/>
-          </w:tcPr>
-          <w:p>
-            <w:pPr>
-              <w:tabs>
-                <w:tab w:val="left" w:pos="360"/>
-              </w:tabs>
-              <w:jc w:val="center"/>
-              <w:rPr>
-                <w:sz w:val="20"/>
-              </w:rPr>
-            </w:pPr>
-            <w:r>
-              <w:rPr>
-                <w:sz w:val="20"/>
-              </w:rPr>
-              <w:t>Launch eCoaching web application;</w:t>
-            </w:r>
-          </w:p>
-          <w:p>
-            <w:pPr>
-              <w:tabs>
-                <w:tab w:val="left" w:pos="360"/>
-              </w:tabs>
-              <w:jc w:val="center"/>
-              <w:rPr>
-                <w:sz w:val="20"/>
-              </w:rPr>
-            </w:pPr>
-          </w:p>
-          <w:p>
-            <w:pPr>
-              <w:tabs>
-                <w:tab w:val="left" w:pos="360"/>
-              </w:tabs>
-              <w:jc w:val="center"/>
-              <w:rPr>
-                <w:sz w:val="20"/>
-              </w:rPr>
-            </w:pPr>
-            <w:r>
-              <w:rPr>
-                <w:sz w:val="20"/>
-              </w:rPr>
-              <w:t>On My Dashboard page:</w:t>
-            </w:r>
-          </w:p>
-          <w:p>
-            <w:pPr>
-              <w:tabs>
-                <w:tab w:val="left" w:pos="360"/>
-              </w:tabs>
-              <w:jc w:val="center"/>
-              <w:rPr>
-                <w:sz w:val="20"/>
-              </w:rPr>
-            </w:pPr>
-            <w:r>
-              <w:rPr>
-                <w:sz w:val="20"/>
-              </w:rPr>
-              <w:t>Click “View My Pending”;</w:t>
-            </w:r>
-          </w:p>
-          <w:p>
-            <w:pPr>
-              <w:tabs>
-                <w:tab w:val="left" w:pos="360"/>
-              </w:tabs>
-              <w:jc w:val="center"/>
-              <w:rPr>
-                <w:sz w:val="20"/>
-              </w:rPr>
-            </w:pPr>
-            <w:r>
-              <w:rPr>
-                <w:sz w:val="20"/>
-              </w:rPr>
-              <w:t>Click the log.</w:t>
-            </w:r>
-          </w:p>
-        </w:tc>
-        <w:tc>
-          <w:tcPr>
-            <w:tcW w:w="3450" w:type="dxa"/>
-            <w:gridSpan w:val="2"/>
-          </w:tcPr>
-          <w:p>
-            <w:pPr>
-              <w:tabs>
-                <w:tab w:val="left" w:pos="360"/>
-              </w:tabs>
-              <w:rPr>
-                <w:sz w:val="20"/>
-              </w:rPr>
-            </w:pPr>
-            <w:r>
-              <w:rPr>
-                <w:sz w:val="20"/>
-              </w:rPr>
-              <w:t>Pending Employee Review modal dialog displays with correct fields*.</w:t>
-            </w:r>
-          </w:p>
-          <w:p>
-            <w:pPr>
-              <w:tabs>
-                <w:tab w:val="left" w:pos="360"/>
-              </w:tabs>
-              <w:rPr>
-                <w:sz w:val="20"/>
-              </w:rPr>
-            </w:pPr>
-          </w:p>
-          <w:p>
-            <w:pPr>
-              <w:tabs>
-                <w:tab w:val="left" w:pos="360"/>
-              </w:tabs>
-              <w:rPr>
-                <w:sz w:val="20"/>
-              </w:rPr>
-            </w:pPr>
-            <w:r>
-              <w:rPr>
-                <w:sz w:val="20"/>
-              </w:rPr>
-              <w:t>User is able to complete the log and the log is updated to “Completed”</w:t>
-            </w:r>
-          </w:p>
-        </w:tc>
-        <w:tc>
-          <w:tcPr>
-            <w:tcW w:w="1275" w:type="dxa"/>
-          </w:tcPr>
-          <w:p>
-            <w:pPr>
-              <w:tabs>
-                <w:tab w:val="left" w:pos="360"/>
-              </w:tabs>
-              <w:jc w:val="center"/>
-              <w:rPr>
-                <w:sz w:val="20"/>
-              </w:rPr>
-            </w:pPr>
-            <w:r>
-              <w:rPr>
-                <w:sz w:val="20"/>
-              </w:rPr>
-              <w:t>P</w:t>
-            </w:r>
-          </w:p>
-        </w:tc>
-      </w:tr>
-      <w:tr>
-        <w:tc>
-          <w:tcPr>
-            <w:tcW w:w="2268" w:type="dxa"/>
-            <w:gridSpan w:val="2"/>
-          </w:tcPr>
-          <w:p>
-            <w:pPr>
-              <w:tabs>
-                <w:tab w:val="left" w:pos="360"/>
-              </w:tabs>
-              <w:jc w:val="center"/>
-              <w:rPr>
-                <w:sz w:val="20"/>
-              </w:rPr>
-            </w:pPr>
-            <w:r>
-              <w:rPr>
-                <w:sz w:val="20"/>
-              </w:rPr>
-              <w:t>RV-CSR-BINGO-9</w:t>
-            </w:r>
-          </w:p>
-        </w:tc>
-        <w:tc>
-          <w:tcPr>
-            <w:tcW w:w="3330" w:type="dxa"/>
-          </w:tcPr>
-          <w:p>
-            <w:pPr>
-              <w:tabs>
-                <w:tab w:val="left" w:pos="360"/>
-              </w:tabs>
-              <w:jc w:val="center"/>
-              <w:rPr>
-                <w:sz w:val="20"/>
-              </w:rPr>
-            </w:pPr>
-            <w:r>
-              <w:rPr>
-                <w:sz w:val="20"/>
-              </w:rPr>
-              <w:t>User is configured as the CSR with the following Quality/BQM log:</w:t>
-            </w:r>
-          </w:p>
-          <w:p>
-            <w:pPr>
-              <w:tabs>
-                <w:tab w:val="left" w:pos="360"/>
-              </w:tabs>
-              <w:jc w:val="center"/>
-              <w:rPr>
-                <w:sz w:val="20"/>
-              </w:rPr>
-            </w:pPr>
-          </w:p>
-          <w:p>
-            <w:pPr>
-              <w:tabs>
-                <w:tab w:val="left" w:pos="360"/>
-              </w:tabs>
-              <w:jc w:val="center"/>
-              <w:rPr>
-                <w:sz w:val="20"/>
-              </w:rPr>
-            </w:pPr>
-            <w:r>
-              <w:rPr>
-                <w:sz w:val="20"/>
-              </w:rPr>
-              <w:t>Pending Acknowledgement</w:t>
-            </w:r>
-          </w:p>
-          <w:p>
-            <w:pPr>
-              <w:tabs>
-                <w:tab w:val="left" w:pos="360"/>
-              </w:tabs>
-              <w:jc w:val="center"/>
-              <w:rPr>
-                <w:sz w:val="20"/>
-              </w:rPr>
-            </w:pPr>
-          </w:p>
-        </w:tc>
-        <w:tc>
-          <w:tcPr>
-            <w:tcW w:w="4185" w:type="dxa"/>
-            <w:gridSpan w:val="3"/>
-          </w:tcPr>
-          <w:p>
-            <w:pPr>
-              <w:tabs>
-                <w:tab w:val="left" w:pos="360"/>
-              </w:tabs>
-              <w:jc w:val="center"/>
-              <w:rPr>
-                <w:sz w:val="20"/>
-              </w:rPr>
-            </w:pPr>
-            <w:r>
-              <w:rPr>
-                <w:sz w:val="20"/>
-              </w:rPr>
-              <w:t>Launch eCoaching web application;</w:t>
-            </w:r>
-          </w:p>
-          <w:p>
-            <w:pPr>
-              <w:tabs>
-                <w:tab w:val="left" w:pos="360"/>
-              </w:tabs>
-              <w:jc w:val="center"/>
-              <w:rPr>
-                <w:sz w:val="20"/>
-              </w:rPr>
-            </w:pPr>
-          </w:p>
-          <w:p>
-            <w:pPr>
-              <w:tabs>
-                <w:tab w:val="left" w:pos="360"/>
-              </w:tabs>
-              <w:jc w:val="center"/>
-              <w:rPr>
-                <w:sz w:val="20"/>
-              </w:rPr>
-            </w:pPr>
-            <w:r>
-              <w:rPr>
-                <w:sz w:val="20"/>
-              </w:rPr>
-              <w:t>On My Dashboard page:</w:t>
-            </w:r>
-          </w:p>
-          <w:p>
-            <w:pPr>
-              <w:tabs>
-                <w:tab w:val="left" w:pos="360"/>
-              </w:tabs>
-              <w:jc w:val="center"/>
-              <w:rPr>
-                <w:sz w:val="20"/>
-              </w:rPr>
-            </w:pPr>
-            <w:r>
-              <w:rPr>
-                <w:sz w:val="20"/>
-              </w:rPr>
-              <w:t>Click “View My Pending”;</w:t>
-            </w:r>
-          </w:p>
-          <w:p>
-            <w:pPr>
-              <w:tabs>
-                <w:tab w:val="left" w:pos="360"/>
-              </w:tabs>
-              <w:jc w:val="center"/>
-              <w:rPr>
-                <w:sz w:val="20"/>
-              </w:rPr>
-            </w:pPr>
-            <w:r>
-              <w:rPr>
-                <w:sz w:val="20"/>
-              </w:rPr>
-              <w:t>Click the log.</w:t>
-            </w:r>
-          </w:p>
-        </w:tc>
-        <w:tc>
-          <w:tcPr>
-            <w:tcW w:w="3450" w:type="dxa"/>
-            <w:gridSpan w:val="2"/>
-          </w:tcPr>
-          <w:p>
-            <w:pPr>
-              <w:tabs>
-                <w:tab w:val="left" w:pos="360"/>
-              </w:tabs>
-              <w:rPr>
-                <w:sz w:val="20"/>
-              </w:rPr>
-            </w:pPr>
-            <w:r>
-              <w:rPr>
-                <w:sz w:val="20"/>
-              </w:rPr>
-              <w:t>Pending Acknowledgement modal dialog displays with correct fields*.</w:t>
-            </w:r>
-          </w:p>
-          <w:p>
-            <w:pPr>
-              <w:tabs>
-                <w:tab w:val="left" w:pos="360"/>
-              </w:tabs>
-              <w:rPr>
-                <w:sz w:val="20"/>
-              </w:rPr>
-            </w:pPr>
-          </w:p>
-          <w:p>
-            <w:pPr>
-              <w:tabs>
-                <w:tab w:val="left" w:pos="360"/>
-              </w:tabs>
-              <w:rPr>
-                <w:sz w:val="20"/>
-              </w:rPr>
-            </w:pPr>
-            <w:r>
-              <w:rPr>
-                <w:sz w:val="20"/>
-              </w:rPr>
-              <w:t>User is able to acknowledge the log and the log is updated to “Pending Supervisor Review”</w:t>
-            </w:r>
-          </w:p>
-        </w:tc>
-        <w:tc>
-          <w:tcPr>
-            <w:tcW w:w="1275" w:type="dxa"/>
-          </w:tcPr>
-          <w:p>
-            <w:pPr>
-              <w:tabs>
-                <w:tab w:val="left" w:pos="360"/>
-              </w:tabs>
-              <w:jc w:val="center"/>
-              <w:rPr>
-                <w:sz w:val="20"/>
-              </w:rPr>
-            </w:pPr>
-            <w:r>
-              <w:rPr>
-                <w:sz w:val="20"/>
-              </w:rPr>
-              <w:t>P</w:t>
-            </w:r>
-          </w:p>
-        </w:tc>
-      </w:tr>
-      <w:tr>
-        <w:tc>
-          <w:tcPr>
-            <w:tcW w:w="2268" w:type="dxa"/>
-            <w:gridSpan w:val="2"/>
-          </w:tcPr>
-          <w:p>
-            <w:pPr>
-              <w:tabs>
-                <w:tab w:val="left" w:pos="360"/>
-              </w:tabs>
-              <w:jc w:val="center"/>
-              <w:rPr>
-                <w:sz w:val="20"/>
-              </w:rPr>
-            </w:pPr>
-            <w:r>
-              <w:rPr>
-                <w:sz w:val="20"/>
-              </w:rPr>
-              <w:t>RV-CSR-BINGO-10</w:t>
-            </w:r>
-          </w:p>
-        </w:tc>
-        <w:tc>
-          <w:tcPr>
-            <w:tcW w:w="3330" w:type="dxa"/>
-          </w:tcPr>
-          <w:p>
-            <w:pPr>
-              <w:tabs>
-                <w:tab w:val="left" w:pos="360"/>
-              </w:tabs>
-              <w:jc w:val="center"/>
-              <w:rPr>
-                <w:sz w:val="20"/>
-              </w:rPr>
-            </w:pPr>
-            <w:r>
-              <w:rPr>
-                <w:sz w:val="20"/>
-              </w:rPr>
-              <w:t>User is configured as the Supervisor of the following Quality/BQM log:</w:t>
-            </w:r>
-          </w:p>
-          <w:p>
-            <w:pPr>
-              <w:tabs>
-                <w:tab w:val="left" w:pos="360"/>
-              </w:tabs>
-              <w:jc w:val="center"/>
-              <w:rPr>
-                <w:sz w:val="20"/>
-              </w:rPr>
-            </w:pPr>
-          </w:p>
-          <w:p>
-            <w:pPr>
-              <w:tabs>
-                <w:tab w:val="left" w:pos="360"/>
-              </w:tabs>
-              <w:jc w:val="center"/>
-              <w:rPr>
-                <w:sz w:val="20"/>
-              </w:rPr>
-            </w:pPr>
-            <w:r>
-              <w:rPr>
-                <w:sz w:val="20"/>
-              </w:rPr>
-              <w:t>Pending Supervisor Review</w:t>
-            </w:r>
-          </w:p>
-          <w:p>
-            <w:pPr>
-              <w:tabs>
-                <w:tab w:val="left" w:pos="360"/>
-              </w:tabs>
-              <w:jc w:val="center"/>
-              <w:rPr>
-                <w:sz w:val="20"/>
-              </w:rPr>
-            </w:pPr>
-          </w:p>
-        </w:tc>
-        <w:tc>
-          <w:tcPr>
-            <w:tcW w:w="4185" w:type="dxa"/>
-            <w:gridSpan w:val="3"/>
-          </w:tcPr>
-          <w:p>
-            <w:pPr>
-              <w:tabs>
-                <w:tab w:val="left" w:pos="360"/>
-              </w:tabs>
-              <w:jc w:val="center"/>
-              <w:rPr>
-                <w:sz w:val="20"/>
-              </w:rPr>
-            </w:pPr>
-            <w:r>
-              <w:rPr>
-                <w:sz w:val="20"/>
-              </w:rPr>
-              <w:t>Launch eCoaching web application;</w:t>
-            </w:r>
-          </w:p>
-          <w:p>
-            <w:pPr>
-              <w:tabs>
-                <w:tab w:val="left" w:pos="360"/>
-              </w:tabs>
-              <w:jc w:val="center"/>
-              <w:rPr>
-                <w:sz w:val="20"/>
-              </w:rPr>
-            </w:pPr>
-          </w:p>
-          <w:p>
-            <w:pPr>
-              <w:tabs>
-                <w:tab w:val="left" w:pos="360"/>
-              </w:tabs>
-              <w:jc w:val="center"/>
-              <w:rPr>
-                <w:sz w:val="20"/>
-              </w:rPr>
-            </w:pPr>
-            <w:r>
-              <w:rPr>
-                <w:sz w:val="20"/>
-              </w:rPr>
-              <w:t>On My Dashboard page:</w:t>
-            </w:r>
-          </w:p>
-          <w:p>
-            <w:pPr>
-              <w:tabs>
-                <w:tab w:val="left" w:pos="360"/>
-              </w:tabs>
-              <w:jc w:val="center"/>
-              <w:rPr>
-                <w:sz w:val="20"/>
-              </w:rPr>
-            </w:pPr>
-            <w:r>
-              <w:rPr>
-                <w:sz w:val="20"/>
-              </w:rPr>
-              <w:t>Click “View My Pending”;</w:t>
-            </w:r>
-          </w:p>
-          <w:p>
-            <w:pPr>
-              <w:tabs>
-                <w:tab w:val="left" w:pos="360"/>
-              </w:tabs>
-              <w:jc w:val="center"/>
-              <w:rPr>
-                <w:sz w:val="20"/>
-              </w:rPr>
-            </w:pPr>
-            <w:r>
-              <w:rPr>
-                <w:sz w:val="20"/>
-              </w:rPr>
-              <w:t>Click the log.</w:t>
-            </w:r>
-          </w:p>
-        </w:tc>
-        <w:tc>
-          <w:tcPr>
-            <w:tcW w:w="3450" w:type="dxa"/>
-            <w:gridSpan w:val="2"/>
-          </w:tcPr>
-          <w:p>
-            <w:pPr>
-              <w:tabs>
-                <w:tab w:val="left" w:pos="360"/>
-              </w:tabs>
-              <w:rPr>
-                <w:sz w:val="20"/>
-              </w:rPr>
-            </w:pPr>
-            <w:r>
-              <w:rPr>
-                <w:sz w:val="20"/>
-              </w:rPr>
-              <w:t>Pending Supervisor Review modal dialog displays with correct fields*.</w:t>
-            </w:r>
-          </w:p>
-          <w:p>
-            <w:pPr>
-              <w:tabs>
-                <w:tab w:val="left" w:pos="360"/>
-              </w:tabs>
-              <w:rPr>
-                <w:sz w:val="20"/>
-              </w:rPr>
-            </w:pPr>
-          </w:p>
-          <w:p>
-            <w:pPr>
-              <w:tabs>
-                <w:tab w:val="left" w:pos="360"/>
-              </w:tabs>
-              <w:rPr>
-                <w:sz w:val="20"/>
-              </w:rPr>
-            </w:pPr>
-            <w:r>
-              <w:rPr>
-                <w:sz w:val="20"/>
-              </w:rPr>
-              <w:t>User is able to complete the log and the log is updated to “Completed”</w:t>
-            </w:r>
-          </w:p>
-        </w:tc>
-        <w:tc>
-          <w:tcPr>
-            <w:tcW w:w="1275" w:type="dxa"/>
-          </w:tcPr>
-          <w:p>
-            <w:pPr>
-              <w:tabs>
-                <w:tab w:val="left" w:pos="360"/>
-              </w:tabs>
-              <w:jc w:val="center"/>
-              <w:rPr>
-                <w:sz w:val="20"/>
-              </w:rPr>
-            </w:pPr>
-            <w:r>
-              <w:rPr>
-                <w:sz w:val="20"/>
-              </w:rPr>
               <w:t>P</w:t>
             </w:r>
           </w:p>
@@ -19714,7 +20119,7 @@
         </mc:Choice>
         <mc:Fallback>
           <w:pict>
-            <v:line w14:anchorId="242C1BAD" id="Line 4" o:spid="_x0000_s1026" style="position:absolute;z-index:251659264;visibility:visible;mso-wrap-style:square;mso-width-percent:0;mso-height-percent:0;mso-wrap-distance-left:9pt;mso-wrap-distance-top:0;mso-wrap-distance-right:9pt;mso-wrap-distance-bottom:0;mso-position-horizontal:absolute;mso-position-horizontal-relative:text;mso-position-vertical:absolute;mso-position-vertical-relative:text;mso-width-percent:0;mso-height-percent:0;mso-width-relative:page;mso-height-relative:page" from="0,4.8pt" to="10in,4.8pt" o:gfxdata="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" o:allowincell="f"/>
+            <v:line w14:anchorId="04C204DE" id="Line 4" o:spid="_x0000_s1026" style="position:absolute;z-index:251659264;visibility:visible;mso-wrap-style:square;mso-width-percent:0;mso-height-percent:0;mso-wrap-distance-left:9pt;mso-wrap-distance-top:0;mso-wrap-distance-right:9pt;mso-wrap-distance-bottom:0;mso-position-horizontal:absolute;mso-position-horizontal-relative:text;mso-position-vertical:absolute;mso-position-vertical-relative:text;mso-width-percent:0;mso-height-percent:0;mso-width-relative:page;mso-height-relative:page" from="0,4.8pt" to="10in,4.8pt" o:gfxdata="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" o:allowincell="f"/>
           </w:pict>
         </mc:Fallback>
       </mc:AlternateContent>
@@ -19734,24 +20139,8 @@
         <w:b/>
         <w:sz w:val="18"/>
       </w:rPr>
-      <w:t>MAXIMUS</w:t>
+      <w:t>MAXIMUS CONFIDENTIAL</w:t>
     </w:r>
-    <w:r>
-      <w:rPr>
-        <w:b/>
-        <w:sz w:val="18"/>
-      </w:rPr>
-      <w:t xml:space="preserve"> </w:t>
-    </w:r>
-    <w:r>
-      <w:rPr>
-        <w:b/>
-        <w:sz w:val="18"/>
-      </w:rPr>
-      <w:t>CONFIDENTIAL</w:t>
-    </w:r>
-    <w:bookmarkStart w:id="3" w:name="_GoBack"/>
-    <w:bookmarkEnd w:id="3"/>
     <w:r>
       <w:rPr>
         <w:b/>
@@ -19779,13 +20168,7 @@
       <w:rPr>
         <w:sz w:val="18"/>
       </w:rPr>
-      <w:t xml:space="preserve">Copyrighted Material of </w:t>
-    </w:r>
-    <w:r>
-      <w:rPr>
-        <w:sz w:val="18"/>
-      </w:rPr>
-      <w:t>MAXIMUS</w:t>
+      <w:t>Copyrighted Material of MAXIMUS</w:t>
     </w:r>
     <w:r>
       <w:rPr>
@@ -19844,7 +20227,7 @@
         <w:noProof/>
         <w:sz w:val="18"/>
       </w:rPr>
-      <w:t>1</w:t>
+      <w:t>3</w:t>
     </w:r>
     <w:r>
       <w:rPr>
@@ -19983,7 +20366,7 @@
         </mc:Choice>
         <mc:Fallback>
           <w:pict>
-            <v:line w14:anchorId="48A158B1" id="Line 1" o:spid="_x0000_s1026" style="position:absolute;z-index:251647488;visibility:visible;mso-wrap-style:square;mso-width-percent:0;mso-height-percent:0;mso-wrap-distance-left:9pt;mso-wrap-distance-top:0;mso-wrap-distance-right:9pt;mso-wrap-distance-bottom:0;mso-position-horizontal:absolute;mso-position-horizontal-relative:text;mso-position-vertical:absolute;mso-position-vertical-relative:text;mso-width-percent:0;mso-height-percent:0;mso-width-relative:page;mso-height-relative:page" from="0,14.4pt" to="10in,14.4pt" o:gfxdata="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" o:allowincell="f"/>
+            <v:line w14:anchorId="40C45DCE" id="Line 1" o:spid="_x0000_s1026" style="position:absolute;z-index:251647488;visibility:visible;mso-wrap-style:square;mso-width-percent:0;mso-height-percent:0;mso-wrap-distance-left:9pt;mso-wrap-distance-top:0;mso-wrap-distance-right:9pt;mso-wrap-distance-bottom:0;mso-position-horizontal:absolute;mso-position-horizontal-relative:text;mso-position-vertical:absolute;mso-position-vertical-relative:text;mso-width-percent:0;mso-height-percent:0;mso-width-relative:page;mso-height-relative:page" from="0,14.4pt" to="10in,14.4pt" o:gfxdata="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" o:allowincell="f"/>
           </w:pict>
         </mc:Fallback>
       </mc:AlternateContent>
@@ -25516,7 +25899,7 @@
 </file>
 
 <file path=customXml/itemProps1.xml><?xml version="1.0" encoding="utf-8"?>
-<ds:datastoreItem xmlns:ds="http://schemas.openxmlformats.org/officeDocument/2006/customXml" ds:itemID="{52C6CF11-AFE6-4AFD-814A-592A086C3AF4}">
+<ds:datastoreItem xmlns:ds="http://schemas.openxmlformats.org/officeDocument/2006/customXml" ds:itemID="{DB1C8410-8D47-4AE0-BEB5-219D10740058}">
   <ds:schemaRefs>
     <ds:schemaRef ds:uri="http://schemas.openxmlformats.org/officeDocument/2006/bibliography"/>
   </ds:schemaRefs>

</xml_diff>

<commit_message>
21484 - Quality Now Review page display for Web Chat and Written Correspondence
git-tfs-id: [https://tfs.omnicloud.local/tfs/cco%20program/]$/eCoaching_V2;C49512
</commit_message>
<xml_diff>
--- a/Unit Test/Web/CCO_eCoaching_Log_Review_UTC.docx
+++ b/Unit Test/Web/CCO_eCoaching_Log_Review_UTC.docx
@@ -1,6 +1,6 @@
 
 <file path=word/document.xml><?xml version="1.0" encoding="utf-8"?>
-<w:document xmlns:wpc="http://schemas.microsoft.com/office/word/2010/wordprocessingCanvas" xmlns:cx="http://schemas.microsoft.com/office/drawing/2014/chartex" xmlns:cx1="http://schemas.microsoft.com/office/drawing/2015/9/8/chartex" xmlns:mc="http://schemas.openxmlformats.org/markup-compatibility/2006" xmlns:o="urn:schemas-microsoft-com:office:office" xmlns:r="http://schemas.openxmlformats.org/officeDocument/2006/relationships" xmlns:m="http://schemas.openxmlformats.org/officeDocument/2006/math" xmlns:v="urn:schemas-microsoft-com:vml" xmlns:wp14="http://schemas.microsoft.com/office/word/2010/wordprocessingDrawing" xmlns:wp="http://schemas.openxmlformats.org/drawingml/2006/wordprocessingDrawing" xmlns:w10="urn:schemas-microsoft-com:office:word" xmlns:w="http://schemas.openxmlformats.org/wordprocessingml/2006/main" xmlns:w14="http://schemas.microsoft.com/office/word/2010/wordml" xmlns:w15="http://schemas.microsoft.com/office/word/2012/wordml" xmlns:w16se="http://schemas.microsoft.com/office/word/2015/wordml/symex" xmlns:wpg="http://schemas.microsoft.com/office/word/2010/wordprocessingGroup" xmlns:wpi="http://schemas.microsoft.com/office/word/2010/wordprocessingInk" xmlns:wne="http://schemas.microsoft.com/office/word/2006/wordml" xmlns:wps="http://schemas.microsoft.com/office/word/2010/wordprocessingShape" mc:Ignorable="w14 w15 w16se wp14">
+<w:document xmlns:wpc="http://schemas.microsoft.com/office/word/2010/wordprocessingCanvas" xmlns:cx="http://schemas.microsoft.com/office/drawing/2014/chartex" xmlns:cx1="http://schemas.microsoft.com/office/drawing/2015/9/8/chartex" xmlns:cx2="http://schemas.microsoft.com/office/drawing/2015/10/21/chartex" xmlns:cx3="http://schemas.microsoft.com/office/drawing/2016/5/9/chartex" xmlns:cx4="http://schemas.microsoft.com/office/drawing/2016/5/10/chartex" xmlns:cx5="http://schemas.microsoft.com/office/drawing/2016/5/11/chartex" xmlns:cx6="http://schemas.microsoft.com/office/drawing/2016/5/12/chartex" xmlns:cx7="http://schemas.microsoft.com/office/drawing/2016/5/13/chartex" xmlns:cx8="http://schemas.microsoft.com/office/drawing/2016/5/14/chartex" xmlns:mc="http://schemas.openxmlformats.org/markup-compatibility/2006" xmlns:aink="http://schemas.microsoft.com/office/drawing/2016/ink" xmlns:am3d="http://schemas.microsoft.com/office/drawing/2017/model3d" xmlns:o="urn:schemas-microsoft-com:office:office" xmlns:r="http://schemas.openxmlformats.org/officeDocument/2006/relationships" xmlns:m="http://schemas.openxmlformats.org/officeDocument/2006/math" xmlns:v="urn:schemas-microsoft-com:vml" xmlns:wp14="http://schemas.microsoft.com/office/word/2010/wordprocessingDrawing" xmlns:wp="http://schemas.openxmlformats.org/drawingml/2006/wordprocessingDrawing" xmlns:w10="urn:schemas-microsoft-com:office:word" xmlns:w="http://schemas.openxmlformats.org/wordprocessingml/2006/main" xmlns:w14="http://schemas.microsoft.com/office/word/2010/wordml" xmlns:w15="http://schemas.microsoft.com/office/word/2012/wordml" xmlns:w16cex="http://schemas.microsoft.com/office/word/2018/wordml/cex" xmlns:w16cid="http://schemas.microsoft.com/office/word/2016/wordml/cid" xmlns:w16="http://schemas.microsoft.com/office/word/2018/wordml" xmlns:w16sdtdh="http://schemas.microsoft.com/office/word/2020/wordml/sdtdatahash" xmlns:w16se="http://schemas.microsoft.com/office/word/2015/wordml/symex" xmlns:wpg="http://schemas.microsoft.com/office/word/2010/wordprocessingGroup" xmlns:wpi="http://schemas.microsoft.com/office/word/2010/wordprocessingInk" xmlns:wne="http://schemas.microsoft.com/office/word/2006/wordml" xmlns:wps="http://schemas.microsoft.com/office/word/2010/wordprocessingShape" mc:Ignorable="w14 w15 w16se w16cid w16 w16cex w16sdtdh wp14">
   <w:body>
     <w:p/>
     <w:p/>
@@ -29,7 +29,7 @@
           <w:color w:val="B85C1F"/>
         </w:rPr>
         <w:drawing>
-          <wp:inline distT="0" distB="0" distL="0" distR="0" wp14:anchorId="5A15B795" wp14:editId="0E30B5B6">
+          <wp:inline distT="0" distB="0" distL="0" distR="0" wp14:anchorId="4B6D21AB" wp14:editId="34B16AF9">
             <wp:extent cx="1952621" cy="312420"/>
             <wp:effectExtent l="0" t="0" r="0" b="0"/>
             <wp:docPr id="32" name="Picture 32" descr="MAXIMUS logo">
@@ -2048,16 +2048,74 @@
               <w:rPr>
                 <w:sz w:val="20"/>
               </w:rPr>
-              <w:t xml:space="preserve">Added </w:t>
-            </w:r>
-            <w:r>
-              <w:rPr>
-                <w:sz w:val="20"/>
-              </w:rPr>
-              <w:t>RV-SUP-11</w:t>
-            </w:r>
-            <w:bookmarkStart w:id="2" w:name="_GoBack"/>
-            <w:bookmarkEnd w:id="2"/>
+              <w:t>Added RV-SUP-11</w:t>
+            </w:r>
+          </w:p>
+        </w:tc>
+        <w:tc>
+          <w:tcPr>
+            <w:tcW w:w="2790" w:type="dxa"/>
+          </w:tcPr>
+          <w:p>
+            <w:pPr>
+              <w:pStyle w:val="hdr1"/>
+              <w:ind w:left="0"/>
+              <w:jc w:val="left"/>
+              <w:rPr>
+                <w:sz w:val="20"/>
+              </w:rPr>
+            </w:pPr>
+            <w:r>
+              <w:rPr>
+                <w:sz w:val="20"/>
+              </w:rPr>
+              <w:t>Lili Huang</w:t>
+            </w:r>
+          </w:p>
+        </w:tc>
+      </w:tr>
+      <w:tr>
+        <w:tc>
+          <w:tcPr>
+            <w:tcW w:w="1440" w:type="dxa"/>
+          </w:tcPr>
+          <w:p>
+            <w:pPr>
+              <w:pStyle w:val="hdr1"/>
+              <w:ind w:left="0"/>
+              <w:jc w:val="left"/>
+              <w:rPr>
+                <w:sz w:val="20"/>
+              </w:rPr>
+            </w:pPr>
+            <w:r>
+              <w:rPr>
+                <w:sz w:val="20"/>
+              </w:rPr>
+              <w:lastRenderedPageBreak/>
+              <w:t>05/28/2021</w:t>
+            </w:r>
+          </w:p>
+        </w:tc>
+        <w:tc>
+          <w:tcPr>
+            <w:tcW w:w="7224" w:type="dxa"/>
+          </w:tcPr>
+          <w:p>
+            <w:pPr>
+              <w:pStyle w:val="hdr1"/>
+              <w:ind w:left="720" w:hanging="720"/>
+              <w:jc w:val="left"/>
+              <w:rPr>
+                <w:sz w:val="20"/>
+              </w:rPr>
+            </w:pPr>
+            <w:r>
+              <w:rPr>
+                <w:sz w:val="20"/>
+              </w:rPr>
+              <w:t>TFS 21484 – QN web channel, written correspondence review page display</w:t>
+            </w:r>
           </w:p>
         </w:tc>
         <w:tc>
@@ -2104,7 +2162,7 @@
           <w:rFonts w:ascii="Arial" w:hAnsi="Arial"/>
         </w:rPr>
       </w:pPr>
-      <w:bookmarkStart w:id="3" w:name="_Toc492474653"/>
+      <w:bookmarkStart w:id="2" w:name="_Toc492474653"/>
     </w:p>
     <w:tbl>
       <w:tblPr>
@@ -2127,7 +2185,7 @@
               <w:right w:val="nil"/>
             </w:tcBorders>
           </w:tcPr>
-          <w:bookmarkEnd w:id="3"/>
+          <w:bookmarkEnd w:id="2"/>
           <w:p>
             <w:pPr>
               <w:tabs>
@@ -2306,7 +2364,9 @@
         <w:gridCol w:w="750"/>
         <w:gridCol w:w="3186"/>
         <w:gridCol w:w="639"/>
-        <w:gridCol w:w="2811"/>
+        <w:gridCol w:w="1275"/>
+        <w:gridCol w:w="1275"/>
+        <w:gridCol w:w="261"/>
         <w:gridCol w:w="1275"/>
       </w:tblGrid>
       <w:tr>
@@ -2396,7 +2456,7 @@
         <w:tc>
           <w:tcPr>
             <w:tcW w:w="3450" w:type="dxa"/>
-            <w:gridSpan w:val="2"/>
+            <w:gridSpan w:val="4"/>
             <w:shd w:val="solid" w:color="auto" w:fill="000000"/>
           </w:tcPr>
           <w:p>
@@ -2620,7 +2680,7 @@
         <w:tc>
           <w:tcPr>
             <w:tcW w:w="3450" w:type="dxa"/>
-            <w:gridSpan w:val="2"/>
+            <w:gridSpan w:val="4"/>
           </w:tcPr>
           <w:p>
             <w:pPr>
@@ -2753,7 +2813,7 @@
         <w:tc>
           <w:tcPr>
             <w:tcW w:w="3450" w:type="dxa"/>
-            <w:gridSpan w:val="2"/>
+            <w:gridSpan w:val="4"/>
           </w:tcPr>
           <w:p>
             <w:pPr>
@@ -2879,7 +2939,7 @@
         <w:tc>
           <w:tcPr>
             <w:tcW w:w="3450" w:type="dxa"/>
-            <w:gridSpan w:val="2"/>
+            <w:gridSpan w:val="4"/>
           </w:tcPr>
           <w:p>
             <w:pPr>
@@ -3037,7 +3097,7 @@
         <w:tc>
           <w:tcPr>
             <w:tcW w:w="3450" w:type="dxa"/>
-            <w:gridSpan w:val="2"/>
+            <w:gridSpan w:val="4"/>
           </w:tcPr>
           <w:p>
             <w:pPr>
@@ -3158,7 +3218,7 @@
         <w:tc>
           <w:tcPr>
             <w:tcW w:w="3450" w:type="dxa"/>
-            <w:gridSpan w:val="2"/>
+            <w:gridSpan w:val="4"/>
           </w:tcPr>
           <w:p>
             <w:pPr>
@@ -3320,7 +3380,7 @@
         <w:tc>
           <w:tcPr>
             <w:tcW w:w="3450" w:type="dxa"/>
-            <w:gridSpan w:val="2"/>
+            <w:gridSpan w:val="4"/>
           </w:tcPr>
           <w:p>
             <w:pPr>
@@ -3435,7 +3495,7 @@
         <w:tc>
           <w:tcPr>
             <w:tcW w:w="3450" w:type="dxa"/>
-            <w:gridSpan w:val="2"/>
+            <w:gridSpan w:val="4"/>
           </w:tcPr>
           <w:p>
             <w:pPr>
@@ -3550,7 +3610,7 @@
         <w:tc>
           <w:tcPr>
             <w:tcW w:w="3450" w:type="dxa"/>
-            <w:gridSpan w:val="2"/>
+            <w:gridSpan w:val="4"/>
           </w:tcPr>
           <w:p>
             <w:pPr>
@@ -3689,7 +3749,7 @@
         <w:tc>
           <w:tcPr>
             <w:tcW w:w="3450" w:type="dxa"/>
-            <w:gridSpan w:val="2"/>
+            <w:gridSpan w:val="4"/>
           </w:tcPr>
           <w:p>
             <w:pPr>
@@ -3896,7 +3956,7 @@
         <w:tc>
           <w:tcPr>
             <w:tcW w:w="3450" w:type="dxa"/>
-            <w:gridSpan w:val="2"/>
+            <w:gridSpan w:val="4"/>
           </w:tcPr>
           <w:p>
             <w:pPr>
@@ -4062,7 +4122,7 @@
         <w:tc>
           <w:tcPr>
             <w:tcW w:w="3450" w:type="dxa"/>
-            <w:gridSpan w:val="2"/>
+            <w:gridSpan w:val="4"/>
           </w:tcPr>
           <w:p>
             <w:pPr>
@@ -4178,7 +4238,7 @@
         <w:tc>
           <w:tcPr>
             <w:tcW w:w="3450" w:type="dxa"/>
-            <w:gridSpan w:val="2"/>
+            <w:gridSpan w:val="4"/>
           </w:tcPr>
           <w:p>
             <w:pPr>
@@ -4317,7 +4377,7 @@
         <w:tc>
           <w:tcPr>
             <w:tcW w:w="3450" w:type="dxa"/>
-            <w:gridSpan w:val="2"/>
+            <w:gridSpan w:val="4"/>
           </w:tcPr>
           <w:p>
             <w:pPr>
@@ -4588,7 +4648,7 @@
         <w:tc>
           <w:tcPr>
             <w:tcW w:w="3450" w:type="dxa"/>
-            <w:gridSpan w:val="2"/>
+            <w:gridSpan w:val="4"/>
           </w:tcPr>
           <w:p>
             <w:pPr>
@@ -4805,7 +4865,7 @@
         <w:tc>
           <w:tcPr>
             <w:tcW w:w="3450" w:type="dxa"/>
-            <w:gridSpan w:val="2"/>
+            <w:gridSpan w:val="4"/>
           </w:tcPr>
           <w:p>
             <w:pPr>
@@ -5125,7 +5185,7 @@
         <w:tc>
           <w:tcPr>
             <w:tcW w:w="3450" w:type="dxa"/>
-            <w:gridSpan w:val="2"/>
+            <w:gridSpan w:val="4"/>
           </w:tcPr>
           <w:p>
             <w:pPr>
@@ -5275,7 +5335,7 @@
         <w:tc>
           <w:tcPr>
             <w:tcW w:w="3450" w:type="dxa"/>
-            <w:gridSpan w:val="2"/>
+            <w:gridSpan w:val="4"/>
           </w:tcPr>
           <w:p>
             <w:pPr>
@@ -5407,7 +5467,7 @@
         <w:tc>
           <w:tcPr>
             <w:tcW w:w="3450" w:type="dxa"/>
-            <w:gridSpan w:val="2"/>
+            <w:gridSpan w:val="4"/>
           </w:tcPr>
           <w:p>
             <w:pPr>
@@ -5560,7 +5620,7 @@
         <w:tc>
           <w:tcPr>
             <w:tcW w:w="3450" w:type="dxa"/>
-            <w:gridSpan w:val="2"/>
+            <w:gridSpan w:val="4"/>
           </w:tcPr>
           <w:p>
             <w:pPr>
@@ -5852,7 +5912,7 @@
         <w:tc>
           <w:tcPr>
             <w:tcW w:w="3450" w:type="dxa"/>
-            <w:gridSpan w:val="2"/>
+            <w:gridSpan w:val="4"/>
           </w:tcPr>
           <w:p>
             <w:pPr>
@@ -6075,7 +6135,7 @@
         <w:tc>
           <w:tcPr>
             <w:tcW w:w="3450" w:type="dxa"/>
-            <w:gridSpan w:val="2"/>
+            <w:gridSpan w:val="4"/>
           </w:tcPr>
           <w:p>
             <w:pPr>
@@ -6293,7 +6353,7 @@
         <w:tc>
           <w:tcPr>
             <w:tcW w:w="3450" w:type="dxa"/>
-            <w:gridSpan w:val="2"/>
+            <w:gridSpan w:val="4"/>
           </w:tcPr>
           <w:p>
             <w:pPr>
@@ -6467,7 +6527,7 @@
         <w:tc>
           <w:tcPr>
             <w:tcW w:w="3450" w:type="dxa"/>
-            <w:gridSpan w:val="2"/>
+            <w:gridSpan w:val="4"/>
           </w:tcPr>
           <w:p>
             <w:pPr>
@@ -6709,7 +6769,7 @@
         <w:tc>
           <w:tcPr>
             <w:tcW w:w="3450" w:type="dxa"/>
-            <w:gridSpan w:val="2"/>
+            <w:gridSpan w:val="4"/>
           </w:tcPr>
           <w:p>
             <w:pPr>
@@ -6860,7 +6920,7 @@
         <w:tc>
           <w:tcPr>
             <w:tcW w:w="3450" w:type="dxa"/>
-            <w:gridSpan w:val="2"/>
+            <w:gridSpan w:val="4"/>
           </w:tcPr>
           <w:p>
             <w:pPr>
@@ -7030,7 +7090,7 @@
         <w:tc>
           <w:tcPr>
             <w:tcW w:w="3450" w:type="dxa"/>
-            <w:gridSpan w:val="2"/>
+            <w:gridSpan w:val="4"/>
           </w:tcPr>
           <w:p>
             <w:pPr>
@@ -7171,7 +7231,7 @@
         <w:tc>
           <w:tcPr>
             <w:tcW w:w="3450" w:type="dxa"/>
-            <w:gridSpan w:val="2"/>
+            <w:gridSpan w:val="4"/>
           </w:tcPr>
           <w:p>
             <w:pPr>
@@ -7287,7 +7347,7 @@
         <w:tc>
           <w:tcPr>
             <w:tcW w:w="3450" w:type="dxa"/>
-            <w:gridSpan w:val="2"/>
+            <w:gridSpan w:val="4"/>
           </w:tcPr>
           <w:p>
             <w:pPr>
@@ -7408,7 +7468,7 @@
         <w:tc>
           <w:tcPr>
             <w:tcW w:w="3450" w:type="dxa"/>
-            <w:gridSpan w:val="2"/>
+            <w:gridSpan w:val="4"/>
           </w:tcPr>
           <w:p>
             <w:pPr>
@@ -7553,7 +7613,7 @@
         <w:tc>
           <w:tcPr>
             <w:tcW w:w="3450" w:type="dxa"/>
-            <w:gridSpan w:val="2"/>
+            <w:gridSpan w:val="4"/>
           </w:tcPr>
           <w:p>
             <w:pPr>
@@ -7668,7 +7728,7 @@
         <w:tc>
           <w:tcPr>
             <w:tcW w:w="3450" w:type="dxa"/>
-            <w:gridSpan w:val="2"/>
+            <w:gridSpan w:val="4"/>
           </w:tcPr>
           <w:p>
             <w:pPr>
@@ -7807,7 +7867,7 @@
         <w:tc>
           <w:tcPr>
             <w:tcW w:w="3450" w:type="dxa"/>
-            <w:gridSpan w:val="2"/>
+            <w:gridSpan w:val="4"/>
           </w:tcPr>
           <w:p>
             <w:pPr>
@@ -7922,7 +7982,7 @@
         <w:tc>
           <w:tcPr>
             <w:tcW w:w="3450" w:type="dxa"/>
-            <w:gridSpan w:val="2"/>
+            <w:gridSpan w:val="4"/>
           </w:tcPr>
           <w:p>
             <w:pPr>
@@ -8057,7 +8117,7 @@
         <w:tc>
           <w:tcPr>
             <w:tcW w:w="3450" w:type="dxa"/>
-            <w:gridSpan w:val="2"/>
+            <w:gridSpan w:val="4"/>
           </w:tcPr>
           <w:p>
             <w:pPr>
@@ -8219,7 +8279,7 @@
         <w:tc>
           <w:tcPr>
             <w:tcW w:w="3450" w:type="dxa"/>
-            <w:gridSpan w:val="2"/>
+            <w:gridSpan w:val="4"/>
           </w:tcPr>
           <w:p>
             <w:pPr>
@@ -8351,7 +8411,7 @@
         <w:tc>
           <w:tcPr>
             <w:tcW w:w="3450" w:type="dxa"/>
-            <w:gridSpan w:val="2"/>
+            <w:gridSpan w:val="4"/>
           </w:tcPr>
           <w:p>
             <w:pPr>
@@ -8549,7 +8609,7 @@
         <w:tc>
           <w:tcPr>
             <w:tcW w:w="3450" w:type="dxa"/>
-            <w:gridSpan w:val="2"/>
+            <w:gridSpan w:val="4"/>
           </w:tcPr>
           <w:p>
             <w:pPr>
@@ -8708,7 +8768,7 @@
         <w:tc>
           <w:tcPr>
             <w:tcW w:w="3450" w:type="dxa"/>
-            <w:gridSpan w:val="2"/>
+            <w:gridSpan w:val="4"/>
           </w:tcPr>
           <w:p>
             <w:pPr>
@@ -8926,7 +8986,7 @@
         <w:tc>
           <w:tcPr>
             <w:tcW w:w="3450" w:type="dxa"/>
-            <w:gridSpan w:val="2"/>
+            <w:gridSpan w:val="4"/>
           </w:tcPr>
           <w:p>
             <w:pPr>
@@ -9085,7 +9145,7 @@
         <w:tc>
           <w:tcPr>
             <w:tcW w:w="3450" w:type="dxa"/>
-            <w:gridSpan w:val="2"/>
+            <w:gridSpan w:val="4"/>
           </w:tcPr>
           <w:p>
             <w:pPr>
@@ -9254,7 +9314,7 @@
         <w:tc>
           <w:tcPr>
             <w:tcW w:w="3450" w:type="dxa"/>
-            <w:gridSpan w:val="2"/>
+            <w:gridSpan w:val="4"/>
           </w:tcPr>
           <w:p>
             <w:pPr>
@@ -9369,7 +9429,7 @@
         <w:tc>
           <w:tcPr>
             <w:tcW w:w="3450" w:type="dxa"/>
-            <w:gridSpan w:val="2"/>
+            <w:gridSpan w:val="4"/>
           </w:tcPr>
           <w:p>
             <w:pPr>
@@ -9491,7 +9551,7 @@
         <w:tc>
           <w:tcPr>
             <w:tcW w:w="3450" w:type="dxa"/>
-            <w:gridSpan w:val="2"/>
+            <w:gridSpan w:val="4"/>
           </w:tcPr>
           <w:p>
             <w:pPr>
@@ -9600,7 +9660,7 @@
         <w:tc>
           <w:tcPr>
             <w:tcW w:w="3450" w:type="dxa"/>
-            <w:gridSpan w:val="2"/>
+            <w:gridSpan w:val="4"/>
           </w:tcPr>
           <w:p>
             <w:pPr>
@@ -9795,7 +9855,7 @@
         <w:tc>
           <w:tcPr>
             <w:tcW w:w="3450" w:type="dxa"/>
-            <w:gridSpan w:val="2"/>
+            <w:gridSpan w:val="4"/>
           </w:tcPr>
           <w:p>
             <w:pPr>
@@ -9910,7 +9970,7 @@
         <w:tc>
           <w:tcPr>
             <w:tcW w:w="3450" w:type="dxa"/>
-            <w:gridSpan w:val="2"/>
+            <w:gridSpan w:val="4"/>
           </w:tcPr>
           <w:p>
             <w:pPr>
@@ -10025,7 +10085,7 @@
         <w:tc>
           <w:tcPr>
             <w:tcW w:w="3450" w:type="dxa"/>
-            <w:gridSpan w:val="2"/>
+            <w:gridSpan w:val="4"/>
           </w:tcPr>
           <w:p>
             <w:pPr>
@@ -10210,7 +10270,7 @@
         <w:tc>
           <w:tcPr>
             <w:tcW w:w="3450" w:type="dxa"/>
-            <w:gridSpan w:val="2"/>
+            <w:gridSpan w:val="4"/>
           </w:tcPr>
           <w:p>
             <w:pPr>
@@ -10342,7 +10402,7 @@
         <w:tc>
           <w:tcPr>
             <w:tcW w:w="3450" w:type="dxa"/>
-            <w:gridSpan w:val="2"/>
+            <w:gridSpan w:val="4"/>
           </w:tcPr>
           <w:p>
             <w:pPr>
@@ -10481,7 +10541,7 @@
         <w:tc>
           <w:tcPr>
             <w:tcW w:w="3450" w:type="dxa"/>
-            <w:gridSpan w:val="2"/>
+            <w:gridSpan w:val="4"/>
           </w:tcPr>
           <w:p>
             <w:pPr>
@@ -10678,7 +10738,7 @@
         <w:tc>
           <w:tcPr>
             <w:tcW w:w="3450" w:type="dxa"/>
-            <w:gridSpan w:val="2"/>
+            <w:gridSpan w:val="4"/>
           </w:tcPr>
           <w:p>
             <w:pPr>
@@ -10822,7 +10882,7 @@
         <w:tc>
           <w:tcPr>
             <w:tcW w:w="3450" w:type="dxa"/>
-            <w:gridSpan w:val="2"/>
+            <w:gridSpan w:val="4"/>
           </w:tcPr>
           <w:p>
             <w:pPr>
@@ -10961,7 +11021,7 @@
         <w:tc>
           <w:tcPr>
             <w:tcW w:w="3450" w:type="dxa"/>
-            <w:gridSpan w:val="2"/>
+            <w:gridSpan w:val="4"/>
           </w:tcPr>
           <w:p>
             <w:pPr>
@@ -11149,7 +11209,7 @@
         <w:tc>
           <w:tcPr>
             <w:tcW w:w="3450" w:type="dxa"/>
-            <w:gridSpan w:val="2"/>
+            <w:gridSpan w:val="4"/>
           </w:tcPr>
           <w:p>
             <w:pPr>
@@ -11330,7 +11390,7 @@
         <w:tc>
           <w:tcPr>
             <w:tcW w:w="3450" w:type="dxa"/>
-            <w:gridSpan w:val="2"/>
+            <w:gridSpan w:val="4"/>
           </w:tcPr>
           <w:p>
             <w:pPr>
@@ -11520,7 +11580,7 @@
         <w:tc>
           <w:tcPr>
             <w:tcW w:w="3450" w:type="dxa"/>
-            <w:gridSpan w:val="2"/>
+            <w:gridSpan w:val="4"/>
           </w:tcPr>
           <w:p>
             <w:pPr>
@@ -11670,7 +11730,7 @@
         <w:tc>
           <w:tcPr>
             <w:tcW w:w="3450" w:type="dxa"/>
-            <w:gridSpan w:val="2"/>
+            <w:gridSpan w:val="4"/>
           </w:tcPr>
           <w:p>
             <w:pPr>
@@ -11837,7 +11897,7 @@
         <w:tc>
           <w:tcPr>
             <w:tcW w:w="3450" w:type="dxa"/>
-            <w:gridSpan w:val="2"/>
+            <w:gridSpan w:val="4"/>
           </w:tcPr>
           <w:p>
             <w:pPr>
@@ -11980,7 +12040,7 @@
         <w:tc>
           <w:tcPr>
             <w:tcW w:w="3450" w:type="dxa"/>
-            <w:gridSpan w:val="2"/>
+            <w:gridSpan w:val="4"/>
           </w:tcPr>
           <w:p>
             <w:pPr>
@@ -12135,7 +12195,7 @@
         <w:tc>
           <w:tcPr>
             <w:tcW w:w="3450" w:type="dxa"/>
-            <w:gridSpan w:val="2"/>
+            <w:gridSpan w:val="4"/>
           </w:tcPr>
           <w:p>
             <w:pPr>
@@ -12284,7 +12344,7 @@
         <w:tc>
           <w:tcPr>
             <w:tcW w:w="3450" w:type="dxa"/>
-            <w:gridSpan w:val="2"/>
+            <w:gridSpan w:val="4"/>
           </w:tcPr>
           <w:p>
             <w:pPr>
@@ -12450,7 +12510,7 @@
         <w:tc>
           <w:tcPr>
             <w:tcW w:w="3450" w:type="dxa"/>
-            <w:gridSpan w:val="2"/>
+            <w:gridSpan w:val="4"/>
           </w:tcPr>
           <w:p>
             <w:pPr>
@@ -12645,7 +12705,7 @@
         <w:tc>
           <w:tcPr>
             <w:tcW w:w="3450" w:type="dxa"/>
-            <w:gridSpan w:val="2"/>
+            <w:gridSpan w:val="4"/>
           </w:tcPr>
           <w:p>
             <w:pPr>
@@ -12795,7 +12855,7 @@
         <w:tc>
           <w:tcPr>
             <w:tcW w:w="3450" w:type="dxa"/>
-            <w:gridSpan w:val="2"/>
+            <w:gridSpan w:val="4"/>
           </w:tcPr>
           <w:p>
             <w:pPr>
@@ -12939,7 +12999,7 @@
         <w:tc>
           <w:tcPr>
             <w:tcW w:w="3450" w:type="dxa"/>
-            <w:gridSpan w:val="2"/>
+            <w:gridSpan w:val="4"/>
           </w:tcPr>
           <w:p>
             <w:pPr>
@@ -13094,7 +13154,7 @@
         <w:tc>
           <w:tcPr>
             <w:tcW w:w="3450" w:type="dxa"/>
-            <w:gridSpan w:val="2"/>
+            <w:gridSpan w:val="4"/>
           </w:tcPr>
           <w:p>
             <w:pPr>
@@ -13226,7 +13286,7 @@
         <w:tc>
           <w:tcPr>
             <w:tcW w:w="3450" w:type="dxa"/>
-            <w:gridSpan w:val="2"/>
+            <w:gridSpan w:val="4"/>
           </w:tcPr>
           <w:p>
             <w:pPr>
@@ -13386,7 +13446,7 @@
         <w:tc>
           <w:tcPr>
             <w:tcW w:w="3450" w:type="dxa"/>
-            <w:gridSpan w:val="2"/>
+            <w:gridSpan w:val="4"/>
           </w:tcPr>
           <w:p>
             <w:pPr>
@@ -13432,7 +13492,7 @@
         <w:tc>
           <w:tcPr>
             <w:tcW w:w="14508" w:type="dxa"/>
-            <w:gridSpan w:val="9"/>
+            <w:gridSpan w:val="11"/>
             <w:shd w:val="clear" w:color="auto" w:fill="E5B8B7" w:themeFill="accent2" w:themeFillTint="66"/>
           </w:tcPr>
           <w:p>
@@ -13559,7 +13619,7 @@
         <w:tc>
           <w:tcPr>
             <w:tcW w:w="3450" w:type="dxa"/>
-            <w:gridSpan w:val="2"/>
+            <w:gridSpan w:val="4"/>
           </w:tcPr>
           <w:p>
             <w:pPr>
@@ -13708,7 +13768,7 @@
         <w:tc>
           <w:tcPr>
             <w:tcW w:w="3450" w:type="dxa"/>
-            <w:gridSpan w:val="2"/>
+            <w:gridSpan w:val="4"/>
           </w:tcPr>
           <w:p>
             <w:pPr>
@@ -13851,7 +13911,7 @@
         <w:tc>
           <w:tcPr>
             <w:tcW w:w="3450" w:type="dxa"/>
-            <w:gridSpan w:val="2"/>
+            <w:gridSpan w:val="4"/>
           </w:tcPr>
           <w:p>
             <w:pPr>
@@ -13965,7 +14025,7 @@
         <w:tc>
           <w:tcPr>
             <w:tcW w:w="3450" w:type="dxa"/>
-            <w:gridSpan w:val="2"/>
+            <w:gridSpan w:val="4"/>
           </w:tcPr>
           <w:p>
             <w:pPr>
@@ -14039,7 +14099,7 @@
         <w:tc>
           <w:tcPr>
             <w:tcW w:w="14508" w:type="dxa"/>
-            <w:gridSpan w:val="9"/>
+            <w:gridSpan w:val="11"/>
             <w:shd w:val="clear" w:color="auto" w:fill="00B050"/>
           </w:tcPr>
           <w:p>
@@ -14199,7 +14259,7 @@
         <w:tc>
           <w:tcPr>
             <w:tcW w:w="3450" w:type="dxa"/>
-            <w:gridSpan w:val="2"/>
+            <w:gridSpan w:val="4"/>
           </w:tcPr>
           <w:p>
             <w:pPr>
@@ -14313,7 +14373,7 @@
         <w:tc>
           <w:tcPr>
             <w:tcW w:w="3450" w:type="dxa"/>
-            <w:gridSpan w:val="2"/>
+            <w:gridSpan w:val="4"/>
           </w:tcPr>
           <w:p>
             <w:pPr>
@@ -14439,7 +14499,7 @@
         <w:tc>
           <w:tcPr>
             <w:tcW w:w="3450" w:type="dxa"/>
-            <w:gridSpan w:val="2"/>
+            <w:gridSpan w:val="4"/>
           </w:tcPr>
           <w:p>
             <w:pPr>
@@ -14589,7 +14649,7 @@
         <w:tc>
           <w:tcPr>
             <w:tcW w:w="3450" w:type="dxa"/>
-            <w:gridSpan w:val="2"/>
+            <w:gridSpan w:val="4"/>
           </w:tcPr>
           <w:p>
             <w:pPr>
@@ -14760,7 +14820,7 @@
         <w:tc>
           <w:tcPr>
             <w:tcW w:w="3450" w:type="dxa"/>
-            <w:gridSpan w:val="2"/>
+            <w:gridSpan w:val="4"/>
           </w:tcPr>
           <w:p>
             <w:pPr>
@@ -14874,7 +14934,7 @@
         <w:tc>
           <w:tcPr>
             <w:tcW w:w="3450" w:type="dxa"/>
-            <w:gridSpan w:val="2"/>
+            <w:gridSpan w:val="4"/>
           </w:tcPr>
           <w:p>
             <w:pPr>
@@ -14988,7 +15048,7 @@
         <w:tc>
           <w:tcPr>
             <w:tcW w:w="3450" w:type="dxa"/>
-            <w:gridSpan w:val="2"/>
+            <w:gridSpan w:val="4"/>
           </w:tcPr>
           <w:p>
             <w:pPr>
@@ -15228,7 +15288,7 @@
         <w:tc>
           <w:tcPr>
             <w:tcW w:w="3450" w:type="dxa"/>
-            <w:gridSpan w:val="2"/>
+            <w:gridSpan w:val="4"/>
           </w:tcPr>
           <w:p>
             <w:pPr>
@@ -15465,7 +15525,7 @@
         <w:tc>
           <w:tcPr>
             <w:tcW w:w="3450" w:type="dxa"/>
-            <w:gridSpan w:val="2"/>
+            <w:gridSpan w:val="4"/>
           </w:tcPr>
           <w:p>
             <w:pPr>
@@ -15617,7 +15677,7 @@
         <w:tc>
           <w:tcPr>
             <w:tcW w:w="3450" w:type="dxa"/>
-            <w:gridSpan w:val="2"/>
+            <w:gridSpan w:val="4"/>
           </w:tcPr>
           <w:p>
             <w:pPr>
@@ -15827,7 +15887,7 @@
         <w:tc>
           <w:tcPr>
             <w:tcW w:w="3450" w:type="dxa"/>
-            <w:gridSpan w:val="2"/>
+            <w:gridSpan w:val="4"/>
           </w:tcPr>
           <w:p>
             <w:pPr>
@@ -15949,7 +16009,7 @@
         <w:tc>
           <w:tcPr>
             <w:tcW w:w="3450" w:type="dxa"/>
-            <w:gridSpan w:val="2"/>
+            <w:gridSpan w:val="4"/>
           </w:tcPr>
           <w:p>
             <w:pPr>
@@ -15983,7 +16043,7 @@
         <w:tc>
           <w:tcPr>
             <w:tcW w:w="14508" w:type="dxa"/>
-            <w:gridSpan w:val="9"/>
+            <w:gridSpan w:val="11"/>
             <w:shd w:val="clear" w:color="auto" w:fill="00B050"/>
           </w:tcPr>
           <w:p>
@@ -16008,7 +16068,7 @@
         <w:tc>
           <w:tcPr>
             <w:tcW w:w="14508" w:type="dxa"/>
-            <w:gridSpan w:val="9"/>
+            <w:gridSpan w:val="11"/>
           </w:tcPr>
           <w:p>
             <w:pPr>
@@ -16136,7 +16196,7 @@
         <w:tc>
           <w:tcPr>
             <w:tcW w:w="3450" w:type="dxa"/>
-            <w:gridSpan w:val="2"/>
+            <w:gridSpan w:val="4"/>
           </w:tcPr>
           <w:p>
             <w:pPr>
@@ -16250,7 +16310,7 @@
         <w:tc>
           <w:tcPr>
             <w:tcW w:w="3450" w:type="dxa"/>
-            <w:gridSpan w:val="2"/>
+            <w:gridSpan w:val="4"/>
           </w:tcPr>
           <w:p>
             <w:pPr>
@@ -16364,7 +16424,7 @@
         <w:tc>
           <w:tcPr>
             <w:tcW w:w="3450" w:type="dxa"/>
-            <w:gridSpan w:val="2"/>
+            <w:gridSpan w:val="4"/>
           </w:tcPr>
           <w:p>
             <w:pPr>
@@ -16520,7 +16580,7 @@
         <w:tc>
           <w:tcPr>
             <w:tcW w:w="3450" w:type="dxa"/>
-            <w:gridSpan w:val="2"/>
+            <w:gridSpan w:val="4"/>
           </w:tcPr>
           <w:p>
             <w:pPr>
@@ -16634,7 +16694,7 @@
         <w:tc>
           <w:tcPr>
             <w:tcW w:w="3450" w:type="dxa"/>
-            <w:gridSpan w:val="2"/>
+            <w:gridSpan w:val="4"/>
           </w:tcPr>
           <w:p>
             <w:pPr>
@@ -16748,7 +16808,7 @@
         <w:tc>
           <w:tcPr>
             <w:tcW w:w="3450" w:type="dxa"/>
-            <w:gridSpan w:val="2"/>
+            <w:gridSpan w:val="4"/>
           </w:tcPr>
           <w:p>
             <w:pPr>
@@ -16808,7 +16868,7 @@
         <w:tc>
           <w:tcPr>
             <w:tcW w:w="14508" w:type="dxa"/>
-            <w:gridSpan w:val="9"/>
+            <w:gridSpan w:val="11"/>
           </w:tcPr>
           <w:p>
             <w:pPr>
@@ -16990,7 +17050,7 @@
         <w:tc>
           <w:tcPr>
             <w:tcW w:w="3450" w:type="dxa"/>
-            <w:gridSpan w:val="2"/>
+            <w:gridSpan w:val="4"/>
           </w:tcPr>
           <w:p>
             <w:pPr>
@@ -17121,7 +17181,7 @@
         <w:tc>
           <w:tcPr>
             <w:tcW w:w="3450" w:type="dxa"/>
-            <w:gridSpan w:val="2"/>
+            <w:gridSpan w:val="4"/>
           </w:tcPr>
           <w:p>
             <w:pPr>
@@ -17320,7 +17380,7 @@
         <w:tc>
           <w:tcPr>
             <w:tcW w:w="3450" w:type="dxa"/>
-            <w:gridSpan w:val="2"/>
+            <w:gridSpan w:val="4"/>
           </w:tcPr>
           <w:p>
             <w:pPr>
@@ -17451,7 +17511,7 @@
         <w:tc>
           <w:tcPr>
             <w:tcW w:w="3450" w:type="dxa"/>
-            <w:gridSpan w:val="2"/>
+            <w:gridSpan w:val="4"/>
           </w:tcPr>
           <w:p>
             <w:pPr>
@@ -17650,7 +17710,7 @@
         <w:tc>
           <w:tcPr>
             <w:tcW w:w="3450" w:type="dxa"/>
-            <w:gridSpan w:val="2"/>
+            <w:gridSpan w:val="4"/>
           </w:tcPr>
           <w:p>
             <w:pPr>
@@ -17907,7 +17967,7 @@
         <w:tc>
           <w:tcPr>
             <w:tcW w:w="3450" w:type="dxa"/>
-            <w:gridSpan w:val="2"/>
+            <w:gridSpan w:val="4"/>
           </w:tcPr>
           <w:p>
             <w:pPr>
@@ -18109,7 +18169,7 @@
         <w:tc>
           <w:tcPr>
             <w:tcW w:w="3450" w:type="dxa"/>
-            <w:gridSpan w:val="2"/>
+            <w:gridSpan w:val="4"/>
           </w:tcPr>
           <w:p>
             <w:pPr>
@@ -18311,7 +18371,7 @@
         <w:tc>
           <w:tcPr>
             <w:tcW w:w="3450" w:type="dxa"/>
-            <w:gridSpan w:val="2"/>
+            <w:gridSpan w:val="4"/>
           </w:tcPr>
           <w:p>
             <w:pPr>
@@ -18425,7 +18485,7 @@
         <w:tc>
           <w:tcPr>
             <w:tcW w:w="3450" w:type="dxa"/>
-            <w:gridSpan w:val="2"/>
+            <w:gridSpan w:val="4"/>
           </w:tcPr>
           <w:p>
             <w:pPr>
@@ -18640,7 +18700,7 @@
         <w:tc>
           <w:tcPr>
             <w:tcW w:w="3450" w:type="dxa"/>
-            <w:gridSpan w:val="2"/>
+            <w:gridSpan w:val="4"/>
           </w:tcPr>
           <w:p>
             <w:pPr>
@@ -18881,7 +18941,7 @@
         <w:tc>
           <w:tcPr>
             <w:tcW w:w="3450" w:type="dxa"/>
-            <w:gridSpan w:val="2"/>
+            <w:gridSpan w:val="4"/>
           </w:tcPr>
           <w:p>
             <w:pPr>
@@ -19122,7 +19182,7 @@
         <w:tc>
           <w:tcPr>
             <w:tcW w:w="3450" w:type="dxa"/>
-            <w:gridSpan w:val="2"/>
+            <w:gridSpan w:val="4"/>
           </w:tcPr>
           <w:p>
             <w:pPr>
@@ -19365,7 +19425,7 @@
         <w:tc>
           <w:tcPr>
             <w:tcW w:w="3450" w:type="dxa"/>
-            <w:gridSpan w:val="2"/>
+            <w:gridSpan w:val="4"/>
           </w:tcPr>
           <w:p>
             <w:pPr>
@@ -19451,6 +19511,12 @@
                 <w:sz w:val="20"/>
               </w:rPr>
             </w:pPr>
+            <w:r>
+              <w:rPr>
+                <w:sz w:val="20"/>
+              </w:rPr>
+              <w:t>RV-CSR-QN-1</w:t>
+            </w:r>
           </w:p>
         </w:tc>
         <w:tc>
@@ -19467,6 +19533,29 @@
                 <w:sz w:val="20"/>
               </w:rPr>
             </w:pPr>
+            <w:r>
+              <w:rPr>
+                <w:sz w:val="20"/>
+              </w:rPr>
+              <w:t>Log in as CSR.</w:t>
+            </w:r>
+          </w:p>
+          <w:p>
+            <w:pPr>
+              <w:tabs>
+                <w:tab w:val="left" w:pos="360"/>
+              </w:tabs>
+              <w:jc w:val="center"/>
+              <w:rPr>
+                <w:sz w:val="20"/>
+              </w:rPr>
+            </w:pPr>
+            <w:r>
+              <w:rPr>
+                <w:sz w:val="20"/>
+              </w:rPr>
+              <w:t>Pending Employee Review</w:t>
+            </w:r>
           </w:p>
         </w:tc>
         <w:tc>
@@ -19484,12 +19573,797 @@
                 <w:sz w:val="20"/>
               </w:rPr>
             </w:pPr>
+            <w:r>
+              <w:rPr>
+                <w:sz w:val="20"/>
+              </w:rPr>
+              <w:t>On My Dashboard page:</w:t>
+            </w:r>
+          </w:p>
+          <w:p>
+            <w:pPr>
+              <w:tabs>
+                <w:tab w:val="left" w:pos="360"/>
+              </w:tabs>
+              <w:jc w:val="center"/>
+              <w:rPr>
+                <w:sz w:val="20"/>
+              </w:rPr>
+            </w:pPr>
+            <w:r>
+              <w:rPr>
+                <w:sz w:val="20"/>
+              </w:rPr>
+              <w:t>Click “View My Pending”;</w:t>
+            </w:r>
+          </w:p>
+          <w:p>
+            <w:pPr>
+              <w:tabs>
+                <w:tab w:val="left" w:pos="360"/>
+              </w:tabs>
+              <w:jc w:val="center"/>
+              <w:rPr>
+                <w:sz w:val="20"/>
+              </w:rPr>
+            </w:pPr>
+            <w:r>
+              <w:rPr>
+                <w:sz w:val="20"/>
+              </w:rPr>
+              <w:t>Click a Web Chat quality now log.</w:t>
+            </w:r>
           </w:p>
         </w:tc>
         <w:tc>
           <w:tcPr>
             <w:tcW w:w="3450" w:type="dxa"/>
+            <w:gridSpan w:val="4"/>
+          </w:tcPr>
+          <w:p>
+            <w:pPr>
+              <w:tabs>
+                <w:tab w:val="left" w:pos="360"/>
+              </w:tabs>
+              <w:rPr>
+                <w:sz w:val="20"/>
+              </w:rPr>
+            </w:pPr>
+            <w:r>
+              <w:rPr>
+                <w:sz w:val="20"/>
+              </w:rPr>
+              <w:t xml:space="preserve">Review page displays correctly. </w:t>
+            </w:r>
+          </w:p>
+          <w:p>
+            <w:pPr>
+              <w:tabs>
+                <w:tab w:val="left" w:pos="360"/>
+              </w:tabs>
+              <w:rPr>
+                <w:sz w:val="20"/>
+              </w:rPr>
+            </w:pPr>
+            <w:r>
+              <w:rPr>
+                <w:sz w:val="20"/>
+              </w:rPr>
+              <w:t xml:space="preserve">See </w:t>
+            </w:r>
+            <w:r>
+              <w:rPr>
+                <w:sz w:val="20"/>
+              </w:rPr>
+              <w:t>CCO_eCoaching_Log_Review_DD</w:t>
+            </w:r>
+            <w:r>
+              <w:rPr>
+                <w:sz w:val="20"/>
+              </w:rPr>
+              <w:t>.docx.</w:t>
+            </w:r>
+          </w:p>
+        </w:tc>
+        <w:tc>
+          <w:tcPr>
+            <w:tcW w:w="1275" w:type="dxa"/>
+          </w:tcPr>
+          <w:p>
+            <w:pPr>
+              <w:tabs>
+                <w:tab w:val="left" w:pos="360"/>
+              </w:tabs>
+              <w:jc w:val="center"/>
+              <w:rPr>
+                <w:sz w:val="20"/>
+              </w:rPr>
+            </w:pPr>
+            <w:r>
+              <w:rPr>
+                <w:sz w:val="20"/>
+              </w:rPr>
+              <w:t>P</w:t>
+            </w:r>
+          </w:p>
+        </w:tc>
+      </w:tr>
+      <w:tr>
+        <w:tc>
+          <w:tcPr>
+            <w:tcW w:w="2268" w:type="dxa"/>
             <w:gridSpan w:val="2"/>
+          </w:tcPr>
+          <w:p>
+            <w:pPr>
+              <w:tabs>
+                <w:tab w:val="left" w:pos="360"/>
+              </w:tabs>
+              <w:jc w:val="center"/>
+              <w:rPr>
+                <w:sz w:val="20"/>
+              </w:rPr>
+            </w:pPr>
+            <w:r>
+              <w:rPr>
+                <w:sz w:val="20"/>
+              </w:rPr>
+              <w:t>RV-CSR-QN-2</w:t>
+            </w:r>
+          </w:p>
+        </w:tc>
+        <w:tc>
+          <w:tcPr>
+            <w:tcW w:w="3330" w:type="dxa"/>
+          </w:tcPr>
+          <w:p>
+            <w:pPr>
+              <w:tabs>
+                <w:tab w:val="left" w:pos="360"/>
+              </w:tabs>
+              <w:jc w:val="center"/>
+              <w:rPr>
+                <w:sz w:val="20"/>
+              </w:rPr>
+            </w:pPr>
+            <w:r>
+              <w:rPr>
+                <w:sz w:val="20"/>
+              </w:rPr>
+              <w:t>Log in as CSR.</w:t>
+            </w:r>
+          </w:p>
+          <w:p>
+            <w:pPr>
+              <w:tabs>
+                <w:tab w:val="left" w:pos="360"/>
+              </w:tabs>
+              <w:jc w:val="center"/>
+              <w:rPr>
+                <w:sz w:val="20"/>
+              </w:rPr>
+            </w:pPr>
+            <w:r>
+              <w:rPr>
+                <w:sz w:val="20"/>
+              </w:rPr>
+              <w:t>Pending Employee Review</w:t>
+            </w:r>
+          </w:p>
+        </w:tc>
+        <w:tc>
+          <w:tcPr>
+            <w:tcW w:w="4185" w:type="dxa"/>
+            <w:gridSpan w:val="3"/>
+          </w:tcPr>
+          <w:p>
+            <w:pPr>
+              <w:tabs>
+                <w:tab w:val="left" w:pos="360"/>
+              </w:tabs>
+              <w:jc w:val="center"/>
+              <w:rPr>
+                <w:sz w:val="20"/>
+              </w:rPr>
+            </w:pPr>
+            <w:r>
+              <w:rPr>
+                <w:sz w:val="20"/>
+              </w:rPr>
+              <w:t>On My Dashboard page:</w:t>
+            </w:r>
+          </w:p>
+          <w:p>
+            <w:pPr>
+              <w:tabs>
+                <w:tab w:val="left" w:pos="360"/>
+              </w:tabs>
+              <w:jc w:val="center"/>
+              <w:rPr>
+                <w:sz w:val="20"/>
+              </w:rPr>
+            </w:pPr>
+            <w:r>
+              <w:rPr>
+                <w:sz w:val="20"/>
+              </w:rPr>
+              <w:t>Click “View My Pending”;</w:t>
+            </w:r>
+          </w:p>
+          <w:p>
+            <w:pPr>
+              <w:tabs>
+                <w:tab w:val="left" w:pos="360"/>
+              </w:tabs>
+              <w:jc w:val="center"/>
+              <w:rPr>
+                <w:sz w:val="20"/>
+              </w:rPr>
+            </w:pPr>
+            <w:r>
+              <w:rPr>
+                <w:sz w:val="20"/>
+              </w:rPr>
+              <w:t xml:space="preserve">Click a </w:t>
+            </w:r>
+            <w:r>
+              <w:rPr>
+                <w:sz w:val="20"/>
+              </w:rPr>
+              <w:t>Written Correspondence</w:t>
+            </w:r>
+            <w:r>
+              <w:rPr>
+                <w:sz w:val="20"/>
+              </w:rPr>
+              <w:t xml:space="preserve"> quality now log.</w:t>
+            </w:r>
+          </w:p>
+        </w:tc>
+        <w:tc>
+          <w:tcPr>
+            <w:tcW w:w="3450" w:type="dxa"/>
+            <w:gridSpan w:val="4"/>
+          </w:tcPr>
+          <w:p>
+            <w:pPr>
+              <w:tabs>
+                <w:tab w:val="left" w:pos="360"/>
+              </w:tabs>
+              <w:rPr>
+                <w:sz w:val="20"/>
+              </w:rPr>
+            </w:pPr>
+            <w:r>
+              <w:rPr>
+                <w:sz w:val="20"/>
+              </w:rPr>
+              <w:t xml:space="preserve">Review page displays correctly. </w:t>
+            </w:r>
+          </w:p>
+          <w:p>
+            <w:pPr>
+              <w:tabs>
+                <w:tab w:val="left" w:pos="360"/>
+              </w:tabs>
+              <w:rPr>
+                <w:sz w:val="20"/>
+              </w:rPr>
+            </w:pPr>
+            <w:r>
+              <w:rPr>
+                <w:sz w:val="20"/>
+              </w:rPr>
+              <w:t xml:space="preserve">See </w:t>
+            </w:r>
+            <w:r>
+              <w:rPr>
+                <w:sz w:val="20"/>
+              </w:rPr>
+              <w:t>CCO_eCoaching_Log_Review_DD</w:t>
+            </w:r>
+            <w:r>
+              <w:rPr>
+                <w:sz w:val="20"/>
+              </w:rPr>
+              <w:t>.docx.</w:t>
+            </w:r>
+          </w:p>
+        </w:tc>
+        <w:tc>
+          <w:tcPr>
+            <w:tcW w:w="1275" w:type="dxa"/>
+          </w:tcPr>
+          <w:p>
+            <w:pPr>
+              <w:tabs>
+                <w:tab w:val="left" w:pos="360"/>
+              </w:tabs>
+              <w:jc w:val="center"/>
+              <w:rPr>
+                <w:sz w:val="20"/>
+              </w:rPr>
+            </w:pPr>
+            <w:r>
+              <w:rPr>
+                <w:sz w:val="20"/>
+              </w:rPr>
+              <w:t>P</w:t>
+            </w:r>
+          </w:p>
+        </w:tc>
+      </w:tr>
+      <w:tr>
+        <w:tc>
+          <w:tcPr>
+            <w:tcW w:w="2268" w:type="dxa"/>
+            <w:gridSpan w:val="2"/>
+          </w:tcPr>
+          <w:p>
+            <w:pPr>
+              <w:tabs>
+                <w:tab w:val="left" w:pos="360"/>
+              </w:tabs>
+              <w:jc w:val="center"/>
+              <w:rPr>
+                <w:sz w:val="20"/>
+              </w:rPr>
+            </w:pPr>
+            <w:r>
+              <w:rPr>
+                <w:sz w:val="20"/>
+              </w:rPr>
+              <w:t>RV-CSR-QN-3</w:t>
+            </w:r>
+          </w:p>
+        </w:tc>
+        <w:tc>
+          <w:tcPr>
+            <w:tcW w:w="3330" w:type="dxa"/>
+          </w:tcPr>
+          <w:p>
+            <w:pPr>
+              <w:tabs>
+                <w:tab w:val="left" w:pos="360"/>
+              </w:tabs>
+              <w:jc w:val="center"/>
+              <w:rPr>
+                <w:sz w:val="20"/>
+              </w:rPr>
+            </w:pPr>
+            <w:r>
+              <w:rPr>
+                <w:sz w:val="20"/>
+              </w:rPr>
+              <w:t>Log in as Supervisor.</w:t>
+            </w:r>
+          </w:p>
+          <w:p>
+            <w:pPr>
+              <w:tabs>
+                <w:tab w:val="left" w:pos="360"/>
+              </w:tabs>
+              <w:jc w:val="center"/>
+              <w:rPr>
+                <w:sz w:val="20"/>
+              </w:rPr>
+            </w:pPr>
+            <w:r>
+              <w:rPr>
+                <w:sz w:val="20"/>
+              </w:rPr>
+              <w:t>Pending Supervisor Review</w:t>
+            </w:r>
+          </w:p>
+        </w:tc>
+        <w:tc>
+          <w:tcPr>
+            <w:tcW w:w="4185" w:type="dxa"/>
+            <w:gridSpan w:val="3"/>
+          </w:tcPr>
+          <w:p>
+            <w:pPr>
+              <w:tabs>
+                <w:tab w:val="left" w:pos="360"/>
+              </w:tabs>
+              <w:jc w:val="center"/>
+              <w:rPr>
+                <w:sz w:val="20"/>
+              </w:rPr>
+            </w:pPr>
+            <w:r>
+              <w:rPr>
+                <w:sz w:val="20"/>
+              </w:rPr>
+              <w:t>On My Dashboard page:</w:t>
+            </w:r>
+          </w:p>
+          <w:p>
+            <w:pPr>
+              <w:tabs>
+                <w:tab w:val="left" w:pos="360"/>
+              </w:tabs>
+              <w:jc w:val="center"/>
+              <w:rPr>
+                <w:sz w:val="20"/>
+              </w:rPr>
+            </w:pPr>
+            <w:r>
+              <w:rPr>
+                <w:sz w:val="20"/>
+              </w:rPr>
+              <w:t>Click “View My Pending”;</w:t>
+            </w:r>
+          </w:p>
+          <w:p>
+            <w:pPr>
+              <w:tabs>
+                <w:tab w:val="left" w:pos="360"/>
+              </w:tabs>
+              <w:jc w:val="center"/>
+              <w:rPr>
+                <w:sz w:val="20"/>
+              </w:rPr>
+            </w:pPr>
+            <w:r>
+              <w:rPr>
+                <w:sz w:val="20"/>
+              </w:rPr>
+              <w:t>Click a Web Chat quality now log.</w:t>
+            </w:r>
+          </w:p>
+        </w:tc>
+        <w:tc>
+          <w:tcPr>
+            <w:tcW w:w="3450" w:type="dxa"/>
+            <w:gridSpan w:val="4"/>
+          </w:tcPr>
+          <w:p>
+            <w:pPr>
+              <w:tabs>
+                <w:tab w:val="left" w:pos="360"/>
+              </w:tabs>
+              <w:rPr>
+                <w:sz w:val="20"/>
+              </w:rPr>
+            </w:pPr>
+            <w:r>
+              <w:rPr>
+                <w:sz w:val="20"/>
+              </w:rPr>
+              <w:t xml:space="preserve">Review page displays correctly. </w:t>
+            </w:r>
+          </w:p>
+          <w:p>
+            <w:pPr>
+              <w:tabs>
+                <w:tab w:val="left" w:pos="360"/>
+              </w:tabs>
+              <w:rPr>
+                <w:sz w:val="20"/>
+              </w:rPr>
+            </w:pPr>
+            <w:r>
+              <w:rPr>
+                <w:sz w:val="20"/>
+              </w:rPr>
+              <w:t xml:space="preserve">See </w:t>
+            </w:r>
+            <w:r>
+              <w:rPr>
+                <w:sz w:val="20"/>
+              </w:rPr>
+              <w:t>CCO_eCoaching_Log_Review_DD</w:t>
+            </w:r>
+            <w:r>
+              <w:rPr>
+                <w:sz w:val="20"/>
+              </w:rPr>
+              <w:t>.docx.</w:t>
+            </w:r>
+          </w:p>
+        </w:tc>
+        <w:tc>
+          <w:tcPr>
+            <w:tcW w:w="1275" w:type="dxa"/>
+          </w:tcPr>
+          <w:p>
+            <w:pPr>
+              <w:tabs>
+                <w:tab w:val="left" w:pos="360"/>
+              </w:tabs>
+              <w:jc w:val="center"/>
+              <w:rPr>
+                <w:sz w:val="20"/>
+              </w:rPr>
+            </w:pPr>
+            <w:r>
+              <w:rPr>
+                <w:sz w:val="20"/>
+              </w:rPr>
+              <w:t>P</w:t>
+            </w:r>
+          </w:p>
+        </w:tc>
+      </w:tr>
+      <w:tr>
+        <w:tc>
+          <w:tcPr>
+            <w:tcW w:w="2268" w:type="dxa"/>
+            <w:gridSpan w:val="2"/>
+          </w:tcPr>
+          <w:p>
+            <w:pPr>
+              <w:tabs>
+                <w:tab w:val="left" w:pos="360"/>
+              </w:tabs>
+              <w:jc w:val="center"/>
+              <w:rPr>
+                <w:sz w:val="20"/>
+              </w:rPr>
+            </w:pPr>
+            <w:r>
+              <w:rPr>
+                <w:sz w:val="20"/>
+              </w:rPr>
+              <w:t>RV-CSR-QN-</w:t>
+            </w:r>
+            <w:r>
+              <w:rPr>
+                <w:sz w:val="20"/>
+              </w:rPr>
+              <w:t>4</w:t>
+            </w:r>
+          </w:p>
+        </w:tc>
+        <w:tc>
+          <w:tcPr>
+            <w:tcW w:w="3330" w:type="dxa"/>
+          </w:tcPr>
+          <w:p>
+            <w:pPr>
+              <w:tabs>
+                <w:tab w:val="left" w:pos="360"/>
+              </w:tabs>
+              <w:jc w:val="center"/>
+              <w:rPr>
+                <w:sz w:val="20"/>
+              </w:rPr>
+            </w:pPr>
+            <w:r>
+              <w:rPr>
+                <w:sz w:val="20"/>
+              </w:rPr>
+              <w:t xml:space="preserve">Log in as </w:t>
+            </w:r>
+            <w:r>
+              <w:rPr>
+                <w:sz w:val="20"/>
+              </w:rPr>
+              <w:t>Supervisor</w:t>
+            </w:r>
+            <w:r>
+              <w:rPr>
+                <w:sz w:val="20"/>
+              </w:rPr>
+              <w:t>.</w:t>
+            </w:r>
+          </w:p>
+          <w:p>
+            <w:pPr>
+              <w:tabs>
+                <w:tab w:val="left" w:pos="360"/>
+              </w:tabs>
+              <w:jc w:val="center"/>
+              <w:rPr>
+                <w:sz w:val="20"/>
+              </w:rPr>
+            </w:pPr>
+            <w:r>
+              <w:rPr>
+                <w:sz w:val="20"/>
+              </w:rPr>
+              <w:t xml:space="preserve">Pending </w:t>
+            </w:r>
+            <w:r>
+              <w:rPr>
+                <w:sz w:val="20"/>
+              </w:rPr>
+              <w:t xml:space="preserve">Supervisor </w:t>
+            </w:r>
+            <w:r>
+              <w:rPr>
+                <w:sz w:val="20"/>
+              </w:rPr>
+              <w:t>Review</w:t>
+            </w:r>
+          </w:p>
+        </w:tc>
+        <w:tc>
+          <w:tcPr>
+            <w:tcW w:w="4185" w:type="dxa"/>
+            <w:gridSpan w:val="3"/>
+          </w:tcPr>
+          <w:p>
+            <w:pPr>
+              <w:tabs>
+                <w:tab w:val="left" w:pos="360"/>
+              </w:tabs>
+              <w:jc w:val="center"/>
+              <w:rPr>
+                <w:sz w:val="20"/>
+              </w:rPr>
+            </w:pPr>
+            <w:r>
+              <w:rPr>
+                <w:sz w:val="20"/>
+              </w:rPr>
+              <w:t>On My Dashboard page:</w:t>
+            </w:r>
+          </w:p>
+          <w:p>
+            <w:pPr>
+              <w:tabs>
+                <w:tab w:val="left" w:pos="360"/>
+              </w:tabs>
+              <w:jc w:val="center"/>
+              <w:rPr>
+                <w:sz w:val="20"/>
+              </w:rPr>
+            </w:pPr>
+            <w:r>
+              <w:rPr>
+                <w:sz w:val="20"/>
+              </w:rPr>
+              <w:t>Click “View My Pending”;</w:t>
+            </w:r>
+          </w:p>
+          <w:p>
+            <w:pPr>
+              <w:tabs>
+                <w:tab w:val="left" w:pos="360"/>
+              </w:tabs>
+              <w:jc w:val="center"/>
+              <w:rPr>
+                <w:sz w:val="20"/>
+              </w:rPr>
+            </w:pPr>
+            <w:r>
+              <w:rPr>
+                <w:sz w:val="20"/>
+              </w:rPr>
+              <w:t>Click a Written Correspondence quality now log.</w:t>
+            </w:r>
+          </w:p>
+        </w:tc>
+        <w:tc>
+          <w:tcPr>
+            <w:tcW w:w="3450" w:type="dxa"/>
+            <w:gridSpan w:val="4"/>
+          </w:tcPr>
+          <w:p>
+            <w:pPr>
+              <w:tabs>
+                <w:tab w:val="left" w:pos="360"/>
+              </w:tabs>
+              <w:rPr>
+                <w:sz w:val="20"/>
+              </w:rPr>
+            </w:pPr>
+            <w:r>
+              <w:rPr>
+                <w:sz w:val="20"/>
+              </w:rPr>
+              <w:t xml:space="preserve">Review page displays correctly. </w:t>
+            </w:r>
+          </w:p>
+          <w:p>
+            <w:pPr>
+              <w:tabs>
+                <w:tab w:val="left" w:pos="360"/>
+              </w:tabs>
+              <w:rPr>
+                <w:sz w:val="20"/>
+              </w:rPr>
+            </w:pPr>
+            <w:r>
+              <w:rPr>
+                <w:sz w:val="20"/>
+              </w:rPr>
+              <w:t xml:space="preserve">See </w:t>
+            </w:r>
+            <w:r>
+              <w:rPr>
+                <w:sz w:val="20"/>
+              </w:rPr>
+              <w:t>CCO_eCoaching_Log_Review_DD</w:t>
+            </w:r>
+            <w:r>
+              <w:rPr>
+                <w:sz w:val="20"/>
+              </w:rPr>
+              <w:t>.docx.</w:t>
+            </w:r>
+          </w:p>
+        </w:tc>
+        <w:tc>
+          <w:tcPr>
+            <w:tcW w:w="1275" w:type="dxa"/>
+          </w:tcPr>
+          <w:p>
+            <w:pPr>
+              <w:tabs>
+                <w:tab w:val="left" w:pos="360"/>
+              </w:tabs>
+              <w:jc w:val="center"/>
+              <w:rPr>
+                <w:sz w:val="20"/>
+              </w:rPr>
+            </w:pPr>
+            <w:r>
+              <w:rPr>
+                <w:sz w:val="20"/>
+              </w:rPr>
+              <w:t>P</w:t>
+            </w:r>
+          </w:p>
+        </w:tc>
+      </w:tr>
+      <w:tr>
+        <w:tc>
+          <w:tcPr>
+            <w:tcW w:w="2268" w:type="dxa"/>
+            <w:gridSpan w:val="2"/>
+          </w:tcPr>
+          <w:p>
+            <w:pPr>
+              <w:tabs>
+                <w:tab w:val="left" w:pos="360"/>
+              </w:tabs>
+              <w:jc w:val="center"/>
+              <w:rPr>
+                <w:sz w:val="20"/>
+              </w:rPr>
+            </w:pPr>
+          </w:p>
+        </w:tc>
+        <w:tc>
+          <w:tcPr>
+            <w:tcW w:w="3330" w:type="dxa"/>
+          </w:tcPr>
+          <w:p>
+            <w:pPr>
+              <w:tabs>
+                <w:tab w:val="left" w:pos="360"/>
+              </w:tabs>
+              <w:jc w:val="center"/>
+              <w:rPr>
+                <w:sz w:val="20"/>
+              </w:rPr>
+            </w:pPr>
+          </w:p>
+        </w:tc>
+        <w:tc>
+          <w:tcPr>
+            <w:tcW w:w="4185" w:type="dxa"/>
+            <w:gridSpan w:val="3"/>
+          </w:tcPr>
+          <w:p>
+            <w:pPr>
+              <w:tabs>
+                <w:tab w:val="left" w:pos="360"/>
+              </w:tabs>
+              <w:jc w:val="center"/>
+              <w:rPr>
+                <w:sz w:val="20"/>
+              </w:rPr>
+            </w:pPr>
+          </w:p>
+        </w:tc>
+        <w:tc>
+          <w:tcPr>
+            <w:tcW w:w="3450" w:type="dxa"/>
+            <w:gridSpan w:val="4"/>
           </w:tcPr>
           <w:p>
             <w:pPr>
@@ -19534,7 +20408,7 @@
           <w:gridBefore w:val="1"/>
           <w:gridAfter w:val="2"/>
           <w:wBefore w:w="564" w:type="dxa"/>
-          <w:wAfter w:w="4086" w:type="dxa"/>
+          <w:wAfter w:w="1536" w:type="dxa"/>
           <w:trHeight w:val="457"/>
         </w:trPr>
         <w:tc>
@@ -19551,141 +20425,11 @@
                 <w:tab w:val="left" w:pos="5760"/>
                 <w:tab w:val="left" w:leader="underscore" w:pos="6840"/>
               </w:tabs>
-              <w:rPr>
-                <w:sz w:val="20"/>
-              </w:rPr>
-            </w:pPr>
-          </w:p>
-          <w:p>
-            <w:pPr>
-              <w:tabs>
-                <w:tab w:val="left" w:pos="360"/>
-                <w:tab w:val="left" w:leader="underscore" w:pos="4590"/>
-                <w:tab w:val="left" w:pos="5760"/>
-                <w:tab w:val="left" w:leader="underscore" w:pos="6840"/>
-              </w:tabs>
-              <w:rPr>
-                <w:sz w:val="20"/>
-              </w:rPr>
-            </w:pPr>
-          </w:p>
-          <w:p>
-            <w:pPr>
-              <w:tabs>
-                <w:tab w:val="left" w:pos="360"/>
-                <w:tab w:val="left" w:leader="underscore" w:pos="4590"/>
-                <w:tab w:val="left" w:pos="5760"/>
-                <w:tab w:val="left" w:leader="underscore" w:pos="6840"/>
-              </w:tabs>
-              <w:jc w:val="center"/>
-              <w:rPr>
-                <w:sz w:val="20"/>
-              </w:rPr>
-            </w:pPr>
-          </w:p>
-          <w:p>
-            <w:pPr>
-              <w:tabs>
-                <w:tab w:val="left" w:pos="360"/>
-                <w:tab w:val="left" w:leader="underscore" w:pos="4590"/>
-                <w:tab w:val="left" w:pos="5760"/>
-                <w:tab w:val="left" w:leader="underscore" w:pos="6840"/>
-              </w:tabs>
-              <w:jc w:val="center"/>
-              <w:rPr>
-                <w:sz w:val="20"/>
-              </w:rPr>
-            </w:pPr>
-          </w:p>
-          <w:p>
-            <w:pPr>
-              <w:tabs>
-                <w:tab w:val="left" w:pos="360"/>
-                <w:tab w:val="left" w:leader="underscore" w:pos="4590"/>
-                <w:tab w:val="left" w:pos="5760"/>
-                <w:tab w:val="left" w:leader="underscore" w:pos="6840"/>
-              </w:tabs>
-              <w:jc w:val="center"/>
-              <w:rPr>
-                <w:sz w:val="20"/>
-              </w:rPr>
-            </w:pPr>
-          </w:p>
-          <w:p>
-            <w:pPr>
-              <w:tabs>
-                <w:tab w:val="left" w:pos="360"/>
-                <w:tab w:val="left" w:leader="underscore" w:pos="4590"/>
-                <w:tab w:val="left" w:pos="5760"/>
-                <w:tab w:val="left" w:leader="underscore" w:pos="6840"/>
-              </w:tabs>
-              <w:jc w:val="center"/>
-              <w:rPr>
-                <w:sz w:val="20"/>
-              </w:rPr>
-            </w:pPr>
-          </w:p>
-          <w:p>
-            <w:pPr>
-              <w:tabs>
-                <w:tab w:val="left" w:pos="360"/>
-                <w:tab w:val="left" w:leader="underscore" w:pos="4590"/>
-                <w:tab w:val="left" w:pos="5760"/>
-                <w:tab w:val="left" w:leader="underscore" w:pos="6840"/>
-              </w:tabs>
-              <w:jc w:val="center"/>
-              <w:rPr>
-                <w:sz w:val="20"/>
-              </w:rPr>
-            </w:pPr>
-          </w:p>
-          <w:p>
-            <w:pPr>
-              <w:tabs>
-                <w:tab w:val="left" w:pos="360"/>
-                <w:tab w:val="left" w:leader="underscore" w:pos="4590"/>
-                <w:tab w:val="left" w:pos="5760"/>
-                <w:tab w:val="left" w:leader="underscore" w:pos="6840"/>
-              </w:tabs>
-              <w:jc w:val="center"/>
-              <w:rPr>
-                <w:sz w:val="20"/>
-              </w:rPr>
-            </w:pPr>
-          </w:p>
-          <w:p>
-            <w:pPr>
-              <w:tabs>
-                <w:tab w:val="left" w:pos="360"/>
-                <w:tab w:val="left" w:leader="underscore" w:pos="4590"/>
-                <w:tab w:val="left" w:pos="5760"/>
-                <w:tab w:val="left" w:leader="underscore" w:pos="6840"/>
-              </w:tabs>
-              <w:jc w:val="center"/>
-              <w:rPr>
-                <w:sz w:val="20"/>
-              </w:rPr>
-            </w:pPr>
-          </w:p>
-          <w:p>
-            <w:pPr>
-              <w:tabs>
-                <w:tab w:val="left" w:pos="360"/>
-                <w:tab w:val="left" w:leader="underscore" w:pos="4590"/>
-                <w:tab w:val="left" w:pos="5760"/>
-                <w:tab w:val="left" w:leader="underscore" w:pos="6840"/>
-              </w:tabs>
-              <w:jc w:val="center"/>
-              <w:rPr>
-                <w:sz w:val="20"/>
-              </w:rPr>
-            </w:pPr>
-            <w:r>
-              <w:rPr>
-                <w:sz w:val="20"/>
-              </w:rPr>
-              <w:t>Lili Huang</w:t>
-            </w:r>
+              <w:jc w:val="center"/>
+              <w:rPr>
+                <w:sz w:val="20"/>
+              </w:rPr>
+            </w:pPr>
           </w:p>
         </w:tc>
         <w:tc>
@@ -19716,7 +20460,6 @@
           <w:tcPr>
             <w:tcW w:w="3825" w:type="dxa"/>
             <w:gridSpan w:val="2"/>
-            <w:vAlign w:val="bottom"/>
           </w:tcPr>
           <w:p>
             <w:pPr>
@@ -19731,13 +20474,19 @@
                 <w:sz w:val="20"/>
               </w:rPr>
             </w:pPr>
-            <w:r>
-              <w:rPr>
-                <w:sz w:val="20"/>
-              </w:rPr>
-              <w:t>9/24/2019</w:t>
-            </w:r>
-          </w:p>
+          </w:p>
+        </w:tc>
+        <w:tc>
+          <w:tcPr>
+            <w:tcW w:w="1275" w:type="dxa"/>
+          </w:tcPr>
+          <w:p/>
+        </w:tc>
+        <w:tc>
+          <w:tcPr>
+            <w:tcW w:w="1275" w:type="dxa"/>
+          </w:tcPr>
+          <w:p/>
         </w:tc>
       </w:tr>
       <w:tr>
@@ -19753,7 +20502,7 @@
         </w:tblPrEx>
         <w:trPr>
           <w:gridBefore w:val="1"/>
-          <w:gridAfter w:val="2"/>
+          <w:gridAfter w:val="4"/>
           <w:wBefore w:w="564" w:type="dxa"/>
           <w:wAfter w:w="4086" w:type="dxa"/>
           <w:trHeight w:val="458"/>
@@ -19962,7 +20711,7 @@
 </file>
 
 <file path=word/endnotes.xml><?xml version="1.0" encoding="utf-8"?>
-<w:endnotes xmlns:wpc="http://schemas.microsoft.com/office/word/2010/wordprocessingCanvas" xmlns:cx="http://schemas.microsoft.com/office/drawing/2014/chartex" xmlns:cx1="http://schemas.microsoft.com/office/drawing/2015/9/8/chartex" xmlns:mc="http://schemas.openxmlformats.org/markup-compatibility/2006" xmlns:o="urn:schemas-microsoft-com:office:office" xmlns:r="http://schemas.openxmlformats.org/officeDocument/2006/relationships" xmlns:m="http://schemas.openxmlformats.org/officeDocument/2006/math" xmlns:v="urn:schemas-microsoft-com:vml" xmlns:wp14="http://schemas.microsoft.com/office/word/2010/wordprocessingDrawing" xmlns:wp="http://schemas.openxmlformats.org/drawingml/2006/wordprocessingDrawing" xmlns:w10="urn:schemas-microsoft-com:office:word" xmlns:w="http://schemas.openxmlformats.org/wordprocessingml/2006/main" xmlns:w14="http://schemas.microsoft.com/office/word/2010/wordml" xmlns:w15="http://schemas.microsoft.com/office/word/2012/wordml" xmlns:w16se="http://schemas.microsoft.com/office/word/2015/wordml/symex" xmlns:wpg="http://schemas.microsoft.com/office/word/2010/wordprocessingGroup" xmlns:wpi="http://schemas.microsoft.com/office/word/2010/wordprocessingInk" xmlns:wne="http://schemas.microsoft.com/office/word/2006/wordml" xmlns:wps="http://schemas.microsoft.com/office/word/2010/wordprocessingShape" mc:Ignorable="w14 w15 w16se wp14">
+<w:endnotes xmlns:wpc="http://schemas.microsoft.com/office/word/2010/wordprocessingCanvas" xmlns:cx="http://schemas.microsoft.com/office/drawing/2014/chartex" xmlns:cx1="http://schemas.microsoft.com/office/drawing/2015/9/8/chartex" xmlns:cx2="http://schemas.microsoft.com/office/drawing/2015/10/21/chartex" xmlns:cx3="http://schemas.microsoft.com/office/drawing/2016/5/9/chartex" xmlns:cx4="http://schemas.microsoft.com/office/drawing/2016/5/10/chartex" xmlns:cx5="http://schemas.microsoft.com/office/drawing/2016/5/11/chartex" xmlns:cx6="http://schemas.microsoft.com/office/drawing/2016/5/12/chartex" xmlns:cx7="http://schemas.microsoft.com/office/drawing/2016/5/13/chartex" xmlns:cx8="http://schemas.microsoft.com/office/drawing/2016/5/14/chartex" xmlns:mc="http://schemas.openxmlformats.org/markup-compatibility/2006" xmlns:aink="http://schemas.microsoft.com/office/drawing/2016/ink" xmlns:am3d="http://schemas.microsoft.com/office/drawing/2017/model3d" xmlns:o="urn:schemas-microsoft-com:office:office" xmlns:r="http://schemas.openxmlformats.org/officeDocument/2006/relationships" xmlns:m="http://schemas.openxmlformats.org/officeDocument/2006/math" xmlns:v="urn:schemas-microsoft-com:vml" xmlns:wp14="http://schemas.microsoft.com/office/word/2010/wordprocessingDrawing" xmlns:wp="http://schemas.openxmlformats.org/drawingml/2006/wordprocessingDrawing" xmlns:w10="urn:schemas-microsoft-com:office:word" xmlns:w="http://schemas.openxmlformats.org/wordprocessingml/2006/main" xmlns:w14="http://schemas.microsoft.com/office/word/2010/wordml" xmlns:w15="http://schemas.microsoft.com/office/word/2012/wordml" xmlns:w16cex="http://schemas.microsoft.com/office/word/2018/wordml/cex" xmlns:w16cid="http://schemas.microsoft.com/office/word/2016/wordml/cid" xmlns:w16="http://schemas.microsoft.com/office/word/2018/wordml" xmlns:w16sdtdh="http://schemas.microsoft.com/office/word/2020/wordml/sdtdatahash" xmlns:w16se="http://schemas.microsoft.com/office/word/2015/wordml/symex" xmlns:wpg="http://schemas.microsoft.com/office/word/2010/wordprocessingGroup" xmlns:wpi="http://schemas.microsoft.com/office/word/2010/wordprocessingInk" xmlns:wne="http://schemas.microsoft.com/office/word/2006/wordml" xmlns:wps="http://schemas.microsoft.com/office/word/2010/wordprocessingShape" mc:Ignorable="w14 w15 w16se w16cid w16 w16cex w16sdtdh wp14">
   <w:endnote w:type="separator" w:id="-1">
     <w:p>
       <w:r>
@@ -19981,7 +20730,7 @@
 </file>
 
 <file path=word/footer1.xml><?xml version="1.0" encoding="utf-8"?>
-<w:ftr xmlns:wpc="http://schemas.microsoft.com/office/word/2010/wordprocessingCanvas" xmlns:cx="http://schemas.microsoft.com/office/drawing/2014/chartex" xmlns:cx1="http://schemas.microsoft.com/office/drawing/2015/9/8/chartex" xmlns:mc="http://schemas.openxmlformats.org/markup-compatibility/2006" xmlns:o="urn:schemas-microsoft-com:office:office" xmlns:r="http://schemas.openxmlformats.org/officeDocument/2006/relationships" xmlns:m="http://schemas.openxmlformats.org/officeDocument/2006/math" xmlns:v="urn:schemas-microsoft-com:vml" xmlns:wp14="http://schemas.microsoft.com/office/word/2010/wordprocessingDrawing" xmlns:wp="http://schemas.openxmlformats.org/drawingml/2006/wordprocessingDrawing" xmlns:w10="urn:schemas-microsoft-com:office:word" xmlns:w="http://schemas.openxmlformats.org/wordprocessingml/2006/main" xmlns:w14="http://schemas.microsoft.com/office/word/2010/wordml" xmlns:w15="http://schemas.microsoft.com/office/word/2012/wordml" xmlns:w16se="http://schemas.microsoft.com/office/word/2015/wordml/symex" xmlns:wpg="http://schemas.microsoft.com/office/word/2010/wordprocessingGroup" xmlns:wpi="http://schemas.microsoft.com/office/word/2010/wordprocessingInk" xmlns:wne="http://schemas.microsoft.com/office/word/2006/wordml" xmlns:wps="http://schemas.microsoft.com/office/word/2010/wordprocessingShape" mc:Ignorable="w14 w15 w16se wp14">
+<w:ftr xmlns:wpc="http://schemas.microsoft.com/office/word/2010/wordprocessingCanvas" xmlns:cx="http://schemas.microsoft.com/office/drawing/2014/chartex" xmlns:cx1="http://schemas.microsoft.com/office/drawing/2015/9/8/chartex" xmlns:cx2="http://schemas.microsoft.com/office/drawing/2015/10/21/chartex" xmlns:cx3="http://schemas.microsoft.com/office/drawing/2016/5/9/chartex" xmlns:cx4="http://schemas.microsoft.com/office/drawing/2016/5/10/chartex" xmlns:cx5="http://schemas.microsoft.com/office/drawing/2016/5/11/chartex" xmlns:cx6="http://schemas.microsoft.com/office/drawing/2016/5/12/chartex" xmlns:cx7="http://schemas.microsoft.com/office/drawing/2016/5/13/chartex" xmlns:cx8="http://schemas.microsoft.com/office/drawing/2016/5/14/chartex" xmlns:mc="http://schemas.openxmlformats.org/markup-compatibility/2006" xmlns:aink="http://schemas.microsoft.com/office/drawing/2016/ink" xmlns:am3d="http://schemas.microsoft.com/office/drawing/2017/model3d" xmlns:o="urn:schemas-microsoft-com:office:office" xmlns:r="http://schemas.openxmlformats.org/officeDocument/2006/relationships" xmlns:m="http://schemas.openxmlformats.org/officeDocument/2006/math" xmlns:v="urn:schemas-microsoft-com:vml" xmlns:wp14="http://schemas.microsoft.com/office/word/2010/wordprocessingDrawing" xmlns:wp="http://schemas.openxmlformats.org/drawingml/2006/wordprocessingDrawing" xmlns:w10="urn:schemas-microsoft-com:office:word" xmlns:w="http://schemas.openxmlformats.org/wordprocessingml/2006/main" xmlns:w14="http://schemas.microsoft.com/office/word/2010/wordml" xmlns:w15="http://schemas.microsoft.com/office/word/2012/wordml" xmlns:w16cex="http://schemas.microsoft.com/office/word/2018/wordml/cex" xmlns:w16cid="http://schemas.microsoft.com/office/word/2016/wordml/cid" xmlns:w16="http://schemas.microsoft.com/office/word/2018/wordml" xmlns:w16sdtdh="http://schemas.microsoft.com/office/word/2020/wordml/sdtdatahash" xmlns:w16se="http://schemas.microsoft.com/office/word/2015/wordml/symex" xmlns:wpg="http://schemas.microsoft.com/office/word/2010/wordprocessingGroup" xmlns:wpi="http://schemas.microsoft.com/office/word/2010/wordprocessingInk" xmlns:wne="http://schemas.microsoft.com/office/word/2006/wordml" xmlns:wps="http://schemas.microsoft.com/office/word/2010/wordprocessingShape" mc:Ignorable="w14 w15 w16se w16cid w16 w16cex w16sdtdh wp14">
   <w:p>
     <w:pPr>
       <w:pStyle w:val="Footer"/>
@@ -20032,7 +20781,7 @@
 </file>
 
 <file path=word/footer2.xml><?xml version="1.0" encoding="utf-8"?>
-<w:ftr xmlns:wpc="http://schemas.microsoft.com/office/word/2010/wordprocessingCanvas" xmlns:cx="http://schemas.microsoft.com/office/drawing/2014/chartex" xmlns:cx1="http://schemas.microsoft.com/office/drawing/2015/9/8/chartex" xmlns:mc="http://schemas.openxmlformats.org/markup-compatibility/2006" xmlns:o="urn:schemas-microsoft-com:office:office" xmlns:r="http://schemas.openxmlformats.org/officeDocument/2006/relationships" xmlns:m="http://schemas.openxmlformats.org/officeDocument/2006/math" xmlns:v="urn:schemas-microsoft-com:vml" xmlns:wp14="http://schemas.microsoft.com/office/word/2010/wordprocessingDrawing" xmlns:wp="http://schemas.openxmlformats.org/drawingml/2006/wordprocessingDrawing" xmlns:w10="urn:schemas-microsoft-com:office:word" xmlns:w="http://schemas.openxmlformats.org/wordprocessingml/2006/main" xmlns:w14="http://schemas.microsoft.com/office/word/2010/wordml" xmlns:w15="http://schemas.microsoft.com/office/word/2012/wordml" xmlns:w16se="http://schemas.microsoft.com/office/word/2015/wordml/symex" xmlns:wpg="http://schemas.microsoft.com/office/word/2010/wordprocessingGroup" xmlns:wpi="http://schemas.microsoft.com/office/word/2010/wordprocessingInk" xmlns:wne="http://schemas.microsoft.com/office/word/2006/wordml" xmlns:wps="http://schemas.microsoft.com/office/word/2010/wordprocessingShape" mc:Ignorable="w14 w15 w16se wp14">
+<w:ftr xmlns:wpc="http://schemas.microsoft.com/office/word/2010/wordprocessingCanvas" xmlns:cx="http://schemas.microsoft.com/office/drawing/2014/chartex" xmlns:cx1="http://schemas.microsoft.com/office/drawing/2015/9/8/chartex" xmlns:cx2="http://schemas.microsoft.com/office/drawing/2015/10/21/chartex" xmlns:cx3="http://schemas.microsoft.com/office/drawing/2016/5/9/chartex" xmlns:cx4="http://schemas.microsoft.com/office/drawing/2016/5/10/chartex" xmlns:cx5="http://schemas.microsoft.com/office/drawing/2016/5/11/chartex" xmlns:cx6="http://schemas.microsoft.com/office/drawing/2016/5/12/chartex" xmlns:cx7="http://schemas.microsoft.com/office/drawing/2016/5/13/chartex" xmlns:cx8="http://schemas.microsoft.com/office/drawing/2016/5/14/chartex" xmlns:mc="http://schemas.openxmlformats.org/markup-compatibility/2006" xmlns:aink="http://schemas.microsoft.com/office/drawing/2016/ink" xmlns:am3d="http://schemas.microsoft.com/office/drawing/2017/model3d" xmlns:o="urn:schemas-microsoft-com:office:office" xmlns:r="http://schemas.openxmlformats.org/officeDocument/2006/relationships" xmlns:m="http://schemas.openxmlformats.org/officeDocument/2006/math" xmlns:v="urn:schemas-microsoft-com:vml" xmlns:wp14="http://schemas.microsoft.com/office/word/2010/wordprocessingDrawing" xmlns:wp="http://schemas.openxmlformats.org/drawingml/2006/wordprocessingDrawing" xmlns:w10="urn:schemas-microsoft-com:office:word" xmlns:w="http://schemas.openxmlformats.org/wordprocessingml/2006/main" xmlns:w14="http://schemas.microsoft.com/office/word/2010/wordml" xmlns:w15="http://schemas.microsoft.com/office/word/2012/wordml" xmlns:w16cex="http://schemas.microsoft.com/office/word/2018/wordml/cex" xmlns:w16cid="http://schemas.microsoft.com/office/word/2016/wordml/cid" xmlns:w16="http://schemas.microsoft.com/office/word/2018/wordml" xmlns:w16sdtdh="http://schemas.microsoft.com/office/word/2020/wordml/sdtdatahash" xmlns:w16se="http://schemas.microsoft.com/office/word/2015/wordml/symex" xmlns:wpg="http://schemas.microsoft.com/office/word/2010/wordprocessingGroup" xmlns:wpi="http://schemas.microsoft.com/office/word/2010/wordprocessingInk" xmlns:wne="http://schemas.microsoft.com/office/word/2006/wordml" xmlns:wps="http://schemas.microsoft.com/office/word/2010/wordprocessingShape" mc:Ignorable="w14 w15 w16se w16cid w16 w16cex w16sdtdh wp14">
   <w:p>
     <w:pPr>
       <w:pStyle w:val="Footer"/>
@@ -20058,7 +20807,7 @@
       <mc:AlternateContent>
         <mc:Choice Requires="wps">
           <w:drawing>
-            <wp:anchor distT="0" distB="0" distL="114300" distR="114300" simplePos="0" relativeHeight="251659264" behindDoc="0" locked="0" layoutInCell="0" allowOverlap="1" wp14:anchorId="441F6220" wp14:editId="03044A8F">
+            <wp:anchor distT="0" distB="0" distL="114300" distR="114300" simplePos="0" relativeHeight="251659264" behindDoc="0" locked="0" layoutInCell="0" allowOverlap="1" wp14:anchorId="720DF9BF" wp14:editId="1D331065">
               <wp:simplePos x="0" y="0"/>
               <wp:positionH relativeFrom="column">
                 <wp:posOffset>0</wp:posOffset>
@@ -20119,7 +20868,7 @@
         </mc:Choice>
         <mc:Fallback>
           <w:pict>
-            <v:line w14:anchorId="04C204DE" id="Line 4" o:spid="_x0000_s1026" style="position:absolute;z-index:251659264;visibility:visible;mso-wrap-style:square;mso-width-percent:0;mso-height-percent:0;mso-wrap-distance-left:9pt;mso-wrap-distance-top:0;mso-wrap-distance-right:9pt;mso-wrap-distance-bottom:0;mso-position-horizontal:absolute;mso-position-horizontal-relative:text;mso-position-vertical:absolute;mso-position-vertical-relative:text;mso-width-percent:0;mso-height-percent:0;mso-width-relative:page;mso-height-relative:page" from="0,4.8pt" to="10in,4.8pt" o:gfxdata="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" o:allowincell="f"/>
+            <v:line w14:anchorId="72F31AC4" id="Line 4" o:spid="_x0000_s1026" style="position:absolute;z-index:251659264;visibility:visible;mso-wrap-style:square;mso-width-percent:0;mso-height-percent:0;mso-wrap-distance-left:9pt;mso-wrap-distance-top:0;mso-wrap-distance-right:9pt;mso-wrap-distance-bottom:0;mso-position-horizontal:absolute;mso-position-horizontal-relative:text;mso-position-vertical:absolute;mso-position-vertical-relative:text;mso-width-percent:0;mso-height-percent:0;mso-width-relative:page;mso-height-relative:page" from="0,4.8pt" to="10in,4.8pt" o:gfxdata="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" o:allowincell="f"/>
           </w:pict>
         </mc:Fallback>
       </mc:AlternateContent>
@@ -20247,7 +20996,7 @@
 </file>
 
 <file path=word/footer3.xml><?xml version="1.0" encoding="utf-8"?>
-<w:ftr xmlns:wpc="http://schemas.microsoft.com/office/word/2010/wordprocessingCanvas" xmlns:cx="http://schemas.microsoft.com/office/drawing/2014/chartex" xmlns:cx1="http://schemas.microsoft.com/office/drawing/2015/9/8/chartex" xmlns:mc="http://schemas.openxmlformats.org/markup-compatibility/2006" xmlns:o="urn:schemas-microsoft-com:office:office" xmlns:r="http://schemas.openxmlformats.org/officeDocument/2006/relationships" xmlns:m="http://schemas.openxmlformats.org/officeDocument/2006/math" xmlns:v="urn:schemas-microsoft-com:vml" xmlns:wp14="http://schemas.microsoft.com/office/word/2010/wordprocessingDrawing" xmlns:wp="http://schemas.openxmlformats.org/drawingml/2006/wordprocessingDrawing" xmlns:w10="urn:schemas-microsoft-com:office:word" xmlns:w="http://schemas.openxmlformats.org/wordprocessingml/2006/main" xmlns:w14="http://schemas.microsoft.com/office/word/2010/wordml" xmlns:w15="http://schemas.microsoft.com/office/word/2012/wordml" xmlns:w16se="http://schemas.microsoft.com/office/word/2015/wordml/symex" xmlns:wpg="http://schemas.microsoft.com/office/word/2010/wordprocessingGroup" xmlns:wpi="http://schemas.microsoft.com/office/word/2010/wordprocessingInk" xmlns:wne="http://schemas.microsoft.com/office/word/2006/wordml" xmlns:wps="http://schemas.microsoft.com/office/word/2010/wordprocessingShape" mc:Ignorable="w14 w15 w16se wp14">
+<w:ftr xmlns:wpc="http://schemas.microsoft.com/office/word/2010/wordprocessingCanvas" xmlns:cx="http://schemas.microsoft.com/office/drawing/2014/chartex" xmlns:cx1="http://schemas.microsoft.com/office/drawing/2015/9/8/chartex" xmlns:cx2="http://schemas.microsoft.com/office/drawing/2015/10/21/chartex" xmlns:cx3="http://schemas.microsoft.com/office/drawing/2016/5/9/chartex" xmlns:cx4="http://schemas.microsoft.com/office/drawing/2016/5/10/chartex" xmlns:cx5="http://schemas.microsoft.com/office/drawing/2016/5/11/chartex" xmlns:cx6="http://schemas.microsoft.com/office/drawing/2016/5/12/chartex" xmlns:cx7="http://schemas.microsoft.com/office/drawing/2016/5/13/chartex" xmlns:cx8="http://schemas.microsoft.com/office/drawing/2016/5/14/chartex" xmlns:mc="http://schemas.openxmlformats.org/markup-compatibility/2006" xmlns:aink="http://schemas.microsoft.com/office/drawing/2016/ink" xmlns:am3d="http://schemas.microsoft.com/office/drawing/2017/model3d" xmlns:o="urn:schemas-microsoft-com:office:office" xmlns:r="http://schemas.openxmlformats.org/officeDocument/2006/relationships" xmlns:m="http://schemas.openxmlformats.org/officeDocument/2006/math" xmlns:v="urn:schemas-microsoft-com:vml" xmlns:wp14="http://schemas.microsoft.com/office/word/2010/wordprocessingDrawing" xmlns:wp="http://schemas.openxmlformats.org/drawingml/2006/wordprocessingDrawing" xmlns:w10="urn:schemas-microsoft-com:office:word" xmlns:w="http://schemas.openxmlformats.org/wordprocessingml/2006/main" xmlns:w14="http://schemas.microsoft.com/office/word/2010/wordml" xmlns:w15="http://schemas.microsoft.com/office/word/2012/wordml" xmlns:w16cex="http://schemas.microsoft.com/office/word/2018/wordml/cex" xmlns:w16cid="http://schemas.microsoft.com/office/word/2016/wordml/cid" xmlns:w16="http://schemas.microsoft.com/office/word/2018/wordml" xmlns:w16sdtdh="http://schemas.microsoft.com/office/word/2020/wordml/sdtdatahash" xmlns:w16se="http://schemas.microsoft.com/office/word/2015/wordml/symex" xmlns:wpg="http://schemas.microsoft.com/office/word/2010/wordprocessingGroup" xmlns:wpi="http://schemas.microsoft.com/office/word/2010/wordprocessingInk" xmlns:wne="http://schemas.microsoft.com/office/word/2006/wordml" xmlns:wps="http://schemas.microsoft.com/office/word/2010/wordprocessingShape" mc:Ignorable="w14 w15 w16se w16cid w16 w16cex w16sdtdh wp14">
   <w:p>
     <w:pPr>
       <w:pStyle w:val="Footer"/>
@@ -20257,7 +21006,7 @@
 </file>
 
 <file path=word/footnotes.xml><?xml version="1.0" encoding="utf-8"?>
-<w:footnotes xmlns:wpc="http://schemas.microsoft.com/office/word/2010/wordprocessingCanvas" xmlns:cx="http://schemas.microsoft.com/office/drawing/2014/chartex" xmlns:cx1="http://schemas.microsoft.com/office/drawing/2015/9/8/chartex" xmlns:mc="http://schemas.openxmlformats.org/markup-compatibility/2006" xmlns:o="urn:schemas-microsoft-com:office:office" xmlns:r="http://schemas.openxmlformats.org/officeDocument/2006/relationships" xmlns:m="http://schemas.openxmlformats.org/officeDocument/2006/math" xmlns:v="urn:schemas-microsoft-com:vml" xmlns:wp14="http://schemas.microsoft.com/office/word/2010/wordprocessingDrawing" xmlns:wp="http://schemas.openxmlformats.org/drawingml/2006/wordprocessingDrawing" xmlns:w10="urn:schemas-microsoft-com:office:word" xmlns:w="http://schemas.openxmlformats.org/wordprocessingml/2006/main" xmlns:w14="http://schemas.microsoft.com/office/word/2010/wordml" xmlns:w15="http://schemas.microsoft.com/office/word/2012/wordml" xmlns:w16se="http://schemas.microsoft.com/office/word/2015/wordml/symex" xmlns:wpg="http://schemas.microsoft.com/office/word/2010/wordprocessingGroup" xmlns:wpi="http://schemas.microsoft.com/office/word/2010/wordprocessingInk" xmlns:wne="http://schemas.microsoft.com/office/word/2006/wordml" xmlns:wps="http://schemas.microsoft.com/office/word/2010/wordprocessingShape" mc:Ignorable="w14 w15 w16se wp14">
+<w:footnotes xmlns:wpc="http://schemas.microsoft.com/office/word/2010/wordprocessingCanvas" xmlns:cx="http://schemas.microsoft.com/office/drawing/2014/chartex" xmlns:cx1="http://schemas.microsoft.com/office/drawing/2015/9/8/chartex" xmlns:cx2="http://schemas.microsoft.com/office/drawing/2015/10/21/chartex" xmlns:cx3="http://schemas.microsoft.com/office/drawing/2016/5/9/chartex" xmlns:cx4="http://schemas.microsoft.com/office/drawing/2016/5/10/chartex" xmlns:cx5="http://schemas.microsoft.com/office/drawing/2016/5/11/chartex" xmlns:cx6="http://schemas.microsoft.com/office/drawing/2016/5/12/chartex" xmlns:cx7="http://schemas.microsoft.com/office/drawing/2016/5/13/chartex" xmlns:cx8="http://schemas.microsoft.com/office/drawing/2016/5/14/chartex" xmlns:mc="http://schemas.openxmlformats.org/markup-compatibility/2006" xmlns:aink="http://schemas.microsoft.com/office/drawing/2016/ink" xmlns:am3d="http://schemas.microsoft.com/office/drawing/2017/model3d" xmlns:o="urn:schemas-microsoft-com:office:office" xmlns:r="http://schemas.openxmlformats.org/officeDocument/2006/relationships" xmlns:m="http://schemas.openxmlformats.org/officeDocument/2006/math" xmlns:v="urn:schemas-microsoft-com:vml" xmlns:wp14="http://schemas.microsoft.com/office/word/2010/wordprocessingDrawing" xmlns:wp="http://schemas.openxmlformats.org/drawingml/2006/wordprocessingDrawing" xmlns:w10="urn:schemas-microsoft-com:office:word" xmlns:w="http://schemas.openxmlformats.org/wordprocessingml/2006/main" xmlns:w14="http://schemas.microsoft.com/office/word/2010/wordml" xmlns:w15="http://schemas.microsoft.com/office/word/2012/wordml" xmlns:w16cex="http://schemas.microsoft.com/office/word/2018/wordml/cex" xmlns:w16cid="http://schemas.microsoft.com/office/word/2016/wordml/cid" xmlns:w16="http://schemas.microsoft.com/office/word/2018/wordml" xmlns:w16sdtdh="http://schemas.microsoft.com/office/word/2020/wordml/sdtdatahash" xmlns:w16se="http://schemas.microsoft.com/office/word/2015/wordml/symex" xmlns:wpg="http://schemas.microsoft.com/office/word/2010/wordprocessingGroup" xmlns:wpi="http://schemas.microsoft.com/office/word/2010/wordprocessingInk" xmlns:wne="http://schemas.microsoft.com/office/word/2006/wordml" xmlns:wps="http://schemas.microsoft.com/office/word/2010/wordprocessingShape" mc:Ignorable="w14 w15 w16se w16cid w16 w16cex w16sdtdh wp14">
   <w:footnote w:type="separator" w:id="-1">
     <w:p>
       <w:r>
@@ -20276,7 +21025,7 @@
 </file>
 
 <file path=word/header1.xml><?xml version="1.0" encoding="utf-8"?>
-<w:hdr xmlns:wpc="http://schemas.microsoft.com/office/word/2010/wordprocessingCanvas" xmlns:cx="http://schemas.microsoft.com/office/drawing/2014/chartex" xmlns:cx1="http://schemas.microsoft.com/office/drawing/2015/9/8/chartex" xmlns:mc="http://schemas.openxmlformats.org/markup-compatibility/2006" xmlns:o="urn:schemas-microsoft-com:office:office" xmlns:r="http://schemas.openxmlformats.org/officeDocument/2006/relationships" xmlns:m="http://schemas.openxmlformats.org/officeDocument/2006/math" xmlns:v="urn:schemas-microsoft-com:vml" xmlns:wp14="http://schemas.microsoft.com/office/word/2010/wordprocessingDrawing" xmlns:wp="http://schemas.openxmlformats.org/drawingml/2006/wordprocessingDrawing" xmlns:w10="urn:schemas-microsoft-com:office:word" xmlns:w="http://schemas.openxmlformats.org/wordprocessingml/2006/main" xmlns:w14="http://schemas.microsoft.com/office/word/2010/wordml" xmlns:w15="http://schemas.microsoft.com/office/word/2012/wordml" xmlns:w16se="http://schemas.microsoft.com/office/word/2015/wordml/symex" xmlns:wpg="http://schemas.microsoft.com/office/word/2010/wordprocessingGroup" xmlns:wpi="http://schemas.microsoft.com/office/word/2010/wordprocessingInk" xmlns:wne="http://schemas.microsoft.com/office/word/2006/wordml" xmlns:wps="http://schemas.microsoft.com/office/word/2010/wordprocessingShape" mc:Ignorable="w14 w15 w16se wp14">
+<w:hdr xmlns:wpc="http://schemas.microsoft.com/office/word/2010/wordprocessingCanvas" xmlns:cx="http://schemas.microsoft.com/office/drawing/2014/chartex" xmlns:cx1="http://schemas.microsoft.com/office/drawing/2015/9/8/chartex" xmlns:cx2="http://schemas.microsoft.com/office/drawing/2015/10/21/chartex" xmlns:cx3="http://schemas.microsoft.com/office/drawing/2016/5/9/chartex" xmlns:cx4="http://schemas.microsoft.com/office/drawing/2016/5/10/chartex" xmlns:cx5="http://schemas.microsoft.com/office/drawing/2016/5/11/chartex" xmlns:cx6="http://schemas.microsoft.com/office/drawing/2016/5/12/chartex" xmlns:cx7="http://schemas.microsoft.com/office/drawing/2016/5/13/chartex" xmlns:cx8="http://schemas.microsoft.com/office/drawing/2016/5/14/chartex" xmlns:mc="http://schemas.openxmlformats.org/markup-compatibility/2006" xmlns:aink="http://schemas.microsoft.com/office/drawing/2016/ink" xmlns:am3d="http://schemas.microsoft.com/office/drawing/2017/model3d" xmlns:o="urn:schemas-microsoft-com:office:office" xmlns:r="http://schemas.openxmlformats.org/officeDocument/2006/relationships" xmlns:m="http://schemas.openxmlformats.org/officeDocument/2006/math" xmlns:v="urn:schemas-microsoft-com:vml" xmlns:wp14="http://schemas.microsoft.com/office/word/2010/wordprocessingDrawing" xmlns:wp="http://schemas.openxmlformats.org/drawingml/2006/wordprocessingDrawing" xmlns:w10="urn:schemas-microsoft-com:office:word" xmlns:w="http://schemas.openxmlformats.org/wordprocessingml/2006/main" xmlns:w14="http://schemas.microsoft.com/office/word/2010/wordml" xmlns:w15="http://schemas.microsoft.com/office/word/2012/wordml" xmlns:w16cex="http://schemas.microsoft.com/office/word/2018/wordml/cex" xmlns:w16cid="http://schemas.microsoft.com/office/word/2016/wordml/cid" xmlns:w16="http://schemas.microsoft.com/office/word/2018/wordml" xmlns:w16sdtdh="http://schemas.microsoft.com/office/word/2020/wordml/sdtdatahash" xmlns:w16se="http://schemas.microsoft.com/office/word/2015/wordml/symex" xmlns:wpg="http://schemas.microsoft.com/office/word/2010/wordprocessingGroup" xmlns:wpi="http://schemas.microsoft.com/office/word/2010/wordprocessingInk" xmlns:wne="http://schemas.microsoft.com/office/word/2006/wordml" xmlns:wps="http://schemas.microsoft.com/office/word/2010/wordprocessingShape" mc:Ignorable="w14 w15 w16se w16cid w16 w16cex w16sdtdh wp14">
   <w:p>
     <w:pPr>
       <w:pStyle w:val="Header"/>
@@ -20286,7 +21035,7 @@
 </file>
 
 <file path=word/header2.xml><?xml version="1.0" encoding="utf-8"?>
-<w:hdr xmlns:wpc="http://schemas.microsoft.com/office/word/2010/wordprocessingCanvas" xmlns:cx="http://schemas.microsoft.com/office/drawing/2014/chartex" xmlns:cx1="http://schemas.microsoft.com/office/drawing/2015/9/8/chartex" xmlns:mc="http://schemas.openxmlformats.org/markup-compatibility/2006" xmlns:o="urn:schemas-microsoft-com:office:office" xmlns:r="http://schemas.openxmlformats.org/officeDocument/2006/relationships" xmlns:m="http://schemas.openxmlformats.org/officeDocument/2006/math" xmlns:v="urn:schemas-microsoft-com:vml" xmlns:wp14="http://schemas.microsoft.com/office/word/2010/wordprocessingDrawing" xmlns:wp="http://schemas.openxmlformats.org/drawingml/2006/wordprocessingDrawing" xmlns:w10="urn:schemas-microsoft-com:office:word" xmlns:w="http://schemas.openxmlformats.org/wordprocessingml/2006/main" xmlns:w14="http://schemas.microsoft.com/office/word/2010/wordml" xmlns:w15="http://schemas.microsoft.com/office/word/2012/wordml" xmlns:w16se="http://schemas.microsoft.com/office/word/2015/wordml/symex" xmlns:wpg="http://schemas.microsoft.com/office/word/2010/wordprocessingGroup" xmlns:wpi="http://schemas.microsoft.com/office/word/2010/wordprocessingInk" xmlns:wne="http://schemas.microsoft.com/office/word/2006/wordml" xmlns:wps="http://schemas.microsoft.com/office/word/2010/wordprocessingShape" mc:Ignorable="w14 w15 w16se wp14">
+<w:hdr xmlns:wpc="http://schemas.microsoft.com/office/word/2010/wordprocessingCanvas" xmlns:cx="http://schemas.microsoft.com/office/drawing/2014/chartex" xmlns:cx1="http://schemas.microsoft.com/office/drawing/2015/9/8/chartex" xmlns:cx2="http://schemas.microsoft.com/office/drawing/2015/10/21/chartex" xmlns:cx3="http://schemas.microsoft.com/office/drawing/2016/5/9/chartex" xmlns:cx4="http://schemas.microsoft.com/office/drawing/2016/5/10/chartex" xmlns:cx5="http://schemas.microsoft.com/office/drawing/2016/5/11/chartex" xmlns:cx6="http://schemas.microsoft.com/office/drawing/2016/5/12/chartex" xmlns:cx7="http://schemas.microsoft.com/office/drawing/2016/5/13/chartex" xmlns:cx8="http://schemas.microsoft.com/office/drawing/2016/5/14/chartex" xmlns:mc="http://schemas.openxmlformats.org/markup-compatibility/2006" xmlns:aink="http://schemas.microsoft.com/office/drawing/2016/ink" xmlns:am3d="http://schemas.microsoft.com/office/drawing/2017/model3d" xmlns:o="urn:schemas-microsoft-com:office:office" xmlns:r="http://schemas.openxmlformats.org/officeDocument/2006/relationships" xmlns:m="http://schemas.openxmlformats.org/officeDocument/2006/math" xmlns:v="urn:schemas-microsoft-com:vml" xmlns:wp14="http://schemas.microsoft.com/office/word/2010/wordprocessingDrawing" xmlns:wp="http://schemas.openxmlformats.org/drawingml/2006/wordprocessingDrawing" xmlns:w10="urn:schemas-microsoft-com:office:word" xmlns:w="http://schemas.openxmlformats.org/wordprocessingml/2006/main" xmlns:w14="http://schemas.microsoft.com/office/word/2010/wordml" xmlns:w15="http://schemas.microsoft.com/office/word/2012/wordml" xmlns:w16cex="http://schemas.microsoft.com/office/word/2018/wordml/cex" xmlns:w16cid="http://schemas.microsoft.com/office/word/2016/wordml/cid" xmlns:w16="http://schemas.microsoft.com/office/word/2018/wordml" xmlns:w16sdtdh="http://schemas.microsoft.com/office/word/2020/wordml/sdtdatahash" xmlns:w16se="http://schemas.microsoft.com/office/word/2015/wordml/symex" xmlns:wpg="http://schemas.microsoft.com/office/word/2010/wordprocessingGroup" xmlns:wpi="http://schemas.microsoft.com/office/word/2010/wordprocessingInk" xmlns:wne="http://schemas.microsoft.com/office/word/2006/wordml" xmlns:wps="http://schemas.microsoft.com/office/word/2010/wordprocessingShape" mc:Ignorable="w14 w15 w16se w16cid w16 w16cex w16sdtdh wp14">
   <w:p>
     <w:pPr>
       <w:pStyle w:val="Header"/>
@@ -20305,7 +21054,7 @@
       <mc:AlternateContent>
         <mc:Choice Requires="wps">
           <w:drawing>
-            <wp:anchor distT="0" distB="0" distL="114300" distR="114300" simplePos="0" relativeHeight="251647488" behindDoc="0" locked="0" layoutInCell="0" allowOverlap="1">
+            <wp:anchor distT="0" distB="0" distL="114300" distR="114300" simplePos="0" relativeHeight="251647488" behindDoc="0" locked="0" layoutInCell="0" allowOverlap="1" wp14:anchorId="64C2AA99" wp14:editId="1B179078">
               <wp:simplePos x="0" y="0"/>
               <wp:positionH relativeFrom="column">
                 <wp:posOffset>0</wp:posOffset>
@@ -20366,7 +21115,7 @@
         </mc:Choice>
         <mc:Fallback>
           <w:pict>
-            <v:line w14:anchorId="40C45DCE" id="Line 1" o:spid="_x0000_s1026" style="position:absolute;z-index:251647488;visibility:visible;mso-wrap-style:square;mso-width-percent:0;mso-height-percent:0;mso-wrap-distance-left:9pt;mso-wrap-distance-top:0;mso-wrap-distance-right:9pt;mso-wrap-distance-bottom:0;mso-position-horizontal:absolute;mso-position-horizontal-relative:text;mso-position-vertical:absolute;mso-position-vertical-relative:text;mso-width-percent:0;mso-height-percent:0;mso-width-relative:page;mso-height-relative:page" from="0,14.4pt" to="10in,14.4pt" o:gfxdata="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" o:allowincell="f"/>
+            <v:line w14:anchorId="70BA9DF1" id="Line 1" o:spid="_x0000_s1026" style="position:absolute;z-index:251647488;visibility:visible;mso-wrap-style:square;mso-width-percent:0;mso-height-percent:0;mso-wrap-distance-left:9pt;mso-wrap-distance-top:0;mso-wrap-distance-right:9pt;mso-wrap-distance-bottom:0;mso-position-horizontal:absolute;mso-position-horizontal-relative:text;mso-position-vertical:absolute;mso-position-vertical-relative:text;mso-width-percent:0;mso-height-percent:0;mso-width-relative:page;mso-height-relative:page" from="0,14.4pt" to="10in,14.4pt" o:gfxdata="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" o:allowincell="f"/>
           </w:pict>
         </mc:Fallback>
       </mc:AlternateContent>
@@ -20401,7 +21150,7 @@
 </file>
 
 <file path=word/header3.xml><?xml version="1.0" encoding="utf-8"?>
-<w:hdr xmlns:wpc="http://schemas.microsoft.com/office/word/2010/wordprocessingCanvas" xmlns:cx="http://schemas.microsoft.com/office/drawing/2014/chartex" xmlns:cx1="http://schemas.microsoft.com/office/drawing/2015/9/8/chartex" xmlns:mc="http://schemas.openxmlformats.org/markup-compatibility/2006" xmlns:o="urn:schemas-microsoft-com:office:office" xmlns:r="http://schemas.openxmlformats.org/officeDocument/2006/relationships" xmlns:m="http://schemas.openxmlformats.org/officeDocument/2006/math" xmlns:v="urn:schemas-microsoft-com:vml" xmlns:wp14="http://schemas.microsoft.com/office/word/2010/wordprocessingDrawing" xmlns:wp="http://schemas.openxmlformats.org/drawingml/2006/wordprocessingDrawing" xmlns:w10="urn:schemas-microsoft-com:office:word" xmlns:w="http://schemas.openxmlformats.org/wordprocessingml/2006/main" xmlns:w14="http://schemas.microsoft.com/office/word/2010/wordml" xmlns:w15="http://schemas.microsoft.com/office/word/2012/wordml" xmlns:w16se="http://schemas.microsoft.com/office/word/2015/wordml/symex" xmlns:wpg="http://schemas.microsoft.com/office/word/2010/wordprocessingGroup" xmlns:wpi="http://schemas.microsoft.com/office/word/2010/wordprocessingInk" xmlns:wne="http://schemas.microsoft.com/office/word/2006/wordml" xmlns:wps="http://schemas.microsoft.com/office/word/2010/wordprocessingShape" mc:Ignorable="w14 w15 w16se wp14">
+<w:hdr xmlns:wpc="http://schemas.microsoft.com/office/word/2010/wordprocessingCanvas" xmlns:cx="http://schemas.microsoft.com/office/drawing/2014/chartex" xmlns:cx1="http://schemas.microsoft.com/office/drawing/2015/9/8/chartex" xmlns:cx2="http://schemas.microsoft.com/office/drawing/2015/10/21/chartex" xmlns:cx3="http://schemas.microsoft.com/office/drawing/2016/5/9/chartex" xmlns:cx4="http://schemas.microsoft.com/office/drawing/2016/5/10/chartex" xmlns:cx5="http://schemas.microsoft.com/office/drawing/2016/5/11/chartex" xmlns:cx6="http://schemas.microsoft.com/office/drawing/2016/5/12/chartex" xmlns:cx7="http://schemas.microsoft.com/office/drawing/2016/5/13/chartex" xmlns:cx8="http://schemas.microsoft.com/office/drawing/2016/5/14/chartex" xmlns:mc="http://schemas.openxmlformats.org/markup-compatibility/2006" xmlns:aink="http://schemas.microsoft.com/office/drawing/2016/ink" xmlns:am3d="http://schemas.microsoft.com/office/drawing/2017/model3d" xmlns:o="urn:schemas-microsoft-com:office:office" xmlns:r="http://schemas.openxmlformats.org/officeDocument/2006/relationships" xmlns:m="http://schemas.openxmlformats.org/officeDocument/2006/math" xmlns:v="urn:schemas-microsoft-com:vml" xmlns:wp14="http://schemas.microsoft.com/office/word/2010/wordprocessingDrawing" xmlns:wp="http://schemas.openxmlformats.org/drawingml/2006/wordprocessingDrawing" xmlns:w10="urn:schemas-microsoft-com:office:word" xmlns:w="http://schemas.openxmlformats.org/wordprocessingml/2006/main" xmlns:w14="http://schemas.microsoft.com/office/word/2010/wordml" xmlns:w15="http://schemas.microsoft.com/office/word/2012/wordml" xmlns:w16cex="http://schemas.microsoft.com/office/word/2018/wordml/cex" xmlns:w16cid="http://schemas.microsoft.com/office/word/2016/wordml/cid" xmlns:w16="http://schemas.microsoft.com/office/word/2018/wordml" xmlns:w16sdtdh="http://schemas.microsoft.com/office/word/2020/wordml/sdtdatahash" xmlns:w16se="http://schemas.microsoft.com/office/word/2015/wordml/symex" xmlns:wpg="http://schemas.microsoft.com/office/word/2010/wordprocessingGroup" xmlns:wpi="http://schemas.microsoft.com/office/word/2010/wordprocessingInk" xmlns:wne="http://schemas.microsoft.com/office/word/2006/wordml" xmlns:wps="http://schemas.microsoft.com/office/word/2010/wordprocessingShape" mc:Ignorable="w14 w15 w16se w16cid w16 w16cex w16sdtdh wp14">
   <w:p>
     <w:pPr>
       <w:pStyle w:val="Header"/>
@@ -20411,7 +21160,7 @@
 </file>
 
 <file path=word/numbering.xml><?xml version="1.0" encoding="utf-8"?>
-<w:numbering xmlns:wpc="http://schemas.microsoft.com/office/word/2010/wordprocessingCanvas" xmlns:cx="http://schemas.microsoft.com/office/drawing/2014/chartex" xmlns:cx1="http://schemas.microsoft.com/office/drawing/2015/9/8/chartex" xmlns:mc="http://schemas.openxmlformats.org/markup-compatibility/2006" xmlns:o="urn:schemas-microsoft-com:office:office" xmlns:r="http://schemas.openxmlformats.org/officeDocument/2006/relationships" xmlns:m="http://schemas.openxmlformats.org/officeDocument/2006/math" xmlns:v="urn:schemas-microsoft-com:vml" xmlns:wp14="http://schemas.microsoft.com/office/word/2010/wordprocessingDrawing" xmlns:wp="http://schemas.openxmlformats.org/drawingml/2006/wordprocessingDrawing" xmlns:w10="urn:schemas-microsoft-com:office:word" xmlns:w="http://schemas.openxmlformats.org/wordprocessingml/2006/main" xmlns:w14="http://schemas.microsoft.com/office/word/2010/wordml" xmlns:w15="http://schemas.microsoft.com/office/word/2012/wordml" xmlns:w16se="http://schemas.microsoft.com/office/word/2015/wordml/symex" xmlns:wpg="http://schemas.microsoft.com/office/word/2010/wordprocessingGroup" xmlns:wpi="http://schemas.microsoft.com/office/word/2010/wordprocessingInk" xmlns:wne="http://schemas.microsoft.com/office/word/2006/wordml" xmlns:wps="http://schemas.microsoft.com/office/word/2010/wordprocessingShape" mc:Ignorable="w14 w15 w16se wp14">
+<w:numbering xmlns:wpc="http://schemas.microsoft.com/office/word/2010/wordprocessingCanvas" xmlns:cx="http://schemas.microsoft.com/office/drawing/2014/chartex" xmlns:cx1="http://schemas.microsoft.com/office/drawing/2015/9/8/chartex" xmlns:cx2="http://schemas.microsoft.com/office/drawing/2015/10/21/chartex" xmlns:cx3="http://schemas.microsoft.com/office/drawing/2016/5/9/chartex" xmlns:cx4="http://schemas.microsoft.com/office/drawing/2016/5/10/chartex" xmlns:cx5="http://schemas.microsoft.com/office/drawing/2016/5/11/chartex" xmlns:cx6="http://schemas.microsoft.com/office/drawing/2016/5/12/chartex" xmlns:cx7="http://schemas.microsoft.com/office/drawing/2016/5/13/chartex" xmlns:cx8="http://schemas.microsoft.com/office/drawing/2016/5/14/chartex" xmlns:mc="http://schemas.openxmlformats.org/markup-compatibility/2006" xmlns:aink="http://schemas.microsoft.com/office/drawing/2016/ink" xmlns:am3d="http://schemas.microsoft.com/office/drawing/2017/model3d" xmlns:o="urn:schemas-microsoft-com:office:office" xmlns:r="http://schemas.openxmlformats.org/officeDocument/2006/relationships" xmlns:m="http://schemas.openxmlformats.org/officeDocument/2006/math" xmlns:v="urn:schemas-microsoft-com:vml" xmlns:wp14="http://schemas.microsoft.com/office/word/2010/wordprocessingDrawing" xmlns:wp="http://schemas.openxmlformats.org/drawingml/2006/wordprocessingDrawing" xmlns:w10="urn:schemas-microsoft-com:office:word" xmlns:w="http://schemas.openxmlformats.org/wordprocessingml/2006/main" xmlns:w14="http://schemas.microsoft.com/office/word/2010/wordml" xmlns:w15="http://schemas.microsoft.com/office/word/2012/wordml" xmlns:w16cex="http://schemas.microsoft.com/office/word/2018/wordml/cex" xmlns:w16cid="http://schemas.microsoft.com/office/word/2016/wordml/cid" xmlns:w16="http://schemas.microsoft.com/office/word/2018/wordml" xmlns:w16sdtdh="http://schemas.microsoft.com/office/word/2020/wordml/sdtdatahash" xmlns:w16se="http://schemas.microsoft.com/office/word/2015/wordml/symex" xmlns:wpg="http://schemas.microsoft.com/office/word/2010/wordprocessingGroup" xmlns:wpi="http://schemas.microsoft.com/office/word/2010/wordprocessingInk" xmlns:wne="http://schemas.microsoft.com/office/word/2006/wordml" xmlns:wps="http://schemas.microsoft.com/office/word/2010/wordprocessingShape" mc:Ignorable="w14 w15 w16se w16cid w16 w16cex w16sdtdh wp14">
   <w:abstractNum w:abstractNumId="0" w15:restartNumberingAfterBreak="0">
     <w:nsid w:val="00B71852"/>
     <w:multiLevelType w:val="hybridMultilevel"/>
@@ -24945,7 +25694,7 @@
 </file>
 
 <file path=word/styles.xml><?xml version="1.0" encoding="utf-8"?>
-<w:styles xmlns:mc="http://schemas.openxmlformats.org/markup-compatibility/2006" xmlns:r="http://schemas.openxmlformats.org/officeDocument/2006/relationships" xmlns:w="http://schemas.openxmlformats.org/wordprocessingml/2006/main" xmlns:w14="http://schemas.microsoft.com/office/word/2010/wordml" xmlns:w15="http://schemas.microsoft.com/office/word/2012/wordml" xmlns:w16se="http://schemas.microsoft.com/office/word/2015/wordml/symex" mc:Ignorable="w14 w15 w16se">
+<w:styles xmlns:mc="http://schemas.openxmlformats.org/markup-compatibility/2006" xmlns:r="http://schemas.openxmlformats.org/officeDocument/2006/relationships" xmlns:w="http://schemas.openxmlformats.org/wordprocessingml/2006/main" xmlns:w14="http://schemas.microsoft.com/office/word/2010/wordml" xmlns:w15="http://schemas.microsoft.com/office/word/2012/wordml" xmlns:w16cex="http://schemas.microsoft.com/office/word/2018/wordml/cex" xmlns:w16cid="http://schemas.microsoft.com/office/word/2016/wordml/cid" xmlns:w16="http://schemas.microsoft.com/office/word/2018/wordml" xmlns:w16sdtdh="http://schemas.microsoft.com/office/word/2020/wordml/sdtdatahash" xmlns:w16se="http://schemas.microsoft.com/office/word/2015/wordml/symex" mc:Ignorable="w14 w15 w16se w16cid w16 w16cex w16sdtdh">
   <w:docDefaults>
     <w:rPrDefault>
       <w:rPr>
@@ -24955,7 +25704,7 @@
     </w:rPrDefault>
     <w:pPrDefault/>
   </w:docDefaults>
-  <w:latentStyles w:defLockedState="0" w:defUIPriority="0" w:defSemiHidden="0" w:defUnhideWhenUsed="0" w:defQFormat="0" w:count="371">
+  <w:latentStyles w:defLockedState="0" w:defUIPriority="0" w:defSemiHidden="0" w:defUnhideWhenUsed="0" w:defQFormat="0" w:count="376">
     <w:lsdException w:name="Normal" w:qFormat="1"/>
     <w:lsdException w:name="heading 1" w:qFormat="1"/>
     <w:lsdException w:name="heading 2" w:qFormat="1"/>
@@ -25055,7 +25804,6 @@
     <w:lsdException w:name="HTML Sample" w:semiHidden="1" w:unhideWhenUsed="1"/>
     <w:lsdException w:name="HTML Typewriter" w:semiHidden="1" w:unhideWhenUsed="1"/>
     <w:lsdException w:name="HTML Variable" w:semiHidden="1" w:unhideWhenUsed="1"/>
-    <w:lsdException w:name="Normal Table" w:semiHidden="1" w:unhideWhenUsed="1"/>
     <w:lsdException w:name="annotation subject" w:semiHidden="1" w:unhideWhenUsed="1"/>
     <w:lsdException w:name="No List" w:semiHidden="1" w:unhideWhenUsed="1"/>
     <w:lsdException w:name="Outline List 1" w:semiHidden="1" w:unhideWhenUsed="1"/>
@@ -25098,11 +25846,8 @@
     <w:lsdException w:name="Table Contemporary" w:semiHidden="1" w:unhideWhenUsed="1"/>
     <w:lsdException w:name="Table Elegant" w:semiHidden="1" w:unhideWhenUsed="1"/>
     <w:lsdException w:name="Table Professional" w:semiHidden="1" w:unhideWhenUsed="1"/>
-    <w:lsdException w:name="Table Subtle 1" w:semiHidden="1" w:unhideWhenUsed="1"/>
     <w:lsdException w:name="Table Subtle 2" w:semiHidden="1" w:unhideWhenUsed="1"/>
     <w:lsdException w:name="Table Web 1" w:semiHidden="1" w:unhideWhenUsed="1"/>
-    <w:lsdException w:name="Table Web 2" w:semiHidden="1" w:unhideWhenUsed="1"/>
-    <w:lsdException w:name="Table Web 3" w:semiHidden="1" w:unhideWhenUsed="1"/>
     <w:lsdException w:name="Balloon Text" w:semiHidden="1" w:unhideWhenUsed="1"/>
     <w:lsdException w:name="Table Grid" w:uiPriority="59"/>
     <w:lsdException w:name="Table Theme" w:semiHidden="1" w:unhideWhenUsed="1"/>
@@ -25321,6 +26066,11 @@
     <w:lsdException w:name="List Table 5 Dark Accent 6" w:uiPriority="50"/>
     <w:lsdException w:name="List Table 6 Colorful Accent 6" w:uiPriority="51"/>
     <w:lsdException w:name="List Table 7 Colorful Accent 6" w:uiPriority="52"/>
+    <w:lsdException w:name="Mention" w:semiHidden="1" w:uiPriority="99" w:unhideWhenUsed="1"/>
+    <w:lsdException w:name="Smart Hyperlink" w:semiHidden="1" w:uiPriority="99" w:unhideWhenUsed="1"/>
+    <w:lsdException w:name="Hashtag" w:semiHidden="1" w:uiPriority="99" w:unhideWhenUsed="1"/>
+    <w:lsdException w:name="Unresolved Mention" w:semiHidden="1" w:uiPriority="99" w:unhideWhenUsed="1"/>
+    <w:lsdException w:name="Smart Link" w:semiHidden="1" w:uiPriority="99" w:unhideWhenUsed="1"/>
   </w:latentStyles>
   <w:style w:type="paragraph" w:default="1" w:styleId="Normal">
     <w:name w:val="Normal"/>

</xml_diff>